<commit_message>
update pdfs and rebase with master
</commit_message>
<xml_diff>
--- a/docker/docmosis/templates/CV-DAM-STD-ENG-00001.docx
+++ b/docker/docmosis/templates/CV-DAM-STD-ENG-00001.docx
@@ -71,23 +71,7 @@
           <w:rFonts w:ascii="Arial" w:hAnsi="Arial" w:cs="Arial"/>
           <w:lang w:val="en-US"/>
         </w:rPr>
-        <w:t xml:space="preserve"> </w:t>
-      </w:r>
-      <w:proofErr w:type="spellStart"/>
-      <w:r>
-        <w:rPr>
-          <w:rFonts w:ascii="Arial" w:hAnsi="Arial" w:cs="Arial"/>
-          <w:lang w:val="en-US"/>
-        </w:rPr>
-        <w:t>caseNumber</w:t>
-      </w:r>
-      <w:proofErr w:type="spellEnd"/>
-      <w:r>
-        <w:rPr>
-          <w:rFonts w:ascii="Arial" w:hAnsi="Arial" w:cs="Arial"/>
-          <w:lang w:val="en-US"/>
-        </w:rPr>
-        <w:t>&gt;&gt;</w:t>
+        <w:t xml:space="preserve"> caseNumber&gt;&gt;</w:t>
       </w:r>
     </w:p>
     <w:p>
@@ -111,21 +95,12 @@
         </w:rPr>
         <w:t>{dateFormat(</w:t>
       </w:r>
-      <w:proofErr w:type="spellStart"/>
       <w:r>
         <w:rPr>
           <w:rFonts w:ascii="Arial" w:eastAsia="Arial" w:hAnsi="Arial" w:cs="Arial"/>
           <w:bCs/>
         </w:rPr>
-        <w:t>currentDate</w:t>
-      </w:r>
-      <w:proofErr w:type="spellEnd"/>
-      <w:r>
-        <w:rPr>
-          <w:rFonts w:ascii="Arial" w:eastAsia="Arial" w:hAnsi="Arial" w:cs="Arial"/>
-          <w:bCs/>
-        </w:rPr>
-        <w:t>, ‘d</w:t>
+        <w:t>currentDate, ‘d</w:t>
       </w:r>
       <w:r>
         <w:rPr>
@@ -243,7 +218,6 @@
         </w:rPr>
         <w:t>&lt;&lt;</w:t>
       </w:r>
-      <w:proofErr w:type="spellStart"/>
       <w:r>
         <w:rPr>
           <w:color w:val="auto"/>
@@ -260,14 +234,7 @@
         <w:rPr>
           <w:color w:val="auto"/>
         </w:rPr>
-        <w:t>ame</w:t>
-      </w:r>
-      <w:proofErr w:type="spellEnd"/>
-      <w:r>
-        <w:rPr>
-          <w:color w:val="auto"/>
-        </w:rPr>
-        <w:t>&gt;&gt;</w:t>
+        <w:t>ame&gt;&gt;</w:t>
       </w:r>
     </w:p>
     <w:p>
@@ -420,7 +387,7 @@
               </wp:inline>
             </w:drawing>
           </mc:Choice>
-          <mc:Fallback xmlns:pic="http://schemas.openxmlformats.org/drawingml/2006/picture" xmlns:a="http://schemas.openxmlformats.org/drawingml/2006/main">
+          <mc:Fallback xmlns:a="http://schemas.openxmlformats.org/drawingml/2006/main" xmlns:pic="http://schemas.openxmlformats.org/drawingml/2006/picture">
             <w:pict w14:anchorId="02525EF3">
               <v:group id="Group 2791" style="width:467.95pt;height:68.75pt;mso-position-horizontal-relative:char;mso-position-vertical-relative:line" coordsize="59429,8731" o:spid="_x0000_s1026" w14:anchorId="6D56B9AB" o:gfxdata="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">
                 <v:shapetype id="_x0000_t75" coordsize="21600,21600" filled="f" stroked="f" o:spt="75" o:preferrelative="t" path="m@4@5l@4@11@9@11@9@5xe">
@@ -460,16 +427,33 @@
     </w:p>
     <w:p>
       <w:pPr>
-        <w:jc w:val="center"/>
+        <w:tabs>
+          <w:tab w:val="center" w:pos="3969"/>
+          <w:tab w:val="right" w:pos="9817"/>
+        </w:tabs>
+        <w:spacing w:after="0"/>
+        <w:rPr>
+          <w:rFonts w:ascii="Arial" w:hAnsi="Arial" w:cs="Arial"/>
+        </w:rPr>
+      </w:pPr>
+      <w:bookmarkStart w:id="0" w:name="_Hlk108691980"/>
+      <w:r>
         <w:rPr>
           <w:rFonts w:ascii="Arial" w:eastAsia="Tahoma" w:hAnsi="Arial" w:cs="Arial"/>
         </w:rPr>
-      </w:pPr>
+        <w:t xml:space="preserve">             </w:t>
+      </w:r>
       <w:r>
         <w:rPr>
           <w:rFonts w:ascii="Arial" w:eastAsia="Tahoma" w:hAnsi="Arial" w:cs="Arial"/>
         </w:rPr>
         <w:t>Parties</w:t>
+      </w:r>
+      <w:r>
+        <w:rPr>
+          <w:rFonts w:ascii="Arial" w:eastAsia="Tahoma" w:hAnsi="Arial" w:cs="Arial"/>
+        </w:rPr>
+        <w:t xml:space="preserve">                  </w:t>
       </w:r>
       <w:r>
         <w:rPr>
@@ -482,246 +466,321 @@
         <w:rPr>
           <w:rFonts w:ascii="Arial" w:eastAsia="Tahoma" w:hAnsi="Arial" w:cs="Arial"/>
         </w:rPr>
-        <w:t xml:space="preserve">                         </w:t>
+        <w:t xml:space="preserve"> </w:t>
       </w:r>
       <w:r>
         <w:rPr>
           <w:rFonts w:ascii="Arial" w:eastAsia="Tahoma" w:hAnsi="Arial" w:cs="Arial"/>
         </w:rPr>
+        <w:t>&lt;&lt;applicant1.partyName&gt;&gt;</w:t>
+      </w:r>
+      <w:r>
+        <w:rPr>
+          <w:rFonts w:ascii="Arial" w:eastAsia="Tahoma" w:hAnsi="Arial" w:cs="Arial"/>
+        </w:rPr>
+        <w:t xml:space="preserve"> </w:t>
+      </w:r>
+      <w:r>
+        <w:rPr>
+          <w:rFonts w:ascii="Arial" w:eastAsia="Tahoma" w:hAnsi="Arial" w:cs="Arial"/>
+        </w:rPr>
+        <w:t xml:space="preserve">                                </w:t>
+      </w:r>
+      <w:r>
+        <w:rPr>
+          <w:rFonts w:ascii="Arial" w:eastAsia="Tahoma" w:hAnsi="Arial" w:cs="Arial"/>
+        </w:rPr>
+        <w:t>Claimant</w:t>
+      </w:r>
+      <w:r>
+        <w:rPr>
+          <w:rFonts w:ascii="Arial" w:eastAsia="Tahoma" w:hAnsi="Arial" w:cs="Arial"/>
+        </w:rPr>
+        <w:br/>
+      </w:r>
+    </w:p>
+    <w:bookmarkEnd w:id="0"/>
+    <w:p>
+      <w:pPr>
+        <w:rPr>
+          <w:rFonts w:ascii="Arial" w:hAnsi="Arial" w:cs="Arial"/>
+          <w:lang w:val="en-US"/>
+        </w:rPr>
+      </w:pPr>
+      <w:r>
+        <w:rPr>
+          <w:rFonts w:ascii="Arial" w:hAnsi="Arial" w:cs="Arial"/>
+          <w:lang w:val="en-US"/>
+        </w:rPr>
+        <w:t xml:space="preserve">  &lt;&lt;cs_{hasApplicant2=true}&gt;&gt;</w:t>
+      </w:r>
+    </w:p>
+    <w:p>
+      <w:pPr>
+        <w:tabs>
+          <w:tab w:val="center" w:pos="3969"/>
+          <w:tab w:val="right" w:pos="9817"/>
+        </w:tabs>
+        <w:spacing w:after="0"/>
+        <w:rPr>
+          <w:rFonts w:ascii="Arial" w:hAnsi="Arial" w:cs="Arial"/>
+        </w:rPr>
+      </w:pPr>
+      <w:r>
+        <w:rPr>
+          <w:rFonts w:ascii="Arial" w:eastAsia="Tahoma" w:hAnsi="Arial" w:cs="Arial"/>
+        </w:rPr>
+        <w:t xml:space="preserve">             </w:t>
+      </w:r>
+      <w:r>
+        <w:rPr>
+          <w:rFonts w:ascii="Arial" w:eastAsia="Tahoma" w:hAnsi="Arial" w:cs="Arial"/>
+        </w:rPr>
+        <w:t xml:space="preserve">           </w:t>
+      </w:r>
+      <w:r>
+        <w:rPr>
+          <w:rFonts w:ascii="Arial" w:eastAsia="Tahoma" w:hAnsi="Arial" w:cs="Arial"/>
+        </w:rPr>
+        <w:t xml:space="preserve">                  </w:t>
+      </w:r>
+      <w:r>
+        <w:rPr>
+          <w:rFonts w:ascii="Arial" w:eastAsia="Tahoma" w:hAnsi="Arial" w:cs="Arial"/>
+        </w:rPr>
+        <w:tab/>
+        <w:t xml:space="preserve">   </w:t>
+      </w:r>
+      <w:r>
+        <w:rPr>
+          <w:rFonts w:ascii="Arial" w:eastAsia="Tahoma" w:hAnsi="Arial" w:cs="Arial"/>
+        </w:rPr>
+        <w:t xml:space="preserve"> </w:t>
+      </w:r>
+      <w:r>
+        <w:rPr>
+          <w:rFonts w:ascii="Arial" w:eastAsia="Tahoma" w:hAnsi="Arial" w:cs="Arial"/>
+        </w:rPr>
+        <w:t>&lt;&lt;applicant</w:t>
+      </w:r>
+      <w:r>
+        <w:rPr>
+          <w:rFonts w:ascii="Arial" w:eastAsia="Tahoma" w:hAnsi="Arial" w:cs="Arial"/>
+        </w:rPr>
+        <w:t>2</w:t>
+      </w:r>
+      <w:r>
+        <w:rPr>
+          <w:rFonts w:ascii="Arial" w:eastAsia="Tahoma" w:hAnsi="Arial" w:cs="Arial"/>
+        </w:rPr>
+        <w:t>.partyName&gt;&gt;</w:t>
+      </w:r>
+      <w:r>
+        <w:rPr>
+          <w:rFonts w:ascii="Arial" w:eastAsia="Tahoma" w:hAnsi="Arial" w:cs="Arial"/>
+        </w:rPr>
+        <w:t xml:space="preserve">                                </w:t>
+      </w:r>
+      <w:r>
+        <w:rPr>
+          <w:rFonts w:ascii="Arial" w:eastAsia="Tahoma" w:hAnsi="Arial" w:cs="Arial"/>
+        </w:rPr>
+        <w:t xml:space="preserve"> </w:t>
+      </w:r>
+      <w:r>
+        <w:rPr>
+          <w:rFonts w:ascii="Arial" w:eastAsia="Tahoma" w:hAnsi="Arial" w:cs="Arial"/>
+        </w:rPr>
+        <w:t>Claimant</w:t>
+      </w:r>
+      <w:r>
+        <w:rPr>
+          <w:rFonts w:ascii="Arial" w:eastAsia="Tahoma" w:hAnsi="Arial" w:cs="Arial"/>
+        </w:rPr>
+        <w:br/>
+      </w:r>
+    </w:p>
+    <w:p>
+      <w:pPr>
+        <w:spacing w:line="240" w:lineRule="auto"/>
+        <w:rPr>
+          <w:rFonts w:ascii="Arial" w:hAnsi="Arial" w:cs="Arial"/>
+          <w:lang w:val="en-US"/>
+        </w:rPr>
+      </w:pPr>
+      <w:r>
+        <w:rPr>
+          <w:rFonts w:ascii="Arial" w:hAnsi="Arial" w:cs="Arial"/>
+          <w:lang w:val="en-US"/>
+        </w:rPr>
+        <w:t xml:space="preserve">  &lt;&lt;es_&gt;&gt;</w:t>
+      </w:r>
+    </w:p>
+    <w:p>
+      <w:pPr>
+        <w:tabs>
+          <w:tab w:val="center" w:pos="3969"/>
+          <w:tab w:val="right" w:pos="9817"/>
+        </w:tabs>
+        <w:spacing w:after="0"/>
+        <w:rPr>
+          <w:rFonts w:ascii="Arial" w:hAnsi="Arial" w:cs="Arial"/>
+        </w:rPr>
+      </w:pPr>
+      <w:r>
+        <w:rPr>
+          <w:rFonts w:ascii="Arial" w:eastAsia="Tahoma" w:hAnsi="Arial" w:cs="Arial"/>
+        </w:rPr>
+        <w:t xml:space="preserve">             </w:t>
+      </w:r>
+      <w:r>
+        <w:rPr>
+          <w:rFonts w:ascii="Arial" w:eastAsia="Tahoma" w:hAnsi="Arial" w:cs="Arial"/>
+        </w:rPr>
+        <w:t xml:space="preserve">       </w:t>
+      </w:r>
+      <w:r>
+        <w:rPr>
+          <w:rFonts w:ascii="Arial" w:eastAsia="Tahoma" w:hAnsi="Arial" w:cs="Arial"/>
+        </w:rPr>
+        <w:t xml:space="preserve">                  </w:t>
+      </w:r>
+      <w:r>
+        <w:rPr>
+          <w:rFonts w:ascii="Arial" w:eastAsia="Tahoma" w:hAnsi="Arial" w:cs="Arial"/>
+        </w:rPr>
+        <w:tab/>
+        <w:t xml:space="preserve">   </w:t>
+      </w:r>
+      <w:r>
+        <w:rPr>
+          <w:rFonts w:ascii="Arial" w:eastAsia="Tahoma" w:hAnsi="Arial" w:cs="Arial"/>
+        </w:rPr>
+        <w:t xml:space="preserve">    </w:t>
+      </w:r>
+      <w:r>
+        <w:rPr>
+          <w:rFonts w:ascii="Arial" w:eastAsia="Tahoma" w:hAnsi="Arial" w:cs="Arial"/>
+        </w:rPr>
+        <w:t xml:space="preserve"> </w:t>
+      </w:r>
+      <w:r>
+        <w:rPr>
+          <w:rFonts w:ascii="Arial" w:eastAsia="Tahoma" w:hAnsi="Arial" w:cs="Arial"/>
+        </w:rPr>
         <w:t>&lt;&lt;</w:t>
       </w:r>
       <w:r>
         <w:rPr>
-          <w:rFonts w:ascii="Arial" w:hAnsi="Arial" w:cs="Arial"/>
-          <w:lang w:val="en-US"/>
-        </w:rPr>
-        <w:t>applicant1.partyName</w:t>
-      </w:r>
-      <w:r>
-        <w:rPr>
-          <w:rFonts w:ascii="Arial" w:hAnsi="Arial" w:cs="Arial"/>
-          <w:lang w:val="en-US"/>
-        </w:rPr>
-        <w:t>&gt;&gt;</w:t>
-      </w:r>
-      <w:r>
-        <w:rPr>
-          <w:rFonts w:ascii="Arial" w:hAnsi="Arial" w:cs="Arial"/>
-          <w:lang w:val="en-US"/>
+          <w:rFonts w:ascii="Arial" w:eastAsia="Tahoma" w:hAnsi="Arial" w:cs="Arial"/>
+        </w:rPr>
+        <w:t>respondent</w:t>
+      </w:r>
+      <w:r>
+        <w:rPr>
+          <w:rFonts w:ascii="Arial" w:eastAsia="Tahoma" w:hAnsi="Arial" w:cs="Arial"/>
+        </w:rPr>
+        <w:t>1.partyName&gt;&gt;</w:t>
+      </w:r>
+      <w:r>
+        <w:rPr>
+          <w:rFonts w:ascii="Arial" w:eastAsia="Tahoma" w:hAnsi="Arial" w:cs="Arial"/>
+        </w:rPr>
+        <w:t xml:space="preserve">                             </w:t>
+      </w:r>
+      <w:r>
+        <w:rPr>
+          <w:rFonts w:ascii="Arial" w:eastAsia="Tahoma" w:hAnsi="Arial" w:cs="Arial"/>
+        </w:rPr>
+        <w:t>Defendant</w:t>
+      </w:r>
+      <w:r>
+        <w:rPr>
+          <w:rFonts w:ascii="Arial" w:eastAsia="Tahoma" w:hAnsi="Arial" w:cs="Arial"/>
+        </w:rPr>
+        <w:br/>
+      </w:r>
+    </w:p>
+    <w:p>
+      <w:pPr>
+        <w:rPr>
+          <w:rFonts w:ascii="Arial" w:hAnsi="Arial" w:cs="Arial"/>
+          <w:lang w:val="en-US"/>
+        </w:rPr>
+      </w:pPr>
+      <w:r>
+        <w:rPr>
+          <w:rFonts w:ascii="Arial" w:hAnsi="Arial" w:cs="Arial"/>
+          <w:lang w:val="en-US"/>
+        </w:rPr>
+        <w:t xml:space="preserve">  &lt;&lt;cs_{hasRespondent2=true}&gt;&gt;</w:t>
+      </w:r>
+    </w:p>
+    <w:p>
+      <w:pPr>
+        <w:tabs>
+          <w:tab w:val="center" w:pos="3969"/>
+          <w:tab w:val="right" w:pos="9817"/>
+        </w:tabs>
+        <w:spacing w:after="0"/>
+        <w:rPr>
+          <w:rFonts w:ascii="Arial" w:eastAsia="Tahoma" w:hAnsi="Arial" w:cs="Arial"/>
+        </w:rPr>
+      </w:pPr>
+      <w:r>
+        <w:rPr>
+          <w:rFonts w:ascii="Arial" w:eastAsia="Tahoma" w:hAnsi="Arial" w:cs="Arial"/>
+        </w:rPr>
+        <w:t xml:space="preserve">                                      </w:t>
+      </w:r>
+      <w:r>
+        <w:rPr>
+          <w:rFonts w:ascii="Arial" w:eastAsia="Tahoma" w:hAnsi="Arial" w:cs="Arial"/>
         </w:rPr>
         <w:tab/>
-      </w:r>
-      <w:r>
-        <w:rPr>
-          <w:rFonts w:ascii="Arial" w:hAnsi="Arial" w:cs="Arial"/>
-          <w:lang w:val="en-US"/>
-        </w:rPr>
-        <w:tab/>
-      </w:r>
-      <w:r>
-        <w:rPr>
-          <w:rFonts w:ascii="Arial" w:hAnsi="Arial" w:cs="Arial"/>
-          <w:lang w:val="en-US"/>
-        </w:rPr>
-        <w:tab/>
+        <w:t xml:space="preserve">   </w:t>
       </w:r>
       <w:r>
         <w:rPr>
           <w:rFonts w:ascii="Arial" w:eastAsia="Tahoma" w:hAnsi="Arial" w:cs="Arial"/>
         </w:rPr>
-        <w:t>Claimant</w:t>
-      </w:r>
-    </w:p>
-    <w:p>
-      <w:pPr>
-        <w:rPr>
-          <w:rFonts w:ascii="Arial" w:hAnsi="Arial" w:cs="Arial"/>
-          <w:lang w:val="en-US"/>
-        </w:rPr>
-      </w:pPr>
-      <w:r>
-        <w:rPr>
-          <w:rFonts w:ascii="Arial" w:hAnsi="Arial" w:cs="Arial"/>
-          <w:lang w:val="en-US"/>
-        </w:rPr>
-        <w:t xml:space="preserve">  &lt;&lt;cs_{</w:t>
-      </w:r>
-      <w:r>
-        <w:rPr>
-          <w:rFonts w:ascii="Arial" w:hAnsi="Arial" w:cs="Arial"/>
-          <w:lang w:val="en-US"/>
-        </w:rPr>
-        <w:t>hasApplicant2=true</w:t>
-      </w:r>
-      <w:r>
-        <w:rPr>
-          <w:rFonts w:ascii="Arial" w:hAnsi="Arial" w:cs="Arial"/>
-          <w:lang w:val="en-US"/>
-        </w:rPr>
-        <w:t>}&gt;&gt;</w:t>
-      </w:r>
-    </w:p>
-    <w:p>
-      <w:pPr>
-        <w:rPr>
-          <w:rFonts w:ascii="Arial" w:hAnsi="Arial" w:cs="Arial"/>
-          <w:lang w:val="en-US"/>
-        </w:rPr>
-      </w:pPr>
-      <w:r>
-        <w:rPr>
-          <w:rFonts w:ascii="Arial" w:hAnsi="Arial" w:cs="Arial"/>
-          <w:lang w:val="en-US"/>
-        </w:rPr>
-        <w:t xml:space="preserve">                                              </w:t>
-      </w:r>
-      <w:r>
-        <w:rPr>
-          <w:rFonts w:ascii="Arial" w:hAnsi="Arial" w:cs="Arial"/>
-          <w:lang w:val="en-US"/>
-        </w:rPr>
-        <w:t xml:space="preserve"> </w:t>
-      </w:r>
-      <w:r>
-        <w:rPr>
-          <w:rFonts w:ascii="Arial" w:hAnsi="Arial" w:cs="Arial"/>
-          <w:lang w:val="en-US"/>
-        </w:rPr>
-        <w:t>&lt;&lt;applicant2.partyName&gt;&gt;</w:t>
-      </w:r>
-    </w:p>
-    <w:p>
-      <w:pPr>
-        <w:rPr>
-          <w:rFonts w:ascii="Arial" w:hAnsi="Arial" w:cs="Arial"/>
-          <w:lang w:val="en-US"/>
-        </w:rPr>
-      </w:pPr>
-      <w:r>
-        <w:rPr>
-          <w:rFonts w:ascii="Arial" w:hAnsi="Arial" w:cs="Arial"/>
-          <w:lang w:val="en-US"/>
-        </w:rPr>
-        <w:t xml:space="preserve">  &lt;&lt;es_&gt;&gt;</w:t>
-      </w:r>
-    </w:p>
-    <w:p>
-      <w:pPr>
+        <w:t xml:space="preserve">     </w:t>
+      </w:r>
+      <w:r>
         <w:rPr>
           <w:rFonts w:ascii="Arial" w:eastAsia="Tahoma" w:hAnsi="Arial" w:cs="Arial"/>
         </w:rPr>
-      </w:pPr>
-      <w:r>
-        <w:rPr>
-          <w:rFonts w:ascii="Arial" w:hAnsi="Arial" w:cs="Arial"/>
-        </w:rPr>
-        <w:tab/>
-      </w:r>
-      <w:r>
-        <w:rPr>
-          <w:rFonts w:ascii="Arial" w:hAnsi="Arial" w:cs="Arial"/>
-        </w:rPr>
-        <w:t xml:space="preserve">                                 </w:t>
-      </w:r>
-      <w:r>
-        <w:rPr>
-          <w:rFonts w:ascii="Arial" w:hAnsi="Arial" w:cs="Arial"/>
-        </w:rPr>
-        <w:t xml:space="preserve"> </w:t>
+        <w:t>&lt;&lt;</w:t>
       </w:r>
       <w:r>
         <w:rPr>
           <w:rFonts w:ascii="Arial" w:eastAsia="Tahoma" w:hAnsi="Arial" w:cs="Arial"/>
         </w:rPr>
-        <w:t>&lt;&lt;</w:t>
-      </w:r>
-      <w:r>
-        <w:rPr>
-          <w:rFonts w:ascii="Arial" w:hAnsi="Arial" w:cs="Arial"/>
-          <w:lang w:val="en-US"/>
-        </w:rPr>
-        <w:t xml:space="preserve"> respondent1.partyName</w:t>
+        <w:t>respondent</w:t>
       </w:r>
       <w:r>
         <w:rPr>
           <w:rFonts w:ascii="Arial" w:eastAsia="Tahoma" w:hAnsi="Arial" w:cs="Arial"/>
         </w:rPr>
-        <w:t>&gt;&gt;</w:t>
+        <w:t>2</w:t>
       </w:r>
       <w:r>
         <w:rPr>
           <w:rFonts w:ascii="Arial" w:eastAsia="Tahoma" w:hAnsi="Arial" w:cs="Arial"/>
         </w:rPr>
-        <w:tab/>
+        <w:t>.partyName&gt;&gt;</w:t>
       </w:r>
       <w:r>
         <w:rPr>
           <w:rFonts w:ascii="Arial" w:eastAsia="Tahoma" w:hAnsi="Arial" w:cs="Arial"/>
         </w:rPr>
-        <w:t xml:space="preserve">                             </w:t>
+        <w:t xml:space="preserve">                             Defendant</w:t>
       </w:r>
       <w:r>
         <w:rPr>
           <w:rFonts w:ascii="Arial" w:eastAsia="Tahoma" w:hAnsi="Arial" w:cs="Arial"/>
         </w:rPr>
-        <w:t xml:space="preserve">  </w:t>
-      </w:r>
-      <w:r>
-        <w:rPr>
-          <w:rFonts w:ascii="Arial" w:eastAsia="Tahoma" w:hAnsi="Arial" w:cs="Arial"/>
-        </w:rPr>
-        <w:t>Defendant</w:t>
-      </w:r>
-    </w:p>
-    <w:p>
-      <w:pPr>
-        <w:rPr>
-          <w:rFonts w:ascii="Arial" w:hAnsi="Arial" w:cs="Arial"/>
-          <w:lang w:val="en-US"/>
-        </w:rPr>
-      </w:pPr>
-      <w:r>
-        <w:rPr>
-          <w:rFonts w:ascii="Arial" w:hAnsi="Arial" w:cs="Arial"/>
-          <w:lang w:val="en-US"/>
-        </w:rPr>
-        <w:t xml:space="preserve">  &lt;&lt;cs_{</w:t>
-      </w:r>
-      <w:r>
-        <w:rPr>
-          <w:rFonts w:ascii="Arial" w:hAnsi="Arial" w:cs="Arial"/>
-          <w:lang w:val="en-US"/>
-        </w:rPr>
-        <w:t>hasRespondent2</w:t>
-      </w:r>
-      <w:r>
-        <w:rPr>
-          <w:rFonts w:ascii="Arial" w:hAnsi="Arial" w:cs="Arial"/>
-          <w:lang w:val="en-US"/>
-        </w:rPr>
-        <w:t>=true</w:t>
-      </w:r>
-      <w:r>
-        <w:rPr>
-          <w:rFonts w:ascii="Arial" w:hAnsi="Arial" w:cs="Arial"/>
-          <w:lang w:val="en-US"/>
-        </w:rPr>
-        <w:t>}&gt;&gt;</w:t>
-      </w:r>
-    </w:p>
-    <w:p>
-      <w:pPr>
-        <w:rPr>
-          <w:rFonts w:ascii="Arial" w:hAnsi="Arial" w:cs="Arial"/>
-          <w:lang w:val="en-US"/>
-        </w:rPr>
-      </w:pPr>
-      <w:r>
-        <w:rPr>
-          <w:rFonts w:ascii="Arial" w:hAnsi="Arial" w:cs="Arial"/>
-          <w:lang w:val="en-US"/>
-        </w:rPr>
-        <w:t xml:space="preserve">                                              &lt;&lt;respondent2.partyName&gt;&gt;</w:t>
+        <w:br/>
       </w:r>
     </w:p>
     <w:p>
@@ -868,7 +927,7 @@
               </wp:inline>
             </w:drawing>
           </mc:Choice>
-          <mc:Fallback xmlns:pic="http://schemas.openxmlformats.org/drawingml/2006/picture" xmlns:a="http://schemas.openxmlformats.org/drawingml/2006/main">
+          <mc:Fallback xmlns:a="http://schemas.openxmlformats.org/drawingml/2006/main" xmlns:pic="http://schemas.openxmlformats.org/drawingml/2006/picture">
             <w:pict w14:anchorId="47815A15">
               <v:group id="Group 2792" style="width:467.95pt;height:.75pt;mso-position-horizontal-relative:char;mso-position-vertical-relative:line" coordsize="59429,95" o:spid="_x0000_s1026" w14:anchorId="0BA703C9" o:gfxdata="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">
                 <v:shape id="Shape 91" style="position:absolute;width:59429;height:0;visibility:visible;mso-wrap-style:square;v-text-anchor:top" coordsize="5942965,0" o:spid="_x0000_s1027" filled="f" path="m5942965,l,e" o:gfxdata="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">
@@ -913,10 +972,11 @@
           <w:szCs w:val="20"/>
           <w:lang w:val="en-US"/>
         </w:rPr>
-        <w:t xml:space="preserve"> You must comply with the terms imposed upon you by this order otherwise your claim or the </w:t>
-      </w:r>
-      <w:proofErr w:type="spellStart"/>
-      <w:r>
+        <w:t> You must comply with the terms imposed upon you by this order otherwise your claim or the defence of it is liable to be struck out or some other sanction imposed. If you cannot comply, you are expected to make formal application to the court before any deadline imposed upon you expires.</w:t>
+      </w:r>
+    </w:p>
+    <w:p>
+      <w:pPr>
         <w:rPr>
           <w:rFonts w:ascii="Arial" w:hAnsi="Arial" w:cs="Arial"/>
           <w:bCs/>
@@ -924,9 +984,7 @@
           <w:szCs w:val="20"/>
           <w:lang w:val="en-US"/>
         </w:rPr>
-        <w:t>defence</w:t>
-      </w:r>
-      <w:proofErr w:type="spellEnd"/>
+      </w:pPr>
       <w:r>
         <w:rPr>
           <w:rFonts w:ascii="Arial" w:hAnsi="Arial" w:cs="Arial"/>
@@ -935,27 +993,6 @@
           <w:szCs w:val="20"/>
           <w:lang w:val="en-US"/>
         </w:rPr>
-        <w:t xml:space="preserve"> of it is liable to be struck out or some other sanction imposed. If you cannot comply, you are expected to make formal application to the court before any deadline imposed upon you expires.</w:t>
-      </w:r>
-    </w:p>
-    <w:p>
-      <w:pPr>
-        <w:rPr>
-          <w:rFonts w:ascii="Arial" w:hAnsi="Arial" w:cs="Arial"/>
-          <w:bCs/>
-          <w:snapToGrid w:val="0"/>
-          <w:szCs w:val="20"/>
-          <w:lang w:val="en-US"/>
-        </w:rPr>
-      </w:pPr>
-      <w:r>
-        <w:rPr>
-          <w:rFonts w:ascii="Arial" w:hAnsi="Arial" w:cs="Arial"/>
-          <w:bCs/>
-          <w:snapToGrid w:val="0"/>
-          <w:szCs w:val="20"/>
-          <w:lang w:val="en-US"/>
-        </w:rPr>
         <w:t>You are encouraged to try to settle the case with the other side.  You may also contact the Small Claims Mediation Service to arrange a mediation appointment. The service is free and can be contacted on (01604) 795511.</w:t>
       </w:r>
     </w:p>
@@ -973,7 +1010,6 @@
         </w:rPr>
         <w:t>&lt;&lt;</w:t>
       </w:r>
-      <w:proofErr w:type="spellStart"/>
       <w:r>
         <w:rPr>
           <w:rFonts w:ascii="Arial" w:hAnsi="Arial" w:cs="Arial"/>
@@ -981,7 +1017,6 @@
         </w:rPr>
         <w:t>smallClaimsJudgesRecital.input</w:t>
       </w:r>
-      <w:proofErr w:type="spellEnd"/>
       <w:r>
         <w:rPr>
           <w:rFonts w:ascii="Arial" w:hAnsi="Arial" w:cs="Arial"/>
@@ -1053,21 +1088,12 @@
         </w:rPr>
         <w:t>_{</w:t>
       </w:r>
-      <w:proofErr w:type="spellStart"/>
-      <w:r>
-        <w:rPr>
-          <w:rFonts w:ascii="Arial" w:hAnsi="Arial" w:cs="Arial"/>
-          <w:lang w:val="en-US"/>
-        </w:rPr>
-        <w:t>drawDirectionsOrderRequired</w:t>
-      </w:r>
-      <w:proofErr w:type="spellEnd"/>
-      <w:r>
-        <w:rPr>
-          <w:rFonts w:ascii="Arial" w:hAnsi="Arial" w:cs="Arial"/>
-          <w:lang w:val="en-US"/>
-        </w:rPr>
-        <w:t>=</w:t>
+      <w:r>
+        <w:rPr>
+          <w:rFonts w:ascii="Arial" w:hAnsi="Arial" w:cs="Arial"/>
+          <w:lang w:val="en-US"/>
+        </w:rPr>
+        <w:t>drawDirectionsOrderRequired=</w:t>
       </w:r>
       <w:r>
         <w:rPr>
@@ -1171,21 +1197,12 @@
         </w:rPr>
         <w:t>&lt;&lt;cs_{</w:t>
       </w:r>
-      <w:proofErr w:type="spellStart"/>
-      <w:r>
-        <w:rPr>
-          <w:rFonts w:ascii="Arial" w:hAnsi="Arial" w:cs="Arial"/>
-          <w:lang w:val="en-US"/>
-        </w:rPr>
-        <w:t>drawDirectionsOrderRequired</w:t>
-      </w:r>
-      <w:proofErr w:type="spellEnd"/>
-      <w:r>
-        <w:rPr>
-          <w:rFonts w:ascii="Arial" w:hAnsi="Arial" w:cs="Arial"/>
-          <w:lang w:val="en-US"/>
-        </w:rPr>
-        <w:t>=</w:t>
+      <w:r>
+        <w:rPr>
+          <w:rFonts w:ascii="Arial" w:hAnsi="Arial" w:cs="Arial"/>
+          <w:lang w:val="en-US"/>
+        </w:rPr>
+        <w:t>drawDirectionsOrderRequired=</w:t>
       </w:r>
       <w:r>
         <w:rPr>
@@ -1218,21 +1235,12 @@
         </w:rPr>
         <w:t xml:space="preserve"> &amp;&amp; </w:t>
       </w:r>
-      <w:proofErr w:type="spellStart"/>
-      <w:r>
-        <w:rPr>
-          <w:rFonts w:ascii="Arial" w:hAnsi="Arial" w:cs="Arial"/>
-          <w:lang w:val="en-US"/>
-        </w:rPr>
-        <w:t>drawDirectionsOrder.judgementSum</w:t>
-      </w:r>
-      <w:proofErr w:type="spellEnd"/>
-      <w:r>
-        <w:rPr>
-          <w:rFonts w:ascii="Arial" w:hAnsi="Arial" w:cs="Arial"/>
-          <w:lang w:val="en-US"/>
-        </w:rPr>
-        <w:t>!=</w:t>
+      <w:r>
+        <w:rPr>
+          <w:rFonts w:ascii="Arial" w:hAnsi="Arial" w:cs="Arial"/>
+          <w:lang w:val="en-US"/>
+        </w:rPr>
+        <w:t>drawDirectionsOrder.judgementSum!=</w:t>
       </w:r>
       <w:r>
         <w:rPr>
@@ -1267,6 +1275,7 @@
           <w:rFonts w:ascii="Arial" w:hAnsi="Arial" w:cs="Arial"/>
           <w:bCs/>
         </w:rPr>
+        <w:lastRenderedPageBreak/>
         <w:t xml:space="preserve">The damages awarded shall be subject to a deduction of </w:t>
       </w:r>
       <w:r>
@@ -1276,7 +1285,6 @@
         </w:rPr>
         <w:t>&lt;&lt;</w:t>
       </w:r>
-      <w:proofErr w:type="spellStart"/>
       <w:r>
         <w:rPr>
           <w:rFonts w:ascii="Arial" w:hAnsi="Arial" w:cs="Arial"/>
@@ -1284,7 +1292,6 @@
         </w:rPr>
         <w:t>drawDirectionsOrder.judgementSum</w:t>
       </w:r>
-      <w:proofErr w:type="spellEnd"/>
       <w:r>
         <w:rPr>
           <w:rFonts w:ascii="Arial" w:hAnsi="Arial" w:cs="Arial"/>
@@ -1323,7 +1330,6 @@
           <w:rFonts w:ascii="Arial" w:hAnsi="Arial" w:cs="Arial"/>
           <w:bCs/>
         </w:rPr>
-        <w:lastRenderedPageBreak/>
         <w:t>&lt;&lt;es</w:t>
       </w:r>
       <w:r>
@@ -1355,7 +1361,6 @@
         </w:rPr>
         <w:t>&lt;&lt;cs_{</w:t>
       </w:r>
-      <w:proofErr w:type="spellStart"/>
       <w:r>
         <w:rPr>
           <w:rFonts w:ascii="Arial" w:hAnsi="Arial" w:cs="Arial"/>
@@ -1363,7 +1368,6 @@
         </w:rPr>
         <w:t>smallClaimsHearingToggle</w:t>
       </w:r>
-      <w:proofErr w:type="spellEnd"/>
       <w:r>
         <w:rPr>
           <w:rFonts w:ascii="Arial" w:hAnsi="Arial" w:cs="Arial"/>
@@ -1434,24 +1438,15 @@
           <w:rFonts w:ascii="Arial" w:eastAsia="Times New Roman" w:hAnsi="Arial" w:cs="Arial"/>
           <w:lang w:eastAsia="en-GB"/>
         </w:rPr>
-        <w:t>&lt;&lt;</w:t>
-      </w:r>
-      <w:proofErr w:type="spellStart"/>
+        <w:t>&lt;&lt;smallClaimsHearing</w:t>
+      </w:r>
       <w:r>
         <w:rPr>
           <w:rFonts w:ascii="Arial" w:eastAsia="Times New Roman" w:hAnsi="Arial" w:cs="Arial"/>
           <w:lang w:eastAsia="en-GB"/>
         </w:rPr>
-        <w:t>smallClaimsHearing</w:t>
-      </w:r>
-      <w:r>
-        <w:rPr>
-          <w:rFonts w:ascii="Arial" w:eastAsia="Times New Roman" w:hAnsi="Arial" w:cs="Arial"/>
-          <w:lang w:eastAsia="en-GB"/>
-        </w:rPr>
         <w:t>Time</w:t>
       </w:r>
-      <w:proofErr w:type="spellEnd"/>
       <w:r>
         <w:rPr>
           <w:rFonts w:ascii="Arial" w:eastAsia="Times New Roman" w:hAnsi="Arial" w:cs="Arial"/>
@@ -1559,7 +1554,6 @@
         </w:rPr>
         <w:t>&lt;&lt;cs_{</w:t>
       </w:r>
-      <w:proofErr w:type="spellStart"/>
       <w:r>
         <w:rPr>
           <w:rFonts w:ascii="Arial" w:hAnsi="Arial" w:cs="Arial"/>
@@ -1567,7 +1561,6 @@
         </w:rPr>
         <w:t>smallClaimsMethodToggle</w:t>
       </w:r>
-      <w:proofErr w:type="spellEnd"/>
       <w:r>
         <w:rPr>
           <w:rFonts w:ascii="Arial" w:hAnsi="Arial" w:cs="Arial"/>
@@ -1598,39 +1591,7 @@
           <w:rFonts w:ascii="Arial" w:hAnsi="Arial" w:cs="Arial"/>
           <w:lang w:val="en-US"/>
         </w:rPr>
-        <w:t>&lt;&lt;cs_{</w:t>
-      </w:r>
-      <w:proofErr w:type="spellStart"/>
-      <w:r>
-        <w:rPr>
-          <w:rFonts w:ascii="Arial" w:hAnsi="Arial" w:cs="Arial"/>
-          <w:lang w:val="en-US"/>
-        </w:rPr>
-        <w:t>smallClaimsMethod</w:t>
-      </w:r>
-      <w:proofErr w:type="spellEnd"/>
-      <w:r>
-        <w:rPr>
-          <w:rFonts w:ascii="Arial" w:hAnsi="Arial" w:cs="Arial"/>
-          <w:lang w:val="en-US"/>
-        </w:rPr>
-        <w:t>=’</w:t>
-      </w:r>
-      <w:proofErr w:type="spellStart"/>
-      <w:r>
-        <w:rPr>
-          <w:rFonts w:ascii="Arial" w:hAnsi="Arial" w:cs="Arial"/>
-          <w:lang w:val="en-US"/>
-        </w:rPr>
-        <w:t>smallClaimsMethodInPerson</w:t>
-      </w:r>
-      <w:proofErr w:type="spellEnd"/>
-      <w:r>
-        <w:rPr>
-          <w:rFonts w:ascii="Arial" w:hAnsi="Arial" w:cs="Arial"/>
-          <w:lang w:val="en-US"/>
-        </w:rPr>
-        <w:t>’}&gt;&gt;</w:t>
+        <w:t>&lt;&lt;cs_{smallClaimsMethod=’smallClaimsMethodInPerson’}&gt;&gt;</w:t>
       </w:r>
     </w:p>
     <w:p>
@@ -1664,7 +1625,6 @@
         </w:rPr>
         <w:t>&lt;&lt;</w:t>
       </w:r>
-      <w:proofErr w:type="spellStart"/>
       <w:r>
         <w:rPr>
           <w:rFonts w:ascii="Arial" w:eastAsia="Times New Roman" w:hAnsi="Arial" w:cs="Arial"/>
@@ -1672,7 +1632,6 @@
         </w:rPr>
         <w:t>smallClaimsMethodInPerson.value.label</w:t>
       </w:r>
-      <w:proofErr w:type="spellEnd"/>
       <w:r>
         <w:rPr>
           <w:rFonts w:ascii="Arial" w:eastAsia="Times New Roman" w:hAnsi="Arial" w:cs="Arial"/>
@@ -1750,37 +1709,12 @@
         </w:rPr>
         <w:t xml:space="preserve"> </w:t>
       </w:r>
-      <w:proofErr w:type="spellStart"/>
-      <w:r>
-        <w:rPr>
-          <w:rFonts w:ascii="Arial" w:hAnsi="Arial" w:cs="Arial"/>
-          <w:lang w:val="en-US"/>
-        </w:rPr>
-        <w:t>smallClaimsMethod</w:t>
-      </w:r>
-      <w:proofErr w:type="spellEnd"/>
-      <w:r>
-        <w:rPr>
-          <w:rFonts w:ascii="Arial" w:hAnsi="Arial" w:cs="Arial"/>
-          <w:lang w:val="en-US"/>
-        </w:rPr>
-        <w:t>=’</w:t>
-      </w:r>
-      <w:proofErr w:type="spellStart"/>
-      <w:r>
-        <w:rPr>
-          <w:rFonts w:ascii="Arial" w:hAnsi="Arial" w:cs="Arial"/>
-          <w:lang w:val="en-US"/>
-        </w:rPr>
-        <w:t>smallClaimsMethodTelephoneHearing</w:t>
-      </w:r>
-      <w:proofErr w:type="spellEnd"/>
-      <w:r>
-        <w:rPr>
-          <w:rFonts w:ascii="Arial" w:hAnsi="Arial" w:cs="Arial"/>
-          <w:lang w:val="en-US"/>
-        </w:rPr>
-        <w:t>’}&gt;&gt;</w:t>
+      <w:r>
+        <w:rPr>
+          <w:rFonts w:ascii="Arial" w:hAnsi="Arial" w:cs="Arial"/>
+          <w:lang w:val="en-US"/>
+        </w:rPr>
+        <w:t>smallClaimsMethod=’smallClaimsMethodTelephoneHearing’}&gt;&gt;</w:t>
       </w:r>
     </w:p>
     <w:p>
@@ -1844,7 +1778,6 @@
         </w:rPr>
         <w:t>&lt;&lt;</w:t>
       </w:r>
-      <w:proofErr w:type="spellStart"/>
       <w:r>
         <w:rPr>
           <w:rFonts w:ascii="Arial" w:eastAsia="Times New Roman" w:hAnsi="Arial" w:cs="Arial"/>
@@ -1852,7 +1785,6 @@
         </w:rPr>
         <w:t>smallClaimsMethodTelephoneHearing</w:t>
       </w:r>
-      <w:proofErr w:type="spellEnd"/>
       <w:r>
         <w:rPr>
           <w:rFonts w:ascii="Arial" w:eastAsia="Times New Roman" w:hAnsi="Arial" w:cs="Arial"/>
@@ -1914,37 +1846,12 @@
         </w:rPr>
         <w:t xml:space="preserve"> </w:t>
       </w:r>
-      <w:proofErr w:type="spellStart"/>
-      <w:r>
-        <w:rPr>
-          <w:rFonts w:ascii="Arial" w:hAnsi="Arial" w:cs="Arial"/>
-          <w:lang w:val="en-US"/>
-        </w:rPr>
-        <w:t>smallClaimsMethod</w:t>
-      </w:r>
-      <w:proofErr w:type="spellEnd"/>
-      <w:r>
-        <w:rPr>
-          <w:rFonts w:ascii="Arial" w:hAnsi="Arial" w:cs="Arial"/>
-          <w:lang w:val="en-US"/>
-        </w:rPr>
-        <w:t>=’</w:t>
-      </w:r>
-      <w:proofErr w:type="spellStart"/>
-      <w:r>
-        <w:rPr>
-          <w:rFonts w:ascii="Arial" w:hAnsi="Arial" w:cs="Arial"/>
-          <w:lang w:val="en-US"/>
-        </w:rPr>
-        <w:t>smallClaimsMethodVideoConferenceHearing</w:t>
-      </w:r>
-      <w:proofErr w:type="spellEnd"/>
-      <w:r>
-        <w:rPr>
-          <w:rFonts w:ascii="Arial" w:hAnsi="Arial" w:cs="Arial"/>
-          <w:lang w:val="en-US"/>
-        </w:rPr>
-        <w:t>’}&gt;&gt;</w:t>
+      <w:r>
+        <w:rPr>
+          <w:rFonts w:ascii="Arial" w:hAnsi="Arial" w:cs="Arial"/>
+          <w:lang w:val="en-US"/>
+        </w:rPr>
+        <w:t>smallClaimsMethod=’smallClaimsMethodVideoConferenceHearing’}&gt;&gt;</w:t>
       </w:r>
     </w:p>
     <w:p>
@@ -2008,7 +1915,6 @@
         </w:rPr>
         <w:t>&lt;&lt;</w:t>
       </w:r>
-      <w:proofErr w:type="spellStart"/>
       <w:r>
         <w:rPr>
           <w:rFonts w:ascii="Arial" w:eastAsia="Times New Roman" w:hAnsi="Arial" w:cs="Arial"/>
@@ -2016,7 +1922,6 @@
         </w:rPr>
         <w:t>smallClaimsMethodVideoConferenceHearing</w:t>
       </w:r>
-      <w:proofErr w:type="spellEnd"/>
       <w:r>
         <w:rPr>
           <w:rFonts w:ascii="Arial" w:eastAsia="Times New Roman" w:hAnsi="Arial" w:cs="Arial"/>
@@ -2140,7 +2045,6 @@
         </w:rPr>
         <w:t>&lt;&lt;cs_{</w:t>
       </w:r>
-      <w:proofErr w:type="spellStart"/>
       <w:r>
         <w:rPr>
           <w:rFonts w:ascii="Arial" w:hAnsi="Arial" w:cs="Arial"/>
@@ -2148,7 +2052,6 @@
         </w:rPr>
         <w:t>smallClaimsDocumentsToggle</w:t>
       </w:r>
-      <w:proofErr w:type="spellEnd"/>
       <w:r>
         <w:rPr>
           <w:rFonts w:ascii="Arial" w:hAnsi="Arial" w:cs="Arial"/>
@@ -2275,7 +2178,6 @@
         </w:rPr>
         <w:t>&lt;&lt;cs_{</w:t>
       </w:r>
-      <w:proofErr w:type="spellStart"/>
       <w:r>
         <w:rPr>
           <w:rFonts w:ascii="Arial" w:hAnsi="Arial" w:cs="Arial"/>
@@ -2283,7 +2185,6 @@
         </w:rPr>
         <w:t>smallClaimsWitnessStatementToggle</w:t>
       </w:r>
-      <w:proofErr w:type="spellEnd"/>
       <w:r>
         <w:rPr>
           <w:rFonts w:ascii="Arial" w:hAnsi="Arial" w:cs="Arial"/>
@@ -2575,6 +2476,7 @@
         <w:rPr>
           <w:rFonts w:ascii="Arial" w:hAnsi="Arial" w:cs="Arial"/>
         </w:rPr>
+        <w:lastRenderedPageBreak/>
         <w:t>be signed and dated by the witness.</w:t>
       </w:r>
     </w:p>
@@ -2595,15 +2497,7 @@
           <w:rFonts w:ascii="Arial" w:hAnsi="Arial" w:cs="Arial"/>
           <w:bCs/>
         </w:rPr>
-        <w:t xml:space="preserve">If a witness is unable to read the statement, there must be a certificate stating that it has been read or interpreted to the witness by a suitably qualified person, </w:t>
-      </w:r>
-      <w:r>
-        <w:rPr>
-          <w:rFonts w:ascii="Arial" w:hAnsi="Arial" w:cs="Arial"/>
-          <w:bCs/>
-        </w:rPr>
-        <w:lastRenderedPageBreak/>
-        <w:t>and that there must be an independent interpreter at the final hearing who will not be provided by the Court.</w:t>
+        <w:t>If a witness is unable to read the statement, there must be a certificate stating that it has been read or interpreted to the witness by a suitably qualified person, and that there must be an independent interpreter at the final hearing who will not be provided by the Court.</w:t>
       </w:r>
     </w:p>
     <w:p>
@@ -2868,28 +2762,7 @@
           <w:rFonts w:ascii="Arial" w:eastAsia="Arial" w:hAnsi="Arial" w:cs="Arial"/>
           <w:bCs/>
         </w:rPr>
-        <w:t>1</w:t>
-      </w:r>
-      <w:r>
-        <w:rPr>
-          <w:rFonts w:ascii="Arial" w:eastAsia="Arial" w:hAnsi="Arial" w:cs="Arial"/>
-          <w:bCs/>
-        </w:rPr>
-        <w:t>, ‘dd MMMM yyyy’, ‘yyyy-MM-dd’</w:t>
-      </w:r>
-      <w:r>
-        <w:rPr>
-          <w:rFonts w:ascii="Arial" w:eastAsia="Arial" w:hAnsi="Arial" w:cs="Arial"/>
-          <w:bCs/>
-        </w:rPr>
-        <w:t>)</w:t>
-      </w:r>
-      <w:r>
-        <w:rPr>
-          <w:rFonts w:ascii="Arial" w:eastAsia="Arial" w:hAnsi="Arial" w:cs="Arial"/>
-          <w:bCs/>
-        </w:rPr>
-        <w:t>}</w:t>
+        <w:t>1, ‘dd MMMM yyyy’, ‘yyyy-MM-dd’)}</w:t>
       </w:r>
       <w:r>
         <w:rPr>
@@ -3102,113 +2975,99 @@
           <w:rFonts w:ascii="Arial" w:eastAsia="Arial" w:hAnsi="Arial" w:cs="Arial"/>
           <w:bCs/>
         </w:rPr>
-        <w:t>3</w:t>
+        <w:t>3, ‘dd MMMM yyyy’, ‘yyyy-MM-dd’</w:t>
       </w:r>
       <w:r>
         <w:rPr>
           <w:rFonts w:ascii="Arial" w:eastAsia="Arial" w:hAnsi="Arial" w:cs="Arial"/>
           <w:bCs/>
         </w:rPr>
-        <w:t>, ‘dd MMMM yyyy’, ‘yyyy-MM-dd’</w:t>
+        <w:t>)</w:t>
       </w:r>
       <w:r>
         <w:rPr>
           <w:rFonts w:ascii="Arial" w:eastAsia="Arial" w:hAnsi="Arial" w:cs="Arial"/>
           <w:bCs/>
         </w:rPr>
-        <w:t>)</w:t>
+        <w:t>}</w:t>
+      </w:r>
+      <w:r>
+        <w:rPr>
+          <w:rFonts w:ascii="Arial" w:hAnsi="Arial" w:cs="Arial"/>
+          <w:b/>
+          <w:bCs/>
+          <w:lang w:val="en-US"/>
+        </w:rPr>
+        <w:t>&gt;&gt;</w:t>
+      </w:r>
+      <w:r>
+        <w:rPr>
+          <w:rFonts w:ascii="Arial" w:hAnsi="Arial" w:cs="Arial"/>
+          <w:lang w:val="en-US"/>
+        </w:rPr>
+        <w:t xml:space="preserve">, </w:t>
+      </w:r>
+      <w:r>
+        <w:rPr>
+          <w:rFonts w:ascii="Arial" w:hAnsi="Arial" w:cs="Arial"/>
+        </w:rPr>
+        <w:t>&lt;&lt;</w:t>
+      </w:r>
+      <w:r>
+        <w:rPr>
+          <w:rFonts w:ascii="Arial" w:hAnsi="Arial" w:cs="Arial"/>
+          <w:lang w:val="en-US"/>
+        </w:rPr>
+        <w:t>smallClaimsCreditHire.input7</w:t>
+      </w:r>
+      <w:r>
+        <w:rPr>
+          <w:rFonts w:ascii="Arial" w:hAnsi="Arial" w:cs="Arial"/>
+        </w:rPr>
+        <w:t xml:space="preserve">&gt;&gt; </w:t>
+      </w:r>
+      <w:r>
+        <w:rPr>
+          <w:rFonts w:ascii="Arial" w:hAnsi="Arial" w:cs="Arial"/>
+          <w:b/>
+          <w:bCs/>
+        </w:rPr>
+        <w:t>&lt;&lt;</w:t>
       </w:r>
       <w:r>
         <w:rPr>
           <w:rFonts w:ascii="Arial" w:eastAsia="Arial" w:hAnsi="Arial" w:cs="Arial"/>
           <w:bCs/>
         </w:rPr>
-        <w:t>}</w:t>
-      </w:r>
-      <w:r>
-        <w:rPr>
-          <w:rFonts w:ascii="Arial" w:hAnsi="Arial" w:cs="Arial"/>
-          <w:b/>
-          <w:bCs/>
-          <w:lang w:val="en-US"/>
-        </w:rPr>
-        <w:t>&gt;&gt;</w:t>
-      </w:r>
-      <w:r>
-        <w:rPr>
-          <w:rFonts w:ascii="Arial" w:hAnsi="Arial" w:cs="Arial"/>
-          <w:lang w:val="en-US"/>
-        </w:rPr>
-        <w:t xml:space="preserve">, </w:t>
-      </w:r>
-      <w:r>
-        <w:rPr>
-          <w:rFonts w:ascii="Arial" w:hAnsi="Arial" w:cs="Arial"/>
-        </w:rPr>
-        <w:t>&lt;&lt;</w:t>
-      </w:r>
-      <w:r>
-        <w:rPr>
-          <w:rFonts w:ascii="Arial" w:hAnsi="Arial" w:cs="Arial"/>
-          <w:lang w:val="en-US"/>
-        </w:rPr>
-        <w:t>smallClaimsCreditHire.input7</w:t>
-      </w:r>
-      <w:r>
-        <w:rPr>
-          <w:rFonts w:ascii="Arial" w:hAnsi="Arial" w:cs="Arial"/>
-        </w:rPr>
-        <w:t xml:space="preserve">&gt;&gt; </w:t>
-      </w:r>
-      <w:r>
-        <w:rPr>
-          <w:rFonts w:ascii="Arial" w:hAnsi="Arial" w:cs="Arial"/>
-          <w:b/>
-          <w:bCs/>
-        </w:rPr>
-        <w:t>&lt;&lt;</w:t>
+        <w:t>{</w:t>
       </w:r>
       <w:r>
         <w:rPr>
           <w:rFonts w:ascii="Arial" w:eastAsia="Arial" w:hAnsi="Arial" w:cs="Arial"/>
           <w:bCs/>
         </w:rPr>
-        <w:t>{</w:t>
+        <w:t>dateFormat(</w:t>
       </w:r>
       <w:r>
         <w:rPr>
           <w:rFonts w:ascii="Arial" w:eastAsia="Arial" w:hAnsi="Arial" w:cs="Arial"/>
           <w:bCs/>
         </w:rPr>
-        <w:t>dateFormat(</w:t>
+        <w:t>smallClaimsCreditHire</w:t>
       </w:r>
       <w:r>
         <w:rPr>
           <w:rFonts w:ascii="Arial" w:eastAsia="Arial" w:hAnsi="Arial" w:cs="Arial"/>
           <w:bCs/>
         </w:rPr>
-        <w:t>smallClaimsCreditHire</w:t>
+        <w:t>.date</w:t>
       </w:r>
       <w:r>
         <w:rPr>
           <w:rFonts w:ascii="Arial" w:eastAsia="Arial" w:hAnsi="Arial" w:cs="Arial"/>
           <w:bCs/>
         </w:rPr>
-        <w:t>.date</w:t>
-      </w:r>
-      <w:r>
-        <w:rPr>
-          <w:rFonts w:ascii="Arial" w:eastAsia="Arial" w:hAnsi="Arial" w:cs="Arial"/>
-          <w:bCs/>
-        </w:rPr>
-        <w:t>4</w:t>
-      </w:r>
-      <w:r>
-        <w:rPr>
-          <w:rFonts w:ascii="Arial" w:eastAsia="Arial" w:hAnsi="Arial" w:cs="Arial"/>
-          <w:bCs/>
-        </w:rPr>
-        <w:t>, ‘dd MMMM yyyy’, ‘yyyy-MM-dd’</w:t>
+        <w:t>4, ‘dd MMMM yyyy’, ‘yyyy-MM-dd’</w:t>
       </w:r>
       <w:r>
         <w:rPr>
@@ -3314,102 +3173,88 @@
           <w:rFonts w:ascii="Arial" w:eastAsia="Arial" w:hAnsi="Arial" w:cs="Arial"/>
           <w:bCs/>
         </w:rPr>
-        <w:t>5</w:t>
+        <w:t>5, ‘dd MMMM yyyy’, ‘yyyy-MM-dd’</w:t>
       </w:r>
       <w:r>
         <w:rPr>
           <w:rFonts w:ascii="Arial" w:eastAsia="Arial" w:hAnsi="Arial" w:cs="Arial"/>
           <w:bCs/>
         </w:rPr>
-        <w:t>, ‘dd MMMM yyyy’, ‘yyyy-MM-dd’</w:t>
+        <w:t>)</w:t>
       </w:r>
       <w:r>
         <w:rPr>
           <w:rFonts w:ascii="Arial" w:eastAsia="Arial" w:hAnsi="Arial" w:cs="Arial"/>
           <w:bCs/>
         </w:rPr>
-        <w:t>)</w:t>
+        <w:t>}</w:t>
+      </w:r>
+      <w:r>
+        <w:rPr>
+          <w:rFonts w:ascii="Arial" w:hAnsi="Arial" w:cs="Arial"/>
+          <w:b/>
+          <w:bCs/>
+          <w:lang w:val="en-US"/>
+        </w:rPr>
+        <w:t>&gt;&gt;</w:t>
+      </w:r>
+      <w:r>
+        <w:rPr>
+          <w:rFonts w:ascii="Arial" w:hAnsi="Arial" w:cs="Arial"/>
+          <w:lang w:val="en-US"/>
+        </w:rPr>
+        <w:t xml:space="preserve"> &lt;&lt;smallClaimsCreditHire.input10</w:t>
+      </w:r>
+      <w:r>
+        <w:rPr>
+          <w:rFonts w:ascii="Arial" w:hAnsi="Arial" w:cs="Arial"/>
+          <w:lang w:val="en-US"/>
+        </w:rPr>
+        <w:t xml:space="preserve">&gt;&gt; </w:t>
+      </w:r>
+      <w:r>
+        <w:rPr>
+          <w:rFonts w:ascii="Arial" w:hAnsi="Arial" w:cs="Arial"/>
+          <w:b/>
+          <w:bCs/>
+          <w:lang w:val="en-US"/>
+        </w:rPr>
+        <w:t>&lt;&lt;</w:t>
       </w:r>
       <w:r>
         <w:rPr>
           <w:rFonts w:ascii="Arial" w:eastAsia="Arial" w:hAnsi="Arial" w:cs="Arial"/>
           <w:bCs/>
         </w:rPr>
-        <w:t>}</w:t>
-      </w:r>
-      <w:r>
-        <w:rPr>
-          <w:rFonts w:ascii="Arial" w:hAnsi="Arial" w:cs="Arial"/>
-          <w:b/>
-          <w:bCs/>
-          <w:lang w:val="en-US"/>
-        </w:rPr>
-        <w:t>&gt;&gt;</w:t>
-      </w:r>
-      <w:r>
-        <w:rPr>
-          <w:rFonts w:ascii="Arial" w:hAnsi="Arial" w:cs="Arial"/>
-          <w:lang w:val="en-US"/>
-        </w:rPr>
-        <w:t xml:space="preserve"> &lt;&lt;smallClaimsCreditHire.input10</w:t>
-      </w:r>
-      <w:r>
-        <w:rPr>
-          <w:rFonts w:ascii="Arial" w:hAnsi="Arial" w:cs="Arial"/>
-          <w:lang w:val="en-US"/>
-        </w:rPr>
-        <w:t xml:space="preserve">&gt;&gt; </w:t>
-      </w:r>
-      <w:r>
-        <w:rPr>
-          <w:rFonts w:ascii="Arial" w:hAnsi="Arial" w:cs="Arial"/>
-          <w:b/>
-          <w:bCs/>
-          <w:lang w:val="en-US"/>
-        </w:rPr>
-        <w:t>&lt;&lt;</w:t>
+        <w:t>{</w:t>
       </w:r>
       <w:r>
         <w:rPr>
           <w:rFonts w:ascii="Arial" w:eastAsia="Arial" w:hAnsi="Arial" w:cs="Arial"/>
           <w:bCs/>
         </w:rPr>
-        <w:t>{</w:t>
+        <w:t>dateFormat(</w:t>
       </w:r>
       <w:r>
         <w:rPr>
           <w:rFonts w:ascii="Arial" w:eastAsia="Arial" w:hAnsi="Arial" w:cs="Arial"/>
           <w:bCs/>
         </w:rPr>
-        <w:t>dateFormat(</w:t>
+        <w:t>smallClaimsCreditHire</w:t>
       </w:r>
       <w:r>
         <w:rPr>
           <w:rFonts w:ascii="Arial" w:eastAsia="Arial" w:hAnsi="Arial" w:cs="Arial"/>
           <w:bCs/>
         </w:rPr>
-        <w:t>smallClaimsCreditHire</w:t>
+        <w:t>.date</w:t>
       </w:r>
       <w:r>
         <w:rPr>
           <w:rFonts w:ascii="Arial" w:eastAsia="Arial" w:hAnsi="Arial" w:cs="Arial"/>
           <w:bCs/>
         </w:rPr>
-        <w:t>.date</w:t>
-      </w:r>
-      <w:r>
-        <w:rPr>
-          <w:rFonts w:ascii="Arial" w:eastAsia="Arial" w:hAnsi="Arial" w:cs="Arial"/>
-          <w:bCs/>
-        </w:rPr>
-        <w:t>6</w:t>
-      </w:r>
-      <w:r>
-        <w:rPr>
-          <w:rFonts w:ascii="Arial" w:eastAsia="Arial" w:hAnsi="Arial" w:cs="Arial"/>
-          <w:bCs/>
-        </w:rPr>
-        <w:t>, ‘dd MMMM yyyy’, ‘yyyy-MM-dd’</w:t>
+        <w:t>6, ‘dd MMMM yyyy’, ‘yyyy-MM-dd’</w:t>
       </w:r>
       <w:r>
         <w:rPr>
@@ -3538,21 +3383,12 @@
         </w:rPr>
         <w:t>_{</w:t>
       </w:r>
-      <w:proofErr w:type="spellStart"/>
-      <w:r>
-        <w:rPr>
-          <w:rFonts w:ascii="Arial" w:hAnsi="Arial" w:cs="Arial"/>
-          <w:lang w:val="en-US"/>
-        </w:rPr>
-        <w:t>hasRoadTrafficAccident</w:t>
-      </w:r>
-      <w:proofErr w:type="spellEnd"/>
-      <w:r>
-        <w:rPr>
-          <w:rFonts w:ascii="Arial" w:hAnsi="Arial" w:cs="Arial"/>
-          <w:lang w:val="en-US"/>
-        </w:rPr>
-        <w:t>=true</w:t>
+      <w:r>
+        <w:rPr>
+          <w:rFonts w:ascii="Arial" w:hAnsi="Arial" w:cs="Arial"/>
+          <w:lang w:val="en-US"/>
+        </w:rPr>
+        <w:t>hasRoadTrafficAccident=true</w:t>
       </w:r>
       <w:r>
         <w:rPr>
@@ -3603,7 +3439,6 @@
         </w:rPr>
         <w:t>&lt;&lt;</w:t>
       </w:r>
-      <w:proofErr w:type="spellStart"/>
       <w:r>
         <w:rPr>
           <w:rFonts w:ascii="Arial" w:hAnsi="Arial" w:cs="Arial"/>
@@ -3611,7 +3446,6 @@
         </w:rPr>
         <w:t>smallClaimsRoadTrafficAccident.input</w:t>
       </w:r>
-      <w:proofErr w:type="spellEnd"/>
       <w:r>
         <w:rPr>
           <w:rFonts w:ascii="Arial" w:hAnsi="Arial" w:cs="Arial"/>
@@ -3656,19 +3490,11 @@
         </w:rPr>
         <w:t>&lt;&lt;cs_{</w:t>
       </w:r>
-      <w:proofErr w:type="spellStart"/>
-      <w:r>
-        <w:rPr>
-          <w:rFonts w:ascii="Arial" w:hAnsi="Arial" w:cs="Arial"/>
-        </w:rPr>
-        <w:t>hasNewDirections</w:t>
-      </w:r>
-      <w:proofErr w:type="spellEnd"/>
-      <w:r>
-        <w:rPr>
-          <w:rFonts w:ascii="Arial" w:hAnsi="Arial" w:cs="Arial"/>
-        </w:rPr>
-        <w:t>=true</w:t>
+      <w:r>
+        <w:rPr>
+          <w:rFonts w:ascii="Arial" w:hAnsi="Arial" w:cs="Arial"/>
+        </w:rPr>
+        <w:t>hasNewDirections=true</w:t>
       </w:r>
       <w:r>
         <w:rPr>
@@ -3689,38 +3515,44 @@
           <w:rFonts w:ascii="Arial" w:hAnsi="Arial" w:cs="Arial"/>
           <w:b/>
         </w:rPr>
-        <w:t>New Directions</w:t>
-      </w:r>
-    </w:p>
-    <w:p>
-      <w:pPr>
-        <w:rPr>
-          <w:rFonts w:ascii="Arial" w:hAnsi="Arial" w:cs="Arial"/>
-          <w:bCs/>
-        </w:rPr>
-      </w:pPr>
-      <w:r>
-        <w:rPr>
-          <w:rFonts w:ascii="Arial" w:hAnsi="Arial" w:cs="Arial"/>
-          <w:bCs/>
-        </w:rPr>
-        <w:t>&lt;&lt;</w:t>
-      </w:r>
-      <w:proofErr w:type="spellStart"/>
-      <w:r>
-        <w:rPr>
-          <w:rFonts w:ascii="Arial" w:hAnsi="Arial" w:cs="Arial"/>
-          <w:bCs/>
-        </w:rPr>
-        <w:t>rs_smallClaimsAddNewDirections</w:t>
-      </w:r>
-      <w:proofErr w:type="spellEnd"/>
-      <w:r>
-        <w:rPr>
-          <w:rFonts w:ascii="Arial" w:hAnsi="Arial" w:cs="Arial"/>
-          <w:bCs/>
-        </w:rPr>
-        <w:t>&gt;&gt;</w:t>
+        <w:t>Additional</w:t>
+      </w:r>
+      <w:r>
+        <w:rPr>
+          <w:rFonts w:ascii="Arial" w:hAnsi="Arial" w:cs="Arial"/>
+          <w:b/>
+        </w:rPr>
+        <w:t xml:space="preserve"> </w:t>
+      </w:r>
+      <w:r>
+        <w:rPr>
+          <w:rFonts w:ascii="Arial" w:hAnsi="Arial" w:cs="Arial"/>
+          <w:b/>
+        </w:rPr>
+        <w:t>d</w:t>
+      </w:r>
+      <w:r>
+        <w:rPr>
+          <w:rFonts w:ascii="Arial" w:hAnsi="Arial" w:cs="Arial"/>
+          <w:b/>
+        </w:rPr>
+        <w:t>irections</w:t>
+      </w:r>
+    </w:p>
+    <w:p>
+      <w:pPr>
+        <w:rPr>
+          <w:rFonts w:ascii="Arial" w:hAnsi="Arial" w:cs="Arial"/>
+          <w:bCs/>
+        </w:rPr>
+      </w:pPr>
+      <w:r>
+        <w:rPr>
+          <w:rFonts w:ascii="Arial" w:hAnsi="Arial" w:cs="Arial"/>
+          <w:bCs/>
+        </w:rPr>
+        <w:lastRenderedPageBreak/>
+        <w:t>&lt;&lt;rs_smallClaimsAddNewDirections&gt;&gt;</w:t>
       </w:r>
     </w:p>
     <w:p>
@@ -3742,7 +3574,6 @@
         </w:rPr>
         <w:t>&lt;&lt;</w:t>
       </w:r>
-      <w:proofErr w:type="spellStart"/>
       <w:r>
         <w:rPr>
           <w:rFonts w:ascii="Arial" w:hAnsi="Arial" w:cs="Arial"/>
@@ -3755,47 +3586,22 @@
           <w:rFonts w:ascii="Arial" w:hAnsi="Arial" w:cs="Arial"/>
           <w:bCs/>
         </w:rPr>
-        <w:t>directionComment</w:t>
-      </w:r>
-      <w:proofErr w:type="spellEnd"/>
-      <w:r>
-        <w:rPr>
-          <w:rFonts w:ascii="Arial" w:hAnsi="Arial" w:cs="Arial"/>
-          <w:bCs/>
-        </w:rPr>
-        <w:t>&gt;&gt;</w:t>
-      </w:r>
-    </w:p>
-    <w:p>
-      <w:pPr>
-        <w:rPr>
-          <w:rFonts w:ascii="Arial" w:hAnsi="Arial" w:cs="Arial"/>
-          <w:bCs/>
-        </w:rPr>
-      </w:pPr>
-      <w:r>
-        <w:rPr>
-          <w:rFonts w:ascii="Arial" w:hAnsi="Arial" w:cs="Arial"/>
-          <w:bCs/>
-        </w:rPr>
-        <w:lastRenderedPageBreak/>
-        <w:t>&lt;&lt;</w:t>
-      </w:r>
-      <w:proofErr w:type="spellStart"/>
-      <w:r>
-        <w:rPr>
-          <w:rFonts w:ascii="Arial" w:hAnsi="Arial" w:cs="Arial"/>
-          <w:bCs/>
-        </w:rPr>
-        <w:t>es_smallClaimsAddNewDirections</w:t>
-      </w:r>
-      <w:proofErr w:type="spellEnd"/>
-      <w:r>
-        <w:rPr>
-          <w:rFonts w:ascii="Arial" w:hAnsi="Arial" w:cs="Arial"/>
-          <w:bCs/>
-        </w:rPr>
-        <w:t>&gt;&gt;</w:t>
+        <w:t>directionComment&gt;&gt;</w:t>
+      </w:r>
+    </w:p>
+    <w:p>
+      <w:pPr>
+        <w:rPr>
+          <w:rFonts w:ascii="Arial" w:hAnsi="Arial" w:cs="Arial"/>
+          <w:bCs/>
+        </w:rPr>
+      </w:pPr>
+      <w:r>
+        <w:rPr>
+          <w:rFonts w:ascii="Arial" w:hAnsi="Arial" w:cs="Arial"/>
+          <w:bCs/>
+        </w:rPr>
+        <w:t>&lt;&lt;es_smallClaimsAddNewDirections&gt;&gt;</w:t>
       </w:r>
     </w:p>
     <w:p>
@@ -3854,7 +3660,6 @@
         </w:rPr>
         <w:t>&lt;&lt;</w:t>
       </w:r>
-      <w:proofErr w:type="spellStart"/>
       <w:r>
         <w:rPr>
           <w:rFonts w:ascii="Arial" w:hAnsi="Arial" w:cs="Arial"/>
@@ -3862,7 +3667,6 @@
         </w:rPr>
         <w:t>smallClaimsNotes.input</w:t>
       </w:r>
-      <w:proofErr w:type="spellEnd"/>
       <w:r>
         <w:rPr>
           <w:rFonts w:ascii="Arial" w:hAnsi="Arial" w:cs="Arial"/>
@@ -3881,23 +3685,7 @@
           <w:rFonts w:ascii="Arial" w:eastAsia="Arial" w:hAnsi="Arial" w:cs="Arial"/>
           <w:bCs/>
         </w:rPr>
-        <w:t>{dateFormat(</w:t>
-      </w:r>
-      <w:proofErr w:type="spellStart"/>
-      <w:r>
-        <w:rPr>
-          <w:rFonts w:ascii="Arial" w:eastAsia="Arial" w:hAnsi="Arial" w:cs="Arial"/>
-          <w:bCs/>
-        </w:rPr>
-        <w:t>smallClaimsNotes.date</w:t>
-      </w:r>
-      <w:proofErr w:type="spellEnd"/>
-      <w:r>
-        <w:rPr>
-          <w:rFonts w:ascii="Arial" w:eastAsia="Arial" w:hAnsi="Arial" w:cs="Arial"/>
-          <w:bCs/>
-        </w:rPr>
-        <w:t>, ‘dd MMMM yyyy’, ‘</w:t>
+        <w:t>{dateFormat(smallClaimsNotes.date, ‘dd MMMM yyyy’, ‘</w:t>
       </w:r>
       <w:r>
         <w:rPr>
@@ -4002,124 +3790,6 @@
     <w:pPr>
       <w:pStyle w:val="Footer"/>
     </w:pPr>
-    <w:r>
-      <w:rPr>
-        <w:noProof/>
-      </w:rPr>
-      <mc:AlternateContent>
-        <mc:Choice Requires="wps">
-          <w:drawing>
-            <wp:anchor distT="0" distB="0" distL="0" distR="0" simplePos="0" relativeHeight="251659264" behindDoc="0" locked="0" layoutInCell="1" allowOverlap="1" wp14:anchorId="01291575" wp14:editId="2313BADB">
-              <wp:simplePos x="635" y="635"/>
-              <wp:positionH relativeFrom="leftMargin">
-                <wp:align>left</wp:align>
-              </wp:positionH>
-              <wp:positionV relativeFrom="paragraph">
-                <wp:posOffset>635</wp:posOffset>
-              </wp:positionV>
-              <wp:extent cx="443865" cy="443865"/>
-              <wp:effectExtent l="0" t="0" r="12700" b="0"/>
-              <wp:wrapSquare wrapText="bothSides"/>
-              <wp:docPr id="2" name="Text Box 2" descr="Classification: Controlled">
-                <a:extLst xmlns:a="http://schemas.openxmlformats.org/drawingml/2006/main">
-                  <a:ext uri="{5AE41FA2-C0FF-4470-9BD4-5FADCA87CBE2}">
-                    <aclsh:classification xmlns:aclsh="http://schemas.microsoft.com/office/drawing/2020/classificationShape" classificationOutcomeType="ftr"/>
-                  </a:ext>
-                </a:extLst>
-              </wp:docPr>
-              <wp:cNvGraphicFramePr/>
-              <a:graphic xmlns:a="http://schemas.openxmlformats.org/drawingml/2006/main">
-                <a:graphicData uri="http://schemas.microsoft.com/office/word/2010/wordprocessingShape">
-                  <wps:wsp>
-                    <wps:cNvSpPr txBox="1"/>
-                    <wps:spPr>
-                      <a:xfrm>
-                        <a:off x="0" y="0"/>
-                        <a:ext cx="443865" cy="443865"/>
-                      </a:xfrm>
-                      <a:prstGeom prst="rect">
-                        <a:avLst/>
-                      </a:prstGeom>
-                      <a:noFill/>
-                      <a:ln>
-                        <a:noFill/>
-                      </a:ln>
-                    </wps:spPr>
-                    <wps:txbx>
-                      <w:txbxContent>
-                        <w:p>
-                          <w:pPr>
-                            <w:rPr>
-                              <w:rFonts w:ascii="Calibri" w:eastAsia="Calibri" w:hAnsi="Calibri" w:cs="Calibri"/>
-                              <w:noProof/>
-                              <w:color w:val="FF0000"/>
-                              <w:sz w:val="12"/>
-                              <w:szCs w:val="12"/>
-                            </w:rPr>
-                          </w:pPr>
-                          <w:r>
-                            <w:rPr>
-                              <w:rFonts w:ascii="Calibri" w:eastAsia="Calibri" w:hAnsi="Calibri" w:cs="Calibri"/>
-                              <w:noProof/>
-                              <w:color w:val="FF0000"/>
-                              <w:sz w:val="12"/>
-                              <w:szCs w:val="12"/>
-                            </w:rPr>
-                            <w:t>Classification: Controlled</w:t>
-                          </w:r>
-                        </w:p>
-                      </w:txbxContent>
-                    </wps:txbx>
-                    <wps:bodyPr rot="0" spcFirstLastPara="0" vertOverflow="overflow" horzOverflow="overflow" vert="horz" wrap="none" lIns="63500" tIns="0" rIns="0" bIns="0" numCol="1" spcCol="0" rtlCol="0" fromWordArt="0" anchor="t" anchorCtr="0" forceAA="0" compatLnSpc="1">
-                      <a:prstTxWarp prst="textNoShape">
-                        <a:avLst/>
-                      </a:prstTxWarp>
-                      <a:spAutoFit/>
-                    </wps:bodyPr>
-                  </wps:wsp>
-                </a:graphicData>
-              </a:graphic>
-            </wp:anchor>
-          </w:drawing>
-        </mc:Choice>
-        <mc:Fallback>
-          <w:pict>
-            <v:shapetype w14:anchorId="01291575" id="_x0000_t202" coordsize="21600,21600" o:spt="202" path="m,l,21600r21600,l21600,xe">
-              <v:stroke joinstyle="miter"/>
-              <v:path gradientshapeok="t" o:connecttype="rect"/>
-            </v:shapetype>
-            <v:shape id="Text Box 2" o:spid="_x0000_s1026" type="#_x0000_t202" alt="Classification: Controlled" style="position:absolute;margin-left:0;margin-top:.05pt;width:34.95pt;height:34.95pt;z-index:251659264;visibility:visible;mso-wrap-style:none;mso-wrap-distance-left:0;mso-wrap-distance-top:0;mso-wrap-distance-right:0;mso-wrap-distance-bottom:0;mso-position-horizontal:left;mso-position-horizontal-relative:left-margin-area;mso-position-vertical:absolute;mso-position-vertical-relative:text;v-text-anchor:top" o:gfxdata="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" filled="f" stroked="f">
-              <v:textbox style="mso-fit-shape-to-text:t" inset="5pt,0,0,0">
-                <w:txbxContent>
-                  <w:p>
-                    <w:pPr>
-                      <w:rPr>
-                        <w:rFonts w:ascii="Calibri" w:eastAsia="Calibri" w:hAnsi="Calibri" w:cs="Calibri"/>
-                        <w:noProof/>
-                        <w:color w:val="FF0000"/>
-                        <w:sz w:val="12"/>
-                        <w:szCs w:val="12"/>
-                      </w:rPr>
-                    </w:pPr>
-                    <w:r>
-                      <w:rPr>
-                        <w:rFonts w:ascii="Calibri" w:eastAsia="Calibri" w:hAnsi="Calibri" w:cs="Calibri"/>
-                        <w:noProof/>
-                        <w:color w:val="FF0000"/>
-                        <w:sz w:val="12"/>
-                        <w:szCs w:val="12"/>
-                      </w:rPr>
-                      <w:t>Classification: Controlled</w:t>
-                    </w:r>
-                  </w:p>
-                </w:txbxContent>
-              </v:textbox>
-              <w10:wrap type="square" anchorx="margin"/>
-            </v:shape>
-          </w:pict>
-        </mc:Fallback>
-      </mc:AlternateContent>
-    </w:r>
   </w:p>
 </w:ftr>
 </file>
@@ -4130,124 +3800,6 @@
     <w:pPr>
       <w:pStyle w:val="Footer"/>
     </w:pPr>
-    <w:r>
-      <w:rPr>
-        <w:noProof/>
-      </w:rPr>
-      <mc:AlternateContent>
-        <mc:Choice Requires="wps">
-          <w:drawing>
-            <wp:anchor distT="0" distB="0" distL="0" distR="0" simplePos="0" relativeHeight="251658240" behindDoc="0" locked="0" layoutInCell="1" allowOverlap="1" wp14:anchorId="0CCA4B80" wp14:editId="4DA7DD03">
-              <wp:simplePos x="635" y="635"/>
-              <wp:positionH relativeFrom="leftMargin">
-                <wp:align>left</wp:align>
-              </wp:positionH>
-              <wp:positionV relativeFrom="paragraph">
-                <wp:posOffset>635</wp:posOffset>
-              </wp:positionV>
-              <wp:extent cx="443865" cy="443865"/>
-              <wp:effectExtent l="0" t="0" r="12700" b="0"/>
-              <wp:wrapSquare wrapText="bothSides"/>
-              <wp:docPr id="1" name="Text Box 1" descr="Classification: Controlled">
-                <a:extLst xmlns:a="http://schemas.openxmlformats.org/drawingml/2006/main">
-                  <a:ext uri="{5AE41FA2-C0FF-4470-9BD4-5FADCA87CBE2}">
-                    <aclsh:classification xmlns:aclsh="http://schemas.microsoft.com/office/drawing/2020/classificationShape" classificationOutcomeType="ftr"/>
-                  </a:ext>
-                </a:extLst>
-              </wp:docPr>
-              <wp:cNvGraphicFramePr/>
-              <a:graphic xmlns:a="http://schemas.openxmlformats.org/drawingml/2006/main">
-                <a:graphicData uri="http://schemas.microsoft.com/office/word/2010/wordprocessingShape">
-                  <wps:wsp>
-                    <wps:cNvSpPr txBox="1"/>
-                    <wps:spPr>
-                      <a:xfrm>
-                        <a:off x="0" y="0"/>
-                        <a:ext cx="443865" cy="443865"/>
-                      </a:xfrm>
-                      <a:prstGeom prst="rect">
-                        <a:avLst/>
-                      </a:prstGeom>
-                      <a:noFill/>
-                      <a:ln>
-                        <a:noFill/>
-                      </a:ln>
-                    </wps:spPr>
-                    <wps:txbx>
-                      <w:txbxContent>
-                        <w:p>
-                          <w:pPr>
-                            <w:rPr>
-                              <w:rFonts w:ascii="Calibri" w:eastAsia="Calibri" w:hAnsi="Calibri" w:cs="Calibri"/>
-                              <w:noProof/>
-                              <w:color w:val="FF0000"/>
-                              <w:sz w:val="12"/>
-                              <w:szCs w:val="12"/>
-                            </w:rPr>
-                          </w:pPr>
-                          <w:r>
-                            <w:rPr>
-                              <w:rFonts w:ascii="Calibri" w:eastAsia="Calibri" w:hAnsi="Calibri" w:cs="Calibri"/>
-                              <w:noProof/>
-                              <w:color w:val="FF0000"/>
-                              <w:sz w:val="12"/>
-                              <w:szCs w:val="12"/>
-                            </w:rPr>
-                            <w:t>Classification: Controlled</w:t>
-                          </w:r>
-                        </w:p>
-                      </w:txbxContent>
-                    </wps:txbx>
-                    <wps:bodyPr rot="0" spcFirstLastPara="0" vertOverflow="overflow" horzOverflow="overflow" vert="horz" wrap="none" lIns="63500" tIns="0" rIns="0" bIns="0" numCol="1" spcCol="0" rtlCol="0" fromWordArt="0" anchor="t" anchorCtr="0" forceAA="0" compatLnSpc="1">
-                      <a:prstTxWarp prst="textNoShape">
-                        <a:avLst/>
-                      </a:prstTxWarp>
-                      <a:spAutoFit/>
-                    </wps:bodyPr>
-                  </wps:wsp>
-                </a:graphicData>
-              </a:graphic>
-            </wp:anchor>
-          </w:drawing>
-        </mc:Choice>
-        <mc:Fallback>
-          <w:pict>
-            <v:shapetype w14:anchorId="0CCA4B80" id="_x0000_t202" coordsize="21600,21600" o:spt="202" path="m,l,21600r21600,l21600,xe">
-              <v:stroke joinstyle="miter"/>
-              <v:path gradientshapeok="t" o:connecttype="rect"/>
-            </v:shapetype>
-            <v:shape id="Text Box 1" o:spid="_x0000_s1028" type="#_x0000_t202" alt="Classification: Controlled" style="position:absolute;margin-left:0;margin-top:.05pt;width:34.95pt;height:34.95pt;z-index:251658240;visibility:visible;mso-wrap-style:none;mso-wrap-distance-left:0;mso-wrap-distance-top:0;mso-wrap-distance-right:0;mso-wrap-distance-bottom:0;mso-position-horizontal:left;mso-position-horizontal-relative:left-margin-area;mso-position-vertical:absolute;mso-position-vertical-relative:text;v-text-anchor:top" o:gfxdata="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" filled="f" stroked="f">
-              <v:textbox style="mso-fit-shape-to-text:t" inset="5pt,0,0,0">
-                <w:txbxContent>
-                  <w:p>
-                    <w:pPr>
-                      <w:rPr>
-                        <w:rFonts w:ascii="Calibri" w:eastAsia="Calibri" w:hAnsi="Calibri" w:cs="Calibri"/>
-                        <w:noProof/>
-                        <w:color w:val="FF0000"/>
-                        <w:sz w:val="12"/>
-                        <w:szCs w:val="12"/>
-                      </w:rPr>
-                    </w:pPr>
-                    <w:r>
-                      <w:rPr>
-                        <w:rFonts w:ascii="Calibri" w:eastAsia="Calibri" w:hAnsi="Calibri" w:cs="Calibri"/>
-                        <w:noProof/>
-                        <w:color w:val="FF0000"/>
-                        <w:sz w:val="12"/>
-                        <w:szCs w:val="12"/>
-                      </w:rPr>
-                      <w:t>Classification: Controlled</w:t>
-                    </w:r>
-                  </w:p>
-                </w:txbxContent>
-              </v:textbox>
-              <w10:wrap type="square" anchorx="margin"/>
-            </v:shape>
-          </w:pict>
-        </mc:Fallback>
-      </mc:AlternateContent>
-    </w:r>
   </w:p>
 </w:ftr>
 </file>
@@ -7125,6 +6677,6 @@
 
 <file path=docMetadata/LabelInfo.xml><?xml version="1.0" encoding="utf-8"?>
 <clbl:labelList xmlns:clbl="http://schemas.microsoft.com/office/2020/mipLabelMetadata">
-  <clbl:label id="{95c71a0f-75e1-4c8f-90e2-641c9351dd98}" enabled="1" method="Standard" siteId="{3e0088dc-0629-4ae6-aa8c-813e7a296f50}" removed="0"/>
+  <clbl:label id="{fa22dce2-39a9-4bf4-a557-7a50b593b56a}" enabled="1" method="Privileged" siteId="{3e0088dc-0629-4ae6-aa8c-813e7a296f50}" contentBits="0" removed="0"/>
 </clbl:labelList>
 </file>
</xml_diff>

<commit_message>
CIV-6216 changes in document
</commit_message>
<xml_diff>
--- a/docker/docmosis/templates/CV-DAM-STD-ENG-00001.docx
+++ b/docker/docmosis/templates/CV-DAM-STD-ENG-00001.docx
@@ -1,6 +1,6 @@
 
 <file path=word/document.xml><?xml version="1.0" encoding="utf-8"?>
-<w:document xmlns:wpc="http://schemas.microsoft.com/office/word/2010/wordprocessingCanvas" xmlns:cx="http://schemas.microsoft.com/office/drawing/2014/chartex" xmlns:cx1="http://schemas.microsoft.com/office/drawing/2015/9/8/chartex" xmlns:cx2="http://schemas.microsoft.com/office/drawing/2015/10/21/chartex" xmlns:cx3="http://schemas.microsoft.com/office/drawing/2016/5/9/chartex" xmlns:cx4="http://schemas.microsoft.com/office/drawing/2016/5/10/chartex" xmlns:cx5="http://schemas.microsoft.com/office/drawing/2016/5/11/chartex" xmlns:cx6="http://schemas.microsoft.com/office/drawing/2016/5/12/chartex" xmlns:cx7="http://schemas.microsoft.com/office/drawing/2016/5/13/chartex" xmlns:cx8="http://schemas.microsoft.com/office/drawing/2016/5/14/chartex" xmlns:mc="http://schemas.openxmlformats.org/markup-compatibility/2006" xmlns:aink="http://schemas.microsoft.com/office/drawing/2016/ink" xmlns:am3d="http://schemas.microsoft.com/office/drawing/2017/model3d" xmlns:o="urn:schemas-microsoft-com:office:office" xmlns:oel="http://schemas.microsoft.com/office/2019/extlst" xmlns:r="http://schemas.openxmlformats.org/officeDocument/2006/relationships" xmlns:m="http://schemas.openxmlformats.org/officeDocument/2006/math" xmlns:v="urn:schemas-microsoft-com:vml" xmlns:wp14="http://schemas.microsoft.com/office/word/2010/wordprocessingDrawing" xmlns:wp="http://schemas.openxmlformats.org/drawingml/2006/wordprocessingDrawing" xmlns:w10="urn:schemas-microsoft-com:office:word" xmlns:w="http://schemas.openxmlformats.org/wordprocessingml/2006/main" xmlns:w14="http://schemas.microsoft.com/office/word/2010/wordml" xmlns:w15="http://schemas.microsoft.com/office/word/2012/wordml" xmlns:w16cex="http://schemas.microsoft.com/office/word/2018/wordml/cex" xmlns:w16cid="http://schemas.microsoft.com/office/word/2016/wordml/cid" xmlns:w16="http://schemas.microsoft.com/office/word/2018/wordml" xmlns:w16sdtdh="http://schemas.microsoft.com/office/word/2020/wordml/sdtdatahash" xmlns:w16se="http://schemas.microsoft.com/office/word/2015/wordml/symex" xmlns:wpg="http://schemas.microsoft.com/office/word/2010/wordprocessingGroup" xmlns:wpi="http://schemas.microsoft.com/office/word/2010/wordprocessingInk" xmlns:wne="http://schemas.microsoft.com/office/word/2006/wordml" xmlns:wps="http://schemas.microsoft.com/office/word/2010/wordprocessingShape" mc:Ignorable="w14 w15 w16se w16cid w16 w16cex w16sdtdh wp14">
+<w:document xmlns:wpc="http://schemas.microsoft.com/office/word/2010/wordprocessingCanvas" xmlns:cx="http://schemas.microsoft.com/office/drawing/2014/chartex" xmlns:cx1="http://schemas.microsoft.com/office/drawing/2015/9/8/chartex" xmlns:cx2="http://schemas.microsoft.com/office/drawing/2015/10/21/chartex" xmlns:cx3="http://schemas.microsoft.com/office/drawing/2016/5/9/chartex" xmlns:cx4="http://schemas.microsoft.com/office/drawing/2016/5/10/chartex" xmlns:cx5="http://schemas.microsoft.com/office/drawing/2016/5/11/chartex" xmlns:cx6="http://schemas.microsoft.com/office/drawing/2016/5/12/chartex" xmlns:cx7="http://schemas.microsoft.com/office/drawing/2016/5/13/chartex" xmlns:cx8="http://schemas.microsoft.com/office/drawing/2016/5/14/chartex" xmlns:mc="http://schemas.openxmlformats.org/markup-compatibility/2006" xmlns:aink="http://schemas.microsoft.com/office/drawing/2016/ink" xmlns:am3d="http://schemas.microsoft.com/office/drawing/2017/model3d" xmlns:o="urn:schemas-microsoft-com:office:office" xmlns:r="http://schemas.openxmlformats.org/officeDocument/2006/relationships" xmlns:m="http://schemas.openxmlformats.org/officeDocument/2006/math" xmlns:v="urn:schemas-microsoft-com:vml" xmlns:wp14="http://schemas.microsoft.com/office/word/2010/wordprocessingDrawing" xmlns:wp="http://schemas.openxmlformats.org/drawingml/2006/wordprocessingDrawing" xmlns:w10="urn:schemas-microsoft-com:office:word" xmlns:w="http://schemas.openxmlformats.org/wordprocessingml/2006/main" xmlns:w14="http://schemas.microsoft.com/office/word/2010/wordml" xmlns:w15="http://schemas.microsoft.com/office/word/2012/wordml" xmlns:w16cex="http://schemas.microsoft.com/office/word/2018/wordml/cex" xmlns:w16cid="http://schemas.microsoft.com/office/word/2016/wordml/cid" xmlns:w16="http://schemas.microsoft.com/office/word/2018/wordml" xmlns:w16sdtdh="http://schemas.microsoft.com/office/word/2020/wordml/sdtdatahash" xmlns:w16se="http://schemas.microsoft.com/office/word/2015/wordml/symex" xmlns:wpg="http://schemas.microsoft.com/office/word/2010/wordprocessingGroup" xmlns:wpi="http://schemas.microsoft.com/office/word/2010/wordprocessingInk" xmlns:wne="http://schemas.microsoft.com/office/word/2006/wordml" xmlns:wps="http://schemas.microsoft.com/office/word/2010/wordprocessingShape" mc:Ignorable="w14 w15 w16se w16cid w16 w16cex w16sdtdh wp14">
   <w:body>
     <w:p>
       <w:pPr>
@@ -44,26 +44,42 @@
           <w:b/>
           <w:sz w:val="28"/>
         </w:rPr>
-        <w:t>In the County Court</w:t>
-      </w:r>
+        <w:t xml:space="preserve">In the County </w:t>
+      </w:r>
+      <w:proofErr w:type="gramStart"/>
       <w:r>
         <w:rPr>
           <w:rFonts w:ascii="Arial" w:eastAsia="Arial" w:hAnsi="Arial" w:cs="Arial"/>
           <w:b/>
           <w:sz w:val="28"/>
         </w:rPr>
+        <w:t>Court</w:t>
+      </w:r>
+      <w:r>
+        <w:rPr>
+          <w:rFonts w:ascii="Arial" w:eastAsia="Arial" w:hAnsi="Arial" w:cs="Arial"/>
+          <w:b/>
+          <w:sz w:val="28"/>
+        </w:rPr>
         <w:t xml:space="preserve">  </w:t>
       </w:r>
       <w:r>
         <w:rPr>
           <w:rFonts w:ascii="Arial" w:eastAsia="Tahoma" w:hAnsi="Arial" w:cs="Arial"/>
         </w:rPr>
-        <w:t>Case number:</w:t>
-      </w:r>
+        <w:t>Case</w:t>
+      </w:r>
+      <w:proofErr w:type="gramEnd"/>
       <w:r>
         <w:rPr>
           <w:rFonts w:ascii="Arial" w:eastAsia="Tahoma" w:hAnsi="Arial" w:cs="Arial"/>
         </w:rPr>
+        <w:t xml:space="preserve"> number:</w:t>
+      </w:r>
+      <w:r>
+        <w:rPr>
+          <w:rFonts w:ascii="Arial" w:eastAsia="Tahoma" w:hAnsi="Arial" w:cs="Arial"/>
+        </w:rPr>
         <w:t>&lt;&lt;</w:t>
       </w:r>
       <w:r>
@@ -71,7 +87,23 @@
           <w:rFonts w:ascii="Arial" w:hAnsi="Arial" w:cs="Arial"/>
           <w:lang w:val="en-US"/>
         </w:rPr>
-        <w:t xml:space="preserve"> caseNumber&gt;&gt;</w:t>
+        <w:t xml:space="preserve"> </w:t>
+      </w:r>
+      <w:proofErr w:type="spellStart"/>
+      <w:r>
+        <w:rPr>
+          <w:rFonts w:ascii="Arial" w:hAnsi="Arial" w:cs="Arial"/>
+          <w:lang w:val="en-US"/>
+        </w:rPr>
+        <w:t>caseNumber</w:t>
+      </w:r>
+      <w:proofErr w:type="spellEnd"/>
+      <w:r>
+        <w:rPr>
+          <w:rFonts w:ascii="Arial" w:hAnsi="Arial" w:cs="Arial"/>
+          <w:lang w:val="en-US"/>
+        </w:rPr>
+        <w:t>&gt;&gt;</w:t>
       </w:r>
     </w:p>
     <w:p>
@@ -86,21 +118,55 @@
           <w:rFonts w:ascii="Arial" w:eastAsia="Arial" w:hAnsi="Arial" w:cs="Arial"/>
           <w:b/>
         </w:rPr>
-        <w:t>&lt;&lt;</w:t>
-      </w:r>
-      <w:r>
-        <w:rPr>
-          <w:rFonts w:ascii="Arial" w:eastAsia="Arial" w:hAnsi="Arial" w:cs="Arial"/>
-          <w:bCs/>
-        </w:rPr>
-        <w:t>{dateFormat(</w:t>
-      </w:r>
-      <w:r>
-        <w:rPr>
-          <w:rFonts w:ascii="Arial" w:eastAsia="Arial" w:hAnsi="Arial" w:cs="Arial"/>
-          <w:bCs/>
-        </w:rPr>
-        <w:t>currentDate, ‘d</w:t>
+        <w:t>&lt;</w:t>
+      </w:r>
+      <w:proofErr w:type="gramStart"/>
+      <w:r>
+        <w:rPr>
+          <w:rFonts w:ascii="Arial" w:eastAsia="Arial" w:hAnsi="Arial" w:cs="Arial"/>
+          <w:b/>
+        </w:rPr>
+        <w:t>&lt;</w:t>
+      </w:r>
+      <w:r>
+        <w:rPr>
+          <w:rFonts w:ascii="Arial" w:eastAsia="Arial" w:hAnsi="Arial" w:cs="Arial"/>
+          <w:bCs/>
+        </w:rPr>
+        <w:t>{</w:t>
+      </w:r>
+      <w:proofErr w:type="spellStart"/>
+      <w:proofErr w:type="gramEnd"/>
+      <w:r>
+        <w:rPr>
+          <w:rFonts w:ascii="Arial" w:eastAsia="Arial" w:hAnsi="Arial" w:cs="Arial"/>
+          <w:bCs/>
+        </w:rPr>
+        <w:t>dateFormat</w:t>
+      </w:r>
+      <w:proofErr w:type="spellEnd"/>
+      <w:r>
+        <w:rPr>
+          <w:rFonts w:ascii="Arial" w:eastAsia="Arial" w:hAnsi="Arial" w:cs="Arial"/>
+          <w:bCs/>
+        </w:rPr>
+        <w:t>(</w:t>
+      </w:r>
+      <w:proofErr w:type="spellStart"/>
+      <w:r>
+        <w:rPr>
+          <w:rFonts w:ascii="Arial" w:eastAsia="Arial" w:hAnsi="Arial" w:cs="Arial"/>
+          <w:bCs/>
+        </w:rPr>
+        <w:t>currentDate</w:t>
+      </w:r>
+      <w:proofErr w:type="spellEnd"/>
+      <w:r>
+        <w:rPr>
+          <w:rFonts w:ascii="Arial" w:eastAsia="Arial" w:hAnsi="Arial" w:cs="Arial"/>
+          <w:bCs/>
+        </w:rPr>
+        <w:t>, ‘d</w:t>
       </w:r>
       <w:r>
         <w:rPr>
@@ -114,8 +180,9 @@
           <w:rFonts w:ascii="Arial" w:eastAsia="Arial" w:hAnsi="Arial" w:cs="Arial"/>
           <w:bCs/>
         </w:rPr>
-        <w:t xml:space="preserve"> MMMM yy</w:t>
-      </w:r>
+        <w:t xml:space="preserve"> MMMM </w:t>
+      </w:r>
+      <w:proofErr w:type="spellStart"/>
       <w:r>
         <w:rPr>
           <w:rFonts w:ascii="Arial" w:eastAsia="Arial" w:hAnsi="Arial" w:cs="Arial"/>
@@ -128,8 +195,25 @@
           <w:rFonts w:ascii="Arial" w:eastAsia="Arial" w:hAnsi="Arial" w:cs="Arial"/>
           <w:bCs/>
         </w:rPr>
-        <w:t>’, ‘yyyy</w:t>
-      </w:r>
+        <w:t>yy</w:t>
+      </w:r>
+      <w:proofErr w:type="spellEnd"/>
+      <w:r>
+        <w:rPr>
+          <w:rFonts w:ascii="Arial" w:eastAsia="Arial" w:hAnsi="Arial" w:cs="Arial"/>
+          <w:bCs/>
+        </w:rPr>
+        <w:t>’, ‘</w:t>
+      </w:r>
+      <w:proofErr w:type="spellStart"/>
+      <w:r>
+        <w:rPr>
+          <w:rFonts w:ascii="Arial" w:eastAsia="Arial" w:hAnsi="Arial" w:cs="Arial"/>
+          <w:bCs/>
+        </w:rPr>
+        <w:t>yyyy</w:t>
+      </w:r>
+      <w:proofErr w:type="spellEnd"/>
       <w:r>
         <w:rPr>
           <w:rFonts w:ascii="Arial" w:eastAsia="Arial" w:hAnsi="Arial" w:cs="Arial"/>
@@ -218,6 +302,7 @@
         </w:rPr>
         <w:t>&lt;&lt;</w:t>
       </w:r>
+      <w:proofErr w:type="spellStart"/>
       <w:r>
         <w:rPr>
           <w:color w:val="auto"/>
@@ -234,7 +319,14 @@
         <w:rPr>
           <w:color w:val="auto"/>
         </w:rPr>
-        <w:t>ame&gt;&gt;</w:t>
+        <w:t>ame</w:t>
+      </w:r>
+      <w:proofErr w:type="spellEnd"/>
+      <w:r>
+        <w:rPr>
+          <w:color w:val="auto"/>
+        </w:rPr>
+        <w:t>&gt;&gt;</w:t>
       </w:r>
     </w:p>
     <w:p>
@@ -387,7 +479,7 @@
               </wp:inline>
             </w:drawing>
           </mc:Choice>
-          <mc:Fallback xmlns:a="http://schemas.openxmlformats.org/drawingml/2006/main" xmlns:pic="http://schemas.openxmlformats.org/drawingml/2006/picture">
+          <mc:Fallback xmlns:pic="http://schemas.openxmlformats.org/drawingml/2006/picture" xmlns:a="http://schemas.openxmlformats.org/drawingml/2006/main" xmlns:oel="http://schemas.microsoft.com/office/2019/extlst">
             <w:pict w14:anchorId="02525EF3">
               <v:group id="Group 2791" style="width:467.95pt;height:68.75pt;mso-position-horizontal-relative:char;mso-position-vertical-relative:line" coordsize="59429,8731" o:spid="_x0000_s1026" w14:anchorId="6D56B9AB" o:gfxdata="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">
                 <v:shapetype id="_x0000_t75" coordsize="21600,21600" filled="f" stroked="f" o:spt="75" o:preferrelative="t" path="m@4@5l@4@11@9@11@9@5xe">
@@ -530,19 +622,7 @@
         <w:rPr>
           <w:rFonts w:ascii="Arial" w:eastAsia="Tahoma" w:hAnsi="Arial" w:cs="Arial"/>
         </w:rPr>
-        <w:t xml:space="preserve">             </w:t>
-      </w:r>
-      <w:r>
-        <w:rPr>
-          <w:rFonts w:ascii="Arial" w:eastAsia="Tahoma" w:hAnsi="Arial" w:cs="Arial"/>
-        </w:rPr>
-        <w:t xml:space="preserve">           </w:t>
-      </w:r>
-      <w:r>
-        <w:rPr>
-          <w:rFonts w:ascii="Arial" w:eastAsia="Tahoma" w:hAnsi="Arial" w:cs="Arial"/>
-        </w:rPr>
-        <w:t xml:space="preserve">                  </w:t>
+        <w:t xml:space="preserve">                                          </w:t>
       </w:r>
       <w:r>
         <w:rPr>
@@ -631,19 +711,7 @@
         <w:rPr>
           <w:rFonts w:ascii="Arial" w:eastAsia="Tahoma" w:hAnsi="Arial" w:cs="Arial"/>
         </w:rPr>
-        <w:t xml:space="preserve">             </w:t>
-      </w:r>
-      <w:r>
-        <w:rPr>
-          <w:rFonts w:ascii="Arial" w:eastAsia="Tahoma" w:hAnsi="Arial" w:cs="Arial"/>
-        </w:rPr>
-        <w:t xml:space="preserve">       </w:t>
-      </w:r>
-      <w:r>
-        <w:rPr>
-          <w:rFonts w:ascii="Arial" w:eastAsia="Tahoma" w:hAnsi="Arial" w:cs="Arial"/>
-        </w:rPr>
-        <w:t xml:space="preserve">                  </w:t>
+        <w:t xml:space="preserve">                                      </w:t>
       </w:r>
       <w:r>
         <w:rPr>
@@ -756,13 +824,7 @@
         <w:rPr>
           <w:rFonts w:ascii="Arial" w:eastAsia="Tahoma" w:hAnsi="Arial" w:cs="Arial"/>
         </w:rPr>
-        <w:t>respondent</w:t>
-      </w:r>
-      <w:r>
-        <w:rPr>
-          <w:rFonts w:ascii="Arial" w:eastAsia="Tahoma" w:hAnsi="Arial" w:cs="Arial"/>
-        </w:rPr>
-        <w:t>2</w:t>
+        <w:t>respondent2</w:t>
       </w:r>
       <w:r>
         <w:rPr>
@@ -927,7 +989,7 @@
               </wp:inline>
             </w:drawing>
           </mc:Choice>
-          <mc:Fallback xmlns:a="http://schemas.openxmlformats.org/drawingml/2006/main" xmlns:pic="http://schemas.openxmlformats.org/drawingml/2006/picture">
+          <mc:Fallback xmlns:pic="http://schemas.openxmlformats.org/drawingml/2006/picture" xmlns:a="http://schemas.openxmlformats.org/drawingml/2006/main" xmlns:oel="http://schemas.microsoft.com/office/2019/extlst">
             <w:pict w14:anchorId="47815A15">
               <v:group id="Group 2792" style="width:467.95pt;height:.75pt;mso-position-horizontal-relative:char;mso-position-vertical-relative:line" coordsize="59429,95" o:spid="_x0000_s1026" w14:anchorId="0BA703C9" o:gfxdata="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">
                 <v:shape id="Shape 91" style="position:absolute;width:59429;height:0;visibility:visible;mso-wrap-style:square;v-text-anchor:top" coordsize="5942965,0" o:spid="_x0000_s1027" filled="f" path="m5942965,l,e" o:gfxdata="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">
@@ -972,11 +1034,10 @@
           <w:szCs w:val="20"/>
           <w:lang w:val="en-US"/>
         </w:rPr>
-        <w:t> You must comply with the terms imposed upon you by this order otherwise your claim or the defence of it is liable to be struck out or some other sanction imposed. If you cannot comply, you are expected to make formal application to the court before any deadline imposed upon you expires.</w:t>
-      </w:r>
-    </w:p>
-    <w:p>
-      <w:pPr>
+        <w:t xml:space="preserve"> You must comply with the terms imposed upon you by this order otherwise your claim or the </w:t>
+      </w:r>
+      <w:proofErr w:type="spellStart"/>
+      <w:r>
         <w:rPr>
           <w:rFonts w:ascii="Arial" w:hAnsi="Arial" w:cs="Arial"/>
           <w:bCs/>
@@ -984,7 +1045,9 @@
           <w:szCs w:val="20"/>
           <w:lang w:val="en-US"/>
         </w:rPr>
-      </w:pPr>
+        <w:t>defence</w:t>
+      </w:r>
+      <w:proofErr w:type="spellEnd"/>
       <w:r>
         <w:rPr>
           <w:rFonts w:ascii="Arial" w:hAnsi="Arial" w:cs="Arial"/>
@@ -993,6 +1056,47 @@
           <w:szCs w:val="20"/>
           <w:lang w:val="en-US"/>
         </w:rPr>
+        <w:t xml:space="preserve"> of it is liable to be struck out or some other sanction imposed. If you cannot comply, you are expected to make</w:t>
+      </w:r>
+      <w:r>
+        <w:rPr>
+          <w:rFonts w:ascii="Arial" w:hAnsi="Arial" w:cs="Arial"/>
+          <w:bCs/>
+          <w:snapToGrid w:val="0"/>
+          <w:szCs w:val="20"/>
+          <w:lang w:val="en-US"/>
+        </w:rPr>
+        <w:t xml:space="preserve"> a</w:t>
+      </w:r>
+      <w:r>
+        <w:rPr>
+          <w:rFonts w:ascii="Arial" w:hAnsi="Arial" w:cs="Arial"/>
+          <w:bCs/>
+          <w:snapToGrid w:val="0"/>
+          <w:szCs w:val="20"/>
+          <w:lang w:val="en-US"/>
+        </w:rPr>
+        <w:t xml:space="preserve"> formal application to the court before any deadline imposed upon you expires.</w:t>
+      </w:r>
+    </w:p>
+    <w:p>
+      <w:pPr>
+        <w:rPr>
+          <w:rFonts w:ascii="Arial" w:hAnsi="Arial" w:cs="Arial"/>
+          <w:bCs/>
+          <w:snapToGrid w:val="0"/>
+          <w:szCs w:val="20"/>
+          <w:lang w:val="en-US"/>
+        </w:rPr>
+      </w:pPr>
+      <w:r>
+        <w:rPr>
+          <w:rFonts w:ascii="Arial" w:hAnsi="Arial" w:cs="Arial"/>
+          <w:bCs/>
+          <w:snapToGrid w:val="0"/>
+          <w:szCs w:val="20"/>
+          <w:lang w:val="en-US"/>
+        </w:rPr>
         <w:t>You are encouraged to try to settle the case with the other side.  You may also contact the Small Claims Mediation Service to arrange a mediation appointment. The service is free and can be contacted on (01604) 795511.</w:t>
       </w:r>
     </w:p>
@@ -1010,6 +1114,7 @@
         </w:rPr>
         <w:t>&lt;&lt;</w:t>
       </w:r>
+      <w:proofErr w:type="spellStart"/>
       <w:r>
         <w:rPr>
           <w:rFonts w:ascii="Arial" w:hAnsi="Arial" w:cs="Arial"/>
@@ -1017,6 +1122,7 @@
         </w:rPr>
         <w:t>smallClaimsJudgesRecital.input</w:t>
       </w:r>
+      <w:proofErr w:type="spellEnd"/>
       <w:r>
         <w:rPr>
           <w:rFonts w:ascii="Arial" w:hAnsi="Arial" w:cs="Arial"/>
@@ -1088,12 +1194,22 @@
         </w:rPr>
         <w:t>_{</w:t>
       </w:r>
-      <w:r>
-        <w:rPr>
-          <w:rFonts w:ascii="Arial" w:hAnsi="Arial" w:cs="Arial"/>
-          <w:lang w:val="en-US"/>
-        </w:rPr>
-        <w:t>drawDirectionsOrderRequired=</w:t>
+      <w:proofErr w:type="spellStart"/>
+      <w:r>
+        <w:rPr>
+          <w:rFonts w:ascii="Arial" w:hAnsi="Arial" w:cs="Arial"/>
+          <w:lang w:val="en-US"/>
+        </w:rPr>
+        <w:t>drawDirectionsOrderRequired</w:t>
+      </w:r>
+      <w:proofErr w:type="spellEnd"/>
+      <w:proofErr w:type="gramStart"/>
+      <w:r>
+        <w:rPr>
+          <w:rFonts w:ascii="Arial" w:hAnsi="Arial" w:cs="Arial"/>
+          <w:lang w:val="en-US"/>
+        </w:rPr>
+        <w:t>=</w:t>
       </w:r>
       <w:r>
         <w:rPr>
@@ -1103,6 +1219,7 @@
         </w:rPr>
         <w:t>‘</w:t>
       </w:r>
+      <w:proofErr w:type="gramEnd"/>
       <w:r>
         <w:rPr>
           <w:rFonts w:ascii="Arial" w:hAnsi="Arial" w:cs="Arial"/>
@@ -1195,14 +1312,32 @@
           <w:rFonts w:ascii="Arial" w:hAnsi="Arial" w:cs="Arial"/>
           <w:bCs/>
         </w:rPr>
-        <w:t>&lt;&lt;cs_{</w:t>
-      </w:r>
-      <w:r>
-        <w:rPr>
-          <w:rFonts w:ascii="Arial" w:hAnsi="Arial" w:cs="Arial"/>
-          <w:lang w:val="en-US"/>
-        </w:rPr>
-        <w:t>drawDirectionsOrderRequired=</w:t>
+        <w:t>&lt;&lt;cs</w:t>
+      </w:r>
+      <w:proofErr w:type="gramStart"/>
+      <w:r>
+        <w:rPr>
+          <w:rFonts w:ascii="Arial" w:hAnsi="Arial" w:cs="Arial"/>
+          <w:bCs/>
+        </w:rPr>
+        <w:t>_{</w:t>
+      </w:r>
+      <w:proofErr w:type="spellStart"/>
+      <w:proofErr w:type="gramEnd"/>
+      <w:r>
+        <w:rPr>
+          <w:rFonts w:ascii="Arial" w:hAnsi="Arial" w:cs="Arial"/>
+          <w:lang w:val="en-US"/>
+        </w:rPr>
+        <w:t>drawDirectionsOrderRequired</w:t>
+      </w:r>
+      <w:proofErr w:type="spellEnd"/>
+      <w:r>
+        <w:rPr>
+          <w:rFonts w:ascii="Arial" w:hAnsi="Arial" w:cs="Arial"/>
+          <w:lang w:val="en-US"/>
+        </w:rPr>
+        <w:t>=</w:t>
       </w:r>
       <w:r>
         <w:rPr>
@@ -1235,12 +1370,21 @@
         </w:rPr>
         <w:t xml:space="preserve"> &amp;&amp; </w:t>
       </w:r>
-      <w:r>
-        <w:rPr>
-          <w:rFonts w:ascii="Arial" w:hAnsi="Arial" w:cs="Arial"/>
-          <w:lang w:val="en-US"/>
-        </w:rPr>
-        <w:t>drawDirectionsOrder.judgementSum!=</w:t>
+      <w:proofErr w:type="spellStart"/>
+      <w:r>
+        <w:rPr>
+          <w:rFonts w:ascii="Arial" w:hAnsi="Arial" w:cs="Arial"/>
+          <w:lang w:val="en-US"/>
+        </w:rPr>
+        <w:t>drawDirectionsOrder.judgementSum</w:t>
+      </w:r>
+      <w:proofErr w:type="spellEnd"/>
+      <w:r>
+        <w:rPr>
+          <w:rFonts w:ascii="Arial" w:hAnsi="Arial" w:cs="Arial"/>
+          <w:lang w:val="en-US"/>
+        </w:rPr>
+        <w:t>!=</w:t>
       </w:r>
       <w:r>
         <w:rPr>
@@ -1285,6 +1429,7 @@
         </w:rPr>
         <w:t>&lt;&lt;</w:t>
       </w:r>
+      <w:proofErr w:type="spellStart"/>
       <w:r>
         <w:rPr>
           <w:rFonts w:ascii="Arial" w:hAnsi="Arial" w:cs="Arial"/>
@@ -1292,6 +1437,7 @@
         </w:rPr>
         <w:t>drawDirectionsOrder.judgementSum</w:t>
       </w:r>
+      <w:proofErr w:type="spellEnd"/>
       <w:r>
         <w:rPr>
           <w:rFonts w:ascii="Arial" w:hAnsi="Arial" w:cs="Arial"/>
@@ -1361,6 +1507,7 @@
         </w:rPr>
         <w:t>&lt;&lt;cs_{</w:t>
       </w:r>
+      <w:proofErr w:type="spellStart"/>
       <w:r>
         <w:rPr>
           <w:rFonts w:ascii="Arial" w:hAnsi="Arial" w:cs="Arial"/>
@@ -1368,6 +1515,7 @@
         </w:rPr>
         <w:t>smallClaimsHearingToggle</w:t>
       </w:r>
+      <w:proofErr w:type="spellEnd"/>
       <w:r>
         <w:rPr>
           <w:rFonts w:ascii="Arial" w:hAnsi="Arial" w:cs="Arial"/>
@@ -1438,29 +1586,47 @@
           <w:rFonts w:ascii="Arial" w:eastAsia="Times New Roman" w:hAnsi="Arial" w:cs="Arial"/>
           <w:lang w:eastAsia="en-GB"/>
         </w:rPr>
-        <w:t>&lt;&lt;smallClaimsHearing</w:t>
-      </w:r>
+        <w:t>&lt;&lt;</w:t>
+      </w:r>
+      <w:proofErr w:type="spellStart"/>
       <w:r>
         <w:rPr>
           <w:rFonts w:ascii="Arial" w:eastAsia="Times New Roman" w:hAnsi="Arial" w:cs="Arial"/>
           <w:lang w:eastAsia="en-GB"/>
         </w:rPr>
-        <w:t>Time</w:t>
+        <w:t>smallClaimsHearing</w:t>
       </w:r>
       <w:r>
         <w:rPr>
           <w:rFonts w:ascii="Arial" w:eastAsia="Times New Roman" w:hAnsi="Arial" w:cs="Arial"/>
           <w:lang w:eastAsia="en-GB"/>
         </w:rPr>
-        <w:t>&gt;&gt;</w:t>
-      </w:r>
+        <w:t>Time</w:t>
+      </w:r>
+      <w:proofErr w:type="spellEnd"/>
       <w:r>
         <w:rPr>
           <w:rFonts w:ascii="Arial" w:eastAsia="Times New Roman" w:hAnsi="Arial" w:cs="Arial"/>
           <w:lang w:eastAsia="en-GB"/>
         </w:rPr>
+        <w:t>&gt;</w:t>
+      </w:r>
+      <w:proofErr w:type="gramStart"/>
+      <w:r>
+        <w:rPr>
+          <w:rFonts w:ascii="Arial" w:eastAsia="Times New Roman" w:hAnsi="Arial" w:cs="Arial"/>
+          <w:lang w:eastAsia="en-GB"/>
+        </w:rPr>
+        <w:t>&gt;</w:t>
+      </w:r>
+      <w:r>
+        <w:rPr>
+          <w:rFonts w:ascii="Arial" w:eastAsia="Times New Roman" w:hAnsi="Arial" w:cs="Arial"/>
+          <w:lang w:eastAsia="en-GB"/>
+        </w:rPr>
         <w:t xml:space="preserve"> .</w:t>
       </w:r>
+      <w:proofErr w:type="gramEnd"/>
     </w:p>
     <w:p>
       <w:pPr>
@@ -1554,6 +1720,7 @@
         </w:rPr>
         <w:t>&lt;&lt;cs_{</w:t>
       </w:r>
+      <w:proofErr w:type="spellStart"/>
       <w:r>
         <w:rPr>
           <w:rFonts w:ascii="Arial" w:hAnsi="Arial" w:cs="Arial"/>
@@ -1561,6 +1728,7 @@
         </w:rPr>
         <w:t>smallClaimsMethodToggle</w:t>
       </w:r>
+      <w:proofErr w:type="spellEnd"/>
       <w:r>
         <w:rPr>
           <w:rFonts w:ascii="Arial" w:hAnsi="Arial" w:cs="Arial"/>
@@ -1591,7 +1759,39 @@
           <w:rFonts w:ascii="Arial" w:hAnsi="Arial" w:cs="Arial"/>
           <w:lang w:val="en-US"/>
         </w:rPr>
-        <w:t>&lt;&lt;cs_{smallClaimsMethod=’smallClaimsMethodInPerson’}&gt;&gt;</w:t>
+        <w:t>&lt;&lt;cs_{</w:t>
+      </w:r>
+      <w:proofErr w:type="spellStart"/>
+      <w:r>
+        <w:rPr>
+          <w:rFonts w:ascii="Arial" w:hAnsi="Arial" w:cs="Arial"/>
+          <w:lang w:val="en-US"/>
+        </w:rPr>
+        <w:t>smallClaimsMethod</w:t>
+      </w:r>
+      <w:proofErr w:type="spellEnd"/>
+      <w:r>
+        <w:rPr>
+          <w:rFonts w:ascii="Arial" w:hAnsi="Arial" w:cs="Arial"/>
+          <w:lang w:val="en-US"/>
+        </w:rPr>
+        <w:t>=’</w:t>
+      </w:r>
+      <w:proofErr w:type="spellStart"/>
+      <w:r>
+        <w:rPr>
+          <w:rFonts w:ascii="Arial" w:hAnsi="Arial" w:cs="Arial"/>
+          <w:lang w:val="en-US"/>
+        </w:rPr>
+        <w:t>smallClaimsMethodInPerson</w:t>
+      </w:r>
+      <w:proofErr w:type="spellEnd"/>
+      <w:r>
+        <w:rPr>
+          <w:rFonts w:ascii="Arial" w:hAnsi="Arial" w:cs="Arial"/>
+          <w:lang w:val="en-US"/>
+        </w:rPr>
+        <w:t>’}&gt;&gt;</w:t>
       </w:r>
     </w:p>
     <w:p>
@@ -1614,8 +1814,23 @@
           <w:rFonts w:ascii="Arial" w:eastAsia="Times New Roman" w:hAnsi="Arial" w:cs="Arial"/>
           <w:lang w:eastAsia="en-GB"/>
         </w:rPr>
-        <w:t xml:space="preserve">This hearing will take place </w:t>
-      </w:r>
+        <w:t>This hearing will take place</w:t>
+      </w:r>
+      <w:r>
+        <w:rPr>
+          <w:rFonts w:ascii="Arial" w:eastAsia="Times New Roman" w:hAnsi="Arial" w:cs="Arial"/>
+          <w:lang w:eastAsia="en-GB"/>
+        </w:rPr>
+        <w:t xml:space="preserve"> at</w:t>
+      </w:r>
+      <w:r>
+        <w:rPr>
+          <w:rFonts w:ascii="Arial" w:eastAsia="Times New Roman" w:hAnsi="Arial" w:cs="Arial"/>
+          <w:lang w:eastAsia="en-GB"/>
+        </w:rPr>
+        <w:t xml:space="preserve"> </w:t>
+      </w:r>
+      <w:proofErr w:type="gramStart"/>
       <w:r>
         <w:rPr>
           <w:rFonts w:ascii="Arial" w:eastAsia="Times New Roman" w:hAnsi="Arial" w:cs="Arial"/>
@@ -1625,6 +1840,7 @@
         </w:rPr>
         <w:t>&lt;&lt;</w:t>
       </w:r>
+      <w:proofErr w:type="spellStart"/>
       <w:r>
         <w:rPr>
           <w:rFonts w:ascii="Arial" w:eastAsia="Times New Roman" w:hAnsi="Arial" w:cs="Arial"/>
@@ -1632,6 +1848,8 @@
         </w:rPr>
         <w:t>smallClaimsMethodInPerson.value.label</w:t>
       </w:r>
+      <w:proofErr w:type="spellEnd"/>
+      <w:proofErr w:type="gramEnd"/>
       <w:r>
         <w:rPr>
           <w:rFonts w:ascii="Arial" w:eastAsia="Times New Roman" w:hAnsi="Arial" w:cs="Arial"/>
@@ -1700,7 +1918,15 @@
           <w:rFonts w:ascii="Arial" w:hAnsi="Arial" w:cs="Arial"/>
           <w:lang w:val="en-US"/>
         </w:rPr>
-        <w:t>&lt;&lt;cs_{</w:t>
+        <w:t>&lt;&lt;cs</w:t>
+      </w:r>
+      <w:proofErr w:type="gramStart"/>
+      <w:r>
+        <w:rPr>
+          <w:rFonts w:ascii="Arial" w:hAnsi="Arial" w:cs="Arial"/>
+          <w:lang w:val="en-US"/>
+        </w:rPr>
+        <w:t>_{</w:t>
       </w:r>
       <w:r>
         <w:rPr>
@@ -1709,12 +1935,38 @@
         </w:rPr>
         <w:t xml:space="preserve"> </w:t>
       </w:r>
-      <w:r>
-        <w:rPr>
-          <w:rFonts w:ascii="Arial" w:hAnsi="Arial" w:cs="Arial"/>
-          <w:lang w:val="en-US"/>
-        </w:rPr>
-        <w:t>smallClaimsMethod=’smallClaimsMethodTelephoneHearing’}&gt;&gt;</w:t>
+      <w:proofErr w:type="spellStart"/>
+      <w:r>
+        <w:rPr>
+          <w:rFonts w:ascii="Arial" w:hAnsi="Arial" w:cs="Arial"/>
+          <w:lang w:val="en-US"/>
+        </w:rPr>
+        <w:t>smallClaimsMethod</w:t>
+      </w:r>
+      <w:proofErr w:type="spellEnd"/>
+      <w:proofErr w:type="gramEnd"/>
+      <w:r>
+        <w:rPr>
+          <w:rFonts w:ascii="Arial" w:hAnsi="Arial" w:cs="Arial"/>
+          <w:lang w:val="en-US"/>
+        </w:rPr>
+        <w:t>=’</w:t>
+      </w:r>
+      <w:proofErr w:type="spellStart"/>
+      <w:r>
+        <w:rPr>
+          <w:rFonts w:ascii="Arial" w:hAnsi="Arial" w:cs="Arial"/>
+          <w:lang w:val="en-US"/>
+        </w:rPr>
+        <w:t>smallClaimsMethodTelephoneHearing</w:t>
+      </w:r>
+      <w:proofErr w:type="spellEnd"/>
+      <w:r>
+        <w:rPr>
+          <w:rFonts w:ascii="Arial" w:hAnsi="Arial" w:cs="Arial"/>
+          <w:lang w:val="en-US"/>
+        </w:rPr>
+        <w:t>’}&gt;&gt;</w:t>
       </w:r>
     </w:p>
     <w:p>
@@ -1722,7 +1974,7 @@
         <w:pStyle w:val="ListParagraph"/>
         <w:numPr>
           <w:ilvl w:val="0"/>
-          <w:numId w:val="18"/>
+          <w:numId w:val="1"/>
         </w:numPr>
         <w:spacing w:after="0" w:line="240" w:lineRule="auto"/>
         <w:rPr>
@@ -1778,6 +2030,7 @@
         </w:rPr>
         <w:t>&lt;&lt;</w:t>
       </w:r>
+      <w:proofErr w:type="spellStart"/>
       <w:r>
         <w:rPr>
           <w:rFonts w:ascii="Arial" w:eastAsia="Times New Roman" w:hAnsi="Arial" w:cs="Arial"/>
@@ -1785,6 +2038,7 @@
         </w:rPr>
         <w:t>smallClaimsMethodTelephoneHearing</w:t>
       </w:r>
+      <w:proofErr w:type="spellEnd"/>
       <w:r>
         <w:rPr>
           <w:rFonts w:ascii="Arial" w:eastAsia="Times New Roman" w:hAnsi="Arial" w:cs="Arial"/>
@@ -1837,7 +2091,15 @@
           <w:rFonts w:ascii="Arial" w:hAnsi="Arial" w:cs="Arial"/>
           <w:lang w:val="en-US"/>
         </w:rPr>
-        <w:t>&lt;&lt;cs_{</w:t>
+        <w:t>&lt;&lt;cs</w:t>
+      </w:r>
+      <w:proofErr w:type="gramStart"/>
+      <w:r>
+        <w:rPr>
+          <w:rFonts w:ascii="Arial" w:hAnsi="Arial" w:cs="Arial"/>
+          <w:lang w:val="en-US"/>
+        </w:rPr>
+        <w:t>_{</w:t>
       </w:r>
       <w:r>
         <w:rPr>
@@ -1846,12 +2108,38 @@
         </w:rPr>
         <w:t xml:space="preserve"> </w:t>
       </w:r>
-      <w:r>
-        <w:rPr>
-          <w:rFonts w:ascii="Arial" w:hAnsi="Arial" w:cs="Arial"/>
-          <w:lang w:val="en-US"/>
-        </w:rPr>
-        <w:t>smallClaimsMethod=’smallClaimsMethodVideoConferenceHearing’}&gt;&gt;</w:t>
+      <w:proofErr w:type="spellStart"/>
+      <w:r>
+        <w:rPr>
+          <w:rFonts w:ascii="Arial" w:hAnsi="Arial" w:cs="Arial"/>
+          <w:lang w:val="en-US"/>
+        </w:rPr>
+        <w:t>smallClaimsMethod</w:t>
+      </w:r>
+      <w:proofErr w:type="spellEnd"/>
+      <w:proofErr w:type="gramEnd"/>
+      <w:r>
+        <w:rPr>
+          <w:rFonts w:ascii="Arial" w:hAnsi="Arial" w:cs="Arial"/>
+          <w:lang w:val="en-US"/>
+        </w:rPr>
+        <w:t>=’</w:t>
+      </w:r>
+      <w:proofErr w:type="spellStart"/>
+      <w:r>
+        <w:rPr>
+          <w:rFonts w:ascii="Arial" w:hAnsi="Arial" w:cs="Arial"/>
+          <w:lang w:val="en-US"/>
+        </w:rPr>
+        <w:t>smallClaimsMethodVideoConferenceHearing</w:t>
+      </w:r>
+      <w:proofErr w:type="spellEnd"/>
+      <w:r>
+        <w:rPr>
+          <w:rFonts w:ascii="Arial" w:hAnsi="Arial" w:cs="Arial"/>
+          <w:lang w:val="en-US"/>
+        </w:rPr>
+        <w:t>’}&gt;&gt;</w:t>
       </w:r>
     </w:p>
     <w:p>
@@ -1859,7 +2147,7 @@
         <w:pStyle w:val="ListParagraph"/>
         <w:numPr>
           <w:ilvl w:val="0"/>
-          <w:numId w:val="17"/>
+          <w:numId w:val="1"/>
         </w:numPr>
         <w:spacing w:after="0" w:line="240" w:lineRule="auto"/>
         <w:rPr>
@@ -1915,6 +2203,7 @@
         </w:rPr>
         <w:t>&lt;&lt;</w:t>
       </w:r>
+      <w:proofErr w:type="spellStart"/>
       <w:r>
         <w:rPr>
           <w:rFonts w:ascii="Arial" w:eastAsia="Times New Roman" w:hAnsi="Arial" w:cs="Arial"/>
@@ -1922,6 +2211,7 @@
         </w:rPr>
         <w:t>smallClaimsMethodVideoConferenceHearing</w:t>
       </w:r>
+      <w:proofErr w:type="spellEnd"/>
       <w:r>
         <w:rPr>
           <w:rFonts w:ascii="Arial" w:eastAsia="Times New Roman" w:hAnsi="Arial" w:cs="Arial"/>
@@ -2045,6 +2335,7 @@
         </w:rPr>
         <w:t>&lt;&lt;cs_{</w:t>
       </w:r>
+      <w:proofErr w:type="spellStart"/>
       <w:r>
         <w:rPr>
           <w:rFonts w:ascii="Arial" w:hAnsi="Arial" w:cs="Arial"/>
@@ -2052,6 +2343,7 @@
         </w:rPr>
         <w:t>smallClaimsDocumentsToggle</w:t>
       </w:r>
+      <w:proofErr w:type="spellEnd"/>
       <w:r>
         <w:rPr>
           <w:rFonts w:ascii="Arial" w:hAnsi="Arial" w:cs="Arial"/>
@@ -2090,7 +2382,7 @@
         <w:pStyle w:val="ListParagraph"/>
         <w:numPr>
           <w:ilvl w:val="0"/>
-          <w:numId w:val="17"/>
+          <w:numId w:val="1"/>
         </w:numPr>
         <w:rPr>
           <w:rFonts w:ascii="Arial" w:hAnsi="Arial" w:cs="Arial"/>
@@ -2115,7 +2407,7 @@
         <w:pStyle w:val="ListParagraph"/>
         <w:numPr>
           <w:ilvl w:val="0"/>
-          <w:numId w:val="17"/>
+          <w:numId w:val="1"/>
         </w:numPr>
         <w:rPr>
           <w:rFonts w:ascii="Arial" w:hAnsi="Arial" w:cs="Arial"/>
@@ -2178,6 +2470,7 @@
         </w:rPr>
         <w:t>&lt;&lt;cs_{</w:t>
       </w:r>
+      <w:proofErr w:type="spellStart"/>
       <w:r>
         <w:rPr>
           <w:rFonts w:ascii="Arial" w:hAnsi="Arial" w:cs="Arial"/>
@@ -2185,6 +2478,7 @@
         </w:rPr>
         <w:t>smallClaimsWitnessStatementToggle</w:t>
       </w:r>
+      <w:proofErr w:type="spellEnd"/>
       <w:r>
         <w:rPr>
           <w:rFonts w:ascii="Arial" w:hAnsi="Arial" w:cs="Arial"/>
@@ -2258,7 +2552,7 @@
         <w:pStyle w:val="ListParagraph"/>
         <w:numPr>
           <w:ilvl w:val="0"/>
-          <w:numId w:val="17"/>
+          <w:numId w:val="1"/>
         </w:numPr>
         <w:rPr>
           <w:rFonts w:ascii="Arial" w:hAnsi="Arial" w:cs="Arial"/>
@@ -2366,7 +2660,7 @@
         <w:pStyle w:val="ListParagraph"/>
         <w:numPr>
           <w:ilvl w:val="0"/>
-          <w:numId w:val="17"/>
+          <w:numId w:val="1"/>
         </w:numPr>
         <w:rPr>
           <w:rFonts w:ascii="Arial" w:hAnsi="Arial" w:cs="Arial"/>
@@ -2476,7 +2770,6 @@
         <w:rPr>
           <w:rFonts w:ascii="Arial" w:hAnsi="Arial" w:cs="Arial"/>
         </w:rPr>
-        <w:lastRenderedPageBreak/>
         <w:t>be signed and dated by the witness.</w:t>
       </w:r>
     </w:p>
@@ -2497,6 +2790,7 @@
           <w:rFonts w:ascii="Arial" w:hAnsi="Arial" w:cs="Arial"/>
           <w:bCs/>
         </w:rPr>
+        <w:lastRenderedPageBreak/>
         <w:t>If a witness is unable to read the statement, there must be a certificate stating that it has been read or interpreted to the witness by a suitably qualified person, and that there must be an independent interpreter at the final hearing who will not be provided by the Court.</w:t>
       </w:r>
     </w:p>
@@ -2505,7 +2799,7 @@
         <w:pStyle w:val="ListParagraph"/>
         <w:numPr>
           <w:ilvl w:val="0"/>
-          <w:numId w:val="5"/>
+          <w:numId w:val="1"/>
         </w:numPr>
         <w:rPr>
           <w:rFonts w:ascii="Arial" w:hAnsi="Arial" w:cs="Arial"/>
@@ -2524,7 +2818,7 @@
         <w:pStyle w:val="ListParagraph"/>
         <w:numPr>
           <w:ilvl w:val="0"/>
-          <w:numId w:val="5"/>
+          <w:numId w:val="1"/>
         </w:numPr>
         <w:rPr>
           <w:rFonts w:ascii="Arial" w:hAnsi="Arial" w:cs="Arial"/>
@@ -2584,12 +2878,21 @@
         </w:rPr>
         <w:t>&lt;&lt;cs_{</w:t>
       </w:r>
-      <w:r>
-        <w:rPr>
-          <w:rFonts w:ascii="Arial" w:hAnsi="Arial" w:cs="Arial"/>
-          <w:lang w:val="en-US"/>
-        </w:rPr>
-        <w:t>hasCreditHire=true</w:t>
+      <w:proofErr w:type="spellStart"/>
+      <w:r>
+        <w:rPr>
+          <w:rFonts w:ascii="Arial" w:hAnsi="Arial" w:cs="Arial"/>
+          <w:lang w:val="en-US"/>
+        </w:rPr>
+        <w:t>hasCreditHire</w:t>
+      </w:r>
+      <w:proofErr w:type="spellEnd"/>
+      <w:r>
+        <w:rPr>
+          <w:rFonts w:ascii="Arial" w:hAnsi="Arial" w:cs="Arial"/>
+          <w:lang w:val="en-US"/>
+        </w:rPr>
+        <w:t>=true</w:t>
       </w:r>
       <w:r>
         <w:rPr>
@@ -2621,7 +2924,7 @@
         <w:pStyle w:val="ListParagraph"/>
         <w:numPr>
           <w:ilvl w:val="0"/>
-          <w:numId w:val="13"/>
+          <w:numId w:val="1"/>
         </w:numPr>
         <w:rPr>
           <w:rFonts w:ascii="Arial" w:hAnsi="Arial" w:cs="Arial"/>
@@ -2662,7 +2965,7 @@
         <w:pStyle w:val="ListParagraph"/>
         <w:numPr>
           <w:ilvl w:val="0"/>
-          <w:numId w:val="13"/>
+          <w:numId w:val="1"/>
         </w:numPr>
         <w:rPr>
           <w:rFonts w:ascii="Arial" w:hAnsi="Arial" w:cs="Arial"/>
@@ -2680,7 +2983,7 @@
         <w:pStyle w:val="ListParagraph"/>
         <w:numPr>
           <w:ilvl w:val="0"/>
-          <w:numId w:val="13"/>
+          <w:numId w:val="1"/>
         </w:numPr>
         <w:rPr>
           <w:rFonts w:ascii="Arial" w:hAnsi="Arial" w:cs="Arial"/>
@@ -2727,7 +3030,16 @@
           <w:b/>
           <w:bCs/>
         </w:rPr>
-        <w:t>&lt;&lt;</w:t>
+        <w:t>&lt;</w:t>
+      </w:r>
+      <w:proofErr w:type="gramStart"/>
+      <w:r>
+        <w:rPr>
+          <w:rFonts w:ascii="Arial" w:hAnsi="Arial" w:cs="Arial"/>
+          <w:b/>
+          <w:bCs/>
+        </w:rPr>
+        <w:t>&lt;</w:t>
       </w:r>
       <w:r>
         <w:rPr>
@@ -2736,12 +3048,22 @@
         </w:rPr>
         <w:t>{</w:t>
       </w:r>
-      <w:r>
-        <w:rPr>
-          <w:rFonts w:ascii="Arial" w:eastAsia="Arial" w:hAnsi="Arial" w:cs="Arial"/>
-          <w:bCs/>
-        </w:rPr>
-        <w:t>dateFormat(</w:t>
+      <w:proofErr w:type="spellStart"/>
+      <w:proofErr w:type="gramEnd"/>
+      <w:r>
+        <w:rPr>
+          <w:rFonts w:ascii="Arial" w:eastAsia="Arial" w:hAnsi="Arial" w:cs="Arial"/>
+          <w:bCs/>
+        </w:rPr>
+        <w:t>dateFormat</w:t>
+      </w:r>
+      <w:proofErr w:type="spellEnd"/>
+      <w:r>
+        <w:rPr>
+          <w:rFonts w:ascii="Arial" w:eastAsia="Arial" w:hAnsi="Arial" w:cs="Arial"/>
+          <w:bCs/>
+        </w:rPr>
+        <w:t>(</w:t>
       </w:r>
       <w:r>
         <w:rPr>
@@ -2762,7 +3084,39 @@
           <w:rFonts w:ascii="Arial" w:eastAsia="Arial" w:hAnsi="Arial" w:cs="Arial"/>
           <w:bCs/>
         </w:rPr>
-        <w:t>1, ‘dd MMMM yyyy’, ‘yyyy-MM-dd’)}</w:t>
+        <w:t xml:space="preserve">1, ‘dd MMMM </w:t>
+      </w:r>
+      <w:proofErr w:type="spellStart"/>
+      <w:r>
+        <w:rPr>
+          <w:rFonts w:ascii="Arial" w:eastAsia="Arial" w:hAnsi="Arial" w:cs="Arial"/>
+          <w:bCs/>
+        </w:rPr>
+        <w:t>yyyy</w:t>
+      </w:r>
+      <w:proofErr w:type="spellEnd"/>
+      <w:r>
+        <w:rPr>
+          <w:rFonts w:ascii="Arial" w:eastAsia="Arial" w:hAnsi="Arial" w:cs="Arial"/>
+          <w:bCs/>
+        </w:rPr>
+        <w:t>’, ‘</w:t>
+      </w:r>
+      <w:proofErr w:type="spellStart"/>
+      <w:r>
+        <w:rPr>
+          <w:rFonts w:ascii="Arial" w:eastAsia="Arial" w:hAnsi="Arial" w:cs="Arial"/>
+          <w:bCs/>
+        </w:rPr>
+        <w:t>yyyy</w:t>
+      </w:r>
+      <w:proofErr w:type="spellEnd"/>
+      <w:r>
+        <w:rPr>
+          <w:rFonts w:ascii="Arial" w:eastAsia="Arial" w:hAnsi="Arial" w:cs="Arial"/>
+          <w:bCs/>
+        </w:rPr>
+        <w:t>-MM-dd’)}</w:t>
       </w:r>
       <w:r>
         <w:rPr>
@@ -2803,7 +3157,7 @@
         <w:pStyle w:val="ListParagraph"/>
         <w:numPr>
           <w:ilvl w:val="0"/>
-          <w:numId w:val="19"/>
+          <w:numId w:val="1"/>
         </w:numPr>
         <w:rPr>
           <w:rFonts w:ascii="Arial" w:hAnsi="Arial" w:cs="Arial"/>
@@ -2841,14 +3195,180 @@
           <w:b/>
           <w:bCs/>
         </w:rPr>
+        <w:t>&lt;</w:t>
+      </w:r>
+      <w:proofErr w:type="gramStart"/>
+      <w:r>
+        <w:rPr>
+          <w:rFonts w:ascii="Arial" w:hAnsi="Arial" w:cs="Arial"/>
+          <w:b/>
+          <w:bCs/>
+        </w:rPr>
+        <w:t>&lt;</w:t>
+      </w:r>
+      <w:r>
+        <w:rPr>
+          <w:rFonts w:ascii="Arial" w:eastAsia="Arial" w:hAnsi="Arial" w:cs="Arial"/>
+          <w:bCs/>
+        </w:rPr>
+        <w:t>{</w:t>
+      </w:r>
+      <w:proofErr w:type="spellStart"/>
+      <w:proofErr w:type="gramEnd"/>
+      <w:r>
+        <w:rPr>
+          <w:rFonts w:ascii="Arial" w:eastAsia="Arial" w:hAnsi="Arial" w:cs="Arial"/>
+          <w:bCs/>
+        </w:rPr>
+        <w:t>dateFormat</w:t>
+      </w:r>
+      <w:proofErr w:type="spellEnd"/>
+      <w:r>
+        <w:rPr>
+          <w:rFonts w:ascii="Arial" w:eastAsia="Arial" w:hAnsi="Arial" w:cs="Arial"/>
+          <w:bCs/>
+        </w:rPr>
+        <w:t>(</w:t>
+      </w:r>
+      <w:r>
+        <w:rPr>
+          <w:rFonts w:ascii="Arial" w:eastAsia="Arial" w:hAnsi="Arial" w:cs="Arial"/>
+          <w:bCs/>
+        </w:rPr>
+        <w:t>smallClaimsCreditHire</w:t>
+      </w:r>
+      <w:r>
+        <w:rPr>
+          <w:rFonts w:ascii="Arial" w:eastAsia="Arial" w:hAnsi="Arial" w:cs="Arial"/>
+          <w:bCs/>
+        </w:rPr>
+        <w:t>.date</w:t>
+      </w:r>
+      <w:r>
+        <w:rPr>
+          <w:rFonts w:ascii="Arial" w:eastAsia="Arial" w:hAnsi="Arial" w:cs="Arial"/>
+          <w:bCs/>
+        </w:rPr>
+        <w:t>2</w:t>
+      </w:r>
+      <w:r>
+        <w:rPr>
+          <w:rFonts w:ascii="Arial" w:eastAsia="Arial" w:hAnsi="Arial" w:cs="Arial"/>
+          <w:bCs/>
+        </w:rPr>
+        <w:t xml:space="preserve">, ‘dd MMMM </w:t>
+      </w:r>
+      <w:proofErr w:type="spellStart"/>
+      <w:r>
+        <w:rPr>
+          <w:rFonts w:ascii="Arial" w:eastAsia="Arial" w:hAnsi="Arial" w:cs="Arial"/>
+          <w:bCs/>
+        </w:rPr>
+        <w:t>yyyy</w:t>
+      </w:r>
+      <w:proofErr w:type="spellEnd"/>
+      <w:r>
+        <w:rPr>
+          <w:rFonts w:ascii="Arial" w:eastAsia="Arial" w:hAnsi="Arial" w:cs="Arial"/>
+          <w:bCs/>
+        </w:rPr>
+        <w:t>’, ‘</w:t>
+      </w:r>
+      <w:proofErr w:type="spellStart"/>
+      <w:r>
+        <w:rPr>
+          <w:rFonts w:ascii="Arial" w:eastAsia="Arial" w:hAnsi="Arial" w:cs="Arial"/>
+          <w:bCs/>
+        </w:rPr>
+        <w:t>yyyy</w:t>
+      </w:r>
+      <w:proofErr w:type="spellEnd"/>
+      <w:r>
+        <w:rPr>
+          <w:rFonts w:ascii="Arial" w:eastAsia="Arial" w:hAnsi="Arial" w:cs="Arial"/>
+          <w:bCs/>
+        </w:rPr>
+        <w:t>-MM-dd’</w:t>
+      </w:r>
+      <w:r>
+        <w:rPr>
+          <w:rFonts w:ascii="Arial" w:eastAsia="Arial" w:hAnsi="Arial" w:cs="Arial"/>
+          <w:bCs/>
+        </w:rPr>
+        <w:t>)}</w:t>
+      </w:r>
+      <w:r>
+        <w:rPr>
+          <w:rFonts w:ascii="Arial" w:hAnsi="Arial" w:cs="Arial"/>
+          <w:b/>
+          <w:bCs/>
+        </w:rPr>
+        <w:t>&gt;&gt;</w:t>
+      </w:r>
+      <w:r>
+        <w:rPr>
+          <w:rFonts w:ascii="Arial" w:hAnsi="Arial" w:cs="Arial"/>
+        </w:rPr>
+        <w:t>.</w:t>
+      </w:r>
+      <w:r>
+        <w:rPr>
+          <w:rFonts w:ascii="Arial" w:hAnsi="Arial" w:cs="Arial"/>
+        </w:rPr>
         <w:t>&lt;&lt;</w:t>
       </w:r>
       <w:r>
         <w:rPr>
-          <w:rFonts w:ascii="Arial" w:eastAsia="Arial" w:hAnsi="Arial" w:cs="Arial"/>
-          <w:bCs/>
-        </w:rPr>
-        <w:t>{dateFormat(</w:t>
+          <w:rFonts w:ascii="Arial" w:hAnsi="Arial" w:cs="Arial"/>
+          <w:lang w:val="en-US"/>
+        </w:rPr>
+        <w:t>smallClaimsCreditHire.input5&gt;&gt; &lt;&lt;smallClaimsCreditHire.input6</w:t>
+      </w:r>
+      <w:r>
+        <w:rPr>
+          <w:rFonts w:ascii="Arial" w:hAnsi="Arial" w:cs="Arial"/>
+          <w:lang w:val="en-US"/>
+        </w:rPr>
+        <w:t>&gt;&gt;</w:t>
+      </w:r>
+      <w:r>
+        <w:rPr>
+          <w:rFonts w:ascii="Arial" w:hAnsi="Arial" w:cs="Arial"/>
+          <w:lang w:val="en-US"/>
+        </w:rPr>
+        <w:t xml:space="preserve"> </w:t>
+      </w:r>
+      <w:r>
+        <w:rPr>
+          <w:rFonts w:ascii="Arial" w:hAnsi="Arial" w:cs="Arial"/>
+          <w:b/>
+          <w:bCs/>
+          <w:lang w:val="en-US"/>
+        </w:rPr>
+        <w:t>&lt;&lt;</w:t>
+      </w:r>
+      <w:r>
+        <w:rPr>
+          <w:rFonts w:ascii="Arial" w:eastAsia="Arial" w:hAnsi="Arial" w:cs="Arial"/>
+          <w:bCs/>
+        </w:rPr>
+        <w:t>{</w:t>
+      </w:r>
+      <w:proofErr w:type="spellStart"/>
+      <w:r>
+        <w:rPr>
+          <w:rFonts w:ascii="Arial" w:eastAsia="Arial" w:hAnsi="Arial" w:cs="Arial"/>
+          <w:bCs/>
+        </w:rPr>
+        <w:t>dateFormat</w:t>
+      </w:r>
+      <w:proofErr w:type="spellEnd"/>
+      <w:r>
+        <w:rPr>
+          <w:rFonts w:ascii="Arial" w:eastAsia="Arial" w:hAnsi="Arial" w:cs="Arial"/>
+          <w:bCs/>
+        </w:rPr>
+        <w:t>(</w:t>
       </w:r>
       <w:r>
         <w:rPr>
@@ -2869,42 +3389,69 @@
           <w:rFonts w:ascii="Arial" w:eastAsia="Arial" w:hAnsi="Arial" w:cs="Arial"/>
           <w:bCs/>
         </w:rPr>
-        <w:t>2</w:t>
-      </w:r>
-      <w:r>
-        <w:rPr>
-          <w:rFonts w:ascii="Arial" w:eastAsia="Arial" w:hAnsi="Arial" w:cs="Arial"/>
-          <w:bCs/>
-        </w:rPr>
-        <w:t>, ‘dd MMMM yyyy’, ‘</w:t>
-      </w:r>
-      <w:r>
-        <w:rPr>
-          <w:rFonts w:ascii="Arial" w:eastAsia="Arial" w:hAnsi="Arial" w:cs="Arial"/>
-          <w:bCs/>
-        </w:rPr>
-        <w:t>yyyy-MM-dd’</w:t>
-      </w:r>
-      <w:r>
-        <w:rPr>
-          <w:rFonts w:ascii="Arial" w:eastAsia="Arial" w:hAnsi="Arial" w:cs="Arial"/>
-          <w:bCs/>
-        </w:rPr>
-        <w:t>)}</w:t>
+        <w:t xml:space="preserve">3, ‘dd MMMM </w:t>
+      </w:r>
+      <w:proofErr w:type="spellStart"/>
+      <w:r>
+        <w:rPr>
+          <w:rFonts w:ascii="Arial" w:eastAsia="Arial" w:hAnsi="Arial" w:cs="Arial"/>
+          <w:bCs/>
+        </w:rPr>
+        <w:t>yyyy</w:t>
+      </w:r>
+      <w:proofErr w:type="spellEnd"/>
+      <w:r>
+        <w:rPr>
+          <w:rFonts w:ascii="Arial" w:eastAsia="Arial" w:hAnsi="Arial" w:cs="Arial"/>
+          <w:bCs/>
+        </w:rPr>
+        <w:t>’, ‘</w:t>
+      </w:r>
+      <w:proofErr w:type="spellStart"/>
+      <w:r>
+        <w:rPr>
+          <w:rFonts w:ascii="Arial" w:eastAsia="Arial" w:hAnsi="Arial" w:cs="Arial"/>
+          <w:bCs/>
+        </w:rPr>
+        <w:t>yyyy</w:t>
+      </w:r>
+      <w:proofErr w:type="spellEnd"/>
+      <w:r>
+        <w:rPr>
+          <w:rFonts w:ascii="Arial" w:eastAsia="Arial" w:hAnsi="Arial" w:cs="Arial"/>
+          <w:bCs/>
+        </w:rPr>
+        <w:t>-MM-dd’</w:t>
+      </w:r>
+      <w:r>
+        <w:rPr>
+          <w:rFonts w:ascii="Arial" w:eastAsia="Arial" w:hAnsi="Arial" w:cs="Arial"/>
+          <w:bCs/>
+        </w:rPr>
+        <w:t>)</w:t>
+      </w:r>
+      <w:r>
+        <w:rPr>
+          <w:rFonts w:ascii="Arial" w:eastAsia="Arial" w:hAnsi="Arial" w:cs="Arial"/>
+          <w:bCs/>
+        </w:rPr>
+        <w:t>}</w:t>
       </w:r>
       <w:r>
         <w:rPr>
           <w:rFonts w:ascii="Arial" w:hAnsi="Arial" w:cs="Arial"/>
           <w:b/>
           <w:bCs/>
+          <w:lang w:val="en-US"/>
         </w:rPr>
         <w:t>&gt;&gt;</w:t>
       </w:r>
       <w:r>
         <w:rPr>
           <w:rFonts w:ascii="Arial" w:hAnsi="Arial" w:cs="Arial"/>
-        </w:rPr>
-        <w:t>.</w:t>
+          <w:lang w:val="en-US"/>
+        </w:rPr>
+        <w:t xml:space="preserve">, </w:t>
       </w:r>
       <w:r>
         <w:rPr>
@@ -2917,28 +3464,19 @@
           <w:rFonts w:ascii="Arial" w:hAnsi="Arial" w:cs="Arial"/>
           <w:lang w:val="en-US"/>
         </w:rPr>
-        <w:t>smallClaimsCreditHire.input5&gt;&gt; &lt;&lt;smallClaimsCreditHire.input6</w:t>
-      </w:r>
-      <w:r>
-        <w:rPr>
-          <w:rFonts w:ascii="Arial" w:hAnsi="Arial" w:cs="Arial"/>
-          <w:lang w:val="en-US"/>
-        </w:rPr>
-        <w:t>&gt;&gt;</w:t>
-      </w:r>
-      <w:r>
-        <w:rPr>
-          <w:rFonts w:ascii="Arial" w:hAnsi="Arial" w:cs="Arial"/>
-          <w:lang w:val="en-US"/>
-        </w:rPr>
-        <w:t xml:space="preserve"> </w:t>
+        <w:t>smallClaimsCreditHire.input7</w:t>
+      </w:r>
+      <w:r>
+        <w:rPr>
+          <w:rFonts w:ascii="Arial" w:hAnsi="Arial" w:cs="Arial"/>
+        </w:rPr>
+        <w:t xml:space="preserve">&gt;&gt; </w:t>
       </w:r>
       <w:r>
         <w:rPr>
           <w:rFonts w:ascii="Arial" w:hAnsi="Arial" w:cs="Arial"/>
           <w:b/>
           <w:bCs/>
-          <w:lang w:val="en-US"/>
         </w:rPr>
         <w:t>&lt;&lt;</w:t>
       </w:r>
@@ -2949,12 +3487,21 @@
         </w:rPr>
         <w:t>{</w:t>
       </w:r>
-      <w:r>
-        <w:rPr>
-          <w:rFonts w:ascii="Arial" w:eastAsia="Arial" w:hAnsi="Arial" w:cs="Arial"/>
-          <w:bCs/>
-        </w:rPr>
-        <w:t>dateFormat(</w:t>
+      <w:proofErr w:type="spellStart"/>
+      <w:r>
+        <w:rPr>
+          <w:rFonts w:ascii="Arial" w:eastAsia="Arial" w:hAnsi="Arial" w:cs="Arial"/>
+          <w:bCs/>
+        </w:rPr>
+        <w:t>dateFormat</w:t>
+      </w:r>
+      <w:proofErr w:type="spellEnd"/>
+      <w:r>
+        <w:rPr>
+          <w:rFonts w:ascii="Arial" w:eastAsia="Arial" w:hAnsi="Arial" w:cs="Arial"/>
+          <w:bCs/>
+        </w:rPr>
+        <w:t>(</w:t>
       </w:r>
       <w:r>
         <w:rPr>
@@ -2975,99 +3522,39 @@
           <w:rFonts w:ascii="Arial" w:eastAsia="Arial" w:hAnsi="Arial" w:cs="Arial"/>
           <w:bCs/>
         </w:rPr>
-        <w:t>3, ‘dd MMMM yyyy’, ‘yyyy-MM-dd’</w:t>
-      </w:r>
-      <w:r>
-        <w:rPr>
-          <w:rFonts w:ascii="Arial" w:eastAsia="Arial" w:hAnsi="Arial" w:cs="Arial"/>
-          <w:bCs/>
-        </w:rPr>
-        <w:t>)</w:t>
-      </w:r>
-      <w:r>
-        <w:rPr>
-          <w:rFonts w:ascii="Arial" w:eastAsia="Arial" w:hAnsi="Arial" w:cs="Arial"/>
-          <w:bCs/>
-        </w:rPr>
-        <w:t>}</w:t>
-      </w:r>
-      <w:r>
-        <w:rPr>
-          <w:rFonts w:ascii="Arial" w:hAnsi="Arial" w:cs="Arial"/>
-          <w:b/>
-          <w:bCs/>
-          <w:lang w:val="en-US"/>
-        </w:rPr>
-        <w:t>&gt;&gt;</w:t>
-      </w:r>
-      <w:r>
-        <w:rPr>
-          <w:rFonts w:ascii="Arial" w:hAnsi="Arial" w:cs="Arial"/>
-          <w:lang w:val="en-US"/>
-        </w:rPr>
-        <w:t xml:space="preserve">, </w:t>
-      </w:r>
-      <w:r>
-        <w:rPr>
-          <w:rFonts w:ascii="Arial" w:hAnsi="Arial" w:cs="Arial"/>
-        </w:rPr>
-        <w:t>&lt;&lt;</w:t>
-      </w:r>
-      <w:r>
-        <w:rPr>
-          <w:rFonts w:ascii="Arial" w:hAnsi="Arial" w:cs="Arial"/>
-          <w:lang w:val="en-US"/>
-        </w:rPr>
-        <w:t>smallClaimsCreditHire.input7</w:t>
-      </w:r>
-      <w:r>
-        <w:rPr>
-          <w:rFonts w:ascii="Arial" w:hAnsi="Arial" w:cs="Arial"/>
-        </w:rPr>
-        <w:t xml:space="preserve">&gt;&gt; </w:t>
-      </w:r>
-      <w:r>
-        <w:rPr>
-          <w:rFonts w:ascii="Arial" w:hAnsi="Arial" w:cs="Arial"/>
-          <w:b/>
-          <w:bCs/>
-        </w:rPr>
-        <w:t>&lt;&lt;</w:t>
-      </w:r>
-      <w:r>
-        <w:rPr>
-          <w:rFonts w:ascii="Arial" w:eastAsia="Arial" w:hAnsi="Arial" w:cs="Arial"/>
-          <w:bCs/>
-        </w:rPr>
-        <w:t>{</w:t>
-      </w:r>
-      <w:r>
-        <w:rPr>
-          <w:rFonts w:ascii="Arial" w:eastAsia="Arial" w:hAnsi="Arial" w:cs="Arial"/>
-          <w:bCs/>
-        </w:rPr>
-        <w:t>dateFormat(</w:t>
-      </w:r>
-      <w:r>
-        <w:rPr>
-          <w:rFonts w:ascii="Arial" w:eastAsia="Arial" w:hAnsi="Arial" w:cs="Arial"/>
-          <w:bCs/>
-        </w:rPr>
-        <w:t>smallClaimsCreditHire</w:t>
-      </w:r>
-      <w:r>
-        <w:rPr>
-          <w:rFonts w:ascii="Arial" w:eastAsia="Arial" w:hAnsi="Arial" w:cs="Arial"/>
-          <w:bCs/>
-        </w:rPr>
-        <w:t>.date</w:t>
-      </w:r>
-      <w:r>
-        <w:rPr>
-          <w:rFonts w:ascii="Arial" w:eastAsia="Arial" w:hAnsi="Arial" w:cs="Arial"/>
-          <w:bCs/>
-        </w:rPr>
-        <w:t>4, ‘dd MMMM yyyy’, ‘yyyy-MM-dd’</w:t>
+        <w:t xml:space="preserve">4, ‘dd MMMM </w:t>
+      </w:r>
+      <w:proofErr w:type="spellStart"/>
+      <w:r>
+        <w:rPr>
+          <w:rFonts w:ascii="Arial" w:eastAsia="Arial" w:hAnsi="Arial" w:cs="Arial"/>
+          <w:bCs/>
+        </w:rPr>
+        <w:t>yyyy</w:t>
+      </w:r>
+      <w:proofErr w:type="spellEnd"/>
+      <w:r>
+        <w:rPr>
+          <w:rFonts w:ascii="Arial" w:eastAsia="Arial" w:hAnsi="Arial" w:cs="Arial"/>
+          <w:bCs/>
+        </w:rPr>
+        <w:t>’, ‘</w:t>
+      </w:r>
+      <w:proofErr w:type="spellStart"/>
+      <w:r>
+        <w:rPr>
+          <w:rFonts w:ascii="Arial" w:eastAsia="Arial" w:hAnsi="Arial" w:cs="Arial"/>
+          <w:bCs/>
+        </w:rPr>
+        <w:t>yyyy</w:t>
+      </w:r>
+      <w:proofErr w:type="spellEnd"/>
+      <w:r>
+        <w:rPr>
+          <w:rFonts w:ascii="Arial" w:eastAsia="Arial" w:hAnsi="Arial" w:cs="Arial"/>
+          <w:bCs/>
+        </w:rPr>
+        <w:t>-MM-dd’</w:t>
       </w:r>
       <w:r>
         <w:rPr>
@@ -3103,7 +3590,7 @@
         <w:pStyle w:val="ListParagraph"/>
         <w:numPr>
           <w:ilvl w:val="0"/>
-          <w:numId w:val="19"/>
+          <w:numId w:val="1"/>
         </w:numPr>
         <w:rPr>
           <w:rFonts w:ascii="Arial" w:hAnsi="Arial" w:cs="Arial"/>
@@ -3138,6 +3625,139 @@
           <w:bCs/>
           <w:lang w:val="en-US"/>
         </w:rPr>
+        <w:t>&lt;</w:t>
+      </w:r>
+      <w:proofErr w:type="gramStart"/>
+      <w:r>
+        <w:rPr>
+          <w:rFonts w:ascii="Arial" w:hAnsi="Arial" w:cs="Arial"/>
+          <w:b/>
+          <w:bCs/>
+          <w:lang w:val="en-US"/>
+        </w:rPr>
+        <w:t>&lt;</w:t>
+      </w:r>
+      <w:r>
+        <w:rPr>
+          <w:rFonts w:ascii="Arial" w:eastAsia="Arial" w:hAnsi="Arial" w:cs="Arial"/>
+          <w:bCs/>
+        </w:rPr>
+        <w:t>{</w:t>
+      </w:r>
+      <w:proofErr w:type="spellStart"/>
+      <w:proofErr w:type="gramEnd"/>
+      <w:r>
+        <w:rPr>
+          <w:rFonts w:ascii="Arial" w:eastAsia="Arial" w:hAnsi="Arial" w:cs="Arial"/>
+          <w:bCs/>
+        </w:rPr>
+        <w:t>dateFormat</w:t>
+      </w:r>
+      <w:proofErr w:type="spellEnd"/>
+      <w:r>
+        <w:rPr>
+          <w:rFonts w:ascii="Arial" w:eastAsia="Arial" w:hAnsi="Arial" w:cs="Arial"/>
+          <w:bCs/>
+        </w:rPr>
+        <w:t>(</w:t>
+      </w:r>
+      <w:r>
+        <w:rPr>
+          <w:rFonts w:ascii="Arial" w:eastAsia="Arial" w:hAnsi="Arial" w:cs="Arial"/>
+          <w:bCs/>
+        </w:rPr>
+        <w:t>smallClaimsCreditHire</w:t>
+      </w:r>
+      <w:r>
+        <w:rPr>
+          <w:rFonts w:ascii="Arial" w:eastAsia="Arial" w:hAnsi="Arial" w:cs="Arial"/>
+          <w:bCs/>
+        </w:rPr>
+        <w:t>.date</w:t>
+      </w:r>
+      <w:r>
+        <w:rPr>
+          <w:rFonts w:ascii="Arial" w:eastAsia="Arial" w:hAnsi="Arial" w:cs="Arial"/>
+          <w:bCs/>
+        </w:rPr>
+        <w:t xml:space="preserve">5, ‘dd MMMM </w:t>
+      </w:r>
+      <w:proofErr w:type="spellStart"/>
+      <w:r>
+        <w:rPr>
+          <w:rFonts w:ascii="Arial" w:eastAsia="Arial" w:hAnsi="Arial" w:cs="Arial"/>
+          <w:bCs/>
+        </w:rPr>
+        <w:t>yyyy</w:t>
+      </w:r>
+      <w:proofErr w:type="spellEnd"/>
+      <w:r>
+        <w:rPr>
+          <w:rFonts w:ascii="Arial" w:eastAsia="Arial" w:hAnsi="Arial" w:cs="Arial"/>
+          <w:bCs/>
+        </w:rPr>
+        <w:t>’, ‘</w:t>
+      </w:r>
+      <w:proofErr w:type="spellStart"/>
+      <w:r>
+        <w:rPr>
+          <w:rFonts w:ascii="Arial" w:eastAsia="Arial" w:hAnsi="Arial" w:cs="Arial"/>
+          <w:bCs/>
+        </w:rPr>
+        <w:t>yyyy</w:t>
+      </w:r>
+      <w:proofErr w:type="spellEnd"/>
+      <w:r>
+        <w:rPr>
+          <w:rFonts w:ascii="Arial" w:eastAsia="Arial" w:hAnsi="Arial" w:cs="Arial"/>
+          <w:bCs/>
+        </w:rPr>
+        <w:t>-MM-dd’</w:t>
+      </w:r>
+      <w:r>
+        <w:rPr>
+          <w:rFonts w:ascii="Arial" w:eastAsia="Arial" w:hAnsi="Arial" w:cs="Arial"/>
+          <w:bCs/>
+        </w:rPr>
+        <w:t>)</w:t>
+      </w:r>
+      <w:r>
+        <w:rPr>
+          <w:rFonts w:ascii="Arial" w:eastAsia="Arial" w:hAnsi="Arial" w:cs="Arial"/>
+          <w:bCs/>
+        </w:rPr>
+        <w:t>}</w:t>
+      </w:r>
+      <w:r>
+        <w:rPr>
+          <w:rFonts w:ascii="Arial" w:hAnsi="Arial" w:cs="Arial"/>
+          <w:b/>
+          <w:bCs/>
+          <w:lang w:val="en-US"/>
+        </w:rPr>
+        <w:t>&gt;&gt;</w:t>
+      </w:r>
+      <w:r>
+        <w:rPr>
+          <w:rFonts w:ascii="Arial" w:hAnsi="Arial" w:cs="Arial"/>
+          <w:lang w:val="en-US"/>
+        </w:rPr>
+        <w:t xml:space="preserve"> &lt;&lt;smallClaimsCreditHire.input10</w:t>
+      </w:r>
+      <w:r>
+        <w:rPr>
+          <w:rFonts w:ascii="Arial" w:hAnsi="Arial" w:cs="Arial"/>
+          <w:lang w:val="en-US"/>
+        </w:rPr>
+        <w:t xml:space="preserve">&gt;&gt; </w:t>
+      </w:r>
+      <w:r>
+        <w:rPr>
+          <w:rFonts w:ascii="Arial" w:hAnsi="Arial" w:cs="Arial"/>
+          <w:b/>
+          <w:bCs/>
+          <w:lang w:val="en-US"/>
+        </w:rPr>
         <w:t>&lt;&lt;</w:t>
       </w:r>
       <w:r>
@@ -3147,12 +3767,21 @@
         </w:rPr>
         <w:t>{</w:t>
       </w:r>
-      <w:r>
-        <w:rPr>
-          <w:rFonts w:ascii="Arial" w:eastAsia="Arial" w:hAnsi="Arial" w:cs="Arial"/>
-          <w:bCs/>
-        </w:rPr>
-        <w:t>dateFormat(</w:t>
+      <w:proofErr w:type="spellStart"/>
+      <w:r>
+        <w:rPr>
+          <w:rFonts w:ascii="Arial" w:eastAsia="Arial" w:hAnsi="Arial" w:cs="Arial"/>
+          <w:bCs/>
+        </w:rPr>
+        <w:t>dateFormat</w:t>
+      </w:r>
+      <w:proofErr w:type="spellEnd"/>
+      <w:r>
+        <w:rPr>
+          <w:rFonts w:ascii="Arial" w:eastAsia="Arial" w:hAnsi="Arial" w:cs="Arial"/>
+          <w:bCs/>
+        </w:rPr>
+        <w:t>(</w:t>
       </w:r>
       <w:r>
         <w:rPr>
@@ -3173,88 +3802,39 @@
           <w:rFonts w:ascii="Arial" w:eastAsia="Arial" w:hAnsi="Arial" w:cs="Arial"/>
           <w:bCs/>
         </w:rPr>
-        <w:t>5, ‘dd MMMM yyyy’, ‘yyyy-MM-dd’</w:t>
-      </w:r>
-      <w:r>
-        <w:rPr>
-          <w:rFonts w:ascii="Arial" w:eastAsia="Arial" w:hAnsi="Arial" w:cs="Arial"/>
-          <w:bCs/>
-        </w:rPr>
-        <w:t>)</w:t>
-      </w:r>
-      <w:r>
-        <w:rPr>
-          <w:rFonts w:ascii="Arial" w:eastAsia="Arial" w:hAnsi="Arial" w:cs="Arial"/>
-          <w:bCs/>
-        </w:rPr>
-        <w:t>}</w:t>
-      </w:r>
-      <w:r>
-        <w:rPr>
-          <w:rFonts w:ascii="Arial" w:hAnsi="Arial" w:cs="Arial"/>
-          <w:b/>
-          <w:bCs/>
-          <w:lang w:val="en-US"/>
-        </w:rPr>
-        <w:t>&gt;&gt;</w:t>
-      </w:r>
-      <w:r>
-        <w:rPr>
-          <w:rFonts w:ascii="Arial" w:hAnsi="Arial" w:cs="Arial"/>
-          <w:lang w:val="en-US"/>
-        </w:rPr>
-        <w:t xml:space="preserve"> &lt;&lt;smallClaimsCreditHire.input10</w:t>
-      </w:r>
-      <w:r>
-        <w:rPr>
-          <w:rFonts w:ascii="Arial" w:hAnsi="Arial" w:cs="Arial"/>
-          <w:lang w:val="en-US"/>
-        </w:rPr>
-        <w:t xml:space="preserve">&gt;&gt; </w:t>
-      </w:r>
-      <w:r>
-        <w:rPr>
-          <w:rFonts w:ascii="Arial" w:hAnsi="Arial" w:cs="Arial"/>
-          <w:b/>
-          <w:bCs/>
-          <w:lang w:val="en-US"/>
-        </w:rPr>
-        <w:t>&lt;&lt;</w:t>
-      </w:r>
-      <w:r>
-        <w:rPr>
-          <w:rFonts w:ascii="Arial" w:eastAsia="Arial" w:hAnsi="Arial" w:cs="Arial"/>
-          <w:bCs/>
-        </w:rPr>
-        <w:t>{</w:t>
-      </w:r>
-      <w:r>
-        <w:rPr>
-          <w:rFonts w:ascii="Arial" w:eastAsia="Arial" w:hAnsi="Arial" w:cs="Arial"/>
-          <w:bCs/>
-        </w:rPr>
-        <w:t>dateFormat(</w:t>
-      </w:r>
-      <w:r>
-        <w:rPr>
-          <w:rFonts w:ascii="Arial" w:eastAsia="Arial" w:hAnsi="Arial" w:cs="Arial"/>
-          <w:bCs/>
-        </w:rPr>
-        <w:t>smallClaimsCreditHire</w:t>
-      </w:r>
-      <w:r>
-        <w:rPr>
-          <w:rFonts w:ascii="Arial" w:eastAsia="Arial" w:hAnsi="Arial" w:cs="Arial"/>
-          <w:bCs/>
-        </w:rPr>
-        <w:t>.date</w:t>
-      </w:r>
-      <w:r>
-        <w:rPr>
-          <w:rFonts w:ascii="Arial" w:eastAsia="Arial" w:hAnsi="Arial" w:cs="Arial"/>
-          <w:bCs/>
-        </w:rPr>
-        <w:t>6, ‘dd MMMM yyyy’, ‘yyyy-MM-dd’</w:t>
+        <w:t xml:space="preserve">6, ‘dd MMMM </w:t>
+      </w:r>
+      <w:proofErr w:type="spellStart"/>
+      <w:r>
+        <w:rPr>
+          <w:rFonts w:ascii="Arial" w:eastAsia="Arial" w:hAnsi="Arial" w:cs="Arial"/>
+          <w:bCs/>
+        </w:rPr>
+        <w:t>yyyy</w:t>
+      </w:r>
+      <w:proofErr w:type="spellEnd"/>
+      <w:r>
+        <w:rPr>
+          <w:rFonts w:ascii="Arial" w:eastAsia="Arial" w:hAnsi="Arial" w:cs="Arial"/>
+          <w:bCs/>
+        </w:rPr>
+        <w:t>’, ‘</w:t>
+      </w:r>
+      <w:proofErr w:type="spellStart"/>
+      <w:r>
+        <w:rPr>
+          <w:rFonts w:ascii="Arial" w:eastAsia="Arial" w:hAnsi="Arial" w:cs="Arial"/>
+          <w:bCs/>
+        </w:rPr>
+        <w:t>yyyy</w:t>
+      </w:r>
+      <w:proofErr w:type="spellEnd"/>
+      <w:r>
+        <w:rPr>
+          <w:rFonts w:ascii="Arial" w:eastAsia="Arial" w:hAnsi="Arial" w:cs="Arial"/>
+          <w:bCs/>
+        </w:rPr>
+        <w:t>-MM-dd’</w:t>
       </w:r>
       <w:r>
         <w:rPr>
@@ -3292,7 +3872,7 @@
         <w:pStyle w:val="ListParagraph"/>
         <w:numPr>
           <w:ilvl w:val="0"/>
-          <w:numId w:val="19"/>
+          <w:numId w:val="1"/>
         </w:numPr>
         <w:rPr>
           <w:rFonts w:ascii="Arial" w:hAnsi="Arial" w:cs="Arial"/>
@@ -3383,12 +3963,21 @@
         </w:rPr>
         <w:t>_{</w:t>
       </w:r>
-      <w:r>
-        <w:rPr>
-          <w:rFonts w:ascii="Arial" w:hAnsi="Arial" w:cs="Arial"/>
-          <w:lang w:val="en-US"/>
-        </w:rPr>
-        <w:t>hasRoadTrafficAccident=true</w:t>
+      <w:proofErr w:type="spellStart"/>
+      <w:r>
+        <w:rPr>
+          <w:rFonts w:ascii="Arial" w:hAnsi="Arial" w:cs="Arial"/>
+          <w:lang w:val="en-US"/>
+        </w:rPr>
+        <w:t>hasRoadTrafficAccident</w:t>
+      </w:r>
+      <w:proofErr w:type="spellEnd"/>
+      <w:r>
+        <w:rPr>
+          <w:rFonts w:ascii="Arial" w:hAnsi="Arial" w:cs="Arial"/>
+          <w:lang w:val="en-US"/>
+        </w:rPr>
+        <w:t>=true</w:t>
       </w:r>
       <w:r>
         <w:rPr>
@@ -3426,7 +4015,7 @@
         <w:pStyle w:val="ListParagraph"/>
         <w:numPr>
           <w:ilvl w:val="0"/>
-          <w:numId w:val="13"/>
+          <w:numId w:val="1"/>
         </w:numPr>
         <w:rPr>
           <w:rFonts w:ascii="Arial" w:hAnsi="Arial" w:cs="Arial"/>
@@ -3439,6 +4028,7 @@
         </w:rPr>
         <w:t>&lt;&lt;</w:t>
       </w:r>
+      <w:proofErr w:type="spellStart"/>
       <w:r>
         <w:rPr>
           <w:rFonts w:ascii="Arial" w:hAnsi="Arial" w:cs="Arial"/>
@@ -3446,6 +4036,7 @@
         </w:rPr>
         <w:t>smallClaimsRoadTrafficAccident.input</w:t>
       </w:r>
+      <w:proofErr w:type="spellEnd"/>
       <w:r>
         <w:rPr>
           <w:rFonts w:ascii="Arial" w:hAnsi="Arial" w:cs="Arial"/>
@@ -3490,11 +4081,19 @@
         </w:rPr>
         <w:t>&lt;&lt;cs_{</w:t>
       </w:r>
-      <w:r>
-        <w:rPr>
-          <w:rFonts w:ascii="Arial" w:hAnsi="Arial" w:cs="Arial"/>
-        </w:rPr>
-        <w:t>hasNewDirections=true</w:t>
+      <w:proofErr w:type="spellStart"/>
+      <w:r>
+        <w:rPr>
+          <w:rFonts w:ascii="Arial" w:hAnsi="Arial" w:cs="Arial"/>
+        </w:rPr>
+        <w:t>hasNewDirections</w:t>
+      </w:r>
+      <w:proofErr w:type="spellEnd"/>
+      <w:r>
+        <w:rPr>
+          <w:rFonts w:ascii="Arial" w:hAnsi="Arial" w:cs="Arial"/>
+        </w:rPr>
+        <w:t>=true</w:t>
       </w:r>
       <w:r>
         <w:rPr>
@@ -3551,8 +4150,23 @@
           <w:rFonts w:ascii="Arial" w:hAnsi="Arial" w:cs="Arial"/>
           <w:bCs/>
         </w:rPr>
-        <w:lastRenderedPageBreak/>
-        <w:t>&lt;&lt;rs_smallClaimsAddNewDirections&gt;&gt;</w:t>
+        <w:t>&lt;&lt;</w:t>
+      </w:r>
+      <w:proofErr w:type="spellStart"/>
+      <w:r>
+        <w:rPr>
+          <w:rFonts w:ascii="Arial" w:hAnsi="Arial" w:cs="Arial"/>
+          <w:bCs/>
+        </w:rPr>
+        <w:t>rs_smallClaimsAddNewDirections</w:t>
+      </w:r>
+      <w:proofErr w:type="spellEnd"/>
+      <w:r>
+        <w:rPr>
+          <w:rFonts w:ascii="Arial" w:hAnsi="Arial" w:cs="Arial"/>
+          <w:bCs/>
+        </w:rPr>
+        <w:t>&gt;&gt;</w:t>
       </w:r>
     </w:p>
     <w:p>
@@ -3560,7 +4174,7 @@
         <w:pStyle w:val="ListParagraph"/>
         <w:numPr>
           <w:ilvl w:val="0"/>
-          <w:numId w:val="13"/>
+          <w:numId w:val="1"/>
         </w:numPr>
         <w:rPr>
           <w:rFonts w:ascii="Arial" w:hAnsi="Arial" w:cs="Arial"/>
@@ -3572,8 +4186,11 @@
           <w:rFonts w:ascii="Arial" w:hAnsi="Arial" w:cs="Arial"/>
           <w:bCs/>
         </w:rPr>
+        <w:lastRenderedPageBreak/>
         <w:t>&lt;&lt;</w:t>
       </w:r>
+      <w:proofErr w:type="spellStart"/>
+      <w:proofErr w:type="gramStart"/>
       <w:r>
         <w:rPr>
           <w:rFonts w:ascii="Arial" w:hAnsi="Arial" w:cs="Arial"/>
@@ -3586,22 +4203,47 @@
           <w:rFonts w:ascii="Arial" w:hAnsi="Arial" w:cs="Arial"/>
           <w:bCs/>
         </w:rPr>
-        <w:t>directionComment&gt;&gt;</w:t>
-      </w:r>
-    </w:p>
-    <w:p>
-      <w:pPr>
-        <w:rPr>
-          <w:rFonts w:ascii="Arial" w:hAnsi="Arial" w:cs="Arial"/>
-          <w:bCs/>
-        </w:rPr>
-      </w:pPr>
-      <w:r>
-        <w:rPr>
-          <w:rFonts w:ascii="Arial" w:hAnsi="Arial" w:cs="Arial"/>
-          <w:bCs/>
-        </w:rPr>
-        <w:t>&lt;&lt;es_smallClaimsAddNewDirections&gt;&gt;</w:t>
+        <w:t>directionComment</w:t>
+      </w:r>
+      <w:proofErr w:type="spellEnd"/>
+      <w:proofErr w:type="gramEnd"/>
+      <w:r>
+        <w:rPr>
+          <w:rFonts w:ascii="Arial" w:hAnsi="Arial" w:cs="Arial"/>
+          <w:bCs/>
+        </w:rPr>
+        <w:t>&gt;&gt;</w:t>
+      </w:r>
+    </w:p>
+    <w:p>
+      <w:pPr>
+        <w:rPr>
+          <w:rFonts w:ascii="Arial" w:hAnsi="Arial" w:cs="Arial"/>
+          <w:bCs/>
+        </w:rPr>
+      </w:pPr>
+      <w:r>
+        <w:rPr>
+          <w:rFonts w:ascii="Arial" w:hAnsi="Arial" w:cs="Arial"/>
+          <w:bCs/>
+        </w:rPr>
+        <w:t>&lt;&lt;</w:t>
+      </w:r>
+      <w:proofErr w:type="spellStart"/>
+      <w:r>
+        <w:rPr>
+          <w:rFonts w:ascii="Arial" w:hAnsi="Arial" w:cs="Arial"/>
+          <w:bCs/>
+        </w:rPr>
+        <w:t>es_smallClaimsAddNewDirections</w:t>
+      </w:r>
+      <w:proofErr w:type="spellEnd"/>
+      <w:r>
+        <w:rPr>
+          <w:rFonts w:ascii="Arial" w:hAnsi="Arial" w:cs="Arial"/>
+          <w:bCs/>
+        </w:rPr>
+        <w:t>&gt;&gt;</w:t>
       </w:r>
     </w:p>
     <w:p>
@@ -3647,7 +4289,7 @@
         <w:pStyle w:val="ListParagraph"/>
         <w:numPr>
           <w:ilvl w:val="0"/>
-          <w:numId w:val="13"/>
+          <w:numId w:val="1"/>
         </w:numPr>
         <w:rPr>
           <w:rFonts w:ascii="Arial" w:hAnsi="Arial" w:cs="Arial"/>
@@ -3660,6 +4302,7 @@
         </w:rPr>
         <w:t>&lt;&lt;</w:t>
       </w:r>
+      <w:proofErr w:type="spellStart"/>
       <w:r>
         <w:rPr>
           <w:rFonts w:ascii="Arial" w:hAnsi="Arial" w:cs="Arial"/>
@@ -3667,6 +4310,7 @@
         </w:rPr>
         <w:t>smallClaimsNotes.input</w:t>
       </w:r>
+      <w:proofErr w:type="spellEnd"/>
       <w:r>
         <w:rPr>
           <w:rFonts w:ascii="Arial" w:hAnsi="Arial" w:cs="Arial"/>
@@ -3678,15 +4322,57 @@
           <w:rFonts w:ascii="Arial" w:eastAsia="Arial" w:hAnsi="Arial" w:cs="Arial"/>
           <w:b/>
         </w:rPr>
-        <w:t>&lt;&lt;</w:t>
-      </w:r>
-      <w:r>
-        <w:rPr>
-          <w:rFonts w:ascii="Arial" w:eastAsia="Arial" w:hAnsi="Arial" w:cs="Arial"/>
-          <w:bCs/>
-        </w:rPr>
-        <w:t>{dateFormat(smallClaimsNotes.date, ‘dd MMMM yyyy’, ‘</w:t>
-      </w:r>
+        <w:t>&lt;</w:t>
+      </w:r>
+      <w:proofErr w:type="gramStart"/>
+      <w:r>
+        <w:rPr>
+          <w:rFonts w:ascii="Arial" w:eastAsia="Arial" w:hAnsi="Arial" w:cs="Arial"/>
+          <w:b/>
+        </w:rPr>
+        <w:t>&lt;</w:t>
+      </w:r>
+      <w:r>
+        <w:rPr>
+          <w:rFonts w:ascii="Arial" w:eastAsia="Arial" w:hAnsi="Arial" w:cs="Arial"/>
+          <w:bCs/>
+        </w:rPr>
+        <w:t>{</w:t>
+      </w:r>
+      <w:proofErr w:type="spellStart"/>
+      <w:proofErr w:type="gramEnd"/>
+      <w:r>
+        <w:rPr>
+          <w:rFonts w:ascii="Arial" w:eastAsia="Arial" w:hAnsi="Arial" w:cs="Arial"/>
+          <w:bCs/>
+        </w:rPr>
+        <w:t>dateFormat</w:t>
+      </w:r>
+      <w:proofErr w:type="spellEnd"/>
+      <w:r>
+        <w:rPr>
+          <w:rFonts w:ascii="Arial" w:eastAsia="Arial" w:hAnsi="Arial" w:cs="Arial"/>
+          <w:bCs/>
+        </w:rPr>
+        <w:t>(</w:t>
+      </w:r>
+      <w:proofErr w:type="spellStart"/>
+      <w:r>
+        <w:rPr>
+          <w:rFonts w:ascii="Arial" w:eastAsia="Arial" w:hAnsi="Arial" w:cs="Arial"/>
+          <w:bCs/>
+        </w:rPr>
+        <w:t>smallClaimsNotes.date</w:t>
+      </w:r>
+      <w:proofErr w:type="spellEnd"/>
+      <w:r>
+        <w:rPr>
+          <w:rFonts w:ascii="Arial" w:eastAsia="Arial" w:hAnsi="Arial" w:cs="Arial"/>
+          <w:bCs/>
+        </w:rPr>
+        <w:t xml:space="preserve">, ‘dd MMMM </w:t>
+      </w:r>
+      <w:proofErr w:type="spellStart"/>
       <w:r>
         <w:rPr>
           <w:rFonts w:ascii="Arial" w:eastAsia="Arial" w:hAnsi="Arial" w:cs="Arial"/>
@@ -3694,6 +4380,23 @@
         </w:rPr>
         <w:t>yyyy</w:t>
       </w:r>
+      <w:proofErr w:type="spellEnd"/>
+      <w:r>
+        <w:rPr>
+          <w:rFonts w:ascii="Arial" w:eastAsia="Arial" w:hAnsi="Arial" w:cs="Arial"/>
+          <w:bCs/>
+        </w:rPr>
+        <w:t>’, ‘</w:t>
+      </w:r>
+      <w:proofErr w:type="spellStart"/>
+      <w:r>
+        <w:rPr>
+          <w:rFonts w:ascii="Arial" w:eastAsia="Arial" w:hAnsi="Arial" w:cs="Arial"/>
+          <w:bCs/>
+        </w:rPr>
+        <w:t>yyyy</w:t>
+      </w:r>
+      <w:proofErr w:type="spellEnd"/>
       <w:r>
         <w:rPr>
           <w:rFonts w:ascii="Arial" w:eastAsia="Arial" w:hAnsi="Arial" w:cs="Arial"/>
@@ -3760,7 +4463,7 @@
 </file>
 
 <file path=word/endnotes.xml><?xml version="1.0" encoding="utf-8"?>
-<w:endnotes xmlns:wpc="http://schemas.microsoft.com/office/word/2010/wordprocessingCanvas" xmlns:cx="http://schemas.microsoft.com/office/drawing/2014/chartex" xmlns:cx1="http://schemas.microsoft.com/office/drawing/2015/9/8/chartex" xmlns:cx2="http://schemas.microsoft.com/office/drawing/2015/10/21/chartex" xmlns:cx3="http://schemas.microsoft.com/office/drawing/2016/5/9/chartex" xmlns:cx4="http://schemas.microsoft.com/office/drawing/2016/5/10/chartex" xmlns:cx5="http://schemas.microsoft.com/office/drawing/2016/5/11/chartex" xmlns:cx6="http://schemas.microsoft.com/office/drawing/2016/5/12/chartex" xmlns:cx7="http://schemas.microsoft.com/office/drawing/2016/5/13/chartex" xmlns:cx8="http://schemas.microsoft.com/office/drawing/2016/5/14/chartex" xmlns:mc="http://schemas.openxmlformats.org/markup-compatibility/2006" xmlns:aink="http://schemas.microsoft.com/office/drawing/2016/ink" xmlns:am3d="http://schemas.microsoft.com/office/drawing/2017/model3d" xmlns:o="urn:schemas-microsoft-com:office:office" xmlns:oel="http://schemas.microsoft.com/office/2019/extlst" xmlns:r="http://schemas.openxmlformats.org/officeDocument/2006/relationships" xmlns:m="http://schemas.openxmlformats.org/officeDocument/2006/math" xmlns:v="urn:schemas-microsoft-com:vml" xmlns:wp14="http://schemas.microsoft.com/office/word/2010/wordprocessingDrawing" xmlns:wp="http://schemas.openxmlformats.org/drawingml/2006/wordprocessingDrawing" xmlns:w10="urn:schemas-microsoft-com:office:word" xmlns:w="http://schemas.openxmlformats.org/wordprocessingml/2006/main" xmlns:w14="http://schemas.microsoft.com/office/word/2010/wordml" xmlns:w15="http://schemas.microsoft.com/office/word/2012/wordml" xmlns:w16cex="http://schemas.microsoft.com/office/word/2018/wordml/cex" xmlns:w16cid="http://schemas.microsoft.com/office/word/2016/wordml/cid" xmlns:w16="http://schemas.microsoft.com/office/word/2018/wordml" xmlns:w16sdtdh="http://schemas.microsoft.com/office/word/2020/wordml/sdtdatahash" xmlns:w16se="http://schemas.microsoft.com/office/word/2015/wordml/symex" xmlns:wpg="http://schemas.microsoft.com/office/word/2010/wordprocessingGroup" xmlns:wpi="http://schemas.microsoft.com/office/word/2010/wordprocessingInk" xmlns:wne="http://schemas.microsoft.com/office/word/2006/wordml" xmlns:wps="http://schemas.microsoft.com/office/word/2010/wordprocessingShape" mc:Ignorable="w14 w15 w16se w16cid w16 w16cex w16sdtdh wp14">
+<w:endnotes xmlns:wpc="http://schemas.microsoft.com/office/word/2010/wordprocessingCanvas" xmlns:cx="http://schemas.microsoft.com/office/drawing/2014/chartex" xmlns:cx1="http://schemas.microsoft.com/office/drawing/2015/9/8/chartex" xmlns:cx2="http://schemas.microsoft.com/office/drawing/2015/10/21/chartex" xmlns:cx3="http://schemas.microsoft.com/office/drawing/2016/5/9/chartex" xmlns:cx4="http://schemas.microsoft.com/office/drawing/2016/5/10/chartex" xmlns:cx5="http://schemas.microsoft.com/office/drawing/2016/5/11/chartex" xmlns:cx6="http://schemas.microsoft.com/office/drawing/2016/5/12/chartex" xmlns:cx7="http://schemas.microsoft.com/office/drawing/2016/5/13/chartex" xmlns:cx8="http://schemas.microsoft.com/office/drawing/2016/5/14/chartex" xmlns:mc="http://schemas.openxmlformats.org/markup-compatibility/2006" xmlns:aink="http://schemas.microsoft.com/office/drawing/2016/ink" xmlns:am3d="http://schemas.microsoft.com/office/drawing/2017/model3d" xmlns:o="urn:schemas-microsoft-com:office:office" xmlns:r="http://schemas.openxmlformats.org/officeDocument/2006/relationships" xmlns:m="http://schemas.openxmlformats.org/officeDocument/2006/math" xmlns:v="urn:schemas-microsoft-com:vml" xmlns:wp14="http://schemas.microsoft.com/office/word/2010/wordprocessingDrawing" xmlns:wp="http://schemas.openxmlformats.org/drawingml/2006/wordprocessingDrawing" xmlns:w10="urn:schemas-microsoft-com:office:word" xmlns:w="http://schemas.openxmlformats.org/wordprocessingml/2006/main" xmlns:w14="http://schemas.microsoft.com/office/word/2010/wordml" xmlns:w15="http://schemas.microsoft.com/office/word/2012/wordml" xmlns:w16cex="http://schemas.microsoft.com/office/word/2018/wordml/cex" xmlns:w16cid="http://schemas.microsoft.com/office/word/2016/wordml/cid" xmlns:w16="http://schemas.microsoft.com/office/word/2018/wordml" xmlns:w16sdtdh="http://schemas.microsoft.com/office/word/2020/wordml/sdtdatahash" xmlns:w16se="http://schemas.microsoft.com/office/word/2015/wordml/symex" xmlns:wpg="http://schemas.microsoft.com/office/word/2010/wordprocessingGroup" xmlns:wpi="http://schemas.microsoft.com/office/word/2010/wordprocessingInk" xmlns:wne="http://schemas.microsoft.com/office/word/2006/wordml" xmlns:wps="http://schemas.microsoft.com/office/word/2010/wordprocessingShape" mc:Ignorable="w14 w15 w16se w16cid w16 w16cex w16sdtdh wp14">
   <w:endnote w:type="separator" w:id="-1">
     <w:p>
       <w:pPr>
@@ -3785,7 +4488,7 @@
 </file>
 
 <file path=word/footer1.xml><?xml version="1.0" encoding="utf-8"?>
-<w:ftr xmlns:wpc="http://schemas.microsoft.com/office/word/2010/wordprocessingCanvas" xmlns:cx="http://schemas.microsoft.com/office/drawing/2014/chartex" xmlns:cx1="http://schemas.microsoft.com/office/drawing/2015/9/8/chartex" xmlns:cx2="http://schemas.microsoft.com/office/drawing/2015/10/21/chartex" xmlns:cx3="http://schemas.microsoft.com/office/drawing/2016/5/9/chartex" xmlns:cx4="http://schemas.microsoft.com/office/drawing/2016/5/10/chartex" xmlns:cx5="http://schemas.microsoft.com/office/drawing/2016/5/11/chartex" xmlns:cx6="http://schemas.microsoft.com/office/drawing/2016/5/12/chartex" xmlns:cx7="http://schemas.microsoft.com/office/drawing/2016/5/13/chartex" xmlns:cx8="http://schemas.microsoft.com/office/drawing/2016/5/14/chartex" xmlns:mc="http://schemas.openxmlformats.org/markup-compatibility/2006" xmlns:aink="http://schemas.microsoft.com/office/drawing/2016/ink" xmlns:am3d="http://schemas.microsoft.com/office/drawing/2017/model3d" xmlns:o="urn:schemas-microsoft-com:office:office" xmlns:oel="http://schemas.microsoft.com/office/2019/extlst" xmlns:r="http://schemas.openxmlformats.org/officeDocument/2006/relationships" xmlns:m="http://schemas.openxmlformats.org/officeDocument/2006/math" xmlns:v="urn:schemas-microsoft-com:vml" xmlns:wp14="http://schemas.microsoft.com/office/word/2010/wordprocessingDrawing" xmlns:wp="http://schemas.openxmlformats.org/drawingml/2006/wordprocessingDrawing" xmlns:w10="urn:schemas-microsoft-com:office:word" xmlns:w="http://schemas.openxmlformats.org/wordprocessingml/2006/main" xmlns:w14="http://schemas.microsoft.com/office/word/2010/wordml" xmlns:w15="http://schemas.microsoft.com/office/word/2012/wordml" xmlns:w16cex="http://schemas.microsoft.com/office/word/2018/wordml/cex" xmlns:w16cid="http://schemas.microsoft.com/office/word/2016/wordml/cid" xmlns:w16="http://schemas.microsoft.com/office/word/2018/wordml" xmlns:w16sdtdh="http://schemas.microsoft.com/office/word/2020/wordml/sdtdatahash" xmlns:w16se="http://schemas.microsoft.com/office/word/2015/wordml/symex" xmlns:wpg="http://schemas.microsoft.com/office/word/2010/wordprocessingGroup" xmlns:wpi="http://schemas.microsoft.com/office/word/2010/wordprocessingInk" xmlns:wne="http://schemas.microsoft.com/office/word/2006/wordml" xmlns:wps="http://schemas.microsoft.com/office/word/2010/wordprocessingShape" mc:Ignorable="w14 w15 w16se w16cid w16 w16cex w16sdtdh wp14">
+<w:ftr xmlns:wpc="http://schemas.microsoft.com/office/word/2010/wordprocessingCanvas" xmlns:cx="http://schemas.microsoft.com/office/drawing/2014/chartex" xmlns:cx1="http://schemas.microsoft.com/office/drawing/2015/9/8/chartex" xmlns:cx2="http://schemas.microsoft.com/office/drawing/2015/10/21/chartex" xmlns:cx3="http://schemas.microsoft.com/office/drawing/2016/5/9/chartex" xmlns:cx4="http://schemas.microsoft.com/office/drawing/2016/5/10/chartex" xmlns:cx5="http://schemas.microsoft.com/office/drawing/2016/5/11/chartex" xmlns:cx6="http://schemas.microsoft.com/office/drawing/2016/5/12/chartex" xmlns:cx7="http://schemas.microsoft.com/office/drawing/2016/5/13/chartex" xmlns:cx8="http://schemas.microsoft.com/office/drawing/2016/5/14/chartex" xmlns:mc="http://schemas.openxmlformats.org/markup-compatibility/2006" xmlns:aink="http://schemas.microsoft.com/office/drawing/2016/ink" xmlns:am3d="http://schemas.microsoft.com/office/drawing/2017/model3d" xmlns:o="urn:schemas-microsoft-com:office:office" xmlns:r="http://schemas.openxmlformats.org/officeDocument/2006/relationships" xmlns:m="http://schemas.openxmlformats.org/officeDocument/2006/math" xmlns:v="urn:schemas-microsoft-com:vml" xmlns:wp14="http://schemas.microsoft.com/office/word/2010/wordprocessingDrawing" xmlns:wp="http://schemas.openxmlformats.org/drawingml/2006/wordprocessingDrawing" xmlns:w10="urn:schemas-microsoft-com:office:word" xmlns:w="http://schemas.openxmlformats.org/wordprocessingml/2006/main" xmlns:w14="http://schemas.microsoft.com/office/word/2010/wordml" xmlns:w15="http://schemas.microsoft.com/office/word/2012/wordml" xmlns:w16cex="http://schemas.microsoft.com/office/word/2018/wordml/cex" xmlns:w16cid="http://schemas.microsoft.com/office/word/2016/wordml/cid" xmlns:w16="http://schemas.microsoft.com/office/word/2018/wordml" xmlns:w16sdtdh="http://schemas.microsoft.com/office/word/2020/wordml/sdtdatahash" xmlns:w16se="http://schemas.microsoft.com/office/word/2015/wordml/symex" xmlns:wpg="http://schemas.microsoft.com/office/word/2010/wordprocessingGroup" xmlns:wpi="http://schemas.microsoft.com/office/word/2010/wordprocessingInk" xmlns:wne="http://schemas.microsoft.com/office/word/2006/wordml" xmlns:wps="http://schemas.microsoft.com/office/word/2010/wordprocessingShape" mc:Ignorable="w14 w15 w16se w16cid w16 w16cex w16sdtdh wp14">
   <w:p>
     <w:pPr>
       <w:pStyle w:val="Footer"/>
@@ -3795,7 +4498,7 @@
 </file>
 
 <file path=word/footer2.xml><?xml version="1.0" encoding="utf-8"?>
-<w:ftr xmlns:wpc="http://schemas.microsoft.com/office/word/2010/wordprocessingCanvas" xmlns:cx="http://schemas.microsoft.com/office/drawing/2014/chartex" xmlns:cx1="http://schemas.microsoft.com/office/drawing/2015/9/8/chartex" xmlns:cx2="http://schemas.microsoft.com/office/drawing/2015/10/21/chartex" xmlns:cx3="http://schemas.microsoft.com/office/drawing/2016/5/9/chartex" xmlns:cx4="http://schemas.microsoft.com/office/drawing/2016/5/10/chartex" xmlns:cx5="http://schemas.microsoft.com/office/drawing/2016/5/11/chartex" xmlns:cx6="http://schemas.microsoft.com/office/drawing/2016/5/12/chartex" xmlns:cx7="http://schemas.microsoft.com/office/drawing/2016/5/13/chartex" xmlns:cx8="http://schemas.microsoft.com/office/drawing/2016/5/14/chartex" xmlns:mc="http://schemas.openxmlformats.org/markup-compatibility/2006" xmlns:aink="http://schemas.microsoft.com/office/drawing/2016/ink" xmlns:am3d="http://schemas.microsoft.com/office/drawing/2017/model3d" xmlns:o="urn:schemas-microsoft-com:office:office" xmlns:oel="http://schemas.microsoft.com/office/2019/extlst" xmlns:r="http://schemas.openxmlformats.org/officeDocument/2006/relationships" xmlns:m="http://schemas.openxmlformats.org/officeDocument/2006/math" xmlns:v="urn:schemas-microsoft-com:vml" xmlns:wp14="http://schemas.microsoft.com/office/word/2010/wordprocessingDrawing" xmlns:wp="http://schemas.openxmlformats.org/drawingml/2006/wordprocessingDrawing" xmlns:w10="urn:schemas-microsoft-com:office:word" xmlns:w="http://schemas.openxmlformats.org/wordprocessingml/2006/main" xmlns:w14="http://schemas.microsoft.com/office/word/2010/wordml" xmlns:w15="http://schemas.microsoft.com/office/word/2012/wordml" xmlns:w16cex="http://schemas.microsoft.com/office/word/2018/wordml/cex" xmlns:w16cid="http://schemas.microsoft.com/office/word/2016/wordml/cid" xmlns:w16="http://schemas.microsoft.com/office/word/2018/wordml" xmlns:w16sdtdh="http://schemas.microsoft.com/office/word/2020/wordml/sdtdatahash" xmlns:w16se="http://schemas.microsoft.com/office/word/2015/wordml/symex" xmlns:wpg="http://schemas.microsoft.com/office/word/2010/wordprocessingGroup" xmlns:wpi="http://schemas.microsoft.com/office/word/2010/wordprocessingInk" xmlns:wne="http://schemas.microsoft.com/office/word/2006/wordml" xmlns:wps="http://schemas.microsoft.com/office/word/2010/wordprocessingShape" mc:Ignorable="w14 w15 w16se w16cid w16 w16cex w16sdtdh wp14">
+<w:ftr xmlns:wpc="http://schemas.microsoft.com/office/word/2010/wordprocessingCanvas" xmlns:cx="http://schemas.microsoft.com/office/drawing/2014/chartex" xmlns:cx1="http://schemas.microsoft.com/office/drawing/2015/9/8/chartex" xmlns:cx2="http://schemas.microsoft.com/office/drawing/2015/10/21/chartex" xmlns:cx3="http://schemas.microsoft.com/office/drawing/2016/5/9/chartex" xmlns:cx4="http://schemas.microsoft.com/office/drawing/2016/5/10/chartex" xmlns:cx5="http://schemas.microsoft.com/office/drawing/2016/5/11/chartex" xmlns:cx6="http://schemas.microsoft.com/office/drawing/2016/5/12/chartex" xmlns:cx7="http://schemas.microsoft.com/office/drawing/2016/5/13/chartex" xmlns:cx8="http://schemas.microsoft.com/office/drawing/2016/5/14/chartex" xmlns:mc="http://schemas.openxmlformats.org/markup-compatibility/2006" xmlns:aink="http://schemas.microsoft.com/office/drawing/2016/ink" xmlns:am3d="http://schemas.microsoft.com/office/drawing/2017/model3d" xmlns:o="urn:schemas-microsoft-com:office:office" xmlns:r="http://schemas.openxmlformats.org/officeDocument/2006/relationships" xmlns:m="http://schemas.openxmlformats.org/officeDocument/2006/math" xmlns:v="urn:schemas-microsoft-com:vml" xmlns:wp14="http://schemas.microsoft.com/office/word/2010/wordprocessingDrawing" xmlns:wp="http://schemas.openxmlformats.org/drawingml/2006/wordprocessingDrawing" xmlns:w10="urn:schemas-microsoft-com:office:word" xmlns:w="http://schemas.openxmlformats.org/wordprocessingml/2006/main" xmlns:w14="http://schemas.microsoft.com/office/word/2010/wordml" xmlns:w15="http://schemas.microsoft.com/office/word/2012/wordml" xmlns:w16cex="http://schemas.microsoft.com/office/word/2018/wordml/cex" xmlns:w16cid="http://schemas.microsoft.com/office/word/2016/wordml/cid" xmlns:w16="http://schemas.microsoft.com/office/word/2018/wordml" xmlns:w16sdtdh="http://schemas.microsoft.com/office/word/2020/wordml/sdtdatahash" xmlns:w16se="http://schemas.microsoft.com/office/word/2015/wordml/symex" xmlns:wpg="http://schemas.microsoft.com/office/word/2010/wordprocessingGroup" xmlns:wpi="http://schemas.microsoft.com/office/word/2010/wordprocessingInk" xmlns:wne="http://schemas.microsoft.com/office/word/2006/wordml" xmlns:wps="http://schemas.microsoft.com/office/word/2010/wordprocessingShape" mc:Ignorable="w14 w15 w16se w16cid w16 w16cex w16sdtdh wp14">
   <w:p>
     <w:pPr>
       <w:pStyle w:val="Footer"/>
@@ -3805,7 +4508,7 @@
 </file>
 
 <file path=word/footnotes.xml><?xml version="1.0" encoding="utf-8"?>
-<w:footnotes xmlns:wpc="http://schemas.microsoft.com/office/word/2010/wordprocessingCanvas" xmlns:cx="http://schemas.microsoft.com/office/drawing/2014/chartex" xmlns:cx1="http://schemas.microsoft.com/office/drawing/2015/9/8/chartex" xmlns:cx2="http://schemas.microsoft.com/office/drawing/2015/10/21/chartex" xmlns:cx3="http://schemas.microsoft.com/office/drawing/2016/5/9/chartex" xmlns:cx4="http://schemas.microsoft.com/office/drawing/2016/5/10/chartex" xmlns:cx5="http://schemas.microsoft.com/office/drawing/2016/5/11/chartex" xmlns:cx6="http://schemas.microsoft.com/office/drawing/2016/5/12/chartex" xmlns:cx7="http://schemas.microsoft.com/office/drawing/2016/5/13/chartex" xmlns:cx8="http://schemas.microsoft.com/office/drawing/2016/5/14/chartex" xmlns:mc="http://schemas.openxmlformats.org/markup-compatibility/2006" xmlns:aink="http://schemas.microsoft.com/office/drawing/2016/ink" xmlns:am3d="http://schemas.microsoft.com/office/drawing/2017/model3d" xmlns:o="urn:schemas-microsoft-com:office:office" xmlns:oel="http://schemas.microsoft.com/office/2019/extlst" xmlns:r="http://schemas.openxmlformats.org/officeDocument/2006/relationships" xmlns:m="http://schemas.openxmlformats.org/officeDocument/2006/math" xmlns:v="urn:schemas-microsoft-com:vml" xmlns:wp14="http://schemas.microsoft.com/office/word/2010/wordprocessingDrawing" xmlns:wp="http://schemas.openxmlformats.org/drawingml/2006/wordprocessingDrawing" xmlns:w10="urn:schemas-microsoft-com:office:word" xmlns:w="http://schemas.openxmlformats.org/wordprocessingml/2006/main" xmlns:w14="http://schemas.microsoft.com/office/word/2010/wordml" xmlns:w15="http://schemas.microsoft.com/office/word/2012/wordml" xmlns:w16cex="http://schemas.microsoft.com/office/word/2018/wordml/cex" xmlns:w16cid="http://schemas.microsoft.com/office/word/2016/wordml/cid" xmlns:w16="http://schemas.microsoft.com/office/word/2018/wordml" xmlns:w16sdtdh="http://schemas.microsoft.com/office/word/2020/wordml/sdtdatahash" xmlns:w16se="http://schemas.microsoft.com/office/word/2015/wordml/symex" xmlns:wpg="http://schemas.microsoft.com/office/word/2010/wordprocessingGroup" xmlns:wpi="http://schemas.microsoft.com/office/word/2010/wordprocessingInk" xmlns:wne="http://schemas.microsoft.com/office/word/2006/wordml" xmlns:wps="http://schemas.microsoft.com/office/word/2010/wordprocessingShape" mc:Ignorable="w14 w15 w16se w16cid w16 w16cex w16sdtdh wp14">
+<w:footnotes xmlns:wpc="http://schemas.microsoft.com/office/word/2010/wordprocessingCanvas" xmlns:cx="http://schemas.microsoft.com/office/drawing/2014/chartex" xmlns:cx1="http://schemas.microsoft.com/office/drawing/2015/9/8/chartex" xmlns:cx2="http://schemas.microsoft.com/office/drawing/2015/10/21/chartex" xmlns:cx3="http://schemas.microsoft.com/office/drawing/2016/5/9/chartex" xmlns:cx4="http://schemas.microsoft.com/office/drawing/2016/5/10/chartex" xmlns:cx5="http://schemas.microsoft.com/office/drawing/2016/5/11/chartex" xmlns:cx6="http://schemas.microsoft.com/office/drawing/2016/5/12/chartex" xmlns:cx7="http://schemas.microsoft.com/office/drawing/2016/5/13/chartex" xmlns:cx8="http://schemas.microsoft.com/office/drawing/2016/5/14/chartex" xmlns:mc="http://schemas.openxmlformats.org/markup-compatibility/2006" xmlns:aink="http://schemas.microsoft.com/office/drawing/2016/ink" xmlns:am3d="http://schemas.microsoft.com/office/drawing/2017/model3d" xmlns:o="urn:schemas-microsoft-com:office:office" xmlns:r="http://schemas.openxmlformats.org/officeDocument/2006/relationships" xmlns:m="http://schemas.openxmlformats.org/officeDocument/2006/math" xmlns:v="urn:schemas-microsoft-com:vml" xmlns:wp14="http://schemas.microsoft.com/office/word/2010/wordprocessingDrawing" xmlns:wp="http://schemas.openxmlformats.org/drawingml/2006/wordprocessingDrawing" xmlns:w10="urn:schemas-microsoft-com:office:word" xmlns:w="http://schemas.openxmlformats.org/wordprocessingml/2006/main" xmlns:w14="http://schemas.microsoft.com/office/word/2010/wordml" xmlns:w15="http://schemas.microsoft.com/office/word/2012/wordml" xmlns:w16cex="http://schemas.microsoft.com/office/word/2018/wordml/cex" xmlns:w16cid="http://schemas.microsoft.com/office/word/2016/wordml/cid" xmlns:w16="http://schemas.microsoft.com/office/word/2018/wordml" xmlns:w16sdtdh="http://schemas.microsoft.com/office/word/2020/wordml/sdtdatahash" xmlns:w16se="http://schemas.microsoft.com/office/word/2015/wordml/symex" xmlns:wpg="http://schemas.microsoft.com/office/word/2010/wordprocessingGroup" xmlns:wpi="http://schemas.microsoft.com/office/word/2010/wordprocessingInk" xmlns:wne="http://schemas.microsoft.com/office/word/2006/wordml" xmlns:wps="http://schemas.microsoft.com/office/word/2010/wordprocessingShape" mc:Ignorable="w14 w15 w16se w16cid w16 w16cex w16sdtdh wp14">
   <w:footnote w:type="separator" w:id="-1">
     <w:p>
       <w:pPr>
@@ -3830,7 +4533,7 @@
 </file>
 
 <file path=word/numbering.xml><?xml version="1.0" encoding="utf-8"?>
-<w:numbering xmlns:wpc="http://schemas.microsoft.com/office/word/2010/wordprocessingCanvas" xmlns:cx="http://schemas.microsoft.com/office/drawing/2014/chartex" xmlns:cx1="http://schemas.microsoft.com/office/drawing/2015/9/8/chartex" xmlns:cx2="http://schemas.microsoft.com/office/drawing/2015/10/21/chartex" xmlns:cx3="http://schemas.microsoft.com/office/drawing/2016/5/9/chartex" xmlns:cx4="http://schemas.microsoft.com/office/drawing/2016/5/10/chartex" xmlns:cx5="http://schemas.microsoft.com/office/drawing/2016/5/11/chartex" xmlns:cx6="http://schemas.microsoft.com/office/drawing/2016/5/12/chartex" xmlns:cx7="http://schemas.microsoft.com/office/drawing/2016/5/13/chartex" xmlns:cx8="http://schemas.microsoft.com/office/drawing/2016/5/14/chartex" xmlns:mc="http://schemas.openxmlformats.org/markup-compatibility/2006" xmlns:aink="http://schemas.microsoft.com/office/drawing/2016/ink" xmlns:am3d="http://schemas.microsoft.com/office/drawing/2017/model3d" xmlns:o="urn:schemas-microsoft-com:office:office" xmlns:oel="http://schemas.microsoft.com/office/2019/extlst" xmlns:r="http://schemas.openxmlformats.org/officeDocument/2006/relationships" xmlns:m="http://schemas.openxmlformats.org/officeDocument/2006/math" xmlns:v="urn:schemas-microsoft-com:vml" xmlns:wp14="http://schemas.microsoft.com/office/word/2010/wordprocessingDrawing" xmlns:wp="http://schemas.openxmlformats.org/drawingml/2006/wordprocessingDrawing" xmlns:w10="urn:schemas-microsoft-com:office:word" xmlns:w="http://schemas.openxmlformats.org/wordprocessingml/2006/main" xmlns:w14="http://schemas.microsoft.com/office/word/2010/wordml" xmlns:w15="http://schemas.microsoft.com/office/word/2012/wordml" xmlns:w16cex="http://schemas.microsoft.com/office/word/2018/wordml/cex" xmlns:w16cid="http://schemas.microsoft.com/office/word/2016/wordml/cid" xmlns:w16="http://schemas.microsoft.com/office/word/2018/wordml" xmlns:w16sdtdh="http://schemas.microsoft.com/office/word/2020/wordml/sdtdatahash" xmlns:w16se="http://schemas.microsoft.com/office/word/2015/wordml/symex" xmlns:wpg="http://schemas.microsoft.com/office/word/2010/wordprocessingGroup" xmlns:wpi="http://schemas.microsoft.com/office/word/2010/wordprocessingInk" xmlns:wne="http://schemas.microsoft.com/office/word/2006/wordml" xmlns:wps="http://schemas.microsoft.com/office/word/2010/wordprocessingShape" mc:Ignorable="w14 w15 w16se w16cid w16 w16cex w16sdtdh wp14">
+<w:numbering xmlns:wpc="http://schemas.microsoft.com/office/word/2010/wordprocessingCanvas" xmlns:cx="http://schemas.microsoft.com/office/drawing/2014/chartex" xmlns:cx1="http://schemas.microsoft.com/office/drawing/2015/9/8/chartex" xmlns:cx2="http://schemas.microsoft.com/office/drawing/2015/10/21/chartex" xmlns:cx3="http://schemas.microsoft.com/office/drawing/2016/5/9/chartex" xmlns:cx4="http://schemas.microsoft.com/office/drawing/2016/5/10/chartex" xmlns:cx5="http://schemas.microsoft.com/office/drawing/2016/5/11/chartex" xmlns:cx6="http://schemas.microsoft.com/office/drawing/2016/5/12/chartex" xmlns:cx7="http://schemas.microsoft.com/office/drawing/2016/5/13/chartex" xmlns:cx8="http://schemas.microsoft.com/office/drawing/2016/5/14/chartex" xmlns:mc="http://schemas.openxmlformats.org/markup-compatibility/2006" xmlns:aink="http://schemas.microsoft.com/office/drawing/2016/ink" xmlns:am3d="http://schemas.microsoft.com/office/drawing/2017/model3d" xmlns:o="urn:schemas-microsoft-com:office:office" xmlns:r="http://schemas.openxmlformats.org/officeDocument/2006/relationships" xmlns:m="http://schemas.openxmlformats.org/officeDocument/2006/math" xmlns:v="urn:schemas-microsoft-com:vml" xmlns:wp14="http://schemas.microsoft.com/office/word/2010/wordprocessingDrawing" xmlns:wp="http://schemas.openxmlformats.org/drawingml/2006/wordprocessingDrawing" xmlns:w10="urn:schemas-microsoft-com:office:word" xmlns:w="http://schemas.openxmlformats.org/wordprocessingml/2006/main" xmlns:w14="http://schemas.microsoft.com/office/word/2010/wordml" xmlns:w15="http://schemas.microsoft.com/office/word/2012/wordml" xmlns:w16cex="http://schemas.microsoft.com/office/word/2018/wordml/cex" xmlns:w16cid="http://schemas.microsoft.com/office/word/2016/wordml/cid" xmlns:w16="http://schemas.microsoft.com/office/word/2018/wordml" xmlns:w16sdtdh="http://schemas.microsoft.com/office/word/2020/wordml/sdtdatahash" xmlns:w16se="http://schemas.microsoft.com/office/word/2015/wordml/symex" xmlns:wpg="http://schemas.microsoft.com/office/word/2010/wordprocessingGroup" xmlns:wpi="http://schemas.microsoft.com/office/word/2010/wordprocessingInk" xmlns:wne="http://schemas.microsoft.com/office/word/2006/wordml" xmlns:wps="http://schemas.microsoft.com/office/word/2010/wordprocessingShape" mc:Ignorable="w14 w15 w16se w16cid w16 w16cex w16sdtdh wp14">
   <w:abstractNum w:abstractNumId="0" w15:restartNumberingAfterBreak="0">
     <w:nsid w:val="040152F9"/>
     <w:multiLevelType w:val="hybridMultilevel"/>
@@ -4109,17 +4812,17 @@
   <w:abstractNum w:abstractNumId="3" w15:restartNumberingAfterBreak="0">
     <w:nsid w:val="0D4A7D54"/>
     <w:multiLevelType w:val="hybridMultilevel"/>
-    <w:tmpl w:val="89A4F886"/>
-    <w:lvl w:ilvl="0" w:tplc="08090001">
-      <w:start w:val="1"/>
-      <w:numFmt w:val="bullet"/>
-      <w:lvlText w:val=""/>
+    <w:tmpl w:val="B5A4FA4C"/>
+    <w:lvl w:ilvl="0" w:tplc="0809000F">
+      <w:start w:val="1"/>
+      <w:numFmt w:val="decimal"/>
+      <w:lvlText w:val="%1."/>
       <w:lvlJc w:val="left"/>
       <w:pPr>
         <w:ind w:left="720" w:hanging="360"/>
       </w:pPr>
       <w:rPr>
-        <w:rFonts w:ascii="Symbol" w:hAnsi="Symbol" w:hint="default"/>
+        <w:rFonts w:hint="default"/>
         <w:b w:val="0"/>
         <w:bCs w:val="0"/>
         <w:sz w:val="22"/>
@@ -4384,17 +5087,17 @@
   <w:abstractNum w:abstractNumId="6" w15:restartNumberingAfterBreak="0">
     <w:nsid w:val="1BE316AE"/>
     <w:multiLevelType w:val="hybridMultilevel"/>
-    <w:tmpl w:val="81368A82"/>
-    <w:lvl w:ilvl="0" w:tplc="08090001">
-      <w:start w:val="1"/>
-      <w:numFmt w:val="bullet"/>
-      <w:lvlText w:val=""/>
+    <w:tmpl w:val="F4D89AF0"/>
+    <w:lvl w:ilvl="0" w:tplc="0809000F">
+      <w:start w:val="1"/>
+      <w:numFmt w:val="decimal"/>
+      <w:lvlText w:val="%1."/>
       <w:lvlJc w:val="left"/>
       <w:pPr>
         <w:ind w:left="720" w:hanging="360"/>
       </w:pPr>
       <w:rPr>
-        <w:rFonts w:ascii="Symbol" w:hAnsi="Symbol" w:hint="default"/>
+        <w:rFonts w:hint="default"/>
       </w:rPr>
     </w:lvl>
     <w:lvl w:ilvl="1" w:tplc="08090003" w:tentative="1">
@@ -4703,17 +5406,17 @@
   <w:abstractNum w:abstractNumId="9" w15:restartNumberingAfterBreak="0">
     <w:nsid w:val="2611194F"/>
     <w:multiLevelType w:val="hybridMultilevel"/>
-    <w:tmpl w:val="25CA14F2"/>
-    <w:lvl w:ilvl="0" w:tplc="08090001">
-      <w:start w:val="1"/>
-      <w:numFmt w:val="bullet"/>
-      <w:lvlText w:val=""/>
+    <w:tmpl w:val="6A2A3D1A"/>
+    <w:lvl w:ilvl="0" w:tplc="0809000F">
+      <w:start w:val="1"/>
+      <w:numFmt w:val="decimal"/>
+      <w:lvlText w:val="%1."/>
       <w:lvlJc w:val="left"/>
       <w:pPr>
         <w:ind w:left="720" w:hanging="360"/>
       </w:pPr>
       <w:rPr>
-        <w:rFonts w:ascii="Symbol" w:hAnsi="Symbol" w:hint="default"/>
+        <w:rFonts w:hint="default"/>
         <w:b w:val="0"/>
         <w:bCs w:val="0"/>
         <w:sz w:val="22"/>
@@ -4794,6 +5497,92 @@
     </w:lvl>
   </w:abstractNum>
   <w:abstractNum w:abstractNumId="10" w15:restartNumberingAfterBreak="0">
+    <w:nsid w:val="2D583740"/>
+    <w:multiLevelType w:val="hybridMultilevel"/>
+    <w:tmpl w:val="9C7CD1BA"/>
+    <w:lvl w:ilvl="0" w:tplc="0809000F">
+      <w:start w:val="1"/>
+      <w:numFmt w:val="decimal"/>
+      <w:lvlText w:val="%1."/>
+      <w:lvlJc w:val="left"/>
+      <w:pPr>
+        <w:ind w:left="720" w:hanging="360"/>
+      </w:pPr>
+    </w:lvl>
+    <w:lvl w:ilvl="1" w:tplc="08090019" w:tentative="1">
+      <w:start w:val="1"/>
+      <w:numFmt w:val="lowerLetter"/>
+      <w:lvlText w:val="%2."/>
+      <w:lvlJc w:val="left"/>
+      <w:pPr>
+        <w:ind w:left="1440" w:hanging="360"/>
+      </w:pPr>
+    </w:lvl>
+    <w:lvl w:ilvl="2" w:tplc="0809001B" w:tentative="1">
+      <w:start w:val="1"/>
+      <w:numFmt w:val="lowerRoman"/>
+      <w:lvlText w:val="%3."/>
+      <w:lvlJc w:val="right"/>
+      <w:pPr>
+        <w:ind w:left="2160" w:hanging="180"/>
+      </w:pPr>
+    </w:lvl>
+    <w:lvl w:ilvl="3" w:tplc="0809000F" w:tentative="1">
+      <w:start w:val="1"/>
+      <w:numFmt w:val="decimal"/>
+      <w:lvlText w:val="%4."/>
+      <w:lvlJc w:val="left"/>
+      <w:pPr>
+        <w:ind w:left="2880" w:hanging="360"/>
+      </w:pPr>
+    </w:lvl>
+    <w:lvl w:ilvl="4" w:tplc="08090019" w:tentative="1">
+      <w:start w:val="1"/>
+      <w:numFmt w:val="lowerLetter"/>
+      <w:lvlText w:val="%5."/>
+      <w:lvlJc w:val="left"/>
+      <w:pPr>
+        <w:ind w:left="3600" w:hanging="360"/>
+      </w:pPr>
+    </w:lvl>
+    <w:lvl w:ilvl="5" w:tplc="0809001B" w:tentative="1">
+      <w:start w:val="1"/>
+      <w:numFmt w:val="lowerRoman"/>
+      <w:lvlText w:val="%6."/>
+      <w:lvlJc w:val="right"/>
+      <w:pPr>
+        <w:ind w:left="4320" w:hanging="180"/>
+      </w:pPr>
+    </w:lvl>
+    <w:lvl w:ilvl="6" w:tplc="0809000F" w:tentative="1">
+      <w:start w:val="1"/>
+      <w:numFmt w:val="decimal"/>
+      <w:lvlText w:val="%7."/>
+      <w:lvlJc w:val="left"/>
+      <w:pPr>
+        <w:ind w:left="5040" w:hanging="360"/>
+      </w:pPr>
+    </w:lvl>
+    <w:lvl w:ilvl="7" w:tplc="08090019" w:tentative="1">
+      <w:start w:val="1"/>
+      <w:numFmt w:val="lowerLetter"/>
+      <w:lvlText w:val="%8."/>
+      <w:lvlJc w:val="left"/>
+      <w:pPr>
+        <w:ind w:left="5760" w:hanging="360"/>
+      </w:pPr>
+    </w:lvl>
+    <w:lvl w:ilvl="8" w:tplc="0809001B" w:tentative="1">
+      <w:start w:val="1"/>
+      <w:numFmt w:val="lowerRoman"/>
+      <w:lvlText w:val="%9."/>
+      <w:lvlJc w:val="right"/>
+      <w:pPr>
+        <w:ind w:left="6480" w:hanging="180"/>
+      </w:pPr>
+    </w:lvl>
+  </w:abstractNum>
+  <w:abstractNum w:abstractNumId="11" w15:restartNumberingAfterBreak="0">
     <w:nsid w:val="2E647C83"/>
     <w:multiLevelType w:val="hybridMultilevel"/>
     <w:tmpl w:val="3742696E"/>
@@ -4882,7 +5671,7 @@
       </w:pPr>
     </w:lvl>
   </w:abstractNum>
-  <w:abstractNum w:abstractNumId="11" w15:restartNumberingAfterBreak="0">
+  <w:abstractNum w:abstractNumId="12" w15:restartNumberingAfterBreak="0">
     <w:nsid w:val="34AE4451"/>
     <w:multiLevelType w:val="hybridMultilevel"/>
     <w:tmpl w:val="87820F8A"/>
@@ -4975,7 +5764,7 @@
       </w:pPr>
     </w:lvl>
   </w:abstractNum>
-  <w:abstractNum w:abstractNumId="12" w15:restartNumberingAfterBreak="0">
+  <w:abstractNum w:abstractNumId="13" w15:restartNumberingAfterBreak="0">
     <w:nsid w:val="385379CF"/>
     <w:multiLevelType w:val="hybridMultilevel"/>
     <w:tmpl w:val="9FD67EF0"/>
@@ -5068,7 +5857,7 @@
       </w:pPr>
     </w:lvl>
   </w:abstractNum>
-  <w:abstractNum w:abstractNumId="13" w15:restartNumberingAfterBreak="0">
+  <w:abstractNum w:abstractNumId="14" w15:restartNumberingAfterBreak="0">
     <w:nsid w:val="426B35BA"/>
     <w:multiLevelType w:val="hybridMultilevel"/>
     <w:tmpl w:val="52166EC8"/>
@@ -5157,7 +5946,7 @@
       </w:pPr>
     </w:lvl>
   </w:abstractNum>
-  <w:abstractNum w:abstractNumId="14" w15:restartNumberingAfterBreak="0">
+  <w:abstractNum w:abstractNumId="15" w15:restartNumberingAfterBreak="0">
     <w:nsid w:val="473153B0"/>
     <w:multiLevelType w:val="hybridMultilevel"/>
     <w:tmpl w:val="42A66D80"/>
@@ -5250,7 +6039,7 @@
       </w:pPr>
     </w:lvl>
   </w:abstractNum>
-  <w:abstractNum w:abstractNumId="15" w15:restartNumberingAfterBreak="0">
+  <w:abstractNum w:abstractNumId="16" w15:restartNumberingAfterBreak="0">
     <w:nsid w:val="62496182"/>
     <w:multiLevelType w:val="hybridMultilevel"/>
     <w:tmpl w:val="E9667F36"/>
@@ -5343,7 +6132,7 @@
       </w:pPr>
     </w:lvl>
   </w:abstractNum>
-  <w:abstractNum w:abstractNumId="16" w15:restartNumberingAfterBreak="0">
+  <w:abstractNum w:abstractNumId="17" w15:restartNumberingAfterBreak="0">
     <w:nsid w:val="6589147D"/>
     <w:multiLevelType w:val="hybridMultilevel"/>
     <w:tmpl w:val="A620AC3C"/>
@@ -5432,20 +6221,20 @@
       </w:pPr>
     </w:lvl>
   </w:abstractNum>
-  <w:abstractNum w:abstractNumId="17" w15:restartNumberingAfterBreak="0">
+  <w:abstractNum w:abstractNumId="18" w15:restartNumberingAfterBreak="0">
     <w:nsid w:val="675A3587"/>
     <w:multiLevelType w:val="hybridMultilevel"/>
-    <w:tmpl w:val="D54410D2"/>
-    <w:lvl w:ilvl="0" w:tplc="08090001">
-      <w:start w:val="1"/>
-      <w:numFmt w:val="bullet"/>
-      <w:lvlText w:val=""/>
+    <w:tmpl w:val="BDF874F6"/>
+    <w:lvl w:ilvl="0" w:tplc="0809000F">
+      <w:start w:val="1"/>
+      <w:numFmt w:val="decimal"/>
+      <w:lvlText w:val="%1."/>
       <w:lvlJc w:val="left"/>
       <w:pPr>
         <w:ind w:left="720" w:hanging="360"/>
       </w:pPr>
       <w:rPr>
-        <w:rFonts w:ascii="Symbol" w:hAnsi="Symbol" w:hint="default"/>
+        <w:rFonts w:hint="default"/>
         <w:b w:val="0"/>
         <w:bCs w:val="0"/>
         <w:sz w:val="22"/>
@@ -5525,20 +6314,20 @@
       </w:pPr>
     </w:lvl>
   </w:abstractNum>
-  <w:abstractNum w:abstractNumId="18" w15:restartNumberingAfterBreak="0">
+  <w:abstractNum w:abstractNumId="19" w15:restartNumberingAfterBreak="0">
     <w:nsid w:val="6A4F2EC5"/>
     <w:multiLevelType w:val="hybridMultilevel"/>
-    <w:tmpl w:val="65BC7DFA"/>
-    <w:lvl w:ilvl="0" w:tplc="08090001">
-      <w:start w:val="1"/>
-      <w:numFmt w:val="bullet"/>
-      <w:lvlText w:val=""/>
+    <w:tmpl w:val="891ED048"/>
+    <w:lvl w:ilvl="0" w:tplc="0809000F">
+      <w:start w:val="1"/>
+      <w:numFmt w:val="decimal"/>
+      <w:lvlText w:val="%1."/>
       <w:lvlJc w:val="left"/>
       <w:pPr>
         <w:ind w:left="720" w:hanging="360"/>
       </w:pPr>
       <w:rPr>
-        <w:rFonts w:ascii="Symbol" w:hAnsi="Symbol" w:hint="default"/>
+        <w:rFonts w:hint="default"/>
       </w:rPr>
     </w:lvl>
     <w:lvl w:ilvl="1" w:tplc="08090019" w:tentative="1">
@@ -5614,7 +6403,7 @@
       </w:pPr>
     </w:lvl>
   </w:abstractNum>
-  <w:abstractNum w:abstractNumId="19" w15:restartNumberingAfterBreak="0">
+  <w:abstractNum w:abstractNumId="20" w15:restartNumberingAfterBreak="0">
     <w:nsid w:val="770A0FF7"/>
     <w:multiLevelType w:val="hybridMultilevel"/>
     <w:tmpl w:val="49B8A684"/>
@@ -5727,65 +6516,68 @@
       </w:rPr>
     </w:lvl>
   </w:abstractNum>
-  <w:num w:numId="1" w16cid:durableId="1125270740">
+  <w:num w:numId="1">
+    <w:abstractNumId w:val="18"/>
+  </w:num>
+  <w:num w:numId="2">
+    <w:abstractNumId w:val="8"/>
+  </w:num>
+  <w:num w:numId="3">
+    <w:abstractNumId w:val="1"/>
+  </w:num>
+  <w:num w:numId="4">
+    <w:abstractNumId w:val="0"/>
+  </w:num>
+  <w:num w:numId="5">
+    <w:abstractNumId w:val="19"/>
+  </w:num>
+  <w:num w:numId="6">
+    <w:abstractNumId w:val="16"/>
+  </w:num>
+  <w:num w:numId="7">
     <w:abstractNumId w:val="17"/>
   </w:num>
-  <w:num w:numId="2" w16cid:durableId="1620910995">
-    <w:abstractNumId w:val="8"/>
+  <w:num w:numId="8">
+    <w:abstractNumId w:val="4"/>
   </w:num>
-  <w:num w:numId="3" w16cid:durableId="1187791849">
-    <w:abstractNumId w:val="1"/>
+  <w:num w:numId="9">
+    <w:abstractNumId w:val="14"/>
   </w:num>
-  <w:num w:numId="4" w16cid:durableId="896933432">
-    <w:abstractNumId w:val="0"/>
+  <w:num w:numId="10">
+    <w:abstractNumId w:val="11"/>
   </w:num>
-  <w:num w:numId="5" w16cid:durableId="1794206087">
-    <w:abstractNumId w:val="18"/>
+  <w:num w:numId="11">
+    <w:abstractNumId w:val="5"/>
   </w:num>
-  <w:num w:numId="6" w16cid:durableId="1075588620">
+  <w:num w:numId="12">
+    <w:abstractNumId w:val="13"/>
+  </w:num>
+  <w:num w:numId="13">
+    <w:abstractNumId w:val="9"/>
+  </w:num>
+  <w:num w:numId="14">
+    <w:abstractNumId w:val="12"/>
+  </w:num>
+  <w:num w:numId="15">
     <w:abstractNumId w:val="15"/>
   </w:num>
-  <w:num w:numId="7" w16cid:durableId="216014792">
-    <w:abstractNumId w:val="16"/>
-  </w:num>
-  <w:num w:numId="8" w16cid:durableId="80178692">
-    <w:abstractNumId w:val="4"/>
-  </w:num>
-  <w:num w:numId="9" w16cid:durableId="1544827464">
-    <w:abstractNumId w:val="13"/>
-  </w:num>
-  <w:num w:numId="10" w16cid:durableId="255673735">
-    <w:abstractNumId w:val="10"/>
-  </w:num>
-  <w:num w:numId="11" w16cid:durableId="347948481">
-    <w:abstractNumId w:val="5"/>
-  </w:num>
-  <w:num w:numId="12" w16cid:durableId="146358336">
-    <w:abstractNumId w:val="12"/>
-  </w:num>
-  <w:num w:numId="13" w16cid:durableId="2013069578">
-    <w:abstractNumId w:val="9"/>
-  </w:num>
-  <w:num w:numId="14" w16cid:durableId="1625229261">
-    <w:abstractNumId w:val="11"/>
-  </w:num>
-  <w:num w:numId="15" w16cid:durableId="1392196252">
-    <w:abstractNumId w:val="14"/>
-  </w:num>
-  <w:num w:numId="16" w16cid:durableId="1161509651">
+  <w:num w:numId="16">
     <w:abstractNumId w:val="2"/>
   </w:num>
-  <w:num w:numId="17" w16cid:durableId="1674602499">
+  <w:num w:numId="17">
     <w:abstractNumId w:val="3"/>
   </w:num>
-  <w:num w:numId="18" w16cid:durableId="327514042">
-    <w:abstractNumId w:val="19"/>
+  <w:num w:numId="18">
+    <w:abstractNumId w:val="20"/>
   </w:num>
-  <w:num w:numId="19" w16cid:durableId="2070570644">
+  <w:num w:numId="19">
     <w:abstractNumId w:val="6"/>
   </w:num>
-  <w:num w:numId="20" w16cid:durableId="1624069052">
+  <w:num w:numId="20">
     <w:abstractNumId w:val="7"/>
+  </w:num>
+  <w:num w:numId="21">
+    <w:abstractNumId w:val="10"/>
   </w:num>
 </w:numbering>
 </file>

</xml_diff>

<commit_message>
CIV-6182 Changes in sdo doc (#1845)
* CIV-6182 Changes in sdo doc

* CIV-6182 Changes in sdo doc

* CIV-6216 changes in document

* CIV-6216 changes in document

* CIV-6217 changes in document

* CIV-6216 changes in document

* CIV-6216 changes in document

* CIV-6182 tests

* CIV-6217 added changes for HNL

* CIV-6217 added changes for HNL

* CIV-6217 added changes for HNL

Co-authored-by: dtortolaV1 <dario.tortolanavarro@hmcts.net>
Co-authored-by: sampankumar <sampank@gmail.com>
</commit_message>
<xml_diff>
--- a/docker/docmosis/templates/CV-DAM-STD-ENG-00001.docx
+++ b/docker/docmosis/templates/CV-DAM-STD-ENG-00001.docx
@@ -1,6 +1,6 @@
 
 <file path=word/document.xml><?xml version="1.0" encoding="utf-8"?>
-<w:document xmlns:wpc="http://schemas.microsoft.com/office/word/2010/wordprocessingCanvas" xmlns:cx="http://schemas.microsoft.com/office/drawing/2014/chartex" xmlns:cx1="http://schemas.microsoft.com/office/drawing/2015/9/8/chartex" xmlns:cx2="http://schemas.microsoft.com/office/drawing/2015/10/21/chartex" xmlns:cx3="http://schemas.microsoft.com/office/drawing/2016/5/9/chartex" xmlns:cx4="http://schemas.microsoft.com/office/drawing/2016/5/10/chartex" xmlns:cx5="http://schemas.microsoft.com/office/drawing/2016/5/11/chartex" xmlns:cx6="http://schemas.microsoft.com/office/drawing/2016/5/12/chartex" xmlns:cx7="http://schemas.microsoft.com/office/drawing/2016/5/13/chartex" xmlns:cx8="http://schemas.microsoft.com/office/drawing/2016/5/14/chartex" xmlns:mc="http://schemas.openxmlformats.org/markup-compatibility/2006" xmlns:aink="http://schemas.microsoft.com/office/drawing/2016/ink" xmlns:am3d="http://schemas.microsoft.com/office/drawing/2017/model3d" xmlns:o="urn:schemas-microsoft-com:office:office" xmlns:oel="http://schemas.microsoft.com/office/2019/extlst" xmlns:r="http://schemas.openxmlformats.org/officeDocument/2006/relationships" xmlns:m="http://schemas.openxmlformats.org/officeDocument/2006/math" xmlns:v="urn:schemas-microsoft-com:vml" xmlns:wp14="http://schemas.microsoft.com/office/word/2010/wordprocessingDrawing" xmlns:wp="http://schemas.openxmlformats.org/drawingml/2006/wordprocessingDrawing" xmlns:w10="urn:schemas-microsoft-com:office:word" xmlns:w="http://schemas.openxmlformats.org/wordprocessingml/2006/main" xmlns:w14="http://schemas.microsoft.com/office/word/2010/wordml" xmlns:w15="http://schemas.microsoft.com/office/word/2012/wordml" xmlns:w16cex="http://schemas.microsoft.com/office/word/2018/wordml/cex" xmlns:w16cid="http://schemas.microsoft.com/office/word/2016/wordml/cid" xmlns:w16="http://schemas.microsoft.com/office/word/2018/wordml" xmlns:w16sdtdh="http://schemas.microsoft.com/office/word/2020/wordml/sdtdatahash" xmlns:w16se="http://schemas.microsoft.com/office/word/2015/wordml/symex" xmlns:wpg="http://schemas.microsoft.com/office/word/2010/wordprocessingGroup" xmlns:wpi="http://schemas.microsoft.com/office/word/2010/wordprocessingInk" xmlns:wne="http://schemas.microsoft.com/office/word/2006/wordml" xmlns:wps="http://schemas.microsoft.com/office/word/2010/wordprocessingShape" mc:Ignorable="w14 w15 w16se w16cid w16 w16cex w16sdtdh wp14">
+<w:document xmlns:wpc="http://schemas.microsoft.com/office/word/2010/wordprocessingCanvas" xmlns:cx="http://schemas.microsoft.com/office/drawing/2014/chartex" xmlns:cx1="http://schemas.microsoft.com/office/drawing/2015/9/8/chartex" xmlns:cx2="http://schemas.microsoft.com/office/drawing/2015/10/21/chartex" xmlns:cx3="http://schemas.microsoft.com/office/drawing/2016/5/9/chartex" xmlns:cx4="http://schemas.microsoft.com/office/drawing/2016/5/10/chartex" xmlns:cx5="http://schemas.microsoft.com/office/drawing/2016/5/11/chartex" xmlns:cx6="http://schemas.microsoft.com/office/drawing/2016/5/12/chartex" xmlns:cx7="http://schemas.microsoft.com/office/drawing/2016/5/13/chartex" xmlns:cx8="http://schemas.microsoft.com/office/drawing/2016/5/14/chartex" xmlns:mc="http://schemas.openxmlformats.org/markup-compatibility/2006" xmlns:aink="http://schemas.microsoft.com/office/drawing/2016/ink" xmlns:am3d="http://schemas.microsoft.com/office/drawing/2017/model3d" xmlns:o="urn:schemas-microsoft-com:office:office" xmlns:r="http://schemas.openxmlformats.org/officeDocument/2006/relationships" xmlns:m="http://schemas.openxmlformats.org/officeDocument/2006/math" xmlns:v="urn:schemas-microsoft-com:vml" xmlns:wp14="http://schemas.microsoft.com/office/word/2010/wordprocessingDrawing" xmlns:wp="http://schemas.openxmlformats.org/drawingml/2006/wordprocessingDrawing" xmlns:w10="urn:schemas-microsoft-com:office:word" xmlns:w="http://schemas.openxmlformats.org/wordprocessingml/2006/main" xmlns:w14="http://schemas.microsoft.com/office/word/2010/wordml" xmlns:w15="http://schemas.microsoft.com/office/word/2012/wordml" xmlns:w16cex="http://schemas.microsoft.com/office/word/2018/wordml/cex" xmlns:w16cid="http://schemas.microsoft.com/office/word/2016/wordml/cid" xmlns:w16="http://schemas.microsoft.com/office/word/2018/wordml" xmlns:w16sdtdh="http://schemas.microsoft.com/office/word/2020/wordml/sdtdatahash" xmlns:w16se="http://schemas.microsoft.com/office/word/2015/wordml/symex" xmlns:wpg="http://schemas.microsoft.com/office/word/2010/wordprocessingGroup" xmlns:wpi="http://schemas.microsoft.com/office/word/2010/wordprocessingInk" xmlns:wne="http://schemas.microsoft.com/office/word/2006/wordml" xmlns:wps="http://schemas.microsoft.com/office/word/2010/wordprocessingShape" mc:Ignorable="w14 w15 w16se w16cid w16 w16cex w16sdtdh wp14">
   <w:body>
     <w:p>
       <w:pPr>
@@ -44,26 +44,42 @@
           <w:b/>
           <w:sz w:val="28"/>
         </w:rPr>
-        <w:t>In the County Court</w:t>
-      </w:r>
+        <w:t xml:space="preserve">In the County </w:t>
+      </w:r>
+      <w:proofErr w:type="gramStart"/>
       <w:r>
         <w:rPr>
           <w:rFonts w:ascii="Arial" w:eastAsia="Arial" w:hAnsi="Arial" w:cs="Arial"/>
           <w:b/>
           <w:sz w:val="28"/>
         </w:rPr>
+        <w:t>Court</w:t>
+      </w:r>
+      <w:r>
+        <w:rPr>
+          <w:rFonts w:ascii="Arial" w:eastAsia="Arial" w:hAnsi="Arial" w:cs="Arial"/>
+          <w:b/>
+          <w:sz w:val="28"/>
+        </w:rPr>
         <w:t xml:space="preserve">  </w:t>
       </w:r>
       <w:r>
         <w:rPr>
           <w:rFonts w:ascii="Arial" w:eastAsia="Tahoma" w:hAnsi="Arial" w:cs="Arial"/>
         </w:rPr>
-        <w:t>Case number:</w:t>
-      </w:r>
+        <w:t>Case</w:t>
+      </w:r>
+      <w:proofErr w:type="gramEnd"/>
       <w:r>
         <w:rPr>
           <w:rFonts w:ascii="Arial" w:eastAsia="Tahoma" w:hAnsi="Arial" w:cs="Arial"/>
         </w:rPr>
+        <w:t xml:space="preserve"> number:</w:t>
+      </w:r>
+      <w:r>
+        <w:rPr>
+          <w:rFonts w:ascii="Arial" w:eastAsia="Tahoma" w:hAnsi="Arial" w:cs="Arial"/>
+        </w:rPr>
         <w:t>&lt;&lt;</w:t>
       </w:r>
       <w:r>
@@ -71,7 +87,23 @@
           <w:rFonts w:ascii="Arial" w:hAnsi="Arial" w:cs="Arial"/>
           <w:lang w:val="en-US"/>
         </w:rPr>
-        <w:t xml:space="preserve"> caseNumber&gt;&gt;</w:t>
+        <w:t xml:space="preserve"> </w:t>
+      </w:r>
+      <w:proofErr w:type="spellStart"/>
+      <w:r>
+        <w:rPr>
+          <w:rFonts w:ascii="Arial" w:hAnsi="Arial" w:cs="Arial"/>
+          <w:lang w:val="en-US"/>
+        </w:rPr>
+        <w:t>caseNumber</w:t>
+      </w:r>
+      <w:proofErr w:type="spellEnd"/>
+      <w:r>
+        <w:rPr>
+          <w:rFonts w:ascii="Arial" w:hAnsi="Arial" w:cs="Arial"/>
+          <w:lang w:val="en-US"/>
+        </w:rPr>
+        <w:t>&gt;&gt;</w:t>
       </w:r>
     </w:p>
     <w:p>
@@ -86,21 +118,55 @@
           <w:rFonts w:ascii="Arial" w:eastAsia="Arial" w:hAnsi="Arial" w:cs="Arial"/>
           <w:b/>
         </w:rPr>
-        <w:t>&lt;&lt;</w:t>
-      </w:r>
-      <w:r>
-        <w:rPr>
-          <w:rFonts w:ascii="Arial" w:eastAsia="Arial" w:hAnsi="Arial" w:cs="Arial"/>
-          <w:bCs/>
-        </w:rPr>
-        <w:t>{dateFormat(</w:t>
-      </w:r>
-      <w:r>
-        <w:rPr>
-          <w:rFonts w:ascii="Arial" w:eastAsia="Arial" w:hAnsi="Arial" w:cs="Arial"/>
-          <w:bCs/>
-        </w:rPr>
-        <w:t>currentDate, ‘d</w:t>
+        <w:t>&lt;</w:t>
+      </w:r>
+      <w:proofErr w:type="gramStart"/>
+      <w:r>
+        <w:rPr>
+          <w:rFonts w:ascii="Arial" w:eastAsia="Arial" w:hAnsi="Arial" w:cs="Arial"/>
+          <w:b/>
+        </w:rPr>
+        <w:t>&lt;</w:t>
+      </w:r>
+      <w:r>
+        <w:rPr>
+          <w:rFonts w:ascii="Arial" w:eastAsia="Arial" w:hAnsi="Arial" w:cs="Arial"/>
+          <w:bCs/>
+        </w:rPr>
+        <w:t>{</w:t>
+      </w:r>
+      <w:proofErr w:type="spellStart"/>
+      <w:proofErr w:type="gramEnd"/>
+      <w:r>
+        <w:rPr>
+          <w:rFonts w:ascii="Arial" w:eastAsia="Arial" w:hAnsi="Arial" w:cs="Arial"/>
+          <w:bCs/>
+        </w:rPr>
+        <w:t>dateFormat</w:t>
+      </w:r>
+      <w:proofErr w:type="spellEnd"/>
+      <w:r>
+        <w:rPr>
+          <w:rFonts w:ascii="Arial" w:eastAsia="Arial" w:hAnsi="Arial" w:cs="Arial"/>
+          <w:bCs/>
+        </w:rPr>
+        <w:t>(</w:t>
+      </w:r>
+      <w:proofErr w:type="spellStart"/>
+      <w:r>
+        <w:rPr>
+          <w:rFonts w:ascii="Arial" w:eastAsia="Arial" w:hAnsi="Arial" w:cs="Arial"/>
+          <w:bCs/>
+        </w:rPr>
+        <w:t>currentDate</w:t>
+      </w:r>
+      <w:proofErr w:type="spellEnd"/>
+      <w:r>
+        <w:rPr>
+          <w:rFonts w:ascii="Arial" w:eastAsia="Arial" w:hAnsi="Arial" w:cs="Arial"/>
+          <w:bCs/>
+        </w:rPr>
+        <w:t>, ‘d</w:t>
       </w:r>
       <w:r>
         <w:rPr>
@@ -114,8 +180,9 @@
           <w:rFonts w:ascii="Arial" w:eastAsia="Arial" w:hAnsi="Arial" w:cs="Arial"/>
           <w:bCs/>
         </w:rPr>
-        <w:t xml:space="preserve"> MMMM yy</w:t>
-      </w:r>
+        <w:t xml:space="preserve"> MMMM </w:t>
+      </w:r>
+      <w:proofErr w:type="spellStart"/>
       <w:r>
         <w:rPr>
           <w:rFonts w:ascii="Arial" w:eastAsia="Arial" w:hAnsi="Arial" w:cs="Arial"/>
@@ -128,8 +195,25 @@
           <w:rFonts w:ascii="Arial" w:eastAsia="Arial" w:hAnsi="Arial" w:cs="Arial"/>
           <w:bCs/>
         </w:rPr>
-        <w:t>’, ‘yyyy</w:t>
-      </w:r>
+        <w:t>yy</w:t>
+      </w:r>
+      <w:proofErr w:type="spellEnd"/>
+      <w:r>
+        <w:rPr>
+          <w:rFonts w:ascii="Arial" w:eastAsia="Arial" w:hAnsi="Arial" w:cs="Arial"/>
+          <w:bCs/>
+        </w:rPr>
+        <w:t>’, ‘</w:t>
+      </w:r>
+      <w:proofErr w:type="spellStart"/>
+      <w:r>
+        <w:rPr>
+          <w:rFonts w:ascii="Arial" w:eastAsia="Arial" w:hAnsi="Arial" w:cs="Arial"/>
+          <w:bCs/>
+        </w:rPr>
+        <w:t>yyyy</w:t>
+      </w:r>
+      <w:proofErr w:type="spellEnd"/>
       <w:r>
         <w:rPr>
           <w:rFonts w:ascii="Arial" w:eastAsia="Arial" w:hAnsi="Arial" w:cs="Arial"/>
@@ -218,6 +302,7 @@
         </w:rPr>
         <w:t>&lt;&lt;</w:t>
       </w:r>
+      <w:proofErr w:type="spellStart"/>
       <w:r>
         <w:rPr>
           <w:color w:val="auto"/>
@@ -234,7 +319,14 @@
         <w:rPr>
           <w:color w:val="auto"/>
         </w:rPr>
-        <w:t>ame&gt;&gt;</w:t>
+        <w:t>ame</w:t>
+      </w:r>
+      <w:proofErr w:type="spellEnd"/>
+      <w:r>
+        <w:rPr>
+          <w:color w:val="auto"/>
+        </w:rPr>
+        <w:t>&gt;&gt;</w:t>
       </w:r>
     </w:p>
     <w:p>
@@ -387,7 +479,7 @@
               </wp:inline>
             </w:drawing>
           </mc:Choice>
-          <mc:Fallback xmlns:a="http://schemas.openxmlformats.org/drawingml/2006/main" xmlns:pic="http://schemas.openxmlformats.org/drawingml/2006/picture">
+          <mc:Fallback xmlns:oel="http://schemas.microsoft.com/office/2019/extlst" xmlns:a="http://schemas.openxmlformats.org/drawingml/2006/main" xmlns:pic="http://schemas.openxmlformats.org/drawingml/2006/picture">
             <w:pict w14:anchorId="02525EF3">
               <v:group id="Group 2791" style="width:467.95pt;height:68.75pt;mso-position-horizontal-relative:char;mso-position-vertical-relative:line" coordsize="59429,8731" o:spid="_x0000_s1026" w14:anchorId="6D56B9AB" o:gfxdata="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">
                 <v:shapetype id="_x0000_t75" coordsize="21600,21600" filled="f" stroked="f" o:spt="75" o:preferrelative="t" path="m@4@5l@4@11@9@11@9@5xe">
@@ -530,19 +622,7 @@
         <w:rPr>
           <w:rFonts w:ascii="Arial" w:eastAsia="Tahoma" w:hAnsi="Arial" w:cs="Arial"/>
         </w:rPr>
-        <w:t xml:space="preserve">             </w:t>
-      </w:r>
-      <w:r>
-        <w:rPr>
-          <w:rFonts w:ascii="Arial" w:eastAsia="Tahoma" w:hAnsi="Arial" w:cs="Arial"/>
-        </w:rPr>
-        <w:t xml:space="preserve">           </w:t>
-      </w:r>
-      <w:r>
-        <w:rPr>
-          <w:rFonts w:ascii="Arial" w:eastAsia="Tahoma" w:hAnsi="Arial" w:cs="Arial"/>
-        </w:rPr>
-        <w:t xml:space="preserve">                  </w:t>
+        <w:t xml:space="preserve">                                          </w:t>
       </w:r>
       <w:r>
         <w:rPr>
@@ -631,19 +711,7 @@
         <w:rPr>
           <w:rFonts w:ascii="Arial" w:eastAsia="Tahoma" w:hAnsi="Arial" w:cs="Arial"/>
         </w:rPr>
-        <w:t xml:space="preserve">             </w:t>
-      </w:r>
-      <w:r>
-        <w:rPr>
-          <w:rFonts w:ascii="Arial" w:eastAsia="Tahoma" w:hAnsi="Arial" w:cs="Arial"/>
-        </w:rPr>
-        <w:t xml:space="preserve">       </w:t>
-      </w:r>
-      <w:r>
-        <w:rPr>
-          <w:rFonts w:ascii="Arial" w:eastAsia="Tahoma" w:hAnsi="Arial" w:cs="Arial"/>
-        </w:rPr>
-        <w:t xml:space="preserve">                  </w:t>
+        <w:t xml:space="preserve">                                      </w:t>
       </w:r>
       <w:r>
         <w:rPr>
@@ -756,13 +824,7 @@
         <w:rPr>
           <w:rFonts w:ascii="Arial" w:eastAsia="Tahoma" w:hAnsi="Arial" w:cs="Arial"/>
         </w:rPr>
-        <w:t>respondent</w:t>
-      </w:r>
-      <w:r>
-        <w:rPr>
-          <w:rFonts w:ascii="Arial" w:eastAsia="Tahoma" w:hAnsi="Arial" w:cs="Arial"/>
-        </w:rPr>
-        <w:t>2</w:t>
+        <w:t>respondent2</w:t>
       </w:r>
       <w:r>
         <w:rPr>
@@ -927,7 +989,7 @@
               </wp:inline>
             </w:drawing>
           </mc:Choice>
-          <mc:Fallback xmlns:a="http://schemas.openxmlformats.org/drawingml/2006/main" xmlns:pic="http://schemas.openxmlformats.org/drawingml/2006/picture">
+          <mc:Fallback xmlns:oel="http://schemas.microsoft.com/office/2019/extlst" xmlns:a="http://schemas.openxmlformats.org/drawingml/2006/main" xmlns:pic="http://schemas.openxmlformats.org/drawingml/2006/picture">
             <w:pict w14:anchorId="47815A15">
               <v:group id="Group 2792" style="width:467.95pt;height:.75pt;mso-position-horizontal-relative:char;mso-position-vertical-relative:line" coordsize="59429,95" o:spid="_x0000_s1026" w14:anchorId="0BA703C9" o:gfxdata="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">
                 <v:shape id="Shape 91" style="position:absolute;width:59429;height:0;visibility:visible;mso-wrap-style:square;v-text-anchor:top" coordsize="5942965,0" o:spid="_x0000_s1027" filled="f" path="m5942965,l,e" o:gfxdata="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">
@@ -972,11 +1034,10 @@
           <w:szCs w:val="20"/>
           <w:lang w:val="en-US"/>
         </w:rPr>
-        <w:t> You must comply with the terms imposed upon you by this order otherwise your claim or the defence of it is liable to be struck out or some other sanction imposed. If you cannot comply, you are expected to make formal application to the court before any deadline imposed upon you expires.</w:t>
-      </w:r>
-    </w:p>
-    <w:p>
-      <w:pPr>
+        <w:t xml:space="preserve"> You must comply with the terms imposed upon you by this order otherwise your claim or the </w:t>
+      </w:r>
+      <w:proofErr w:type="spellStart"/>
+      <w:r>
         <w:rPr>
           <w:rFonts w:ascii="Arial" w:hAnsi="Arial" w:cs="Arial"/>
           <w:bCs/>
@@ -984,7 +1045,9 @@
           <w:szCs w:val="20"/>
           <w:lang w:val="en-US"/>
         </w:rPr>
-      </w:pPr>
+        <w:t>defence</w:t>
+      </w:r>
+      <w:proofErr w:type="spellEnd"/>
       <w:r>
         <w:rPr>
           <w:rFonts w:ascii="Arial" w:hAnsi="Arial" w:cs="Arial"/>
@@ -993,6 +1056,47 @@
           <w:szCs w:val="20"/>
           <w:lang w:val="en-US"/>
         </w:rPr>
+        <w:t xml:space="preserve"> of it is liable to be struck out or some other sanction imposed. If you cannot comply, you are expected to make</w:t>
+      </w:r>
+      <w:r>
+        <w:rPr>
+          <w:rFonts w:ascii="Arial" w:hAnsi="Arial" w:cs="Arial"/>
+          <w:bCs/>
+          <w:snapToGrid w:val="0"/>
+          <w:szCs w:val="20"/>
+          <w:lang w:val="en-US"/>
+        </w:rPr>
+        <w:t xml:space="preserve"> a</w:t>
+      </w:r>
+      <w:r>
+        <w:rPr>
+          <w:rFonts w:ascii="Arial" w:hAnsi="Arial" w:cs="Arial"/>
+          <w:bCs/>
+          <w:snapToGrid w:val="0"/>
+          <w:szCs w:val="20"/>
+          <w:lang w:val="en-US"/>
+        </w:rPr>
+        <w:t xml:space="preserve"> formal application to the court before any deadline imposed upon you expires.</w:t>
+      </w:r>
+    </w:p>
+    <w:p>
+      <w:pPr>
+        <w:rPr>
+          <w:rFonts w:ascii="Arial" w:hAnsi="Arial" w:cs="Arial"/>
+          <w:bCs/>
+          <w:snapToGrid w:val="0"/>
+          <w:szCs w:val="20"/>
+          <w:lang w:val="en-US"/>
+        </w:rPr>
+      </w:pPr>
+      <w:r>
+        <w:rPr>
+          <w:rFonts w:ascii="Arial" w:hAnsi="Arial" w:cs="Arial"/>
+          <w:bCs/>
+          <w:snapToGrid w:val="0"/>
+          <w:szCs w:val="20"/>
+          <w:lang w:val="en-US"/>
+        </w:rPr>
         <w:t>You are encouraged to try to settle the case with the other side.  You may also contact the Small Claims Mediation Service to arrange a mediation appointment. The service is free and can be contacted on (01604) 795511.</w:t>
       </w:r>
     </w:p>
@@ -1010,6 +1114,7 @@
         </w:rPr>
         <w:t>&lt;&lt;</w:t>
       </w:r>
+      <w:proofErr w:type="spellStart"/>
       <w:r>
         <w:rPr>
           <w:rFonts w:ascii="Arial" w:hAnsi="Arial" w:cs="Arial"/>
@@ -1017,6 +1122,7 @@
         </w:rPr>
         <w:t>smallClaimsJudgesRecital.input</w:t>
       </w:r>
+      <w:proofErr w:type="spellEnd"/>
       <w:r>
         <w:rPr>
           <w:rFonts w:ascii="Arial" w:hAnsi="Arial" w:cs="Arial"/>
@@ -1088,12 +1194,22 @@
         </w:rPr>
         <w:t>_{</w:t>
       </w:r>
-      <w:r>
-        <w:rPr>
-          <w:rFonts w:ascii="Arial" w:hAnsi="Arial" w:cs="Arial"/>
-          <w:lang w:val="en-US"/>
-        </w:rPr>
-        <w:t>drawDirectionsOrderRequired=</w:t>
+      <w:proofErr w:type="spellStart"/>
+      <w:r>
+        <w:rPr>
+          <w:rFonts w:ascii="Arial" w:hAnsi="Arial" w:cs="Arial"/>
+          <w:lang w:val="en-US"/>
+        </w:rPr>
+        <w:t>drawDirectionsOrderRequired</w:t>
+      </w:r>
+      <w:proofErr w:type="spellEnd"/>
+      <w:proofErr w:type="gramStart"/>
+      <w:r>
+        <w:rPr>
+          <w:rFonts w:ascii="Arial" w:hAnsi="Arial" w:cs="Arial"/>
+          <w:lang w:val="en-US"/>
+        </w:rPr>
+        <w:t>=</w:t>
       </w:r>
       <w:r>
         <w:rPr>
@@ -1103,6 +1219,7 @@
         </w:rPr>
         <w:t>‘</w:t>
       </w:r>
+      <w:proofErr w:type="gramEnd"/>
       <w:r>
         <w:rPr>
           <w:rFonts w:ascii="Arial" w:hAnsi="Arial" w:cs="Arial"/>
@@ -1195,14 +1312,32 @@
           <w:rFonts w:ascii="Arial" w:hAnsi="Arial" w:cs="Arial"/>
           <w:bCs/>
         </w:rPr>
-        <w:t>&lt;&lt;cs_{</w:t>
-      </w:r>
-      <w:r>
-        <w:rPr>
-          <w:rFonts w:ascii="Arial" w:hAnsi="Arial" w:cs="Arial"/>
-          <w:lang w:val="en-US"/>
-        </w:rPr>
-        <w:t>drawDirectionsOrderRequired=</w:t>
+        <w:t>&lt;&lt;cs</w:t>
+      </w:r>
+      <w:proofErr w:type="gramStart"/>
+      <w:r>
+        <w:rPr>
+          <w:rFonts w:ascii="Arial" w:hAnsi="Arial" w:cs="Arial"/>
+          <w:bCs/>
+        </w:rPr>
+        <w:t>_{</w:t>
+      </w:r>
+      <w:proofErr w:type="spellStart"/>
+      <w:proofErr w:type="gramEnd"/>
+      <w:r>
+        <w:rPr>
+          <w:rFonts w:ascii="Arial" w:hAnsi="Arial" w:cs="Arial"/>
+          <w:lang w:val="en-US"/>
+        </w:rPr>
+        <w:t>drawDirectionsOrderRequired</w:t>
+      </w:r>
+      <w:proofErr w:type="spellEnd"/>
+      <w:r>
+        <w:rPr>
+          <w:rFonts w:ascii="Arial" w:hAnsi="Arial" w:cs="Arial"/>
+          <w:lang w:val="en-US"/>
+        </w:rPr>
+        <w:t>=</w:t>
       </w:r>
       <w:r>
         <w:rPr>
@@ -1235,12 +1370,21 @@
         </w:rPr>
         <w:t xml:space="preserve"> &amp;&amp; </w:t>
       </w:r>
-      <w:r>
-        <w:rPr>
-          <w:rFonts w:ascii="Arial" w:hAnsi="Arial" w:cs="Arial"/>
-          <w:lang w:val="en-US"/>
-        </w:rPr>
-        <w:t>drawDirectionsOrder.judgementSum!=</w:t>
+      <w:proofErr w:type="spellStart"/>
+      <w:r>
+        <w:rPr>
+          <w:rFonts w:ascii="Arial" w:hAnsi="Arial" w:cs="Arial"/>
+          <w:lang w:val="en-US"/>
+        </w:rPr>
+        <w:t>drawDirectionsOrder.judgementSum</w:t>
+      </w:r>
+      <w:proofErr w:type="spellEnd"/>
+      <w:r>
+        <w:rPr>
+          <w:rFonts w:ascii="Arial" w:hAnsi="Arial" w:cs="Arial"/>
+          <w:lang w:val="en-US"/>
+        </w:rPr>
+        <w:t>!=</w:t>
       </w:r>
       <w:r>
         <w:rPr>
@@ -1285,6 +1429,7 @@
         </w:rPr>
         <w:t>&lt;&lt;</w:t>
       </w:r>
+      <w:proofErr w:type="spellStart"/>
       <w:r>
         <w:rPr>
           <w:rFonts w:ascii="Arial" w:hAnsi="Arial" w:cs="Arial"/>
@@ -1292,6 +1437,7 @@
         </w:rPr>
         <w:t>drawDirectionsOrder.judgementSum</w:t>
       </w:r>
+      <w:proofErr w:type="spellEnd"/>
       <w:r>
         <w:rPr>
           <w:rFonts w:ascii="Arial" w:hAnsi="Arial" w:cs="Arial"/>
@@ -1361,6 +1507,7 @@
         </w:rPr>
         <w:t>&lt;&lt;cs_{</w:t>
       </w:r>
+      <w:proofErr w:type="spellStart"/>
       <w:r>
         <w:rPr>
           <w:rFonts w:ascii="Arial" w:hAnsi="Arial" w:cs="Arial"/>
@@ -1368,6 +1515,7 @@
         </w:rPr>
         <w:t>smallClaimsHearingToggle</w:t>
       </w:r>
+      <w:proofErr w:type="spellEnd"/>
       <w:r>
         <w:rPr>
           <w:rFonts w:ascii="Arial" w:hAnsi="Arial" w:cs="Arial"/>
@@ -1438,28 +1586,37 @@
           <w:rFonts w:ascii="Arial" w:eastAsia="Times New Roman" w:hAnsi="Arial" w:cs="Arial"/>
           <w:lang w:eastAsia="en-GB"/>
         </w:rPr>
-        <w:t>&lt;&lt;smallClaimsHearing</w:t>
-      </w:r>
+        <w:t>&lt;&lt;</w:t>
+      </w:r>
+      <w:proofErr w:type="spellStart"/>
       <w:r>
         <w:rPr>
           <w:rFonts w:ascii="Arial" w:eastAsia="Times New Roman" w:hAnsi="Arial" w:cs="Arial"/>
           <w:lang w:eastAsia="en-GB"/>
         </w:rPr>
-        <w:t>Time</w:t>
+        <w:t>smallClaimsHearing</w:t>
       </w:r>
       <w:r>
         <w:rPr>
           <w:rFonts w:ascii="Arial" w:eastAsia="Times New Roman" w:hAnsi="Arial" w:cs="Arial"/>
           <w:lang w:eastAsia="en-GB"/>
         </w:rPr>
-        <w:t>&gt;&gt;</w:t>
-      </w:r>
+        <w:t>Time</w:t>
+      </w:r>
+      <w:proofErr w:type="spellEnd"/>
       <w:r>
         <w:rPr>
           <w:rFonts w:ascii="Arial" w:eastAsia="Times New Roman" w:hAnsi="Arial" w:cs="Arial"/>
           <w:lang w:eastAsia="en-GB"/>
         </w:rPr>
-        <w:t xml:space="preserve"> .</w:t>
+        <w:t>&gt;&gt;</w:t>
+      </w:r>
+      <w:r>
+        <w:rPr>
+          <w:rFonts w:ascii="Arial" w:eastAsia="Times New Roman" w:hAnsi="Arial" w:cs="Arial"/>
+          <w:lang w:eastAsia="en-GB"/>
+        </w:rPr>
+        <w:t>.</w:t>
       </w:r>
     </w:p>
     <w:p>
@@ -1554,6 +1711,7 @@
         </w:rPr>
         <w:t>&lt;&lt;cs_{</w:t>
       </w:r>
+      <w:proofErr w:type="spellStart"/>
       <w:r>
         <w:rPr>
           <w:rFonts w:ascii="Arial" w:hAnsi="Arial" w:cs="Arial"/>
@@ -1561,6 +1719,7 @@
         </w:rPr>
         <w:t>smallClaimsMethodToggle</w:t>
       </w:r>
+      <w:proofErr w:type="spellEnd"/>
       <w:r>
         <w:rPr>
           <w:rFonts w:ascii="Arial" w:hAnsi="Arial" w:cs="Arial"/>
@@ -1591,7 +1750,39 @@
           <w:rFonts w:ascii="Arial" w:hAnsi="Arial" w:cs="Arial"/>
           <w:lang w:val="en-US"/>
         </w:rPr>
-        <w:t>&lt;&lt;cs_{smallClaimsMethod=’smallClaimsMethodInPerson’}&gt;&gt;</w:t>
+        <w:t>&lt;&lt;cs_{</w:t>
+      </w:r>
+      <w:proofErr w:type="spellStart"/>
+      <w:r>
+        <w:rPr>
+          <w:rFonts w:ascii="Arial" w:hAnsi="Arial" w:cs="Arial"/>
+          <w:lang w:val="en-US"/>
+        </w:rPr>
+        <w:t>smallClaimsMethod</w:t>
+      </w:r>
+      <w:proofErr w:type="spellEnd"/>
+      <w:r>
+        <w:rPr>
+          <w:rFonts w:ascii="Arial" w:hAnsi="Arial" w:cs="Arial"/>
+          <w:lang w:val="en-US"/>
+        </w:rPr>
+        <w:t>=’</w:t>
+      </w:r>
+      <w:proofErr w:type="spellStart"/>
+      <w:r>
+        <w:rPr>
+          <w:rFonts w:ascii="Arial" w:hAnsi="Arial" w:cs="Arial"/>
+          <w:lang w:val="en-US"/>
+        </w:rPr>
+        <w:t>smallClaimsMethodInPerson</w:t>
+      </w:r>
+      <w:proofErr w:type="spellEnd"/>
+      <w:r>
+        <w:rPr>
+          <w:rFonts w:ascii="Arial" w:hAnsi="Arial" w:cs="Arial"/>
+          <w:lang w:val="en-US"/>
+        </w:rPr>
+        <w:t>’}&gt;&gt;</w:t>
       </w:r>
     </w:p>
     <w:p>
@@ -1614,8 +1805,23 @@
           <w:rFonts w:ascii="Arial" w:eastAsia="Times New Roman" w:hAnsi="Arial" w:cs="Arial"/>
           <w:lang w:eastAsia="en-GB"/>
         </w:rPr>
-        <w:t xml:space="preserve">This hearing will take place </w:t>
-      </w:r>
+        <w:t>This hearing will take place</w:t>
+      </w:r>
+      <w:r>
+        <w:rPr>
+          <w:rFonts w:ascii="Arial" w:eastAsia="Times New Roman" w:hAnsi="Arial" w:cs="Arial"/>
+          <w:lang w:eastAsia="en-GB"/>
+        </w:rPr>
+        <w:t xml:space="preserve"> at</w:t>
+      </w:r>
+      <w:r>
+        <w:rPr>
+          <w:rFonts w:ascii="Arial" w:eastAsia="Times New Roman" w:hAnsi="Arial" w:cs="Arial"/>
+          <w:lang w:eastAsia="en-GB"/>
+        </w:rPr>
+        <w:t xml:space="preserve"> </w:t>
+      </w:r>
+      <w:proofErr w:type="gramStart"/>
       <w:r>
         <w:rPr>
           <w:rFonts w:ascii="Arial" w:eastAsia="Times New Roman" w:hAnsi="Arial" w:cs="Arial"/>
@@ -1625,6 +1831,7 @@
         </w:rPr>
         <w:t>&lt;&lt;</w:t>
       </w:r>
+      <w:proofErr w:type="spellStart"/>
       <w:r>
         <w:rPr>
           <w:rFonts w:ascii="Arial" w:eastAsia="Times New Roman" w:hAnsi="Arial" w:cs="Arial"/>
@@ -1632,6 +1839,8 @@
         </w:rPr>
         <w:t>smallClaimsMethodInPerson.value.label</w:t>
       </w:r>
+      <w:proofErr w:type="spellEnd"/>
+      <w:proofErr w:type="gramEnd"/>
       <w:r>
         <w:rPr>
           <w:rFonts w:ascii="Arial" w:eastAsia="Times New Roman" w:hAnsi="Arial" w:cs="Arial"/>
@@ -1700,7 +1909,15 @@
           <w:rFonts w:ascii="Arial" w:hAnsi="Arial" w:cs="Arial"/>
           <w:lang w:val="en-US"/>
         </w:rPr>
-        <w:t>&lt;&lt;cs_{</w:t>
+        <w:t>&lt;&lt;cs</w:t>
+      </w:r>
+      <w:proofErr w:type="gramStart"/>
+      <w:r>
+        <w:rPr>
+          <w:rFonts w:ascii="Arial" w:hAnsi="Arial" w:cs="Arial"/>
+          <w:lang w:val="en-US"/>
+        </w:rPr>
+        <w:t>_{</w:t>
       </w:r>
       <w:r>
         <w:rPr>
@@ -1709,12 +1926,38 @@
         </w:rPr>
         <w:t xml:space="preserve"> </w:t>
       </w:r>
-      <w:r>
-        <w:rPr>
-          <w:rFonts w:ascii="Arial" w:hAnsi="Arial" w:cs="Arial"/>
-          <w:lang w:val="en-US"/>
-        </w:rPr>
-        <w:t>smallClaimsMethod=’smallClaimsMethodTelephoneHearing’}&gt;&gt;</w:t>
+      <w:proofErr w:type="spellStart"/>
+      <w:r>
+        <w:rPr>
+          <w:rFonts w:ascii="Arial" w:hAnsi="Arial" w:cs="Arial"/>
+          <w:lang w:val="en-US"/>
+        </w:rPr>
+        <w:t>smallClaimsMethod</w:t>
+      </w:r>
+      <w:proofErr w:type="spellEnd"/>
+      <w:proofErr w:type="gramEnd"/>
+      <w:r>
+        <w:rPr>
+          <w:rFonts w:ascii="Arial" w:hAnsi="Arial" w:cs="Arial"/>
+          <w:lang w:val="en-US"/>
+        </w:rPr>
+        <w:t>=’</w:t>
+      </w:r>
+      <w:proofErr w:type="spellStart"/>
+      <w:r>
+        <w:rPr>
+          <w:rFonts w:ascii="Arial" w:hAnsi="Arial" w:cs="Arial"/>
+          <w:lang w:val="en-US"/>
+        </w:rPr>
+        <w:t>smallClaimsMethodTelephoneHearing</w:t>
+      </w:r>
+      <w:proofErr w:type="spellEnd"/>
+      <w:r>
+        <w:rPr>
+          <w:rFonts w:ascii="Arial" w:hAnsi="Arial" w:cs="Arial"/>
+          <w:lang w:val="en-US"/>
+        </w:rPr>
+        <w:t>’}&gt;&gt;</w:t>
       </w:r>
     </w:p>
     <w:p>
@@ -1722,7 +1965,7 @@
         <w:pStyle w:val="ListParagraph"/>
         <w:numPr>
           <w:ilvl w:val="0"/>
-          <w:numId w:val="18"/>
+          <w:numId w:val="1"/>
         </w:numPr>
         <w:spacing w:after="0" w:line="240" w:lineRule="auto"/>
         <w:rPr>
@@ -1778,6 +2021,7 @@
         </w:rPr>
         <w:t>&lt;&lt;</w:t>
       </w:r>
+      <w:proofErr w:type="spellStart"/>
       <w:r>
         <w:rPr>
           <w:rFonts w:ascii="Arial" w:eastAsia="Times New Roman" w:hAnsi="Arial" w:cs="Arial"/>
@@ -1785,6 +2029,7 @@
         </w:rPr>
         <w:t>smallClaimsMethodTelephoneHearing</w:t>
       </w:r>
+      <w:proofErr w:type="spellEnd"/>
       <w:r>
         <w:rPr>
           <w:rFonts w:ascii="Arial" w:eastAsia="Times New Roman" w:hAnsi="Arial" w:cs="Arial"/>
@@ -1837,7 +2082,15 @@
           <w:rFonts w:ascii="Arial" w:hAnsi="Arial" w:cs="Arial"/>
           <w:lang w:val="en-US"/>
         </w:rPr>
-        <w:t>&lt;&lt;cs_{</w:t>
+        <w:t>&lt;&lt;cs</w:t>
+      </w:r>
+      <w:proofErr w:type="gramStart"/>
+      <w:r>
+        <w:rPr>
+          <w:rFonts w:ascii="Arial" w:hAnsi="Arial" w:cs="Arial"/>
+          <w:lang w:val="en-US"/>
+        </w:rPr>
+        <w:t>_{</w:t>
       </w:r>
       <w:r>
         <w:rPr>
@@ -1846,12 +2099,38 @@
         </w:rPr>
         <w:t xml:space="preserve"> </w:t>
       </w:r>
-      <w:r>
-        <w:rPr>
-          <w:rFonts w:ascii="Arial" w:hAnsi="Arial" w:cs="Arial"/>
-          <w:lang w:val="en-US"/>
-        </w:rPr>
-        <w:t>smallClaimsMethod=’smallClaimsMethodVideoConferenceHearing’}&gt;&gt;</w:t>
+      <w:proofErr w:type="spellStart"/>
+      <w:r>
+        <w:rPr>
+          <w:rFonts w:ascii="Arial" w:hAnsi="Arial" w:cs="Arial"/>
+          <w:lang w:val="en-US"/>
+        </w:rPr>
+        <w:t>smallClaimsMethod</w:t>
+      </w:r>
+      <w:proofErr w:type="spellEnd"/>
+      <w:proofErr w:type="gramEnd"/>
+      <w:r>
+        <w:rPr>
+          <w:rFonts w:ascii="Arial" w:hAnsi="Arial" w:cs="Arial"/>
+          <w:lang w:val="en-US"/>
+        </w:rPr>
+        <w:t>=’</w:t>
+      </w:r>
+      <w:proofErr w:type="spellStart"/>
+      <w:r>
+        <w:rPr>
+          <w:rFonts w:ascii="Arial" w:hAnsi="Arial" w:cs="Arial"/>
+          <w:lang w:val="en-US"/>
+        </w:rPr>
+        <w:t>smallClaimsMethodVideoConferenceHearing</w:t>
+      </w:r>
+      <w:proofErr w:type="spellEnd"/>
+      <w:r>
+        <w:rPr>
+          <w:rFonts w:ascii="Arial" w:hAnsi="Arial" w:cs="Arial"/>
+          <w:lang w:val="en-US"/>
+        </w:rPr>
+        <w:t>’}&gt;&gt;</w:t>
       </w:r>
     </w:p>
     <w:p>
@@ -1859,7 +2138,7 @@
         <w:pStyle w:val="ListParagraph"/>
         <w:numPr>
           <w:ilvl w:val="0"/>
-          <w:numId w:val="17"/>
+          <w:numId w:val="1"/>
         </w:numPr>
         <w:spacing w:after="0" w:line="240" w:lineRule="auto"/>
         <w:rPr>
@@ -1915,6 +2194,7 @@
         </w:rPr>
         <w:t>&lt;&lt;</w:t>
       </w:r>
+      <w:proofErr w:type="spellStart"/>
       <w:r>
         <w:rPr>
           <w:rFonts w:ascii="Arial" w:eastAsia="Times New Roman" w:hAnsi="Arial" w:cs="Arial"/>
@@ -1922,6 +2202,7 @@
         </w:rPr>
         <w:t>smallClaimsMethodVideoConferenceHearing</w:t>
       </w:r>
+      <w:proofErr w:type="spellEnd"/>
       <w:r>
         <w:rPr>
           <w:rFonts w:ascii="Arial" w:eastAsia="Times New Roman" w:hAnsi="Arial" w:cs="Arial"/>
@@ -2045,6 +2326,7 @@
         </w:rPr>
         <w:t>&lt;&lt;cs_{</w:t>
       </w:r>
+      <w:proofErr w:type="spellStart"/>
       <w:r>
         <w:rPr>
           <w:rFonts w:ascii="Arial" w:hAnsi="Arial" w:cs="Arial"/>
@@ -2052,6 +2334,7 @@
         </w:rPr>
         <w:t>smallClaimsDocumentsToggle</w:t>
       </w:r>
+      <w:proofErr w:type="spellEnd"/>
       <w:r>
         <w:rPr>
           <w:rFonts w:ascii="Arial" w:hAnsi="Arial" w:cs="Arial"/>
@@ -2090,7 +2373,7 @@
         <w:pStyle w:val="ListParagraph"/>
         <w:numPr>
           <w:ilvl w:val="0"/>
-          <w:numId w:val="17"/>
+          <w:numId w:val="1"/>
         </w:numPr>
         <w:rPr>
           <w:rFonts w:ascii="Arial" w:hAnsi="Arial" w:cs="Arial"/>
@@ -2115,7 +2398,7 @@
         <w:pStyle w:val="ListParagraph"/>
         <w:numPr>
           <w:ilvl w:val="0"/>
-          <w:numId w:val="17"/>
+          <w:numId w:val="1"/>
         </w:numPr>
         <w:rPr>
           <w:rFonts w:ascii="Arial" w:hAnsi="Arial" w:cs="Arial"/>
@@ -2178,6 +2461,7 @@
         </w:rPr>
         <w:t>&lt;&lt;cs_{</w:t>
       </w:r>
+      <w:proofErr w:type="spellStart"/>
       <w:r>
         <w:rPr>
           <w:rFonts w:ascii="Arial" w:hAnsi="Arial" w:cs="Arial"/>
@@ -2185,6 +2469,7 @@
         </w:rPr>
         <w:t>smallClaimsWitnessStatementToggle</w:t>
       </w:r>
+      <w:proofErr w:type="spellEnd"/>
       <w:r>
         <w:rPr>
           <w:rFonts w:ascii="Arial" w:hAnsi="Arial" w:cs="Arial"/>
@@ -2258,7 +2543,7 @@
         <w:pStyle w:val="ListParagraph"/>
         <w:numPr>
           <w:ilvl w:val="0"/>
-          <w:numId w:val="17"/>
+          <w:numId w:val="1"/>
         </w:numPr>
         <w:rPr>
           <w:rFonts w:ascii="Arial" w:hAnsi="Arial" w:cs="Arial"/>
@@ -2366,7 +2651,7 @@
         <w:pStyle w:val="ListParagraph"/>
         <w:numPr>
           <w:ilvl w:val="0"/>
-          <w:numId w:val="17"/>
+          <w:numId w:val="1"/>
         </w:numPr>
         <w:rPr>
           <w:rFonts w:ascii="Arial" w:hAnsi="Arial" w:cs="Arial"/>
@@ -2476,7 +2761,6 @@
         <w:rPr>
           <w:rFonts w:ascii="Arial" w:hAnsi="Arial" w:cs="Arial"/>
         </w:rPr>
-        <w:lastRenderedPageBreak/>
         <w:t>be signed and dated by the witness.</w:t>
       </w:r>
     </w:p>
@@ -2497,6 +2781,7 @@
           <w:rFonts w:ascii="Arial" w:hAnsi="Arial" w:cs="Arial"/>
           <w:bCs/>
         </w:rPr>
+        <w:lastRenderedPageBreak/>
         <w:t>If a witness is unable to read the statement, there must be a certificate stating that it has been read or interpreted to the witness by a suitably qualified person, and that there must be an independent interpreter at the final hearing who will not be provided by the Court.</w:t>
       </w:r>
     </w:p>
@@ -2505,7 +2790,7 @@
         <w:pStyle w:val="ListParagraph"/>
         <w:numPr>
           <w:ilvl w:val="0"/>
-          <w:numId w:val="5"/>
+          <w:numId w:val="1"/>
         </w:numPr>
         <w:rPr>
           <w:rFonts w:ascii="Arial" w:hAnsi="Arial" w:cs="Arial"/>
@@ -2524,7 +2809,7 @@
         <w:pStyle w:val="ListParagraph"/>
         <w:numPr>
           <w:ilvl w:val="0"/>
-          <w:numId w:val="5"/>
+          <w:numId w:val="1"/>
         </w:numPr>
         <w:rPr>
           <w:rFonts w:ascii="Arial" w:hAnsi="Arial" w:cs="Arial"/>
@@ -2584,12 +2869,21 @@
         </w:rPr>
         <w:t>&lt;&lt;cs_{</w:t>
       </w:r>
-      <w:r>
-        <w:rPr>
-          <w:rFonts w:ascii="Arial" w:hAnsi="Arial" w:cs="Arial"/>
-          <w:lang w:val="en-US"/>
-        </w:rPr>
-        <w:t>hasCreditHire=true</w:t>
+      <w:proofErr w:type="spellStart"/>
+      <w:r>
+        <w:rPr>
+          <w:rFonts w:ascii="Arial" w:hAnsi="Arial" w:cs="Arial"/>
+          <w:lang w:val="en-US"/>
+        </w:rPr>
+        <w:t>hasCreditHire</w:t>
+      </w:r>
+      <w:proofErr w:type="spellEnd"/>
+      <w:r>
+        <w:rPr>
+          <w:rFonts w:ascii="Arial" w:hAnsi="Arial" w:cs="Arial"/>
+          <w:lang w:val="en-US"/>
+        </w:rPr>
+        <w:t>=true</w:t>
       </w:r>
       <w:r>
         <w:rPr>
@@ -2621,7 +2915,7 @@
         <w:pStyle w:val="ListParagraph"/>
         <w:numPr>
           <w:ilvl w:val="0"/>
-          <w:numId w:val="13"/>
+          <w:numId w:val="1"/>
         </w:numPr>
         <w:rPr>
           <w:rFonts w:ascii="Arial" w:hAnsi="Arial" w:cs="Arial"/>
@@ -2662,7 +2956,7 @@
         <w:pStyle w:val="ListParagraph"/>
         <w:numPr>
           <w:ilvl w:val="0"/>
-          <w:numId w:val="13"/>
+          <w:numId w:val="1"/>
         </w:numPr>
         <w:rPr>
           <w:rFonts w:ascii="Arial" w:hAnsi="Arial" w:cs="Arial"/>
@@ -2680,7 +2974,7 @@
         <w:pStyle w:val="ListParagraph"/>
         <w:numPr>
           <w:ilvl w:val="0"/>
-          <w:numId w:val="13"/>
+          <w:numId w:val="1"/>
         </w:numPr>
         <w:rPr>
           <w:rFonts w:ascii="Arial" w:hAnsi="Arial" w:cs="Arial"/>
@@ -2727,7 +3021,16 @@
           <w:b/>
           <w:bCs/>
         </w:rPr>
-        <w:t>&lt;&lt;</w:t>
+        <w:t>&lt;</w:t>
+      </w:r>
+      <w:proofErr w:type="gramStart"/>
+      <w:r>
+        <w:rPr>
+          <w:rFonts w:ascii="Arial" w:hAnsi="Arial" w:cs="Arial"/>
+          <w:b/>
+          <w:bCs/>
+        </w:rPr>
+        <w:t>&lt;</w:t>
       </w:r>
       <w:r>
         <w:rPr>
@@ -2736,12 +3039,22 @@
         </w:rPr>
         <w:t>{</w:t>
       </w:r>
-      <w:r>
-        <w:rPr>
-          <w:rFonts w:ascii="Arial" w:eastAsia="Arial" w:hAnsi="Arial" w:cs="Arial"/>
-          <w:bCs/>
-        </w:rPr>
-        <w:t>dateFormat(</w:t>
+      <w:proofErr w:type="spellStart"/>
+      <w:proofErr w:type="gramEnd"/>
+      <w:r>
+        <w:rPr>
+          <w:rFonts w:ascii="Arial" w:eastAsia="Arial" w:hAnsi="Arial" w:cs="Arial"/>
+          <w:bCs/>
+        </w:rPr>
+        <w:t>dateFormat</w:t>
+      </w:r>
+      <w:proofErr w:type="spellEnd"/>
+      <w:r>
+        <w:rPr>
+          <w:rFonts w:ascii="Arial" w:eastAsia="Arial" w:hAnsi="Arial" w:cs="Arial"/>
+          <w:bCs/>
+        </w:rPr>
+        <w:t>(</w:t>
       </w:r>
       <w:r>
         <w:rPr>
@@ -2762,7 +3075,39 @@
           <w:rFonts w:ascii="Arial" w:eastAsia="Arial" w:hAnsi="Arial" w:cs="Arial"/>
           <w:bCs/>
         </w:rPr>
-        <w:t>1, ‘dd MMMM yyyy’, ‘yyyy-MM-dd’)}</w:t>
+        <w:t xml:space="preserve">1, ‘dd MMMM </w:t>
+      </w:r>
+      <w:proofErr w:type="spellStart"/>
+      <w:r>
+        <w:rPr>
+          <w:rFonts w:ascii="Arial" w:eastAsia="Arial" w:hAnsi="Arial" w:cs="Arial"/>
+          <w:bCs/>
+        </w:rPr>
+        <w:t>yyyy</w:t>
+      </w:r>
+      <w:proofErr w:type="spellEnd"/>
+      <w:r>
+        <w:rPr>
+          <w:rFonts w:ascii="Arial" w:eastAsia="Arial" w:hAnsi="Arial" w:cs="Arial"/>
+          <w:bCs/>
+        </w:rPr>
+        <w:t>’, ‘</w:t>
+      </w:r>
+      <w:proofErr w:type="spellStart"/>
+      <w:r>
+        <w:rPr>
+          <w:rFonts w:ascii="Arial" w:eastAsia="Arial" w:hAnsi="Arial" w:cs="Arial"/>
+          <w:bCs/>
+        </w:rPr>
+        <w:t>yyyy</w:t>
+      </w:r>
+      <w:proofErr w:type="spellEnd"/>
+      <w:r>
+        <w:rPr>
+          <w:rFonts w:ascii="Arial" w:eastAsia="Arial" w:hAnsi="Arial" w:cs="Arial"/>
+          <w:bCs/>
+        </w:rPr>
+        <w:t>-MM-dd’)}</w:t>
       </w:r>
       <w:r>
         <w:rPr>
@@ -2776,7 +3121,13 @@
         <w:rPr>
           <w:rFonts w:ascii="Arial" w:hAnsi="Arial" w:cs="Arial"/>
         </w:rPr>
-        <w:t xml:space="preserve">. </w:t>
+        <w:t>.</w:t>
+      </w:r>
+      <w:r>
+        <w:rPr>
+          <w:rFonts w:ascii="Arial" w:hAnsi="Arial" w:cs="Arial"/>
+        </w:rPr>
+        <w:t xml:space="preserve"> </w:t>
       </w:r>
       <w:r>
         <w:rPr>
@@ -2803,7 +3154,7 @@
         <w:pStyle w:val="ListParagraph"/>
         <w:numPr>
           <w:ilvl w:val="0"/>
-          <w:numId w:val="19"/>
+          <w:numId w:val="1"/>
         </w:numPr>
         <w:rPr>
           <w:rFonts w:ascii="Arial" w:hAnsi="Arial" w:cs="Arial"/>
@@ -2841,14 +3192,186 @@
           <w:b/>
           <w:bCs/>
         </w:rPr>
+        <w:t>&lt;</w:t>
+      </w:r>
+      <w:proofErr w:type="gramStart"/>
+      <w:r>
+        <w:rPr>
+          <w:rFonts w:ascii="Arial" w:hAnsi="Arial" w:cs="Arial"/>
+          <w:b/>
+          <w:bCs/>
+        </w:rPr>
+        <w:t>&lt;</w:t>
+      </w:r>
+      <w:r>
+        <w:rPr>
+          <w:rFonts w:ascii="Arial" w:eastAsia="Arial" w:hAnsi="Arial" w:cs="Arial"/>
+          <w:bCs/>
+        </w:rPr>
+        <w:t>{</w:t>
+      </w:r>
+      <w:proofErr w:type="spellStart"/>
+      <w:proofErr w:type="gramEnd"/>
+      <w:r>
+        <w:rPr>
+          <w:rFonts w:ascii="Arial" w:eastAsia="Arial" w:hAnsi="Arial" w:cs="Arial"/>
+          <w:bCs/>
+        </w:rPr>
+        <w:t>dateFormat</w:t>
+      </w:r>
+      <w:proofErr w:type="spellEnd"/>
+      <w:r>
+        <w:rPr>
+          <w:rFonts w:ascii="Arial" w:eastAsia="Arial" w:hAnsi="Arial" w:cs="Arial"/>
+          <w:bCs/>
+        </w:rPr>
+        <w:t>(</w:t>
+      </w:r>
+      <w:r>
+        <w:rPr>
+          <w:rFonts w:ascii="Arial" w:eastAsia="Arial" w:hAnsi="Arial" w:cs="Arial"/>
+          <w:bCs/>
+        </w:rPr>
+        <w:t>smallClaimsCreditHire</w:t>
+      </w:r>
+      <w:r>
+        <w:rPr>
+          <w:rFonts w:ascii="Arial" w:eastAsia="Arial" w:hAnsi="Arial" w:cs="Arial"/>
+          <w:bCs/>
+        </w:rPr>
+        <w:t>.date</w:t>
+      </w:r>
+      <w:r>
+        <w:rPr>
+          <w:rFonts w:ascii="Arial" w:eastAsia="Arial" w:hAnsi="Arial" w:cs="Arial"/>
+          <w:bCs/>
+        </w:rPr>
+        <w:t>2</w:t>
+      </w:r>
+      <w:r>
+        <w:rPr>
+          <w:rFonts w:ascii="Arial" w:eastAsia="Arial" w:hAnsi="Arial" w:cs="Arial"/>
+          <w:bCs/>
+        </w:rPr>
+        <w:t xml:space="preserve">, ‘dd MMMM </w:t>
+      </w:r>
+      <w:proofErr w:type="spellStart"/>
+      <w:r>
+        <w:rPr>
+          <w:rFonts w:ascii="Arial" w:eastAsia="Arial" w:hAnsi="Arial" w:cs="Arial"/>
+          <w:bCs/>
+        </w:rPr>
+        <w:t>yyyy</w:t>
+      </w:r>
+      <w:proofErr w:type="spellEnd"/>
+      <w:r>
+        <w:rPr>
+          <w:rFonts w:ascii="Arial" w:eastAsia="Arial" w:hAnsi="Arial" w:cs="Arial"/>
+          <w:bCs/>
+        </w:rPr>
+        <w:t>’, ‘</w:t>
+      </w:r>
+      <w:proofErr w:type="spellStart"/>
+      <w:r>
+        <w:rPr>
+          <w:rFonts w:ascii="Arial" w:eastAsia="Arial" w:hAnsi="Arial" w:cs="Arial"/>
+          <w:bCs/>
+        </w:rPr>
+        <w:t>yyyy</w:t>
+      </w:r>
+      <w:proofErr w:type="spellEnd"/>
+      <w:r>
+        <w:rPr>
+          <w:rFonts w:ascii="Arial" w:eastAsia="Arial" w:hAnsi="Arial" w:cs="Arial"/>
+          <w:bCs/>
+        </w:rPr>
+        <w:t>-MM-dd’</w:t>
+      </w:r>
+      <w:r>
+        <w:rPr>
+          <w:rFonts w:ascii="Arial" w:eastAsia="Arial" w:hAnsi="Arial" w:cs="Arial"/>
+          <w:bCs/>
+        </w:rPr>
+        <w:t>)}</w:t>
+      </w:r>
+      <w:r>
+        <w:rPr>
+          <w:rFonts w:ascii="Arial" w:hAnsi="Arial" w:cs="Arial"/>
+          <w:b/>
+          <w:bCs/>
+        </w:rPr>
+        <w:t>&gt;&gt;</w:t>
+      </w:r>
+      <w:r>
+        <w:rPr>
+          <w:rFonts w:ascii="Arial" w:hAnsi="Arial" w:cs="Arial"/>
+        </w:rPr>
+        <w:t>.</w:t>
+      </w:r>
+      <w:r>
+        <w:rPr>
+          <w:rFonts w:ascii="Arial" w:hAnsi="Arial" w:cs="Arial"/>
+        </w:rPr>
+        <w:t xml:space="preserve"> </w:t>
+      </w:r>
+      <w:r>
+        <w:rPr>
+          <w:rFonts w:ascii="Arial" w:hAnsi="Arial" w:cs="Arial"/>
+        </w:rPr>
         <w:t>&lt;&lt;</w:t>
       </w:r>
       <w:r>
         <w:rPr>
-          <w:rFonts w:ascii="Arial" w:eastAsia="Arial" w:hAnsi="Arial" w:cs="Arial"/>
-          <w:bCs/>
-        </w:rPr>
-        <w:t>{dateFormat(</w:t>
+          <w:rFonts w:ascii="Arial" w:hAnsi="Arial" w:cs="Arial"/>
+          <w:lang w:val="en-US"/>
+        </w:rPr>
+        <w:t>smallClaimsCreditHire.input5&gt;&gt; &lt;&lt;smallClaimsCreditHire.input6</w:t>
+      </w:r>
+      <w:r>
+        <w:rPr>
+          <w:rFonts w:ascii="Arial" w:hAnsi="Arial" w:cs="Arial"/>
+          <w:lang w:val="en-US"/>
+        </w:rPr>
+        <w:t>&gt;&gt;</w:t>
+      </w:r>
+      <w:r>
+        <w:rPr>
+          <w:rFonts w:ascii="Arial" w:hAnsi="Arial" w:cs="Arial"/>
+          <w:lang w:val="en-US"/>
+        </w:rPr>
+        <w:t xml:space="preserve"> </w:t>
+      </w:r>
+      <w:r>
+        <w:rPr>
+          <w:rFonts w:ascii="Arial" w:hAnsi="Arial" w:cs="Arial"/>
+          <w:b/>
+          <w:bCs/>
+          <w:lang w:val="en-US"/>
+        </w:rPr>
+        <w:t>&lt;&lt;</w:t>
+      </w:r>
+      <w:r>
+        <w:rPr>
+          <w:rFonts w:ascii="Arial" w:eastAsia="Arial" w:hAnsi="Arial" w:cs="Arial"/>
+          <w:bCs/>
+        </w:rPr>
+        <w:t>{</w:t>
+      </w:r>
+      <w:proofErr w:type="spellStart"/>
+      <w:r>
+        <w:rPr>
+          <w:rFonts w:ascii="Arial" w:eastAsia="Arial" w:hAnsi="Arial" w:cs="Arial"/>
+          <w:bCs/>
+        </w:rPr>
+        <w:t>dateFormat</w:t>
+      </w:r>
+      <w:proofErr w:type="spellEnd"/>
+      <w:r>
+        <w:rPr>
+          <w:rFonts w:ascii="Arial" w:eastAsia="Arial" w:hAnsi="Arial" w:cs="Arial"/>
+          <w:bCs/>
+        </w:rPr>
+        <w:t>(</w:t>
       </w:r>
       <w:r>
         <w:rPr>
@@ -2869,42 +3392,69 @@
           <w:rFonts w:ascii="Arial" w:eastAsia="Arial" w:hAnsi="Arial" w:cs="Arial"/>
           <w:bCs/>
         </w:rPr>
-        <w:t>2</w:t>
-      </w:r>
-      <w:r>
-        <w:rPr>
-          <w:rFonts w:ascii="Arial" w:eastAsia="Arial" w:hAnsi="Arial" w:cs="Arial"/>
-          <w:bCs/>
-        </w:rPr>
-        <w:t>, ‘dd MMMM yyyy’, ‘</w:t>
-      </w:r>
-      <w:r>
-        <w:rPr>
-          <w:rFonts w:ascii="Arial" w:eastAsia="Arial" w:hAnsi="Arial" w:cs="Arial"/>
-          <w:bCs/>
-        </w:rPr>
-        <w:t>yyyy-MM-dd’</w:t>
-      </w:r>
-      <w:r>
-        <w:rPr>
-          <w:rFonts w:ascii="Arial" w:eastAsia="Arial" w:hAnsi="Arial" w:cs="Arial"/>
-          <w:bCs/>
-        </w:rPr>
-        <w:t>)}</w:t>
+        <w:t xml:space="preserve">3, ‘dd MMMM </w:t>
+      </w:r>
+      <w:proofErr w:type="spellStart"/>
+      <w:r>
+        <w:rPr>
+          <w:rFonts w:ascii="Arial" w:eastAsia="Arial" w:hAnsi="Arial" w:cs="Arial"/>
+          <w:bCs/>
+        </w:rPr>
+        <w:t>yyyy</w:t>
+      </w:r>
+      <w:proofErr w:type="spellEnd"/>
+      <w:r>
+        <w:rPr>
+          <w:rFonts w:ascii="Arial" w:eastAsia="Arial" w:hAnsi="Arial" w:cs="Arial"/>
+          <w:bCs/>
+        </w:rPr>
+        <w:t>’, ‘</w:t>
+      </w:r>
+      <w:proofErr w:type="spellStart"/>
+      <w:r>
+        <w:rPr>
+          <w:rFonts w:ascii="Arial" w:eastAsia="Arial" w:hAnsi="Arial" w:cs="Arial"/>
+          <w:bCs/>
+        </w:rPr>
+        <w:t>yyyy</w:t>
+      </w:r>
+      <w:proofErr w:type="spellEnd"/>
+      <w:r>
+        <w:rPr>
+          <w:rFonts w:ascii="Arial" w:eastAsia="Arial" w:hAnsi="Arial" w:cs="Arial"/>
+          <w:bCs/>
+        </w:rPr>
+        <w:t>-MM-dd’</w:t>
+      </w:r>
+      <w:r>
+        <w:rPr>
+          <w:rFonts w:ascii="Arial" w:eastAsia="Arial" w:hAnsi="Arial" w:cs="Arial"/>
+          <w:bCs/>
+        </w:rPr>
+        <w:t>)</w:t>
+      </w:r>
+      <w:r>
+        <w:rPr>
+          <w:rFonts w:ascii="Arial" w:eastAsia="Arial" w:hAnsi="Arial" w:cs="Arial"/>
+          <w:bCs/>
+        </w:rPr>
+        <w:t>}</w:t>
       </w:r>
       <w:r>
         <w:rPr>
           <w:rFonts w:ascii="Arial" w:hAnsi="Arial" w:cs="Arial"/>
           <w:b/>
           <w:bCs/>
+          <w:lang w:val="en-US"/>
         </w:rPr>
         <w:t>&gt;&gt;</w:t>
       </w:r>
       <w:r>
         <w:rPr>
           <w:rFonts w:ascii="Arial" w:hAnsi="Arial" w:cs="Arial"/>
-        </w:rPr>
-        <w:t>.</w:t>
+          <w:lang w:val="en-US"/>
+        </w:rPr>
+        <w:t xml:space="preserve">, </w:t>
       </w:r>
       <w:r>
         <w:rPr>
@@ -2917,28 +3467,19 @@
           <w:rFonts w:ascii="Arial" w:hAnsi="Arial" w:cs="Arial"/>
           <w:lang w:val="en-US"/>
         </w:rPr>
-        <w:t>smallClaimsCreditHire.input5&gt;&gt; &lt;&lt;smallClaimsCreditHire.input6</w:t>
-      </w:r>
-      <w:r>
-        <w:rPr>
-          <w:rFonts w:ascii="Arial" w:hAnsi="Arial" w:cs="Arial"/>
-          <w:lang w:val="en-US"/>
-        </w:rPr>
-        <w:t>&gt;&gt;</w:t>
-      </w:r>
-      <w:r>
-        <w:rPr>
-          <w:rFonts w:ascii="Arial" w:hAnsi="Arial" w:cs="Arial"/>
-          <w:lang w:val="en-US"/>
-        </w:rPr>
-        <w:t xml:space="preserve"> </w:t>
+        <w:t>smallClaimsCreditHire.input7</w:t>
+      </w:r>
+      <w:r>
+        <w:rPr>
+          <w:rFonts w:ascii="Arial" w:hAnsi="Arial" w:cs="Arial"/>
+        </w:rPr>
+        <w:t xml:space="preserve">&gt;&gt; </w:t>
       </w:r>
       <w:r>
         <w:rPr>
           <w:rFonts w:ascii="Arial" w:hAnsi="Arial" w:cs="Arial"/>
           <w:b/>
           <w:bCs/>
-          <w:lang w:val="en-US"/>
         </w:rPr>
         <w:t>&lt;&lt;</w:t>
       </w:r>
@@ -2949,12 +3490,21 @@
         </w:rPr>
         <w:t>{</w:t>
       </w:r>
-      <w:r>
-        <w:rPr>
-          <w:rFonts w:ascii="Arial" w:eastAsia="Arial" w:hAnsi="Arial" w:cs="Arial"/>
-          <w:bCs/>
-        </w:rPr>
-        <w:t>dateFormat(</w:t>
+      <w:proofErr w:type="spellStart"/>
+      <w:r>
+        <w:rPr>
+          <w:rFonts w:ascii="Arial" w:eastAsia="Arial" w:hAnsi="Arial" w:cs="Arial"/>
+          <w:bCs/>
+        </w:rPr>
+        <w:t>dateFormat</w:t>
+      </w:r>
+      <w:proofErr w:type="spellEnd"/>
+      <w:r>
+        <w:rPr>
+          <w:rFonts w:ascii="Arial" w:eastAsia="Arial" w:hAnsi="Arial" w:cs="Arial"/>
+          <w:bCs/>
+        </w:rPr>
+        <w:t>(</w:t>
       </w:r>
       <w:r>
         <w:rPr>
@@ -2975,99 +3525,39 @@
           <w:rFonts w:ascii="Arial" w:eastAsia="Arial" w:hAnsi="Arial" w:cs="Arial"/>
           <w:bCs/>
         </w:rPr>
-        <w:t>3, ‘dd MMMM yyyy’, ‘yyyy-MM-dd’</w:t>
-      </w:r>
-      <w:r>
-        <w:rPr>
-          <w:rFonts w:ascii="Arial" w:eastAsia="Arial" w:hAnsi="Arial" w:cs="Arial"/>
-          <w:bCs/>
-        </w:rPr>
-        <w:t>)</w:t>
-      </w:r>
-      <w:r>
-        <w:rPr>
-          <w:rFonts w:ascii="Arial" w:eastAsia="Arial" w:hAnsi="Arial" w:cs="Arial"/>
-          <w:bCs/>
-        </w:rPr>
-        <w:t>}</w:t>
-      </w:r>
-      <w:r>
-        <w:rPr>
-          <w:rFonts w:ascii="Arial" w:hAnsi="Arial" w:cs="Arial"/>
-          <w:b/>
-          <w:bCs/>
-          <w:lang w:val="en-US"/>
-        </w:rPr>
-        <w:t>&gt;&gt;</w:t>
-      </w:r>
-      <w:r>
-        <w:rPr>
-          <w:rFonts w:ascii="Arial" w:hAnsi="Arial" w:cs="Arial"/>
-          <w:lang w:val="en-US"/>
-        </w:rPr>
-        <w:t xml:space="preserve">, </w:t>
-      </w:r>
-      <w:r>
-        <w:rPr>
-          <w:rFonts w:ascii="Arial" w:hAnsi="Arial" w:cs="Arial"/>
-        </w:rPr>
-        <w:t>&lt;&lt;</w:t>
-      </w:r>
-      <w:r>
-        <w:rPr>
-          <w:rFonts w:ascii="Arial" w:hAnsi="Arial" w:cs="Arial"/>
-          <w:lang w:val="en-US"/>
-        </w:rPr>
-        <w:t>smallClaimsCreditHire.input7</w:t>
-      </w:r>
-      <w:r>
-        <w:rPr>
-          <w:rFonts w:ascii="Arial" w:hAnsi="Arial" w:cs="Arial"/>
-        </w:rPr>
-        <w:t xml:space="preserve">&gt;&gt; </w:t>
-      </w:r>
-      <w:r>
-        <w:rPr>
-          <w:rFonts w:ascii="Arial" w:hAnsi="Arial" w:cs="Arial"/>
-          <w:b/>
-          <w:bCs/>
-        </w:rPr>
-        <w:t>&lt;&lt;</w:t>
-      </w:r>
-      <w:r>
-        <w:rPr>
-          <w:rFonts w:ascii="Arial" w:eastAsia="Arial" w:hAnsi="Arial" w:cs="Arial"/>
-          <w:bCs/>
-        </w:rPr>
-        <w:t>{</w:t>
-      </w:r>
-      <w:r>
-        <w:rPr>
-          <w:rFonts w:ascii="Arial" w:eastAsia="Arial" w:hAnsi="Arial" w:cs="Arial"/>
-          <w:bCs/>
-        </w:rPr>
-        <w:t>dateFormat(</w:t>
-      </w:r>
-      <w:r>
-        <w:rPr>
-          <w:rFonts w:ascii="Arial" w:eastAsia="Arial" w:hAnsi="Arial" w:cs="Arial"/>
-          <w:bCs/>
-        </w:rPr>
-        <w:t>smallClaimsCreditHire</w:t>
-      </w:r>
-      <w:r>
-        <w:rPr>
-          <w:rFonts w:ascii="Arial" w:eastAsia="Arial" w:hAnsi="Arial" w:cs="Arial"/>
-          <w:bCs/>
-        </w:rPr>
-        <w:t>.date</w:t>
-      </w:r>
-      <w:r>
-        <w:rPr>
-          <w:rFonts w:ascii="Arial" w:eastAsia="Arial" w:hAnsi="Arial" w:cs="Arial"/>
-          <w:bCs/>
-        </w:rPr>
-        <w:t>4, ‘dd MMMM yyyy’, ‘yyyy-MM-dd’</w:t>
+        <w:t xml:space="preserve">4, ‘dd MMMM </w:t>
+      </w:r>
+      <w:proofErr w:type="spellStart"/>
+      <w:r>
+        <w:rPr>
+          <w:rFonts w:ascii="Arial" w:eastAsia="Arial" w:hAnsi="Arial" w:cs="Arial"/>
+          <w:bCs/>
+        </w:rPr>
+        <w:t>yyyy</w:t>
+      </w:r>
+      <w:proofErr w:type="spellEnd"/>
+      <w:r>
+        <w:rPr>
+          <w:rFonts w:ascii="Arial" w:eastAsia="Arial" w:hAnsi="Arial" w:cs="Arial"/>
+          <w:bCs/>
+        </w:rPr>
+        <w:t>’, ‘</w:t>
+      </w:r>
+      <w:proofErr w:type="spellStart"/>
+      <w:r>
+        <w:rPr>
+          <w:rFonts w:ascii="Arial" w:eastAsia="Arial" w:hAnsi="Arial" w:cs="Arial"/>
+          <w:bCs/>
+        </w:rPr>
+        <w:t>yyyy</w:t>
+      </w:r>
+      <w:proofErr w:type="spellEnd"/>
+      <w:r>
+        <w:rPr>
+          <w:rFonts w:ascii="Arial" w:eastAsia="Arial" w:hAnsi="Arial" w:cs="Arial"/>
+          <w:bCs/>
+        </w:rPr>
+        <w:t>-MM-dd’</w:t>
       </w:r>
       <w:r>
         <w:rPr>
@@ -3103,7 +3593,7 @@
         <w:pStyle w:val="ListParagraph"/>
         <w:numPr>
           <w:ilvl w:val="0"/>
-          <w:numId w:val="19"/>
+          <w:numId w:val="1"/>
         </w:numPr>
         <w:rPr>
           <w:rFonts w:ascii="Arial" w:hAnsi="Arial" w:cs="Arial"/>
@@ -3138,6 +3628,139 @@
           <w:bCs/>
           <w:lang w:val="en-US"/>
         </w:rPr>
+        <w:t>&lt;</w:t>
+      </w:r>
+      <w:proofErr w:type="gramStart"/>
+      <w:r>
+        <w:rPr>
+          <w:rFonts w:ascii="Arial" w:hAnsi="Arial" w:cs="Arial"/>
+          <w:b/>
+          <w:bCs/>
+          <w:lang w:val="en-US"/>
+        </w:rPr>
+        <w:t>&lt;</w:t>
+      </w:r>
+      <w:r>
+        <w:rPr>
+          <w:rFonts w:ascii="Arial" w:eastAsia="Arial" w:hAnsi="Arial" w:cs="Arial"/>
+          <w:bCs/>
+        </w:rPr>
+        <w:t>{</w:t>
+      </w:r>
+      <w:proofErr w:type="spellStart"/>
+      <w:proofErr w:type="gramEnd"/>
+      <w:r>
+        <w:rPr>
+          <w:rFonts w:ascii="Arial" w:eastAsia="Arial" w:hAnsi="Arial" w:cs="Arial"/>
+          <w:bCs/>
+        </w:rPr>
+        <w:t>dateFormat</w:t>
+      </w:r>
+      <w:proofErr w:type="spellEnd"/>
+      <w:r>
+        <w:rPr>
+          <w:rFonts w:ascii="Arial" w:eastAsia="Arial" w:hAnsi="Arial" w:cs="Arial"/>
+          <w:bCs/>
+        </w:rPr>
+        <w:t>(</w:t>
+      </w:r>
+      <w:r>
+        <w:rPr>
+          <w:rFonts w:ascii="Arial" w:eastAsia="Arial" w:hAnsi="Arial" w:cs="Arial"/>
+          <w:bCs/>
+        </w:rPr>
+        <w:t>smallClaimsCreditHire</w:t>
+      </w:r>
+      <w:r>
+        <w:rPr>
+          <w:rFonts w:ascii="Arial" w:eastAsia="Arial" w:hAnsi="Arial" w:cs="Arial"/>
+          <w:bCs/>
+        </w:rPr>
+        <w:t>.date</w:t>
+      </w:r>
+      <w:r>
+        <w:rPr>
+          <w:rFonts w:ascii="Arial" w:eastAsia="Arial" w:hAnsi="Arial" w:cs="Arial"/>
+          <w:bCs/>
+        </w:rPr>
+        <w:t xml:space="preserve">5, ‘dd MMMM </w:t>
+      </w:r>
+      <w:proofErr w:type="spellStart"/>
+      <w:r>
+        <w:rPr>
+          <w:rFonts w:ascii="Arial" w:eastAsia="Arial" w:hAnsi="Arial" w:cs="Arial"/>
+          <w:bCs/>
+        </w:rPr>
+        <w:t>yyyy</w:t>
+      </w:r>
+      <w:proofErr w:type="spellEnd"/>
+      <w:r>
+        <w:rPr>
+          <w:rFonts w:ascii="Arial" w:eastAsia="Arial" w:hAnsi="Arial" w:cs="Arial"/>
+          <w:bCs/>
+        </w:rPr>
+        <w:t>’, ‘</w:t>
+      </w:r>
+      <w:proofErr w:type="spellStart"/>
+      <w:r>
+        <w:rPr>
+          <w:rFonts w:ascii="Arial" w:eastAsia="Arial" w:hAnsi="Arial" w:cs="Arial"/>
+          <w:bCs/>
+        </w:rPr>
+        <w:t>yyyy</w:t>
+      </w:r>
+      <w:proofErr w:type="spellEnd"/>
+      <w:r>
+        <w:rPr>
+          <w:rFonts w:ascii="Arial" w:eastAsia="Arial" w:hAnsi="Arial" w:cs="Arial"/>
+          <w:bCs/>
+        </w:rPr>
+        <w:t>-MM-dd’</w:t>
+      </w:r>
+      <w:r>
+        <w:rPr>
+          <w:rFonts w:ascii="Arial" w:eastAsia="Arial" w:hAnsi="Arial" w:cs="Arial"/>
+          <w:bCs/>
+        </w:rPr>
+        <w:t>)</w:t>
+      </w:r>
+      <w:r>
+        <w:rPr>
+          <w:rFonts w:ascii="Arial" w:eastAsia="Arial" w:hAnsi="Arial" w:cs="Arial"/>
+          <w:bCs/>
+        </w:rPr>
+        <w:t>}</w:t>
+      </w:r>
+      <w:r>
+        <w:rPr>
+          <w:rFonts w:ascii="Arial" w:hAnsi="Arial" w:cs="Arial"/>
+          <w:b/>
+          <w:bCs/>
+          <w:lang w:val="en-US"/>
+        </w:rPr>
+        <w:t>&gt;&gt;</w:t>
+      </w:r>
+      <w:r>
+        <w:rPr>
+          <w:rFonts w:ascii="Arial" w:hAnsi="Arial" w:cs="Arial"/>
+          <w:lang w:val="en-US"/>
+        </w:rPr>
+        <w:t xml:space="preserve"> &lt;&lt;smallClaimsCreditHire.input10</w:t>
+      </w:r>
+      <w:r>
+        <w:rPr>
+          <w:rFonts w:ascii="Arial" w:hAnsi="Arial" w:cs="Arial"/>
+          <w:lang w:val="en-US"/>
+        </w:rPr>
+        <w:t xml:space="preserve">&gt;&gt; </w:t>
+      </w:r>
+      <w:r>
+        <w:rPr>
+          <w:rFonts w:ascii="Arial" w:hAnsi="Arial" w:cs="Arial"/>
+          <w:b/>
+          <w:bCs/>
+          <w:lang w:val="en-US"/>
+        </w:rPr>
         <w:t>&lt;&lt;</w:t>
       </w:r>
       <w:r>
@@ -3147,12 +3770,21 @@
         </w:rPr>
         <w:t>{</w:t>
       </w:r>
-      <w:r>
-        <w:rPr>
-          <w:rFonts w:ascii="Arial" w:eastAsia="Arial" w:hAnsi="Arial" w:cs="Arial"/>
-          <w:bCs/>
-        </w:rPr>
-        <w:t>dateFormat(</w:t>
+      <w:proofErr w:type="spellStart"/>
+      <w:r>
+        <w:rPr>
+          <w:rFonts w:ascii="Arial" w:eastAsia="Arial" w:hAnsi="Arial" w:cs="Arial"/>
+          <w:bCs/>
+        </w:rPr>
+        <w:t>dateFormat</w:t>
+      </w:r>
+      <w:proofErr w:type="spellEnd"/>
+      <w:r>
+        <w:rPr>
+          <w:rFonts w:ascii="Arial" w:eastAsia="Arial" w:hAnsi="Arial" w:cs="Arial"/>
+          <w:bCs/>
+        </w:rPr>
+        <w:t>(</w:t>
       </w:r>
       <w:r>
         <w:rPr>
@@ -3173,88 +3805,39 @@
           <w:rFonts w:ascii="Arial" w:eastAsia="Arial" w:hAnsi="Arial" w:cs="Arial"/>
           <w:bCs/>
         </w:rPr>
-        <w:t>5, ‘dd MMMM yyyy’, ‘yyyy-MM-dd’</w:t>
-      </w:r>
-      <w:r>
-        <w:rPr>
-          <w:rFonts w:ascii="Arial" w:eastAsia="Arial" w:hAnsi="Arial" w:cs="Arial"/>
-          <w:bCs/>
-        </w:rPr>
-        <w:t>)</w:t>
-      </w:r>
-      <w:r>
-        <w:rPr>
-          <w:rFonts w:ascii="Arial" w:eastAsia="Arial" w:hAnsi="Arial" w:cs="Arial"/>
-          <w:bCs/>
-        </w:rPr>
-        <w:t>}</w:t>
-      </w:r>
-      <w:r>
-        <w:rPr>
-          <w:rFonts w:ascii="Arial" w:hAnsi="Arial" w:cs="Arial"/>
-          <w:b/>
-          <w:bCs/>
-          <w:lang w:val="en-US"/>
-        </w:rPr>
-        <w:t>&gt;&gt;</w:t>
-      </w:r>
-      <w:r>
-        <w:rPr>
-          <w:rFonts w:ascii="Arial" w:hAnsi="Arial" w:cs="Arial"/>
-          <w:lang w:val="en-US"/>
-        </w:rPr>
-        <w:t xml:space="preserve"> &lt;&lt;smallClaimsCreditHire.input10</w:t>
-      </w:r>
-      <w:r>
-        <w:rPr>
-          <w:rFonts w:ascii="Arial" w:hAnsi="Arial" w:cs="Arial"/>
-          <w:lang w:val="en-US"/>
-        </w:rPr>
-        <w:t xml:space="preserve">&gt;&gt; </w:t>
-      </w:r>
-      <w:r>
-        <w:rPr>
-          <w:rFonts w:ascii="Arial" w:hAnsi="Arial" w:cs="Arial"/>
-          <w:b/>
-          <w:bCs/>
-          <w:lang w:val="en-US"/>
-        </w:rPr>
-        <w:t>&lt;&lt;</w:t>
-      </w:r>
-      <w:r>
-        <w:rPr>
-          <w:rFonts w:ascii="Arial" w:eastAsia="Arial" w:hAnsi="Arial" w:cs="Arial"/>
-          <w:bCs/>
-        </w:rPr>
-        <w:t>{</w:t>
-      </w:r>
-      <w:r>
-        <w:rPr>
-          <w:rFonts w:ascii="Arial" w:eastAsia="Arial" w:hAnsi="Arial" w:cs="Arial"/>
-          <w:bCs/>
-        </w:rPr>
-        <w:t>dateFormat(</w:t>
-      </w:r>
-      <w:r>
-        <w:rPr>
-          <w:rFonts w:ascii="Arial" w:eastAsia="Arial" w:hAnsi="Arial" w:cs="Arial"/>
-          <w:bCs/>
-        </w:rPr>
-        <w:t>smallClaimsCreditHire</w:t>
-      </w:r>
-      <w:r>
-        <w:rPr>
-          <w:rFonts w:ascii="Arial" w:eastAsia="Arial" w:hAnsi="Arial" w:cs="Arial"/>
-          <w:bCs/>
-        </w:rPr>
-        <w:t>.date</w:t>
-      </w:r>
-      <w:r>
-        <w:rPr>
-          <w:rFonts w:ascii="Arial" w:eastAsia="Arial" w:hAnsi="Arial" w:cs="Arial"/>
-          <w:bCs/>
-        </w:rPr>
-        <w:t>6, ‘dd MMMM yyyy’, ‘yyyy-MM-dd’</w:t>
+        <w:t xml:space="preserve">6, ‘dd MMMM </w:t>
+      </w:r>
+      <w:proofErr w:type="spellStart"/>
+      <w:r>
+        <w:rPr>
+          <w:rFonts w:ascii="Arial" w:eastAsia="Arial" w:hAnsi="Arial" w:cs="Arial"/>
+          <w:bCs/>
+        </w:rPr>
+        <w:t>yyyy</w:t>
+      </w:r>
+      <w:proofErr w:type="spellEnd"/>
+      <w:r>
+        <w:rPr>
+          <w:rFonts w:ascii="Arial" w:eastAsia="Arial" w:hAnsi="Arial" w:cs="Arial"/>
+          <w:bCs/>
+        </w:rPr>
+        <w:t>’, ‘</w:t>
+      </w:r>
+      <w:proofErr w:type="spellStart"/>
+      <w:r>
+        <w:rPr>
+          <w:rFonts w:ascii="Arial" w:eastAsia="Arial" w:hAnsi="Arial" w:cs="Arial"/>
+          <w:bCs/>
+        </w:rPr>
+        <w:t>yyyy</w:t>
+      </w:r>
+      <w:proofErr w:type="spellEnd"/>
+      <w:r>
+        <w:rPr>
+          <w:rFonts w:ascii="Arial" w:eastAsia="Arial" w:hAnsi="Arial" w:cs="Arial"/>
+          <w:bCs/>
+        </w:rPr>
+        <w:t>-MM-dd’</w:t>
       </w:r>
       <w:r>
         <w:rPr>
@@ -3292,7 +3875,7 @@
         <w:pStyle w:val="ListParagraph"/>
         <w:numPr>
           <w:ilvl w:val="0"/>
-          <w:numId w:val="19"/>
+          <w:numId w:val="1"/>
         </w:numPr>
         <w:rPr>
           <w:rFonts w:ascii="Arial" w:hAnsi="Arial" w:cs="Arial"/>
@@ -3383,12 +3966,21 @@
         </w:rPr>
         <w:t>_{</w:t>
       </w:r>
-      <w:r>
-        <w:rPr>
-          <w:rFonts w:ascii="Arial" w:hAnsi="Arial" w:cs="Arial"/>
-          <w:lang w:val="en-US"/>
-        </w:rPr>
-        <w:t>hasRoadTrafficAccident=true</w:t>
+      <w:proofErr w:type="spellStart"/>
+      <w:r>
+        <w:rPr>
+          <w:rFonts w:ascii="Arial" w:hAnsi="Arial" w:cs="Arial"/>
+          <w:lang w:val="en-US"/>
+        </w:rPr>
+        <w:t>hasRoadTrafficAccident</w:t>
+      </w:r>
+      <w:proofErr w:type="spellEnd"/>
+      <w:r>
+        <w:rPr>
+          <w:rFonts w:ascii="Arial" w:hAnsi="Arial" w:cs="Arial"/>
+          <w:lang w:val="en-US"/>
+        </w:rPr>
+        <w:t>=true</w:t>
       </w:r>
       <w:r>
         <w:rPr>
@@ -3426,7 +4018,7 @@
         <w:pStyle w:val="ListParagraph"/>
         <w:numPr>
           <w:ilvl w:val="0"/>
-          <w:numId w:val="13"/>
+          <w:numId w:val="1"/>
         </w:numPr>
         <w:rPr>
           <w:rFonts w:ascii="Arial" w:hAnsi="Arial" w:cs="Arial"/>
@@ -3439,6 +4031,7 @@
         </w:rPr>
         <w:t>&lt;&lt;</w:t>
       </w:r>
+      <w:proofErr w:type="spellStart"/>
       <w:r>
         <w:rPr>
           <w:rFonts w:ascii="Arial" w:hAnsi="Arial" w:cs="Arial"/>
@@ -3446,6 +4039,7 @@
         </w:rPr>
         <w:t>smallClaimsRoadTrafficAccident.input</w:t>
       </w:r>
+      <w:proofErr w:type="spellEnd"/>
       <w:r>
         <w:rPr>
           <w:rFonts w:ascii="Arial" w:hAnsi="Arial" w:cs="Arial"/>
@@ -3490,11 +4084,19 @@
         </w:rPr>
         <w:t>&lt;&lt;cs_{</w:t>
       </w:r>
-      <w:r>
-        <w:rPr>
-          <w:rFonts w:ascii="Arial" w:hAnsi="Arial" w:cs="Arial"/>
-        </w:rPr>
-        <w:t>hasNewDirections=true</w:t>
+      <w:proofErr w:type="spellStart"/>
+      <w:r>
+        <w:rPr>
+          <w:rFonts w:ascii="Arial" w:hAnsi="Arial" w:cs="Arial"/>
+        </w:rPr>
+        <w:t>hasNewDirections</w:t>
+      </w:r>
+      <w:proofErr w:type="spellEnd"/>
+      <w:r>
+        <w:rPr>
+          <w:rFonts w:ascii="Arial" w:hAnsi="Arial" w:cs="Arial"/>
+        </w:rPr>
+        <w:t>=true</w:t>
       </w:r>
       <w:r>
         <w:rPr>
@@ -3551,8 +4153,23 @@
           <w:rFonts w:ascii="Arial" w:hAnsi="Arial" w:cs="Arial"/>
           <w:bCs/>
         </w:rPr>
-        <w:lastRenderedPageBreak/>
-        <w:t>&lt;&lt;rs_smallClaimsAddNewDirections&gt;&gt;</w:t>
+        <w:t>&lt;&lt;</w:t>
+      </w:r>
+      <w:proofErr w:type="spellStart"/>
+      <w:r>
+        <w:rPr>
+          <w:rFonts w:ascii="Arial" w:hAnsi="Arial" w:cs="Arial"/>
+          <w:bCs/>
+        </w:rPr>
+        <w:t>rs_smallClaimsAddNewDirections</w:t>
+      </w:r>
+      <w:proofErr w:type="spellEnd"/>
+      <w:r>
+        <w:rPr>
+          <w:rFonts w:ascii="Arial" w:hAnsi="Arial" w:cs="Arial"/>
+          <w:bCs/>
+        </w:rPr>
+        <w:t>&gt;&gt;</w:t>
       </w:r>
     </w:p>
     <w:p>
@@ -3560,7 +4177,7 @@
         <w:pStyle w:val="ListParagraph"/>
         <w:numPr>
           <w:ilvl w:val="0"/>
-          <w:numId w:val="13"/>
+          <w:numId w:val="1"/>
         </w:numPr>
         <w:rPr>
           <w:rFonts w:ascii="Arial" w:hAnsi="Arial" w:cs="Arial"/>
@@ -3572,8 +4189,11 @@
           <w:rFonts w:ascii="Arial" w:hAnsi="Arial" w:cs="Arial"/>
           <w:bCs/>
         </w:rPr>
+        <w:lastRenderedPageBreak/>
         <w:t>&lt;&lt;</w:t>
       </w:r>
+      <w:proofErr w:type="spellStart"/>
+      <w:proofErr w:type="gramStart"/>
       <w:r>
         <w:rPr>
           <w:rFonts w:ascii="Arial" w:hAnsi="Arial" w:cs="Arial"/>
@@ -3586,22 +4206,47 @@
           <w:rFonts w:ascii="Arial" w:hAnsi="Arial" w:cs="Arial"/>
           <w:bCs/>
         </w:rPr>
-        <w:t>directionComment&gt;&gt;</w:t>
-      </w:r>
-    </w:p>
-    <w:p>
-      <w:pPr>
-        <w:rPr>
-          <w:rFonts w:ascii="Arial" w:hAnsi="Arial" w:cs="Arial"/>
-          <w:bCs/>
-        </w:rPr>
-      </w:pPr>
-      <w:r>
-        <w:rPr>
-          <w:rFonts w:ascii="Arial" w:hAnsi="Arial" w:cs="Arial"/>
-          <w:bCs/>
-        </w:rPr>
-        <w:t>&lt;&lt;es_smallClaimsAddNewDirections&gt;&gt;</w:t>
+        <w:t>directionComment</w:t>
+      </w:r>
+      <w:proofErr w:type="spellEnd"/>
+      <w:proofErr w:type="gramEnd"/>
+      <w:r>
+        <w:rPr>
+          <w:rFonts w:ascii="Arial" w:hAnsi="Arial" w:cs="Arial"/>
+          <w:bCs/>
+        </w:rPr>
+        <w:t>&gt;&gt;</w:t>
+      </w:r>
+    </w:p>
+    <w:p>
+      <w:pPr>
+        <w:rPr>
+          <w:rFonts w:ascii="Arial" w:hAnsi="Arial" w:cs="Arial"/>
+          <w:bCs/>
+        </w:rPr>
+      </w:pPr>
+      <w:r>
+        <w:rPr>
+          <w:rFonts w:ascii="Arial" w:hAnsi="Arial" w:cs="Arial"/>
+          <w:bCs/>
+        </w:rPr>
+        <w:t>&lt;&lt;</w:t>
+      </w:r>
+      <w:proofErr w:type="spellStart"/>
+      <w:r>
+        <w:rPr>
+          <w:rFonts w:ascii="Arial" w:hAnsi="Arial" w:cs="Arial"/>
+          <w:bCs/>
+        </w:rPr>
+        <w:t>es_smallClaimsAddNewDirections</w:t>
+      </w:r>
+      <w:proofErr w:type="spellEnd"/>
+      <w:r>
+        <w:rPr>
+          <w:rFonts w:ascii="Arial" w:hAnsi="Arial" w:cs="Arial"/>
+          <w:bCs/>
+        </w:rPr>
+        <w:t>&gt;&gt;</w:t>
       </w:r>
     </w:p>
     <w:p>
@@ -3647,7 +4292,7 @@
         <w:pStyle w:val="ListParagraph"/>
         <w:numPr>
           <w:ilvl w:val="0"/>
-          <w:numId w:val="13"/>
+          <w:numId w:val="1"/>
         </w:numPr>
         <w:rPr>
           <w:rFonts w:ascii="Arial" w:hAnsi="Arial" w:cs="Arial"/>
@@ -3660,6 +4305,7 @@
         </w:rPr>
         <w:t>&lt;&lt;</w:t>
       </w:r>
+      <w:proofErr w:type="spellStart"/>
       <w:r>
         <w:rPr>
           <w:rFonts w:ascii="Arial" w:hAnsi="Arial" w:cs="Arial"/>
@@ -3667,6 +4313,7 @@
         </w:rPr>
         <w:t>smallClaimsNotes.input</w:t>
       </w:r>
+      <w:proofErr w:type="spellEnd"/>
       <w:r>
         <w:rPr>
           <w:rFonts w:ascii="Arial" w:hAnsi="Arial" w:cs="Arial"/>
@@ -3678,15 +4325,57 @@
           <w:rFonts w:ascii="Arial" w:eastAsia="Arial" w:hAnsi="Arial" w:cs="Arial"/>
           <w:b/>
         </w:rPr>
-        <w:t>&lt;&lt;</w:t>
-      </w:r>
-      <w:r>
-        <w:rPr>
-          <w:rFonts w:ascii="Arial" w:eastAsia="Arial" w:hAnsi="Arial" w:cs="Arial"/>
-          <w:bCs/>
-        </w:rPr>
-        <w:t>{dateFormat(smallClaimsNotes.date, ‘dd MMMM yyyy’, ‘</w:t>
-      </w:r>
+        <w:t>&lt;</w:t>
+      </w:r>
+      <w:proofErr w:type="gramStart"/>
+      <w:r>
+        <w:rPr>
+          <w:rFonts w:ascii="Arial" w:eastAsia="Arial" w:hAnsi="Arial" w:cs="Arial"/>
+          <w:b/>
+        </w:rPr>
+        <w:t>&lt;</w:t>
+      </w:r>
+      <w:r>
+        <w:rPr>
+          <w:rFonts w:ascii="Arial" w:eastAsia="Arial" w:hAnsi="Arial" w:cs="Arial"/>
+          <w:bCs/>
+        </w:rPr>
+        <w:t>{</w:t>
+      </w:r>
+      <w:proofErr w:type="spellStart"/>
+      <w:proofErr w:type="gramEnd"/>
+      <w:r>
+        <w:rPr>
+          <w:rFonts w:ascii="Arial" w:eastAsia="Arial" w:hAnsi="Arial" w:cs="Arial"/>
+          <w:bCs/>
+        </w:rPr>
+        <w:t>dateFormat</w:t>
+      </w:r>
+      <w:proofErr w:type="spellEnd"/>
+      <w:r>
+        <w:rPr>
+          <w:rFonts w:ascii="Arial" w:eastAsia="Arial" w:hAnsi="Arial" w:cs="Arial"/>
+          <w:bCs/>
+        </w:rPr>
+        <w:t>(</w:t>
+      </w:r>
+      <w:proofErr w:type="spellStart"/>
+      <w:r>
+        <w:rPr>
+          <w:rFonts w:ascii="Arial" w:eastAsia="Arial" w:hAnsi="Arial" w:cs="Arial"/>
+          <w:bCs/>
+        </w:rPr>
+        <w:t>smallClaimsNotes.date</w:t>
+      </w:r>
+      <w:proofErr w:type="spellEnd"/>
+      <w:r>
+        <w:rPr>
+          <w:rFonts w:ascii="Arial" w:eastAsia="Arial" w:hAnsi="Arial" w:cs="Arial"/>
+          <w:bCs/>
+        </w:rPr>
+        <w:t xml:space="preserve">, ‘dd MMMM </w:t>
+      </w:r>
+      <w:proofErr w:type="spellStart"/>
       <w:r>
         <w:rPr>
           <w:rFonts w:ascii="Arial" w:eastAsia="Arial" w:hAnsi="Arial" w:cs="Arial"/>
@@ -3694,6 +4383,23 @@
         </w:rPr>
         <w:t>yyyy</w:t>
       </w:r>
+      <w:proofErr w:type="spellEnd"/>
+      <w:r>
+        <w:rPr>
+          <w:rFonts w:ascii="Arial" w:eastAsia="Arial" w:hAnsi="Arial" w:cs="Arial"/>
+          <w:bCs/>
+        </w:rPr>
+        <w:t>’, ‘</w:t>
+      </w:r>
+      <w:proofErr w:type="spellStart"/>
+      <w:r>
+        <w:rPr>
+          <w:rFonts w:ascii="Arial" w:eastAsia="Arial" w:hAnsi="Arial" w:cs="Arial"/>
+          <w:bCs/>
+        </w:rPr>
+        <w:t>yyyy</w:t>
+      </w:r>
+      <w:proofErr w:type="spellEnd"/>
       <w:r>
         <w:rPr>
           <w:rFonts w:ascii="Arial" w:eastAsia="Arial" w:hAnsi="Arial" w:cs="Arial"/>
@@ -3760,7 +4466,7 @@
 </file>
 
 <file path=word/endnotes.xml><?xml version="1.0" encoding="utf-8"?>
-<w:endnotes xmlns:wpc="http://schemas.microsoft.com/office/word/2010/wordprocessingCanvas" xmlns:cx="http://schemas.microsoft.com/office/drawing/2014/chartex" xmlns:cx1="http://schemas.microsoft.com/office/drawing/2015/9/8/chartex" xmlns:cx2="http://schemas.microsoft.com/office/drawing/2015/10/21/chartex" xmlns:cx3="http://schemas.microsoft.com/office/drawing/2016/5/9/chartex" xmlns:cx4="http://schemas.microsoft.com/office/drawing/2016/5/10/chartex" xmlns:cx5="http://schemas.microsoft.com/office/drawing/2016/5/11/chartex" xmlns:cx6="http://schemas.microsoft.com/office/drawing/2016/5/12/chartex" xmlns:cx7="http://schemas.microsoft.com/office/drawing/2016/5/13/chartex" xmlns:cx8="http://schemas.microsoft.com/office/drawing/2016/5/14/chartex" xmlns:mc="http://schemas.openxmlformats.org/markup-compatibility/2006" xmlns:aink="http://schemas.microsoft.com/office/drawing/2016/ink" xmlns:am3d="http://schemas.microsoft.com/office/drawing/2017/model3d" xmlns:o="urn:schemas-microsoft-com:office:office" xmlns:oel="http://schemas.microsoft.com/office/2019/extlst" xmlns:r="http://schemas.openxmlformats.org/officeDocument/2006/relationships" xmlns:m="http://schemas.openxmlformats.org/officeDocument/2006/math" xmlns:v="urn:schemas-microsoft-com:vml" xmlns:wp14="http://schemas.microsoft.com/office/word/2010/wordprocessingDrawing" xmlns:wp="http://schemas.openxmlformats.org/drawingml/2006/wordprocessingDrawing" xmlns:w10="urn:schemas-microsoft-com:office:word" xmlns:w="http://schemas.openxmlformats.org/wordprocessingml/2006/main" xmlns:w14="http://schemas.microsoft.com/office/word/2010/wordml" xmlns:w15="http://schemas.microsoft.com/office/word/2012/wordml" xmlns:w16cex="http://schemas.microsoft.com/office/word/2018/wordml/cex" xmlns:w16cid="http://schemas.microsoft.com/office/word/2016/wordml/cid" xmlns:w16="http://schemas.microsoft.com/office/word/2018/wordml" xmlns:w16sdtdh="http://schemas.microsoft.com/office/word/2020/wordml/sdtdatahash" xmlns:w16se="http://schemas.microsoft.com/office/word/2015/wordml/symex" xmlns:wpg="http://schemas.microsoft.com/office/word/2010/wordprocessingGroup" xmlns:wpi="http://schemas.microsoft.com/office/word/2010/wordprocessingInk" xmlns:wne="http://schemas.microsoft.com/office/word/2006/wordml" xmlns:wps="http://schemas.microsoft.com/office/word/2010/wordprocessingShape" mc:Ignorable="w14 w15 w16se w16cid w16 w16cex w16sdtdh wp14">
+<w:endnotes xmlns:wpc="http://schemas.microsoft.com/office/word/2010/wordprocessingCanvas" xmlns:cx="http://schemas.microsoft.com/office/drawing/2014/chartex" xmlns:cx1="http://schemas.microsoft.com/office/drawing/2015/9/8/chartex" xmlns:cx2="http://schemas.microsoft.com/office/drawing/2015/10/21/chartex" xmlns:cx3="http://schemas.microsoft.com/office/drawing/2016/5/9/chartex" xmlns:cx4="http://schemas.microsoft.com/office/drawing/2016/5/10/chartex" xmlns:cx5="http://schemas.microsoft.com/office/drawing/2016/5/11/chartex" xmlns:cx6="http://schemas.microsoft.com/office/drawing/2016/5/12/chartex" xmlns:cx7="http://schemas.microsoft.com/office/drawing/2016/5/13/chartex" xmlns:cx8="http://schemas.microsoft.com/office/drawing/2016/5/14/chartex" xmlns:mc="http://schemas.openxmlformats.org/markup-compatibility/2006" xmlns:aink="http://schemas.microsoft.com/office/drawing/2016/ink" xmlns:am3d="http://schemas.microsoft.com/office/drawing/2017/model3d" xmlns:o="urn:schemas-microsoft-com:office:office" xmlns:r="http://schemas.openxmlformats.org/officeDocument/2006/relationships" xmlns:m="http://schemas.openxmlformats.org/officeDocument/2006/math" xmlns:v="urn:schemas-microsoft-com:vml" xmlns:wp14="http://schemas.microsoft.com/office/word/2010/wordprocessingDrawing" xmlns:wp="http://schemas.openxmlformats.org/drawingml/2006/wordprocessingDrawing" xmlns:w10="urn:schemas-microsoft-com:office:word" xmlns:w="http://schemas.openxmlformats.org/wordprocessingml/2006/main" xmlns:w14="http://schemas.microsoft.com/office/word/2010/wordml" xmlns:w15="http://schemas.microsoft.com/office/word/2012/wordml" xmlns:w16cex="http://schemas.microsoft.com/office/word/2018/wordml/cex" xmlns:w16cid="http://schemas.microsoft.com/office/word/2016/wordml/cid" xmlns:w16="http://schemas.microsoft.com/office/word/2018/wordml" xmlns:w16sdtdh="http://schemas.microsoft.com/office/word/2020/wordml/sdtdatahash" xmlns:w16se="http://schemas.microsoft.com/office/word/2015/wordml/symex" xmlns:wpg="http://schemas.microsoft.com/office/word/2010/wordprocessingGroup" xmlns:wpi="http://schemas.microsoft.com/office/word/2010/wordprocessingInk" xmlns:wne="http://schemas.microsoft.com/office/word/2006/wordml" xmlns:wps="http://schemas.microsoft.com/office/word/2010/wordprocessingShape" mc:Ignorable="w14 w15 w16se w16cid w16 w16cex w16sdtdh wp14">
   <w:endnote w:type="separator" w:id="-1">
     <w:p>
       <w:pPr>
@@ -3785,7 +4491,7 @@
 </file>
 
 <file path=word/footer1.xml><?xml version="1.0" encoding="utf-8"?>
-<w:ftr xmlns:wpc="http://schemas.microsoft.com/office/word/2010/wordprocessingCanvas" xmlns:cx="http://schemas.microsoft.com/office/drawing/2014/chartex" xmlns:cx1="http://schemas.microsoft.com/office/drawing/2015/9/8/chartex" xmlns:cx2="http://schemas.microsoft.com/office/drawing/2015/10/21/chartex" xmlns:cx3="http://schemas.microsoft.com/office/drawing/2016/5/9/chartex" xmlns:cx4="http://schemas.microsoft.com/office/drawing/2016/5/10/chartex" xmlns:cx5="http://schemas.microsoft.com/office/drawing/2016/5/11/chartex" xmlns:cx6="http://schemas.microsoft.com/office/drawing/2016/5/12/chartex" xmlns:cx7="http://schemas.microsoft.com/office/drawing/2016/5/13/chartex" xmlns:cx8="http://schemas.microsoft.com/office/drawing/2016/5/14/chartex" xmlns:mc="http://schemas.openxmlformats.org/markup-compatibility/2006" xmlns:aink="http://schemas.microsoft.com/office/drawing/2016/ink" xmlns:am3d="http://schemas.microsoft.com/office/drawing/2017/model3d" xmlns:o="urn:schemas-microsoft-com:office:office" xmlns:oel="http://schemas.microsoft.com/office/2019/extlst" xmlns:r="http://schemas.openxmlformats.org/officeDocument/2006/relationships" xmlns:m="http://schemas.openxmlformats.org/officeDocument/2006/math" xmlns:v="urn:schemas-microsoft-com:vml" xmlns:wp14="http://schemas.microsoft.com/office/word/2010/wordprocessingDrawing" xmlns:wp="http://schemas.openxmlformats.org/drawingml/2006/wordprocessingDrawing" xmlns:w10="urn:schemas-microsoft-com:office:word" xmlns:w="http://schemas.openxmlformats.org/wordprocessingml/2006/main" xmlns:w14="http://schemas.microsoft.com/office/word/2010/wordml" xmlns:w15="http://schemas.microsoft.com/office/word/2012/wordml" xmlns:w16cex="http://schemas.microsoft.com/office/word/2018/wordml/cex" xmlns:w16cid="http://schemas.microsoft.com/office/word/2016/wordml/cid" xmlns:w16="http://schemas.microsoft.com/office/word/2018/wordml" xmlns:w16sdtdh="http://schemas.microsoft.com/office/word/2020/wordml/sdtdatahash" xmlns:w16se="http://schemas.microsoft.com/office/word/2015/wordml/symex" xmlns:wpg="http://schemas.microsoft.com/office/word/2010/wordprocessingGroup" xmlns:wpi="http://schemas.microsoft.com/office/word/2010/wordprocessingInk" xmlns:wne="http://schemas.microsoft.com/office/word/2006/wordml" xmlns:wps="http://schemas.microsoft.com/office/word/2010/wordprocessingShape" mc:Ignorable="w14 w15 w16se w16cid w16 w16cex w16sdtdh wp14">
+<w:ftr xmlns:wpc="http://schemas.microsoft.com/office/word/2010/wordprocessingCanvas" xmlns:cx="http://schemas.microsoft.com/office/drawing/2014/chartex" xmlns:cx1="http://schemas.microsoft.com/office/drawing/2015/9/8/chartex" xmlns:cx2="http://schemas.microsoft.com/office/drawing/2015/10/21/chartex" xmlns:cx3="http://schemas.microsoft.com/office/drawing/2016/5/9/chartex" xmlns:cx4="http://schemas.microsoft.com/office/drawing/2016/5/10/chartex" xmlns:cx5="http://schemas.microsoft.com/office/drawing/2016/5/11/chartex" xmlns:cx6="http://schemas.microsoft.com/office/drawing/2016/5/12/chartex" xmlns:cx7="http://schemas.microsoft.com/office/drawing/2016/5/13/chartex" xmlns:cx8="http://schemas.microsoft.com/office/drawing/2016/5/14/chartex" xmlns:mc="http://schemas.openxmlformats.org/markup-compatibility/2006" xmlns:aink="http://schemas.microsoft.com/office/drawing/2016/ink" xmlns:am3d="http://schemas.microsoft.com/office/drawing/2017/model3d" xmlns:o="urn:schemas-microsoft-com:office:office" xmlns:r="http://schemas.openxmlformats.org/officeDocument/2006/relationships" xmlns:m="http://schemas.openxmlformats.org/officeDocument/2006/math" xmlns:v="urn:schemas-microsoft-com:vml" xmlns:wp14="http://schemas.microsoft.com/office/word/2010/wordprocessingDrawing" xmlns:wp="http://schemas.openxmlformats.org/drawingml/2006/wordprocessingDrawing" xmlns:w10="urn:schemas-microsoft-com:office:word" xmlns:w="http://schemas.openxmlformats.org/wordprocessingml/2006/main" xmlns:w14="http://schemas.microsoft.com/office/word/2010/wordml" xmlns:w15="http://schemas.microsoft.com/office/word/2012/wordml" xmlns:w16cex="http://schemas.microsoft.com/office/word/2018/wordml/cex" xmlns:w16cid="http://schemas.microsoft.com/office/word/2016/wordml/cid" xmlns:w16="http://schemas.microsoft.com/office/word/2018/wordml" xmlns:w16sdtdh="http://schemas.microsoft.com/office/word/2020/wordml/sdtdatahash" xmlns:w16se="http://schemas.microsoft.com/office/word/2015/wordml/symex" xmlns:wpg="http://schemas.microsoft.com/office/word/2010/wordprocessingGroup" xmlns:wpi="http://schemas.microsoft.com/office/word/2010/wordprocessingInk" xmlns:wne="http://schemas.microsoft.com/office/word/2006/wordml" xmlns:wps="http://schemas.microsoft.com/office/word/2010/wordprocessingShape" mc:Ignorable="w14 w15 w16se w16cid w16 w16cex w16sdtdh wp14">
   <w:p>
     <w:pPr>
       <w:pStyle w:val="Footer"/>
@@ -3795,7 +4501,7 @@
 </file>
 
 <file path=word/footer2.xml><?xml version="1.0" encoding="utf-8"?>
-<w:ftr xmlns:wpc="http://schemas.microsoft.com/office/word/2010/wordprocessingCanvas" xmlns:cx="http://schemas.microsoft.com/office/drawing/2014/chartex" xmlns:cx1="http://schemas.microsoft.com/office/drawing/2015/9/8/chartex" xmlns:cx2="http://schemas.microsoft.com/office/drawing/2015/10/21/chartex" xmlns:cx3="http://schemas.microsoft.com/office/drawing/2016/5/9/chartex" xmlns:cx4="http://schemas.microsoft.com/office/drawing/2016/5/10/chartex" xmlns:cx5="http://schemas.microsoft.com/office/drawing/2016/5/11/chartex" xmlns:cx6="http://schemas.microsoft.com/office/drawing/2016/5/12/chartex" xmlns:cx7="http://schemas.microsoft.com/office/drawing/2016/5/13/chartex" xmlns:cx8="http://schemas.microsoft.com/office/drawing/2016/5/14/chartex" xmlns:mc="http://schemas.openxmlformats.org/markup-compatibility/2006" xmlns:aink="http://schemas.microsoft.com/office/drawing/2016/ink" xmlns:am3d="http://schemas.microsoft.com/office/drawing/2017/model3d" xmlns:o="urn:schemas-microsoft-com:office:office" xmlns:oel="http://schemas.microsoft.com/office/2019/extlst" xmlns:r="http://schemas.openxmlformats.org/officeDocument/2006/relationships" xmlns:m="http://schemas.openxmlformats.org/officeDocument/2006/math" xmlns:v="urn:schemas-microsoft-com:vml" xmlns:wp14="http://schemas.microsoft.com/office/word/2010/wordprocessingDrawing" xmlns:wp="http://schemas.openxmlformats.org/drawingml/2006/wordprocessingDrawing" xmlns:w10="urn:schemas-microsoft-com:office:word" xmlns:w="http://schemas.openxmlformats.org/wordprocessingml/2006/main" xmlns:w14="http://schemas.microsoft.com/office/word/2010/wordml" xmlns:w15="http://schemas.microsoft.com/office/word/2012/wordml" xmlns:w16cex="http://schemas.microsoft.com/office/word/2018/wordml/cex" xmlns:w16cid="http://schemas.microsoft.com/office/word/2016/wordml/cid" xmlns:w16="http://schemas.microsoft.com/office/word/2018/wordml" xmlns:w16sdtdh="http://schemas.microsoft.com/office/word/2020/wordml/sdtdatahash" xmlns:w16se="http://schemas.microsoft.com/office/word/2015/wordml/symex" xmlns:wpg="http://schemas.microsoft.com/office/word/2010/wordprocessingGroup" xmlns:wpi="http://schemas.microsoft.com/office/word/2010/wordprocessingInk" xmlns:wne="http://schemas.microsoft.com/office/word/2006/wordml" xmlns:wps="http://schemas.microsoft.com/office/word/2010/wordprocessingShape" mc:Ignorable="w14 w15 w16se w16cid w16 w16cex w16sdtdh wp14">
+<w:ftr xmlns:wpc="http://schemas.microsoft.com/office/word/2010/wordprocessingCanvas" xmlns:cx="http://schemas.microsoft.com/office/drawing/2014/chartex" xmlns:cx1="http://schemas.microsoft.com/office/drawing/2015/9/8/chartex" xmlns:cx2="http://schemas.microsoft.com/office/drawing/2015/10/21/chartex" xmlns:cx3="http://schemas.microsoft.com/office/drawing/2016/5/9/chartex" xmlns:cx4="http://schemas.microsoft.com/office/drawing/2016/5/10/chartex" xmlns:cx5="http://schemas.microsoft.com/office/drawing/2016/5/11/chartex" xmlns:cx6="http://schemas.microsoft.com/office/drawing/2016/5/12/chartex" xmlns:cx7="http://schemas.microsoft.com/office/drawing/2016/5/13/chartex" xmlns:cx8="http://schemas.microsoft.com/office/drawing/2016/5/14/chartex" xmlns:mc="http://schemas.openxmlformats.org/markup-compatibility/2006" xmlns:aink="http://schemas.microsoft.com/office/drawing/2016/ink" xmlns:am3d="http://schemas.microsoft.com/office/drawing/2017/model3d" xmlns:o="urn:schemas-microsoft-com:office:office" xmlns:r="http://schemas.openxmlformats.org/officeDocument/2006/relationships" xmlns:m="http://schemas.openxmlformats.org/officeDocument/2006/math" xmlns:v="urn:schemas-microsoft-com:vml" xmlns:wp14="http://schemas.microsoft.com/office/word/2010/wordprocessingDrawing" xmlns:wp="http://schemas.openxmlformats.org/drawingml/2006/wordprocessingDrawing" xmlns:w10="urn:schemas-microsoft-com:office:word" xmlns:w="http://schemas.openxmlformats.org/wordprocessingml/2006/main" xmlns:w14="http://schemas.microsoft.com/office/word/2010/wordml" xmlns:w15="http://schemas.microsoft.com/office/word/2012/wordml" xmlns:w16cex="http://schemas.microsoft.com/office/word/2018/wordml/cex" xmlns:w16cid="http://schemas.microsoft.com/office/word/2016/wordml/cid" xmlns:w16="http://schemas.microsoft.com/office/word/2018/wordml" xmlns:w16sdtdh="http://schemas.microsoft.com/office/word/2020/wordml/sdtdatahash" xmlns:w16se="http://schemas.microsoft.com/office/word/2015/wordml/symex" xmlns:wpg="http://schemas.microsoft.com/office/word/2010/wordprocessingGroup" xmlns:wpi="http://schemas.microsoft.com/office/word/2010/wordprocessingInk" xmlns:wne="http://schemas.microsoft.com/office/word/2006/wordml" xmlns:wps="http://schemas.microsoft.com/office/word/2010/wordprocessingShape" mc:Ignorable="w14 w15 w16se w16cid w16 w16cex w16sdtdh wp14">
   <w:p>
     <w:pPr>
       <w:pStyle w:val="Footer"/>
@@ -3805,7 +4511,7 @@
 </file>
 
 <file path=word/footnotes.xml><?xml version="1.0" encoding="utf-8"?>
-<w:footnotes xmlns:wpc="http://schemas.microsoft.com/office/word/2010/wordprocessingCanvas" xmlns:cx="http://schemas.microsoft.com/office/drawing/2014/chartex" xmlns:cx1="http://schemas.microsoft.com/office/drawing/2015/9/8/chartex" xmlns:cx2="http://schemas.microsoft.com/office/drawing/2015/10/21/chartex" xmlns:cx3="http://schemas.microsoft.com/office/drawing/2016/5/9/chartex" xmlns:cx4="http://schemas.microsoft.com/office/drawing/2016/5/10/chartex" xmlns:cx5="http://schemas.microsoft.com/office/drawing/2016/5/11/chartex" xmlns:cx6="http://schemas.microsoft.com/office/drawing/2016/5/12/chartex" xmlns:cx7="http://schemas.microsoft.com/office/drawing/2016/5/13/chartex" xmlns:cx8="http://schemas.microsoft.com/office/drawing/2016/5/14/chartex" xmlns:mc="http://schemas.openxmlformats.org/markup-compatibility/2006" xmlns:aink="http://schemas.microsoft.com/office/drawing/2016/ink" xmlns:am3d="http://schemas.microsoft.com/office/drawing/2017/model3d" xmlns:o="urn:schemas-microsoft-com:office:office" xmlns:oel="http://schemas.microsoft.com/office/2019/extlst" xmlns:r="http://schemas.openxmlformats.org/officeDocument/2006/relationships" xmlns:m="http://schemas.openxmlformats.org/officeDocument/2006/math" xmlns:v="urn:schemas-microsoft-com:vml" xmlns:wp14="http://schemas.microsoft.com/office/word/2010/wordprocessingDrawing" xmlns:wp="http://schemas.openxmlformats.org/drawingml/2006/wordprocessingDrawing" xmlns:w10="urn:schemas-microsoft-com:office:word" xmlns:w="http://schemas.openxmlformats.org/wordprocessingml/2006/main" xmlns:w14="http://schemas.microsoft.com/office/word/2010/wordml" xmlns:w15="http://schemas.microsoft.com/office/word/2012/wordml" xmlns:w16cex="http://schemas.microsoft.com/office/word/2018/wordml/cex" xmlns:w16cid="http://schemas.microsoft.com/office/word/2016/wordml/cid" xmlns:w16="http://schemas.microsoft.com/office/word/2018/wordml" xmlns:w16sdtdh="http://schemas.microsoft.com/office/word/2020/wordml/sdtdatahash" xmlns:w16se="http://schemas.microsoft.com/office/word/2015/wordml/symex" xmlns:wpg="http://schemas.microsoft.com/office/word/2010/wordprocessingGroup" xmlns:wpi="http://schemas.microsoft.com/office/word/2010/wordprocessingInk" xmlns:wne="http://schemas.microsoft.com/office/word/2006/wordml" xmlns:wps="http://schemas.microsoft.com/office/word/2010/wordprocessingShape" mc:Ignorable="w14 w15 w16se w16cid w16 w16cex w16sdtdh wp14">
+<w:footnotes xmlns:wpc="http://schemas.microsoft.com/office/word/2010/wordprocessingCanvas" xmlns:cx="http://schemas.microsoft.com/office/drawing/2014/chartex" xmlns:cx1="http://schemas.microsoft.com/office/drawing/2015/9/8/chartex" xmlns:cx2="http://schemas.microsoft.com/office/drawing/2015/10/21/chartex" xmlns:cx3="http://schemas.microsoft.com/office/drawing/2016/5/9/chartex" xmlns:cx4="http://schemas.microsoft.com/office/drawing/2016/5/10/chartex" xmlns:cx5="http://schemas.microsoft.com/office/drawing/2016/5/11/chartex" xmlns:cx6="http://schemas.microsoft.com/office/drawing/2016/5/12/chartex" xmlns:cx7="http://schemas.microsoft.com/office/drawing/2016/5/13/chartex" xmlns:cx8="http://schemas.microsoft.com/office/drawing/2016/5/14/chartex" xmlns:mc="http://schemas.openxmlformats.org/markup-compatibility/2006" xmlns:aink="http://schemas.microsoft.com/office/drawing/2016/ink" xmlns:am3d="http://schemas.microsoft.com/office/drawing/2017/model3d" xmlns:o="urn:schemas-microsoft-com:office:office" xmlns:r="http://schemas.openxmlformats.org/officeDocument/2006/relationships" xmlns:m="http://schemas.openxmlformats.org/officeDocument/2006/math" xmlns:v="urn:schemas-microsoft-com:vml" xmlns:wp14="http://schemas.microsoft.com/office/word/2010/wordprocessingDrawing" xmlns:wp="http://schemas.openxmlformats.org/drawingml/2006/wordprocessingDrawing" xmlns:w10="urn:schemas-microsoft-com:office:word" xmlns:w="http://schemas.openxmlformats.org/wordprocessingml/2006/main" xmlns:w14="http://schemas.microsoft.com/office/word/2010/wordml" xmlns:w15="http://schemas.microsoft.com/office/word/2012/wordml" xmlns:w16cex="http://schemas.microsoft.com/office/word/2018/wordml/cex" xmlns:w16cid="http://schemas.microsoft.com/office/word/2016/wordml/cid" xmlns:w16="http://schemas.microsoft.com/office/word/2018/wordml" xmlns:w16sdtdh="http://schemas.microsoft.com/office/word/2020/wordml/sdtdatahash" xmlns:w16se="http://schemas.microsoft.com/office/word/2015/wordml/symex" xmlns:wpg="http://schemas.microsoft.com/office/word/2010/wordprocessingGroup" xmlns:wpi="http://schemas.microsoft.com/office/word/2010/wordprocessingInk" xmlns:wne="http://schemas.microsoft.com/office/word/2006/wordml" xmlns:wps="http://schemas.microsoft.com/office/word/2010/wordprocessingShape" mc:Ignorable="w14 w15 w16se w16cid w16 w16cex w16sdtdh wp14">
   <w:footnote w:type="separator" w:id="-1">
     <w:p>
       <w:pPr>
@@ -3830,7 +4536,7 @@
 </file>
 
 <file path=word/numbering.xml><?xml version="1.0" encoding="utf-8"?>
-<w:numbering xmlns:wpc="http://schemas.microsoft.com/office/word/2010/wordprocessingCanvas" xmlns:cx="http://schemas.microsoft.com/office/drawing/2014/chartex" xmlns:cx1="http://schemas.microsoft.com/office/drawing/2015/9/8/chartex" xmlns:cx2="http://schemas.microsoft.com/office/drawing/2015/10/21/chartex" xmlns:cx3="http://schemas.microsoft.com/office/drawing/2016/5/9/chartex" xmlns:cx4="http://schemas.microsoft.com/office/drawing/2016/5/10/chartex" xmlns:cx5="http://schemas.microsoft.com/office/drawing/2016/5/11/chartex" xmlns:cx6="http://schemas.microsoft.com/office/drawing/2016/5/12/chartex" xmlns:cx7="http://schemas.microsoft.com/office/drawing/2016/5/13/chartex" xmlns:cx8="http://schemas.microsoft.com/office/drawing/2016/5/14/chartex" xmlns:mc="http://schemas.openxmlformats.org/markup-compatibility/2006" xmlns:aink="http://schemas.microsoft.com/office/drawing/2016/ink" xmlns:am3d="http://schemas.microsoft.com/office/drawing/2017/model3d" xmlns:o="urn:schemas-microsoft-com:office:office" xmlns:oel="http://schemas.microsoft.com/office/2019/extlst" xmlns:r="http://schemas.openxmlformats.org/officeDocument/2006/relationships" xmlns:m="http://schemas.openxmlformats.org/officeDocument/2006/math" xmlns:v="urn:schemas-microsoft-com:vml" xmlns:wp14="http://schemas.microsoft.com/office/word/2010/wordprocessingDrawing" xmlns:wp="http://schemas.openxmlformats.org/drawingml/2006/wordprocessingDrawing" xmlns:w10="urn:schemas-microsoft-com:office:word" xmlns:w="http://schemas.openxmlformats.org/wordprocessingml/2006/main" xmlns:w14="http://schemas.microsoft.com/office/word/2010/wordml" xmlns:w15="http://schemas.microsoft.com/office/word/2012/wordml" xmlns:w16cex="http://schemas.microsoft.com/office/word/2018/wordml/cex" xmlns:w16cid="http://schemas.microsoft.com/office/word/2016/wordml/cid" xmlns:w16="http://schemas.microsoft.com/office/word/2018/wordml" xmlns:w16sdtdh="http://schemas.microsoft.com/office/word/2020/wordml/sdtdatahash" xmlns:w16se="http://schemas.microsoft.com/office/word/2015/wordml/symex" xmlns:wpg="http://schemas.microsoft.com/office/word/2010/wordprocessingGroup" xmlns:wpi="http://schemas.microsoft.com/office/word/2010/wordprocessingInk" xmlns:wne="http://schemas.microsoft.com/office/word/2006/wordml" xmlns:wps="http://schemas.microsoft.com/office/word/2010/wordprocessingShape" mc:Ignorable="w14 w15 w16se w16cid w16 w16cex w16sdtdh wp14">
+<w:numbering xmlns:wpc="http://schemas.microsoft.com/office/word/2010/wordprocessingCanvas" xmlns:cx="http://schemas.microsoft.com/office/drawing/2014/chartex" xmlns:cx1="http://schemas.microsoft.com/office/drawing/2015/9/8/chartex" xmlns:cx2="http://schemas.microsoft.com/office/drawing/2015/10/21/chartex" xmlns:cx3="http://schemas.microsoft.com/office/drawing/2016/5/9/chartex" xmlns:cx4="http://schemas.microsoft.com/office/drawing/2016/5/10/chartex" xmlns:cx5="http://schemas.microsoft.com/office/drawing/2016/5/11/chartex" xmlns:cx6="http://schemas.microsoft.com/office/drawing/2016/5/12/chartex" xmlns:cx7="http://schemas.microsoft.com/office/drawing/2016/5/13/chartex" xmlns:cx8="http://schemas.microsoft.com/office/drawing/2016/5/14/chartex" xmlns:mc="http://schemas.openxmlformats.org/markup-compatibility/2006" xmlns:aink="http://schemas.microsoft.com/office/drawing/2016/ink" xmlns:am3d="http://schemas.microsoft.com/office/drawing/2017/model3d" xmlns:o="urn:schemas-microsoft-com:office:office" xmlns:r="http://schemas.openxmlformats.org/officeDocument/2006/relationships" xmlns:m="http://schemas.openxmlformats.org/officeDocument/2006/math" xmlns:v="urn:schemas-microsoft-com:vml" xmlns:wp14="http://schemas.microsoft.com/office/word/2010/wordprocessingDrawing" xmlns:wp="http://schemas.openxmlformats.org/drawingml/2006/wordprocessingDrawing" xmlns:w10="urn:schemas-microsoft-com:office:word" xmlns:w="http://schemas.openxmlformats.org/wordprocessingml/2006/main" xmlns:w14="http://schemas.microsoft.com/office/word/2010/wordml" xmlns:w15="http://schemas.microsoft.com/office/word/2012/wordml" xmlns:w16cex="http://schemas.microsoft.com/office/word/2018/wordml/cex" xmlns:w16cid="http://schemas.microsoft.com/office/word/2016/wordml/cid" xmlns:w16="http://schemas.microsoft.com/office/word/2018/wordml" xmlns:w16sdtdh="http://schemas.microsoft.com/office/word/2020/wordml/sdtdatahash" xmlns:w16se="http://schemas.microsoft.com/office/word/2015/wordml/symex" xmlns:wpg="http://schemas.microsoft.com/office/word/2010/wordprocessingGroup" xmlns:wpi="http://schemas.microsoft.com/office/word/2010/wordprocessingInk" xmlns:wne="http://schemas.microsoft.com/office/word/2006/wordml" xmlns:wps="http://schemas.microsoft.com/office/word/2010/wordprocessingShape" mc:Ignorable="w14 w15 w16se w16cid w16 w16cex w16sdtdh wp14">
   <w:abstractNum w:abstractNumId="0" w15:restartNumberingAfterBreak="0">
     <w:nsid w:val="040152F9"/>
     <w:multiLevelType w:val="hybridMultilevel"/>
@@ -4109,17 +4815,17 @@
   <w:abstractNum w:abstractNumId="3" w15:restartNumberingAfterBreak="0">
     <w:nsid w:val="0D4A7D54"/>
     <w:multiLevelType w:val="hybridMultilevel"/>
-    <w:tmpl w:val="89A4F886"/>
-    <w:lvl w:ilvl="0" w:tplc="08090001">
-      <w:start w:val="1"/>
-      <w:numFmt w:val="bullet"/>
-      <w:lvlText w:val=""/>
+    <w:tmpl w:val="B5A4FA4C"/>
+    <w:lvl w:ilvl="0" w:tplc="0809000F">
+      <w:start w:val="1"/>
+      <w:numFmt w:val="decimal"/>
+      <w:lvlText w:val="%1."/>
       <w:lvlJc w:val="left"/>
       <w:pPr>
         <w:ind w:left="720" w:hanging="360"/>
       </w:pPr>
       <w:rPr>
-        <w:rFonts w:ascii="Symbol" w:hAnsi="Symbol" w:hint="default"/>
+        <w:rFonts w:hint="default"/>
         <w:b w:val="0"/>
         <w:bCs w:val="0"/>
         <w:sz w:val="22"/>
@@ -4384,17 +5090,17 @@
   <w:abstractNum w:abstractNumId="6" w15:restartNumberingAfterBreak="0">
     <w:nsid w:val="1BE316AE"/>
     <w:multiLevelType w:val="hybridMultilevel"/>
-    <w:tmpl w:val="81368A82"/>
-    <w:lvl w:ilvl="0" w:tplc="08090001">
-      <w:start w:val="1"/>
-      <w:numFmt w:val="bullet"/>
-      <w:lvlText w:val=""/>
+    <w:tmpl w:val="F4D89AF0"/>
+    <w:lvl w:ilvl="0" w:tplc="0809000F">
+      <w:start w:val="1"/>
+      <w:numFmt w:val="decimal"/>
+      <w:lvlText w:val="%1."/>
       <w:lvlJc w:val="left"/>
       <w:pPr>
         <w:ind w:left="720" w:hanging="360"/>
       </w:pPr>
       <w:rPr>
-        <w:rFonts w:ascii="Symbol" w:hAnsi="Symbol" w:hint="default"/>
+        <w:rFonts w:hint="default"/>
       </w:rPr>
     </w:lvl>
     <w:lvl w:ilvl="1" w:tplc="08090003" w:tentative="1">
@@ -4703,17 +5409,17 @@
   <w:abstractNum w:abstractNumId="9" w15:restartNumberingAfterBreak="0">
     <w:nsid w:val="2611194F"/>
     <w:multiLevelType w:val="hybridMultilevel"/>
-    <w:tmpl w:val="25CA14F2"/>
-    <w:lvl w:ilvl="0" w:tplc="08090001">
-      <w:start w:val="1"/>
-      <w:numFmt w:val="bullet"/>
-      <w:lvlText w:val=""/>
+    <w:tmpl w:val="6A2A3D1A"/>
+    <w:lvl w:ilvl="0" w:tplc="0809000F">
+      <w:start w:val="1"/>
+      <w:numFmt w:val="decimal"/>
+      <w:lvlText w:val="%1."/>
       <w:lvlJc w:val="left"/>
       <w:pPr>
         <w:ind w:left="720" w:hanging="360"/>
       </w:pPr>
       <w:rPr>
-        <w:rFonts w:ascii="Symbol" w:hAnsi="Symbol" w:hint="default"/>
+        <w:rFonts w:hint="default"/>
         <w:b w:val="0"/>
         <w:bCs w:val="0"/>
         <w:sz w:val="22"/>
@@ -4794,6 +5500,92 @@
     </w:lvl>
   </w:abstractNum>
   <w:abstractNum w:abstractNumId="10" w15:restartNumberingAfterBreak="0">
+    <w:nsid w:val="2D583740"/>
+    <w:multiLevelType w:val="hybridMultilevel"/>
+    <w:tmpl w:val="9C7CD1BA"/>
+    <w:lvl w:ilvl="0" w:tplc="0809000F">
+      <w:start w:val="1"/>
+      <w:numFmt w:val="decimal"/>
+      <w:lvlText w:val="%1."/>
+      <w:lvlJc w:val="left"/>
+      <w:pPr>
+        <w:ind w:left="720" w:hanging="360"/>
+      </w:pPr>
+    </w:lvl>
+    <w:lvl w:ilvl="1" w:tplc="08090019" w:tentative="1">
+      <w:start w:val="1"/>
+      <w:numFmt w:val="lowerLetter"/>
+      <w:lvlText w:val="%2."/>
+      <w:lvlJc w:val="left"/>
+      <w:pPr>
+        <w:ind w:left="1440" w:hanging="360"/>
+      </w:pPr>
+    </w:lvl>
+    <w:lvl w:ilvl="2" w:tplc="0809001B" w:tentative="1">
+      <w:start w:val="1"/>
+      <w:numFmt w:val="lowerRoman"/>
+      <w:lvlText w:val="%3."/>
+      <w:lvlJc w:val="right"/>
+      <w:pPr>
+        <w:ind w:left="2160" w:hanging="180"/>
+      </w:pPr>
+    </w:lvl>
+    <w:lvl w:ilvl="3" w:tplc="0809000F" w:tentative="1">
+      <w:start w:val="1"/>
+      <w:numFmt w:val="decimal"/>
+      <w:lvlText w:val="%4."/>
+      <w:lvlJc w:val="left"/>
+      <w:pPr>
+        <w:ind w:left="2880" w:hanging="360"/>
+      </w:pPr>
+    </w:lvl>
+    <w:lvl w:ilvl="4" w:tplc="08090019" w:tentative="1">
+      <w:start w:val="1"/>
+      <w:numFmt w:val="lowerLetter"/>
+      <w:lvlText w:val="%5."/>
+      <w:lvlJc w:val="left"/>
+      <w:pPr>
+        <w:ind w:left="3600" w:hanging="360"/>
+      </w:pPr>
+    </w:lvl>
+    <w:lvl w:ilvl="5" w:tplc="0809001B" w:tentative="1">
+      <w:start w:val="1"/>
+      <w:numFmt w:val="lowerRoman"/>
+      <w:lvlText w:val="%6."/>
+      <w:lvlJc w:val="right"/>
+      <w:pPr>
+        <w:ind w:left="4320" w:hanging="180"/>
+      </w:pPr>
+    </w:lvl>
+    <w:lvl w:ilvl="6" w:tplc="0809000F" w:tentative="1">
+      <w:start w:val="1"/>
+      <w:numFmt w:val="decimal"/>
+      <w:lvlText w:val="%7."/>
+      <w:lvlJc w:val="left"/>
+      <w:pPr>
+        <w:ind w:left="5040" w:hanging="360"/>
+      </w:pPr>
+    </w:lvl>
+    <w:lvl w:ilvl="7" w:tplc="08090019" w:tentative="1">
+      <w:start w:val="1"/>
+      <w:numFmt w:val="lowerLetter"/>
+      <w:lvlText w:val="%8."/>
+      <w:lvlJc w:val="left"/>
+      <w:pPr>
+        <w:ind w:left="5760" w:hanging="360"/>
+      </w:pPr>
+    </w:lvl>
+    <w:lvl w:ilvl="8" w:tplc="0809001B" w:tentative="1">
+      <w:start w:val="1"/>
+      <w:numFmt w:val="lowerRoman"/>
+      <w:lvlText w:val="%9."/>
+      <w:lvlJc w:val="right"/>
+      <w:pPr>
+        <w:ind w:left="6480" w:hanging="180"/>
+      </w:pPr>
+    </w:lvl>
+  </w:abstractNum>
+  <w:abstractNum w:abstractNumId="11" w15:restartNumberingAfterBreak="0">
     <w:nsid w:val="2E647C83"/>
     <w:multiLevelType w:val="hybridMultilevel"/>
     <w:tmpl w:val="3742696E"/>
@@ -4882,7 +5674,7 @@
       </w:pPr>
     </w:lvl>
   </w:abstractNum>
-  <w:abstractNum w:abstractNumId="11" w15:restartNumberingAfterBreak="0">
+  <w:abstractNum w:abstractNumId="12" w15:restartNumberingAfterBreak="0">
     <w:nsid w:val="34AE4451"/>
     <w:multiLevelType w:val="hybridMultilevel"/>
     <w:tmpl w:val="87820F8A"/>
@@ -4975,7 +5767,7 @@
       </w:pPr>
     </w:lvl>
   </w:abstractNum>
-  <w:abstractNum w:abstractNumId="12" w15:restartNumberingAfterBreak="0">
+  <w:abstractNum w:abstractNumId="13" w15:restartNumberingAfterBreak="0">
     <w:nsid w:val="385379CF"/>
     <w:multiLevelType w:val="hybridMultilevel"/>
     <w:tmpl w:val="9FD67EF0"/>
@@ -5068,7 +5860,7 @@
       </w:pPr>
     </w:lvl>
   </w:abstractNum>
-  <w:abstractNum w:abstractNumId="13" w15:restartNumberingAfterBreak="0">
+  <w:abstractNum w:abstractNumId="14" w15:restartNumberingAfterBreak="0">
     <w:nsid w:val="426B35BA"/>
     <w:multiLevelType w:val="hybridMultilevel"/>
     <w:tmpl w:val="52166EC8"/>
@@ -5157,7 +5949,7 @@
       </w:pPr>
     </w:lvl>
   </w:abstractNum>
-  <w:abstractNum w:abstractNumId="14" w15:restartNumberingAfterBreak="0">
+  <w:abstractNum w:abstractNumId="15" w15:restartNumberingAfterBreak="0">
     <w:nsid w:val="473153B0"/>
     <w:multiLevelType w:val="hybridMultilevel"/>
     <w:tmpl w:val="42A66D80"/>
@@ -5250,7 +6042,7 @@
       </w:pPr>
     </w:lvl>
   </w:abstractNum>
-  <w:abstractNum w:abstractNumId="15" w15:restartNumberingAfterBreak="0">
+  <w:abstractNum w:abstractNumId="16" w15:restartNumberingAfterBreak="0">
     <w:nsid w:val="62496182"/>
     <w:multiLevelType w:val="hybridMultilevel"/>
     <w:tmpl w:val="E9667F36"/>
@@ -5343,7 +6135,7 @@
       </w:pPr>
     </w:lvl>
   </w:abstractNum>
-  <w:abstractNum w:abstractNumId="16" w15:restartNumberingAfterBreak="0">
+  <w:abstractNum w:abstractNumId="17" w15:restartNumberingAfterBreak="0">
     <w:nsid w:val="6589147D"/>
     <w:multiLevelType w:val="hybridMultilevel"/>
     <w:tmpl w:val="A620AC3C"/>
@@ -5432,20 +6224,20 @@
       </w:pPr>
     </w:lvl>
   </w:abstractNum>
-  <w:abstractNum w:abstractNumId="17" w15:restartNumberingAfterBreak="0">
+  <w:abstractNum w:abstractNumId="18" w15:restartNumberingAfterBreak="0">
     <w:nsid w:val="675A3587"/>
     <w:multiLevelType w:val="hybridMultilevel"/>
-    <w:tmpl w:val="D54410D2"/>
-    <w:lvl w:ilvl="0" w:tplc="08090001">
-      <w:start w:val="1"/>
-      <w:numFmt w:val="bullet"/>
-      <w:lvlText w:val=""/>
+    <w:tmpl w:val="BDF874F6"/>
+    <w:lvl w:ilvl="0" w:tplc="0809000F">
+      <w:start w:val="1"/>
+      <w:numFmt w:val="decimal"/>
+      <w:lvlText w:val="%1."/>
       <w:lvlJc w:val="left"/>
       <w:pPr>
         <w:ind w:left="720" w:hanging="360"/>
       </w:pPr>
       <w:rPr>
-        <w:rFonts w:ascii="Symbol" w:hAnsi="Symbol" w:hint="default"/>
+        <w:rFonts w:hint="default"/>
         <w:b w:val="0"/>
         <w:bCs w:val="0"/>
         <w:sz w:val="22"/>
@@ -5525,20 +6317,20 @@
       </w:pPr>
     </w:lvl>
   </w:abstractNum>
-  <w:abstractNum w:abstractNumId="18" w15:restartNumberingAfterBreak="0">
+  <w:abstractNum w:abstractNumId="19" w15:restartNumberingAfterBreak="0">
     <w:nsid w:val="6A4F2EC5"/>
     <w:multiLevelType w:val="hybridMultilevel"/>
-    <w:tmpl w:val="65BC7DFA"/>
-    <w:lvl w:ilvl="0" w:tplc="08090001">
-      <w:start w:val="1"/>
-      <w:numFmt w:val="bullet"/>
-      <w:lvlText w:val=""/>
+    <w:tmpl w:val="891ED048"/>
+    <w:lvl w:ilvl="0" w:tplc="0809000F">
+      <w:start w:val="1"/>
+      <w:numFmt w:val="decimal"/>
+      <w:lvlText w:val="%1."/>
       <w:lvlJc w:val="left"/>
       <w:pPr>
         <w:ind w:left="720" w:hanging="360"/>
       </w:pPr>
       <w:rPr>
-        <w:rFonts w:ascii="Symbol" w:hAnsi="Symbol" w:hint="default"/>
+        <w:rFonts w:hint="default"/>
       </w:rPr>
     </w:lvl>
     <w:lvl w:ilvl="1" w:tplc="08090019" w:tentative="1">
@@ -5614,7 +6406,7 @@
       </w:pPr>
     </w:lvl>
   </w:abstractNum>
-  <w:abstractNum w:abstractNumId="19" w15:restartNumberingAfterBreak="0">
+  <w:abstractNum w:abstractNumId="20" w15:restartNumberingAfterBreak="0">
     <w:nsid w:val="770A0FF7"/>
     <w:multiLevelType w:val="hybridMultilevel"/>
     <w:tmpl w:val="49B8A684"/>
@@ -5727,65 +6519,68 @@
       </w:rPr>
     </w:lvl>
   </w:abstractNum>
-  <w:num w:numId="1" w16cid:durableId="1125270740">
+  <w:num w:numId="1">
+    <w:abstractNumId w:val="18"/>
+  </w:num>
+  <w:num w:numId="2">
+    <w:abstractNumId w:val="8"/>
+  </w:num>
+  <w:num w:numId="3">
+    <w:abstractNumId w:val="1"/>
+  </w:num>
+  <w:num w:numId="4">
+    <w:abstractNumId w:val="0"/>
+  </w:num>
+  <w:num w:numId="5">
+    <w:abstractNumId w:val="19"/>
+  </w:num>
+  <w:num w:numId="6">
+    <w:abstractNumId w:val="16"/>
+  </w:num>
+  <w:num w:numId="7">
     <w:abstractNumId w:val="17"/>
   </w:num>
-  <w:num w:numId="2" w16cid:durableId="1620910995">
-    <w:abstractNumId w:val="8"/>
+  <w:num w:numId="8">
+    <w:abstractNumId w:val="4"/>
   </w:num>
-  <w:num w:numId="3" w16cid:durableId="1187791849">
-    <w:abstractNumId w:val="1"/>
+  <w:num w:numId="9">
+    <w:abstractNumId w:val="14"/>
   </w:num>
-  <w:num w:numId="4" w16cid:durableId="896933432">
-    <w:abstractNumId w:val="0"/>
+  <w:num w:numId="10">
+    <w:abstractNumId w:val="11"/>
   </w:num>
-  <w:num w:numId="5" w16cid:durableId="1794206087">
-    <w:abstractNumId w:val="18"/>
+  <w:num w:numId="11">
+    <w:abstractNumId w:val="5"/>
   </w:num>
-  <w:num w:numId="6" w16cid:durableId="1075588620">
+  <w:num w:numId="12">
+    <w:abstractNumId w:val="13"/>
+  </w:num>
+  <w:num w:numId="13">
+    <w:abstractNumId w:val="9"/>
+  </w:num>
+  <w:num w:numId="14">
+    <w:abstractNumId w:val="12"/>
+  </w:num>
+  <w:num w:numId="15">
     <w:abstractNumId w:val="15"/>
   </w:num>
-  <w:num w:numId="7" w16cid:durableId="216014792">
-    <w:abstractNumId w:val="16"/>
-  </w:num>
-  <w:num w:numId="8" w16cid:durableId="80178692">
-    <w:abstractNumId w:val="4"/>
-  </w:num>
-  <w:num w:numId="9" w16cid:durableId="1544827464">
-    <w:abstractNumId w:val="13"/>
-  </w:num>
-  <w:num w:numId="10" w16cid:durableId="255673735">
-    <w:abstractNumId w:val="10"/>
-  </w:num>
-  <w:num w:numId="11" w16cid:durableId="347948481">
-    <w:abstractNumId w:val="5"/>
-  </w:num>
-  <w:num w:numId="12" w16cid:durableId="146358336">
-    <w:abstractNumId w:val="12"/>
-  </w:num>
-  <w:num w:numId="13" w16cid:durableId="2013069578">
-    <w:abstractNumId w:val="9"/>
-  </w:num>
-  <w:num w:numId="14" w16cid:durableId="1625229261">
-    <w:abstractNumId w:val="11"/>
-  </w:num>
-  <w:num w:numId="15" w16cid:durableId="1392196252">
-    <w:abstractNumId w:val="14"/>
-  </w:num>
-  <w:num w:numId="16" w16cid:durableId="1161509651">
+  <w:num w:numId="16">
     <w:abstractNumId w:val="2"/>
   </w:num>
-  <w:num w:numId="17" w16cid:durableId="1674602499">
+  <w:num w:numId="17">
     <w:abstractNumId w:val="3"/>
   </w:num>
-  <w:num w:numId="18" w16cid:durableId="327514042">
-    <w:abstractNumId w:val="19"/>
+  <w:num w:numId="18">
+    <w:abstractNumId w:val="20"/>
   </w:num>
-  <w:num w:numId="19" w16cid:durableId="2070570644">
+  <w:num w:numId="19">
     <w:abstractNumId w:val="6"/>
   </w:num>
-  <w:num w:numId="20" w16cid:durableId="1624069052">
+  <w:num w:numId="20">
     <w:abstractNumId w:val="7"/>
+  </w:num>
+  <w:num w:numId="21">
+    <w:abstractNumId w:val="10"/>
   </w:num>
 </w:numbering>
 </file>

</xml_diff>

<commit_message>
CIV-6500 and 6501 changes in files
</commit_message>
<xml_diff>
--- a/docker/docmosis/templates/CV-DAM-STD-ENG-00001.docx
+++ b/docker/docmosis/templates/CV-DAM-STD-ENG-00001.docx
@@ -479,7 +479,7 @@
               </wp:inline>
             </w:drawing>
           </mc:Choice>
-          <mc:Fallback xmlns:oel="http://schemas.microsoft.com/office/2019/extlst" xmlns:a="http://schemas.openxmlformats.org/drawingml/2006/main" xmlns:pic="http://schemas.openxmlformats.org/drawingml/2006/picture">
+          <mc:Fallback xmlns:pic="http://schemas.openxmlformats.org/drawingml/2006/picture" xmlns:a="http://schemas.openxmlformats.org/drawingml/2006/main" xmlns:oel="http://schemas.microsoft.com/office/2019/extlst">
             <w:pict w14:anchorId="02525EF3">
               <v:group id="Group 2791" style="width:467.95pt;height:68.75pt;mso-position-horizontal-relative:char;mso-position-vertical-relative:line" coordsize="59429,8731" o:spid="_x0000_s1026" w14:anchorId="6D56B9AB" o:gfxdata="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">
                 <v:shapetype id="_x0000_t75" coordsize="21600,21600" filled="f" stroked="f" o:spt="75" o:preferrelative="t" path="m@4@5l@4@11@9@11@9@5xe">
@@ -517,81 +517,105 @@
         </mc:AlternateContent>
       </w:r>
     </w:p>
-    <w:p>
-      <w:pPr>
-        <w:tabs>
-          <w:tab w:val="center" w:pos="3969"/>
-          <w:tab w:val="right" w:pos="9817"/>
-        </w:tabs>
-        <w:spacing w:after="0"/>
-        <w:rPr>
-          <w:rFonts w:ascii="Arial" w:hAnsi="Arial" w:cs="Arial"/>
-        </w:rPr>
-      </w:pPr>
-      <w:bookmarkStart w:id="0" w:name="_Hlk108691980"/>
-      <w:r>
-        <w:rPr>
-          <w:rFonts w:ascii="Arial" w:eastAsia="Tahoma" w:hAnsi="Arial" w:cs="Arial"/>
-        </w:rPr>
-        <w:t xml:space="preserve">             </w:t>
-      </w:r>
-      <w:r>
-        <w:rPr>
-          <w:rFonts w:ascii="Arial" w:eastAsia="Tahoma" w:hAnsi="Arial" w:cs="Arial"/>
-        </w:rPr>
-        <w:t>Parties</w:t>
-      </w:r>
-      <w:r>
-        <w:rPr>
-          <w:rFonts w:ascii="Arial" w:eastAsia="Tahoma" w:hAnsi="Arial" w:cs="Arial"/>
-        </w:rPr>
-        <w:t xml:space="preserve">                  </w:t>
-      </w:r>
-      <w:r>
-        <w:rPr>
-          <w:rFonts w:ascii="Arial" w:eastAsia="Tahoma" w:hAnsi="Arial" w:cs="Arial"/>
-        </w:rPr>
-        <w:tab/>
-        <w:t xml:space="preserve">   </w:t>
-      </w:r>
-      <w:r>
-        <w:rPr>
-          <w:rFonts w:ascii="Arial" w:eastAsia="Tahoma" w:hAnsi="Arial" w:cs="Arial"/>
-        </w:rPr>
-        <w:t xml:space="preserve"> </w:t>
-      </w:r>
-      <w:r>
-        <w:rPr>
-          <w:rFonts w:ascii="Arial" w:eastAsia="Tahoma" w:hAnsi="Arial" w:cs="Arial"/>
-        </w:rPr>
-        <w:t>&lt;&lt;applicant1.partyName&gt;&gt;</w:t>
-      </w:r>
-      <w:r>
-        <w:rPr>
-          <w:rFonts w:ascii="Arial" w:eastAsia="Tahoma" w:hAnsi="Arial" w:cs="Arial"/>
-        </w:rPr>
-        <w:t xml:space="preserve"> </w:t>
-      </w:r>
-      <w:r>
-        <w:rPr>
-          <w:rFonts w:ascii="Arial" w:eastAsia="Tahoma" w:hAnsi="Arial" w:cs="Arial"/>
-        </w:rPr>
-        <w:t xml:space="preserve">                                </w:t>
-      </w:r>
-      <w:r>
-        <w:rPr>
-          <w:rFonts w:ascii="Arial" w:eastAsia="Tahoma" w:hAnsi="Arial" w:cs="Arial"/>
-        </w:rPr>
-        <w:t>Claimant</w:t>
-      </w:r>
-      <w:r>
-        <w:rPr>
-          <w:rFonts w:ascii="Arial" w:eastAsia="Tahoma" w:hAnsi="Arial" w:cs="Arial"/>
-        </w:rPr>
-        <w:br/>
-      </w:r>
-    </w:p>
-    <w:bookmarkEnd w:id="0"/>
+    <w:tbl>
+      <w:tblPr>
+        <w:tblStyle w:val="TableGrid"/>
+        <w:tblW w:w="0" w:type="auto"/>
+        <w:tblBorders>
+          <w:top w:val="none" w:sz="0" w:space="0" w:color="auto"/>
+          <w:left w:val="none" w:sz="0" w:space="0" w:color="auto"/>
+          <w:bottom w:val="none" w:sz="0" w:space="0" w:color="auto"/>
+          <w:right w:val="none" w:sz="0" w:space="0" w:color="auto"/>
+          <w:insideH w:val="none" w:sz="0" w:space="0" w:color="auto"/>
+          <w:insideV w:val="none" w:sz="0" w:space="0" w:color="auto"/>
+        </w:tblBorders>
+        <w:tblLayout w:type="fixed"/>
+        <w:tblLook w:val="04A0" w:firstRow="1" w:lastRow="0" w:firstColumn="1" w:lastColumn="0" w:noHBand="0" w:noVBand="1"/>
+      </w:tblPr>
+      <w:tblGrid>
+        <w:gridCol w:w="1838"/>
+        <w:gridCol w:w="4253"/>
+        <w:gridCol w:w="2925"/>
+      </w:tblGrid>
+      <w:tr>
+        <w:tc>
+          <w:tcPr>
+            <w:tcW w:w="1838" w:type="dxa"/>
+          </w:tcPr>
+          <w:p>
+            <w:pPr>
+              <w:tabs>
+                <w:tab w:val="center" w:pos="3969"/>
+                <w:tab w:val="right" w:pos="9817"/>
+              </w:tabs>
+              <w:rPr>
+                <w:rFonts w:ascii="Arial" w:eastAsia="Tahoma" w:hAnsi="Arial" w:cs="Arial"/>
+              </w:rPr>
+            </w:pPr>
+            <w:bookmarkStart w:id="0" w:name="_Hlk108691980"/>
+            <w:r>
+              <w:rPr>
+                <w:rFonts w:ascii="Arial" w:eastAsia="Tahoma" w:hAnsi="Arial" w:cs="Arial"/>
+              </w:rPr>
+              <w:t>Parties</w:t>
+            </w:r>
+          </w:p>
+        </w:tc>
+        <w:tc>
+          <w:tcPr>
+            <w:tcW w:w="4253" w:type="dxa"/>
+          </w:tcPr>
+          <w:p>
+            <w:pPr>
+              <w:tabs>
+                <w:tab w:val="center" w:pos="3969"/>
+                <w:tab w:val="right" w:pos="9817"/>
+              </w:tabs>
+              <w:rPr>
+                <w:rFonts w:ascii="Arial" w:eastAsia="Tahoma" w:hAnsi="Arial" w:cs="Arial"/>
+              </w:rPr>
+            </w:pPr>
+            <w:r>
+              <w:rPr>
+                <w:rFonts w:ascii="Arial" w:eastAsia="Tahoma" w:hAnsi="Arial" w:cs="Arial"/>
+              </w:rPr>
+              <w:t>&lt;&lt;applicant1.partyName&gt;&gt;</w:t>
+            </w:r>
+          </w:p>
+        </w:tc>
+        <w:tc>
+          <w:tcPr>
+            <w:tcW w:w="2925" w:type="dxa"/>
+          </w:tcPr>
+          <w:p>
+            <w:pPr>
+              <w:tabs>
+                <w:tab w:val="center" w:pos="3969"/>
+                <w:tab w:val="right" w:pos="9817"/>
+              </w:tabs>
+              <w:rPr>
+                <w:rFonts w:ascii="Arial" w:eastAsia="Tahoma" w:hAnsi="Arial" w:cs="Arial"/>
+              </w:rPr>
+            </w:pPr>
+            <w:r>
+              <w:rPr>
+                <w:rFonts w:ascii="Arial" w:eastAsia="Tahoma" w:hAnsi="Arial" w:cs="Arial"/>
+              </w:rPr>
+              <w:t>Claimant</w:t>
+            </w:r>
+          </w:p>
+        </w:tc>
+      </w:tr>
+      <w:bookmarkEnd w:id="0"/>
+    </w:tbl>
+    <w:p>
+      <w:pPr>
+        <w:rPr>
+          <w:rFonts w:ascii="Arial" w:hAnsi="Arial" w:cs="Arial"/>
+          <w:lang w:val="en-US"/>
+        </w:rPr>
+      </w:pPr>
+    </w:p>
     <w:p>
       <w:pPr>
         <w:rPr>
@@ -607,79 +631,100 @@
         <w:t xml:space="preserve">  &lt;&lt;cs_{hasApplicant2=true}&gt;&gt;</w:t>
       </w:r>
     </w:p>
-    <w:p>
-      <w:pPr>
-        <w:tabs>
-          <w:tab w:val="center" w:pos="3969"/>
-          <w:tab w:val="right" w:pos="9817"/>
-        </w:tabs>
-        <w:spacing w:after="0"/>
-        <w:rPr>
-          <w:rFonts w:ascii="Arial" w:hAnsi="Arial" w:cs="Arial"/>
-        </w:rPr>
-      </w:pPr>
-      <w:r>
-        <w:rPr>
-          <w:rFonts w:ascii="Arial" w:eastAsia="Tahoma" w:hAnsi="Arial" w:cs="Arial"/>
-        </w:rPr>
-        <w:t xml:space="preserve">                                          </w:t>
-      </w:r>
-      <w:r>
-        <w:rPr>
-          <w:rFonts w:ascii="Arial" w:eastAsia="Tahoma" w:hAnsi="Arial" w:cs="Arial"/>
-        </w:rPr>
-        <w:tab/>
-        <w:t xml:space="preserve">   </w:t>
-      </w:r>
-      <w:r>
-        <w:rPr>
-          <w:rFonts w:ascii="Arial" w:eastAsia="Tahoma" w:hAnsi="Arial" w:cs="Arial"/>
-        </w:rPr>
-        <w:t xml:space="preserve"> </w:t>
-      </w:r>
-      <w:r>
-        <w:rPr>
-          <w:rFonts w:ascii="Arial" w:eastAsia="Tahoma" w:hAnsi="Arial" w:cs="Arial"/>
-        </w:rPr>
-        <w:t>&lt;&lt;applicant</w:t>
-      </w:r>
-      <w:r>
-        <w:rPr>
-          <w:rFonts w:ascii="Arial" w:eastAsia="Tahoma" w:hAnsi="Arial" w:cs="Arial"/>
-        </w:rPr>
-        <w:t>2</w:t>
-      </w:r>
-      <w:r>
-        <w:rPr>
-          <w:rFonts w:ascii="Arial" w:eastAsia="Tahoma" w:hAnsi="Arial" w:cs="Arial"/>
-        </w:rPr>
-        <w:t>.partyName&gt;&gt;</w:t>
-      </w:r>
-      <w:r>
-        <w:rPr>
-          <w:rFonts w:ascii="Arial" w:eastAsia="Tahoma" w:hAnsi="Arial" w:cs="Arial"/>
-        </w:rPr>
-        <w:t xml:space="preserve">                                </w:t>
-      </w:r>
-      <w:r>
-        <w:rPr>
-          <w:rFonts w:ascii="Arial" w:eastAsia="Tahoma" w:hAnsi="Arial" w:cs="Arial"/>
-        </w:rPr>
-        <w:t xml:space="preserve"> </w:t>
-      </w:r>
-      <w:r>
-        <w:rPr>
-          <w:rFonts w:ascii="Arial" w:eastAsia="Tahoma" w:hAnsi="Arial" w:cs="Arial"/>
-        </w:rPr>
-        <w:t>Claimant</w:t>
-      </w:r>
-      <w:r>
-        <w:rPr>
-          <w:rFonts w:ascii="Arial" w:eastAsia="Tahoma" w:hAnsi="Arial" w:cs="Arial"/>
-        </w:rPr>
-        <w:br/>
-      </w:r>
-    </w:p>
+    <w:tbl>
+      <w:tblPr>
+        <w:tblStyle w:val="TableGrid"/>
+        <w:tblW w:w="0" w:type="auto"/>
+        <w:tblBorders>
+          <w:top w:val="none" w:sz="0" w:space="0" w:color="auto"/>
+          <w:left w:val="none" w:sz="0" w:space="0" w:color="auto"/>
+          <w:bottom w:val="none" w:sz="0" w:space="0" w:color="auto"/>
+          <w:right w:val="none" w:sz="0" w:space="0" w:color="auto"/>
+          <w:insideH w:val="none" w:sz="0" w:space="0" w:color="auto"/>
+          <w:insideV w:val="none" w:sz="0" w:space="0" w:color="auto"/>
+        </w:tblBorders>
+        <w:tblLook w:val="04A0" w:firstRow="1" w:lastRow="0" w:firstColumn="1" w:lastColumn="0" w:noHBand="0" w:noVBand="1"/>
+      </w:tblPr>
+      <w:tblGrid>
+        <w:gridCol w:w="1838"/>
+        <w:gridCol w:w="4253"/>
+        <w:gridCol w:w="2925"/>
+      </w:tblGrid>
+      <w:tr>
+        <w:tc>
+          <w:tcPr>
+            <w:tcW w:w="1838" w:type="dxa"/>
+          </w:tcPr>
+          <w:p>
+            <w:pPr>
+              <w:tabs>
+                <w:tab w:val="center" w:pos="3969"/>
+                <w:tab w:val="right" w:pos="9817"/>
+              </w:tabs>
+              <w:rPr>
+                <w:rFonts w:ascii="Arial" w:eastAsia="Tahoma" w:hAnsi="Arial" w:cs="Arial"/>
+              </w:rPr>
+            </w:pPr>
+          </w:p>
+        </w:tc>
+        <w:tc>
+          <w:tcPr>
+            <w:tcW w:w="4253" w:type="dxa"/>
+          </w:tcPr>
+          <w:p>
+            <w:pPr>
+              <w:tabs>
+                <w:tab w:val="center" w:pos="3969"/>
+                <w:tab w:val="right" w:pos="9817"/>
+              </w:tabs>
+              <w:rPr>
+                <w:rFonts w:ascii="Arial" w:eastAsia="Tahoma" w:hAnsi="Arial" w:cs="Arial"/>
+              </w:rPr>
+            </w:pPr>
+            <w:r>
+              <w:rPr>
+                <w:rFonts w:ascii="Arial" w:eastAsia="Tahoma" w:hAnsi="Arial" w:cs="Arial"/>
+              </w:rPr>
+              <w:t>&lt;&lt;applicant</w:t>
+            </w:r>
+            <w:r>
+              <w:rPr>
+                <w:rFonts w:ascii="Arial" w:eastAsia="Tahoma" w:hAnsi="Arial" w:cs="Arial"/>
+              </w:rPr>
+              <w:t>2</w:t>
+            </w:r>
+            <w:r>
+              <w:rPr>
+                <w:rFonts w:ascii="Arial" w:eastAsia="Tahoma" w:hAnsi="Arial" w:cs="Arial"/>
+              </w:rPr>
+              <w:t>.partyName&gt;&gt;</w:t>
+            </w:r>
+          </w:p>
+        </w:tc>
+        <w:tc>
+          <w:tcPr>
+            <w:tcW w:w="2925" w:type="dxa"/>
+          </w:tcPr>
+          <w:p>
+            <w:pPr>
+              <w:tabs>
+                <w:tab w:val="center" w:pos="3969"/>
+                <w:tab w:val="right" w:pos="9817"/>
+              </w:tabs>
+              <w:rPr>
+                <w:rFonts w:ascii="Arial" w:eastAsia="Tahoma" w:hAnsi="Arial" w:cs="Arial"/>
+              </w:rPr>
+            </w:pPr>
+            <w:r>
+              <w:rPr>
+                <w:rFonts w:ascii="Arial" w:eastAsia="Tahoma" w:hAnsi="Arial" w:cs="Arial"/>
+              </w:rPr>
+              <w:t>Claimant</w:t>
+            </w:r>
+          </w:p>
+        </w:tc>
+      </w:tr>
+    </w:tbl>
     <w:p>
       <w:pPr>
         <w:spacing w:line="240" w:lineRule="auto"/>
@@ -698,76 +743,115 @@
     </w:p>
     <w:p>
       <w:pPr>
-        <w:tabs>
-          <w:tab w:val="center" w:pos="3969"/>
-          <w:tab w:val="right" w:pos="9817"/>
-        </w:tabs>
-        <w:spacing w:after="0"/>
-        <w:rPr>
-          <w:rFonts w:ascii="Arial" w:hAnsi="Arial" w:cs="Arial"/>
-        </w:rPr>
-      </w:pPr>
-      <w:r>
-        <w:rPr>
-          <w:rFonts w:ascii="Arial" w:eastAsia="Tahoma" w:hAnsi="Arial" w:cs="Arial"/>
-        </w:rPr>
-        <w:t xml:space="preserve">                                      </w:t>
-      </w:r>
-      <w:r>
-        <w:rPr>
-          <w:rFonts w:ascii="Arial" w:eastAsia="Tahoma" w:hAnsi="Arial" w:cs="Arial"/>
-        </w:rPr>
-        <w:tab/>
-        <w:t xml:space="preserve">   </w:t>
-      </w:r>
-      <w:r>
-        <w:rPr>
-          <w:rFonts w:ascii="Arial" w:eastAsia="Tahoma" w:hAnsi="Arial" w:cs="Arial"/>
-        </w:rPr>
-        <w:t xml:space="preserve">    </w:t>
-      </w:r>
-      <w:r>
-        <w:rPr>
-          <w:rFonts w:ascii="Arial" w:eastAsia="Tahoma" w:hAnsi="Arial" w:cs="Arial"/>
-        </w:rPr>
-        <w:t xml:space="preserve"> </w:t>
-      </w:r>
-      <w:r>
-        <w:rPr>
-          <w:rFonts w:ascii="Arial" w:eastAsia="Tahoma" w:hAnsi="Arial" w:cs="Arial"/>
-        </w:rPr>
-        <w:t>&lt;&lt;</w:t>
-      </w:r>
-      <w:r>
-        <w:rPr>
-          <w:rFonts w:ascii="Arial" w:eastAsia="Tahoma" w:hAnsi="Arial" w:cs="Arial"/>
-        </w:rPr>
-        <w:t>respondent</w:t>
-      </w:r>
-      <w:r>
-        <w:rPr>
-          <w:rFonts w:ascii="Arial" w:eastAsia="Tahoma" w:hAnsi="Arial" w:cs="Arial"/>
-        </w:rPr>
-        <w:t>1.partyName&gt;&gt;</w:t>
-      </w:r>
-      <w:r>
-        <w:rPr>
-          <w:rFonts w:ascii="Arial" w:eastAsia="Tahoma" w:hAnsi="Arial" w:cs="Arial"/>
-        </w:rPr>
-        <w:t xml:space="preserve">                             </w:t>
-      </w:r>
-      <w:r>
-        <w:rPr>
-          <w:rFonts w:ascii="Arial" w:eastAsia="Tahoma" w:hAnsi="Arial" w:cs="Arial"/>
-        </w:rPr>
-        <w:t>Defendant</w:t>
-      </w:r>
-      <w:r>
-        <w:rPr>
-          <w:rFonts w:ascii="Arial" w:eastAsia="Tahoma" w:hAnsi="Arial" w:cs="Arial"/>
-        </w:rPr>
-        <w:br/>
-      </w:r>
+        <w:spacing w:line="240" w:lineRule="auto"/>
+        <w:rPr>
+          <w:rFonts w:ascii="Arial" w:hAnsi="Arial" w:cs="Arial"/>
+          <w:lang w:val="en-US"/>
+        </w:rPr>
+      </w:pPr>
+    </w:p>
+    <w:tbl>
+      <w:tblPr>
+        <w:tblStyle w:val="TableGrid"/>
+        <w:tblW w:w="0" w:type="auto"/>
+        <w:tblBorders>
+          <w:top w:val="none" w:sz="0" w:space="0" w:color="auto"/>
+          <w:left w:val="none" w:sz="0" w:space="0" w:color="auto"/>
+          <w:bottom w:val="none" w:sz="0" w:space="0" w:color="auto"/>
+          <w:right w:val="none" w:sz="0" w:space="0" w:color="auto"/>
+          <w:insideH w:val="none" w:sz="0" w:space="0" w:color="auto"/>
+          <w:insideV w:val="none" w:sz="0" w:space="0" w:color="auto"/>
+        </w:tblBorders>
+        <w:tblLayout w:type="fixed"/>
+        <w:tblLook w:val="04A0" w:firstRow="1" w:lastRow="0" w:firstColumn="1" w:lastColumn="0" w:noHBand="0" w:noVBand="1"/>
+      </w:tblPr>
+      <w:tblGrid>
+        <w:gridCol w:w="1838"/>
+        <w:gridCol w:w="4253"/>
+        <w:gridCol w:w="2925"/>
+      </w:tblGrid>
+      <w:tr>
+        <w:tc>
+          <w:tcPr>
+            <w:tcW w:w="1838" w:type="dxa"/>
+          </w:tcPr>
+          <w:p>
+            <w:pPr>
+              <w:tabs>
+                <w:tab w:val="center" w:pos="3969"/>
+                <w:tab w:val="right" w:pos="9817"/>
+              </w:tabs>
+              <w:rPr>
+                <w:rFonts w:ascii="Arial" w:eastAsia="Tahoma" w:hAnsi="Arial" w:cs="Arial"/>
+              </w:rPr>
+            </w:pPr>
+          </w:p>
+        </w:tc>
+        <w:tc>
+          <w:tcPr>
+            <w:tcW w:w="4253" w:type="dxa"/>
+          </w:tcPr>
+          <w:p>
+            <w:pPr>
+              <w:tabs>
+                <w:tab w:val="center" w:pos="3969"/>
+                <w:tab w:val="right" w:pos="9817"/>
+              </w:tabs>
+              <w:rPr>
+                <w:rFonts w:ascii="Arial" w:eastAsia="Tahoma" w:hAnsi="Arial" w:cs="Arial"/>
+              </w:rPr>
+            </w:pPr>
+            <w:r>
+              <w:rPr>
+                <w:rFonts w:ascii="Arial" w:eastAsia="Tahoma" w:hAnsi="Arial" w:cs="Arial"/>
+              </w:rPr>
+              <w:t>&lt;&lt;</w:t>
+            </w:r>
+            <w:r>
+              <w:rPr>
+                <w:rFonts w:ascii="Arial" w:eastAsia="Tahoma" w:hAnsi="Arial" w:cs="Arial"/>
+              </w:rPr>
+              <w:t>respondent</w:t>
+            </w:r>
+            <w:r>
+              <w:rPr>
+                <w:rFonts w:ascii="Arial" w:eastAsia="Tahoma" w:hAnsi="Arial" w:cs="Arial"/>
+              </w:rPr>
+              <w:t>1.partyName&gt;&gt;</w:t>
+            </w:r>
+          </w:p>
+        </w:tc>
+        <w:tc>
+          <w:tcPr>
+            <w:tcW w:w="2925" w:type="dxa"/>
+          </w:tcPr>
+          <w:p>
+            <w:pPr>
+              <w:tabs>
+                <w:tab w:val="center" w:pos="3969"/>
+                <w:tab w:val="right" w:pos="9817"/>
+              </w:tabs>
+              <w:rPr>
+                <w:rFonts w:ascii="Arial" w:eastAsia="Tahoma" w:hAnsi="Arial" w:cs="Arial"/>
+              </w:rPr>
+            </w:pPr>
+            <w:r>
+              <w:rPr>
+                <w:rFonts w:ascii="Arial" w:eastAsia="Tahoma" w:hAnsi="Arial" w:cs="Arial"/>
+              </w:rPr>
+              <w:t>Defendant</w:t>
+            </w:r>
+          </w:p>
+        </w:tc>
+      </w:tr>
+    </w:tbl>
+    <w:p>
+      <w:pPr>
+        <w:rPr>
+          <w:rFonts w:ascii="Arial" w:hAnsi="Arial" w:cs="Arial"/>
+          <w:lang w:val="en-US"/>
+        </w:rPr>
+      </w:pPr>
     </w:p>
     <w:p>
       <w:pPr>
@@ -784,67 +868,101 @@
         <w:t xml:space="preserve">  &lt;&lt;cs_{hasRespondent2=true}&gt;&gt;</w:t>
       </w:r>
     </w:p>
-    <w:p>
-      <w:pPr>
-        <w:tabs>
-          <w:tab w:val="center" w:pos="3969"/>
-          <w:tab w:val="right" w:pos="9817"/>
-        </w:tabs>
-        <w:spacing w:after="0"/>
-        <w:rPr>
-          <w:rFonts w:ascii="Arial" w:eastAsia="Tahoma" w:hAnsi="Arial" w:cs="Arial"/>
-        </w:rPr>
-      </w:pPr>
-      <w:r>
-        <w:rPr>
-          <w:rFonts w:ascii="Arial" w:eastAsia="Tahoma" w:hAnsi="Arial" w:cs="Arial"/>
-        </w:rPr>
-        <w:t xml:space="preserve">                                      </w:t>
-      </w:r>
-      <w:r>
-        <w:rPr>
-          <w:rFonts w:ascii="Arial" w:eastAsia="Tahoma" w:hAnsi="Arial" w:cs="Arial"/>
-        </w:rPr>
-        <w:tab/>
-        <w:t xml:space="preserve">   </w:t>
-      </w:r>
-      <w:r>
-        <w:rPr>
-          <w:rFonts w:ascii="Arial" w:eastAsia="Tahoma" w:hAnsi="Arial" w:cs="Arial"/>
-        </w:rPr>
-        <w:t xml:space="preserve">     </w:t>
-      </w:r>
-      <w:r>
-        <w:rPr>
-          <w:rFonts w:ascii="Arial" w:eastAsia="Tahoma" w:hAnsi="Arial" w:cs="Arial"/>
-        </w:rPr>
-        <w:t>&lt;&lt;</w:t>
-      </w:r>
-      <w:r>
-        <w:rPr>
-          <w:rFonts w:ascii="Arial" w:eastAsia="Tahoma" w:hAnsi="Arial" w:cs="Arial"/>
-        </w:rPr>
-        <w:t>respondent2</w:t>
-      </w:r>
-      <w:r>
-        <w:rPr>
-          <w:rFonts w:ascii="Arial" w:eastAsia="Tahoma" w:hAnsi="Arial" w:cs="Arial"/>
-        </w:rPr>
-        <w:t>.partyName&gt;&gt;</w:t>
-      </w:r>
-      <w:r>
-        <w:rPr>
-          <w:rFonts w:ascii="Arial" w:eastAsia="Tahoma" w:hAnsi="Arial" w:cs="Arial"/>
-        </w:rPr>
-        <w:t xml:space="preserve">                             Defendant</w:t>
-      </w:r>
-      <w:r>
-        <w:rPr>
-          <w:rFonts w:ascii="Arial" w:eastAsia="Tahoma" w:hAnsi="Arial" w:cs="Arial"/>
-        </w:rPr>
-        <w:br/>
-      </w:r>
-    </w:p>
+    <w:tbl>
+      <w:tblPr>
+        <w:tblStyle w:val="TableGrid"/>
+        <w:tblW w:w="0" w:type="auto"/>
+        <w:tblBorders>
+          <w:top w:val="none" w:sz="0" w:space="0" w:color="auto"/>
+          <w:left w:val="none" w:sz="0" w:space="0" w:color="auto"/>
+          <w:bottom w:val="none" w:sz="0" w:space="0" w:color="auto"/>
+          <w:right w:val="none" w:sz="0" w:space="0" w:color="auto"/>
+          <w:insideH w:val="none" w:sz="0" w:space="0" w:color="auto"/>
+          <w:insideV w:val="none" w:sz="0" w:space="0" w:color="auto"/>
+        </w:tblBorders>
+        <w:tblLayout w:type="fixed"/>
+        <w:tblLook w:val="04A0" w:firstRow="1" w:lastRow="0" w:firstColumn="1" w:lastColumn="0" w:noHBand="0" w:noVBand="1"/>
+      </w:tblPr>
+      <w:tblGrid>
+        <w:gridCol w:w="1838"/>
+        <w:gridCol w:w="4253"/>
+        <w:gridCol w:w="2925"/>
+      </w:tblGrid>
+      <w:tr>
+        <w:tc>
+          <w:tcPr>
+            <w:tcW w:w="1838" w:type="dxa"/>
+          </w:tcPr>
+          <w:p>
+            <w:pPr>
+              <w:tabs>
+                <w:tab w:val="center" w:pos="3969"/>
+                <w:tab w:val="right" w:pos="9817"/>
+              </w:tabs>
+              <w:rPr>
+                <w:rFonts w:ascii="Arial" w:eastAsia="Tahoma" w:hAnsi="Arial" w:cs="Arial"/>
+              </w:rPr>
+            </w:pPr>
+          </w:p>
+        </w:tc>
+        <w:tc>
+          <w:tcPr>
+            <w:tcW w:w="4253" w:type="dxa"/>
+          </w:tcPr>
+          <w:p>
+            <w:pPr>
+              <w:tabs>
+                <w:tab w:val="center" w:pos="3969"/>
+                <w:tab w:val="right" w:pos="9817"/>
+              </w:tabs>
+              <w:rPr>
+                <w:rFonts w:ascii="Arial" w:eastAsia="Tahoma" w:hAnsi="Arial" w:cs="Arial"/>
+              </w:rPr>
+            </w:pPr>
+            <w:r>
+              <w:rPr>
+                <w:rFonts w:ascii="Arial" w:eastAsia="Tahoma" w:hAnsi="Arial" w:cs="Arial"/>
+              </w:rPr>
+              <w:t>&lt;&lt;</w:t>
+            </w:r>
+            <w:r>
+              <w:rPr>
+                <w:rFonts w:ascii="Arial" w:eastAsia="Tahoma" w:hAnsi="Arial" w:cs="Arial"/>
+              </w:rPr>
+              <w:t>respondent2</w:t>
+            </w:r>
+            <w:r>
+              <w:rPr>
+                <w:rFonts w:ascii="Arial" w:eastAsia="Tahoma" w:hAnsi="Arial" w:cs="Arial"/>
+              </w:rPr>
+              <w:t>.partyName&gt;&gt;</w:t>
+            </w:r>
+          </w:p>
+        </w:tc>
+        <w:tc>
+          <w:tcPr>
+            <w:tcW w:w="2925" w:type="dxa"/>
+          </w:tcPr>
+          <w:p>
+            <w:pPr>
+              <w:tabs>
+                <w:tab w:val="center" w:pos="3969"/>
+                <w:tab w:val="right" w:pos="9817"/>
+              </w:tabs>
+              <w:rPr>
+                <w:rFonts w:ascii="Arial" w:eastAsia="Tahoma" w:hAnsi="Arial" w:cs="Arial"/>
+              </w:rPr>
+            </w:pPr>
+            <w:r>
+              <w:rPr>
+                <w:rFonts w:ascii="Arial" w:eastAsia="Tahoma" w:hAnsi="Arial" w:cs="Arial"/>
+              </w:rPr>
+              <w:t>Defendant</w:t>
+            </w:r>
+          </w:p>
+        </w:tc>
+      </w:tr>
+    </w:tbl>
     <w:p>
       <w:pPr>
         <w:rPr>
@@ -989,7 +1107,7 @@
               </wp:inline>
             </w:drawing>
           </mc:Choice>
-          <mc:Fallback xmlns:oel="http://schemas.microsoft.com/office/2019/extlst" xmlns:a="http://schemas.openxmlformats.org/drawingml/2006/main" xmlns:pic="http://schemas.openxmlformats.org/drawingml/2006/picture">
+          <mc:Fallback xmlns:pic="http://schemas.openxmlformats.org/drawingml/2006/picture" xmlns:a="http://schemas.openxmlformats.org/drawingml/2006/main" xmlns:oel="http://schemas.microsoft.com/office/2019/extlst">
             <w:pict w14:anchorId="47815A15">
               <v:group id="Group 2792" style="width:467.95pt;height:.75pt;mso-position-horizontal-relative:char;mso-position-vertical-relative:line" coordsize="59429,95" o:spid="_x0000_s1026" w14:anchorId="0BA703C9" o:gfxdata="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">
                 <v:shape id="Shape 91" style="position:absolute;width:59429;height:0;visibility:visible;mso-wrap-style:square;v-text-anchor:top" coordsize="5942965,0" o:spid="_x0000_s1027" filled="f" path="m5942965,l,e" o:gfxdata="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">
@@ -7172,6 +7290,25 @@
     <w:uiPriority w:val="99"/>
     <w:rsid w:val="00A91839"/>
   </w:style>
+  <w:style w:type="table" w:styleId="TableGrid">
+    <w:name w:val="Table Grid"/>
+    <w:basedOn w:val="TableNormal"/>
+    <w:uiPriority w:val="39"/>
+    <w:rsid w:val="00064D0B"/>
+    <w:pPr>
+      <w:spacing w:after="0" w:line="240" w:lineRule="auto"/>
+    </w:pPr>
+    <w:tblPr>
+      <w:tblBorders>
+        <w:top w:val="single" w:sz="4" w:space="0" w:color="auto"/>
+        <w:left w:val="single" w:sz="4" w:space="0" w:color="auto"/>
+        <w:bottom w:val="single" w:sz="4" w:space="0" w:color="auto"/>
+        <w:right w:val="single" w:sz="4" w:space="0" w:color="auto"/>
+        <w:insideH w:val="single" w:sz="4" w:space="0" w:color="auto"/>
+        <w:insideV w:val="single" w:sz="4" w:space="0" w:color="auto"/>
+      </w:tblBorders>
+    </w:tblPr>
+  </w:style>
 </w:styles>
 </file>
 

</xml_diff>

<commit_message>
CIV-7248 judge title and name shouldn't appear in stitched document's TOC
</commit_message>
<xml_diff>
--- a/docker/docmosis/templates/CV-DAM-STD-ENG-00001.docx
+++ b/docker/docmosis/templates/CV-DAM-STD-ENG-00001.docx
@@ -289,42 +289,46 @@
     </w:p>
     <w:p>
       <w:pPr>
-        <w:pStyle w:val="Heading1"/>
-        <w:spacing w:after="312"/>
-        <w:ind w:left="0" w:right="333" w:firstLine="720"/>
-        <w:rPr>
-          <w:color w:val="auto"/>
-        </w:rPr>
-      </w:pPr>
-      <w:r>
-        <w:rPr>
-          <w:color w:val="auto"/>
+        <w:spacing w:after="5" w:line="249" w:lineRule="auto"/>
+        <w:ind w:left="118" w:hanging="10"/>
+        <w:jc w:val="center"/>
+        <w:rPr>
+          <w:rFonts w:ascii="Arial" w:hAnsi="Arial" w:cs="Arial"/>
+          <w:b/>
+          <w:bCs/>
+          <w:sz w:val="28"/>
+          <w:szCs w:val="28"/>
+        </w:rPr>
+      </w:pPr>
+      <w:r>
+        <w:rPr>
+          <w:rFonts w:ascii="Arial" w:hAnsi="Arial" w:cs="Arial"/>
+          <w:b/>
+          <w:bCs/>
+          <w:sz w:val="28"/>
+          <w:szCs w:val="28"/>
         </w:rPr>
         <w:t>&lt;&lt;</w:t>
       </w:r>
       <w:proofErr w:type="spellStart"/>
       <w:r>
         <w:rPr>
-          <w:color w:val="auto"/>
-        </w:rPr>
-        <w:t>judge</w:t>
-      </w:r>
-      <w:r>
-        <w:rPr>
-          <w:color w:val="auto"/>
-        </w:rPr>
-        <w:t>N</w:t>
-      </w:r>
-      <w:r>
-        <w:rPr>
-          <w:color w:val="auto"/>
-        </w:rPr>
-        <w:t>ame</w:t>
+          <w:rFonts w:ascii="Arial" w:hAnsi="Arial" w:cs="Arial"/>
+          <w:b/>
+          <w:bCs/>
+          <w:sz w:val="28"/>
+          <w:szCs w:val="28"/>
+        </w:rPr>
+        <w:t>judgeName</w:t>
       </w:r>
       <w:proofErr w:type="spellEnd"/>
       <w:r>
         <w:rPr>
-          <w:color w:val="auto"/>
+          <w:rFonts w:ascii="Arial" w:hAnsi="Arial" w:cs="Arial"/>
+          <w:b/>
+          <w:bCs/>
+          <w:sz w:val="28"/>
+          <w:szCs w:val="28"/>
         </w:rPr>
         <w:t>&gt;&gt;</w:t>
       </w:r>
@@ -479,7 +483,7 @@
               </wp:inline>
             </w:drawing>
           </mc:Choice>
-          <mc:Fallback xmlns:pic="http://schemas.openxmlformats.org/drawingml/2006/picture" xmlns:a="http://schemas.openxmlformats.org/drawingml/2006/main" xmlns:oel="http://schemas.microsoft.com/office/2019/extlst">
+          <mc:Fallback xmlns:oel="http://schemas.microsoft.com/office/2019/extlst" xmlns:a="http://schemas.openxmlformats.org/drawingml/2006/main" xmlns:pic="http://schemas.openxmlformats.org/drawingml/2006/picture">
             <w:pict w14:anchorId="02525EF3">
               <v:group id="Group 2791" style="width:467.95pt;height:68.75pt;mso-position-horizontal-relative:char;mso-position-vertical-relative:line" coordsize="59429,8731" o:spid="_x0000_s1026" w14:anchorId="6D56B9AB" o:gfxdata="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">
                 <v:shapetype id="_x0000_t75" coordsize="21600,21600" filled="f" stroked="f" o:spt="75" o:preferrelative="t" path="m@4@5l@4@11@9@11@9@5xe">
@@ -1107,7 +1111,7 @@
               </wp:inline>
             </w:drawing>
           </mc:Choice>
-          <mc:Fallback xmlns:pic="http://schemas.openxmlformats.org/drawingml/2006/picture" xmlns:a="http://schemas.openxmlformats.org/drawingml/2006/main" xmlns:oel="http://schemas.microsoft.com/office/2019/extlst">
+          <mc:Fallback xmlns:oel="http://schemas.microsoft.com/office/2019/extlst" xmlns:a="http://schemas.openxmlformats.org/drawingml/2006/main" xmlns:pic="http://schemas.openxmlformats.org/drawingml/2006/picture">
             <w:pict w14:anchorId="47815A15">
               <v:group id="Group 2792" style="width:467.95pt;height:.75pt;mso-position-horizontal-relative:char;mso-position-vertical-relative:line" coordsize="59429,95" o:spid="_x0000_s1026" w14:anchorId="0BA703C9" o:gfxdata="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">
                 <v:shape id="Shape 91" style="position:absolute;width:59429;height:0;visibility:visible;mso-wrap-style:square;v-text-anchor:top" coordsize="5942965,0" o:spid="_x0000_s1027" filled="f" path="m5942965,l,e" o:gfxdata="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">
@@ -1537,63 +1541,63 @@
           <w:rFonts w:ascii="Arial" w:hAnsi="Arial" w:cs="Arial"/>
           <w:bCs/>
         </w:rPr>
+        <w:t xml:space="preserve">The damages awarded shall be subject to a deduction of </w:t>
+      </w:r>
+      <w:r>
+        <w:rPr>
+          <w:rFonts w:ascii="Arial" w:hAnsi="Arial" w:cs="Arial"/>
+          <w:b/>
+        </w:rPr>
+        <w:t>&lt;&lt;</w:t>
+      </w:r>
+      <w:proofErr w:type="spellStart"/>
+      <w:r>
+        <w:rPr>
+          <w:rFonts w:ascii="Arial" w:hAnsi="Arial" w:cs="Arial"/>
+          <w:lang w:val="en-US"/>
+        </w:rPr>
+        <w:t>drawDirectionsOrder.judgementSum</w:t>
+      </w:r>
+      <w:proofErr w:type="spellEnd"/>
+      <w:r>
+        <w:rPr>
+          <w:rFonts w:ascii="Arial" w:hAnsi="Arial" w:cs="Arial"/>
+          <w:b/>
+          <w:bCs/>
+          <w:lang w:val="en-US"/>
+        </w:rPr>
+        <w:t>&gt;&gt;</w:t>
+      </w:r>
+      <w:r>
+        <w:rPr>
+          <w:rFonts w:ascii="Arial" w:hAnsi="Arial" w:cs="Arial"/>
+          <w:b/>
+          <w:bCs/>
+          <w:lang w:val="en-US"/>
+        </w:rPr>
+        <w:t>%</w:t>
+      </w:r>
+      <w:r>
+        <w:rPr>
+          <w:rFonts w:ascii="Arial" w:hAnsi="Arial" w:cs="Arial"/>
+          <w:bCs/>
+        </w:rPr>
+        <w:t xml:space="preserve"> for contributory negligence.</w:t>
+      </w:r>
+    </w:p>
+    <w:p>
+      <w:pPr>
+        <w:rPr>
+          <w:rFonts w:ascii="Arial" w:hAnsi="Arial" w:cs="Arial"/>
+          <w:bCs/>
+        </w:rPr>
+      </w:pPr>
+      <w:r>
+        <w:rPr>
+          <w:rFonts w:ascii="Arial" w:hAnsi="Arial" w:cs="Arial"/>
+          <w:bCs/>
+        </w:rPr>
         <w:lastRenderedPageBreak/>
-        <w:t xml:space="preserve">The damages awarded shall be subject to a deduction of </w:t>
-      </w:r>
-      <w:r>
-        <w:rPr>
-          <w:rFonts w:ascii="Arial" w:hAnsi="Arial" w:cs="Arial"/>
-          <w:b/>
-        </w:rPr>
-        <w:t>&lt;&lt;</w:t>
-      </w:r>
-      <w:proofErr w:type="spellStart"/>
-      <w:r>
-        <w:rPr>
-          <w:rFonts w:ascii="Arial" w:hAnsi="Arial" w:cs="Arial"/>
-          <w:lang w:val="en-US"/>
-        </w:rPr>
-        <w:t>drawDirectionsOrder.judgementSum</w:t>
-      </w:r>
-      <w:proofErr w:type="spellEnd"/>
-      <w:r>
-        <w:rPr>
-          <w:rFonts w:ascii="Arial" w:hAnsi="Arial" w:cs="Arial"/>
-          <w:b/>
-          <w:bCs/>
-          <w:lang w:val="en-US"/>
-        </w:rPr>
-        <w:t>&gt;&gt;</w:t>
-      </w:r>
-      <w:r>
-        <w:rPr>
-          <w:rFonts w:ascii="Arial" w:hAnsi="Arial" w:cs="Arial"/>
-          <w:b/>
-          <w:bCs/>
-          <w:lang w:val="en-US"/>
-        </w:rPr>
-        <w:t>%</w:t>
-      </w:r>
-      <w:r>
-        <w:rPr>
-          <w:rFonts w:ascii="Arial" w:hAnsi="Arial" w:cs="Arial"/>
-          <w:bCs/>
-        </w:rPr>
-        <w:t xml:space="preserve"> for contributory negligence.</w:t>
-      </w:r>
-    </w:p>
-    <w:p>
-      <w:pPr>
-        <w:rPr>
-          <w:rFonts w:ascii="Arial" w:hAnsi="Arial" w:cs="Arial"/>
-          <w:bCs/>
-        </w:rPr>
-      </w:pPr>
-      <w:r>
-        <w:rPr>
-          <w:rFonts w:ascii="Arial" w:hAnsi="Arial" w:cs="Arial"/>
-          <w:bCs/>
-        </w:rPr>
         <w:t>&lt;&lt;es</w:t>
       </w:r>
       <w:r>
@@ -2899,8 +2903,15 @@
           <w:rFonts w:ascii="Arial" w:hAnsi="Arial" w:cs="Arial"/>
           <w:bCs/>
         </w:rPr>
+        <w:t xml:space="preserve">If a witness is unable to read the statement, there must be a certificate stating that it has been read or interpreted to the witness by a suitably qualified person, </w:t>
+      </w:r>
+      <w:r>
+        <w:rPr>
+          <w:rFonts w:ascii="Arial" w:hAnsi="Arial" w:cs="Arial"/>
+          <w:bCs/>
+        </w:rPr>
         <w:lastRenderedPageBreak/>
-        <w:t>If a witness is unable to read the statement, there must be a certificate stating that it has been read or interpreted to the witness by a suitably qualified person, and that there must be an independent interpreter at the final hearing who will not be provided by the Court.</w:t>
+        <w:t>and that there must be an independent interpreter at the final hearing who will not be provided by the Court.</w:t>
       </w:r>
     </w:p>
     <w:p>
@@ -4307,7 +4318,6 @@
           <w:rFonts w:ascii="Arial" w:hAnsi="Arial" w:cs="Arial"/>
           <w:bCs/>
         </w:rPr>
-        <w:lastRenderedPageBreak/>
         <w:t>&lt;&lt;</w:t>
       </w:r>
       <w:proofErr w:type="spellStart"/>
@@ -4379,6 +4389,7 @@
           <w:rFonts w:ascii="Arial" w:hAnsi="Arial" w:cs="Arial"/>
           <w:bCs/>
         </w:rPr>
+        <w:lastRenderedPageBreak/>
         <w:t>&lt;&lt;es_&gt;&gt;</w:t>
       </w:r>
     </w:p>

</xml_diff>

<commit_message>
CIV-7248 judge title and name shouldn't appear in stitched document's TOC (#2294)
Co-authored-by: dtortolaV1 <dario.tortolanavarro@hmcts.net>
</commit_message>
<xml_diff>
--- a/docker/docmosis/templates/CV-DAM-STD-ENG-00001.docx
+++ b/docker/docmosis/templates/CV-DAM-STD-ENG-00001.docx
@@ -289,42 +289,46 @@
     </w:p>
     <w:p>
       <w:pPr>
-        <w:pStyle w:val="Heading1"/>
-        <w:spacing w:after="312"/>
-        <w:ind w:left="0" w:right="333" w:firstLine="720"/>
-        <w:rPr>
-          <w:color w:val="auto"/>
-        </w:rPr>
-      </w:pPr>
-      <w:r>
-        <w:rPr>
-          <w:color w:val="auto"/>
+        <w:spacing w:after="5" w:line="249" w:lineRule="auto"/>
+        <w:ind w:left="118" w:hanging="10"/>
+        <w:jc w:val="center"/>
+        <w:rPr>
+          <w:rFonts w:ascii="Arial" w:hAnsi="Arial" w:cs="Arial"/>
+          <w:b/>
+          <w:bCs/>
+          <w:sz w:val="28"/>
+          <w:szCs w:val="28"/>
+        </w:rPr>
+      </w:pPr>
+      <w:r>
+        <w:rPr>
+          <w:rFonts w:ascii="Arial" w:hAnsi="Arial" w:cs="Arial"/>
+          <w:b/>
+          <w:bCs/>
+          <w:sz w:val="28"/>
+          <w:szCs w:val="28"/>
         </w:rPr>
         <w:t>&lt;&lt;</w:t>
       </w:r>
       <w:proofErr w:type="spellStart"/>
       <w:r>
         <w:rPr>
-          <w:color w:val="auto"/>
-        </w:rPr>
-        <w:t>judge</w:t>
-      </w:r>
-      <w:r>
-        <w:rPr>
-          <w:color w:val="auto"/>
-        </w:rPr>
-        <w:t>N</w:t>
-      </w:r>
-      <w:r>
-        <w:rPr>
-          <w:color w:val="auto"/>
-        </w:rPr>
-        <w:t>ame</w:t>
+          <w:rFonts w:ascii="Arial" w:hAnsi="Arial" w:cs="Arial"/>
+          <w:b/>
+          <w:bCs/>
+          <w:sz w:val="28"/>
+          <w:szCs w:val="28"/>
+        </w:rPr>
+        <w:t>judgeName</w:t>
       </w:r>
       <w:proofErr w:type="spellEnd"/>
       <w:r>
         <w:rPr>
-          <w:color w:val="auto"/>
+          <w:rFonts w:ascii="Arial" w:hAnsi="Arial" w:cs="Arial"/>
+          <w:b/>
+          <w:bCs/>
+          <w:sz w:val="28"/>
+          <w:szCs w:val="28"/>
         </w:rPr>
         <w:t>&gt;&gt;</w:t>
       </w:r>
@@ -479,7 +483,7 @@
               </wp:inline>
             </w:drawing>
           </mc:Choice>
-          <mc:Fallback xmlns:pic="http://schemas.openxmlformats.org/drawingml/2006/picture" xmlns:a="http://schemas.openxmlformats.org/drawingml/2006/main" xmlns:oel="http://schemas.microsoft.com/office/2019/extlst">
+          <mc:Fallback xmlns:oel="http://schemas.microsoft.com/office/2019/extlst" xmlns:a="http://schemas.openxmlformats.org/drawingml/2006/main" xmlns:pic="http://schemas.openxmlformats.org/drawingml/2006/picture">
             <w:pict w14:anchorId="02525EF3">
               <v:group id="Group 2791" style="width:467.95pt;height:68.75pt;mso-position-horizontal-relative:char;mso-position-vertical-relative:line" coordsize="59429,8731" o:spid="_x0000_s1026" w14:anchorId="6D56B9AB" o:gfxdata="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">
                 <v:shapetype id="_x0000_t75" coordsize="21600,21600" filled="f" stroked="f" o:spt="75" o:preferrelative="t" path="m@4@5l@4@11@9@11@9@5xe">
@@ -1107,7 +1111,7 @@
               </wp:inline>
             </w:drawing>
           </mc:Choice>
-          <mc:Fallback xmlns:pic="http://schemas.openxmlformats.org/drawingml/2006/picture" xmlns:a="http://schemas.openxmlformats.org/drawingml/2006/main" xmlns:oel="http://schemas.microsoft.com/office/2019/extlst">
+          <mc:Fallback xmlns:oel="http://schemas.microsoft.com/office/2019/extlst" xmlns:a="http://schemas.openxmlformats.org/drawingml/2006/main" xmlns:pic="http://schemas.openxmlformats.org/drawingml/2006/picture">
             <w:pict w14:anchorId="47815A15">
               <v:group id="Group 2792" style="width:467.95pt;height:.75pt;mso-position-horizontal-relative:char;mso-position-vertical-relative:line" coordsize="59429,95" o:spid="_x0000_s1026" w14:anchorId="0BA703C9" o:gfxdata="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">
                 <v:shape id="Shape 91" style="position:absolute;width:59429;height:0;visibility:visible;mso-wrap-style:square;v-text-anchor:top" coordsize="5942965,0" o:spid="_x0000_s1027" filled="f" path="m5942965,l,e" o:gfxdata="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">
@@ -1537,63 +1541,63 @@
           <w:rFonts w:ascii="Arial" w:hAnsi="Arial" w:cs="Arial"/>
           <w:bCs/>
         </w:rPr>
+        <w:t xml:space="preserve">The damages awarded shall be subject to a deduction of </w:t>
+      </w:r>
+      <w:r>
+        <w:rPr>
+          <w:rFonts w:ascii="Arial" w:hAnsi="Arial" w:cs="Arial"/>
+          <w:b/>
+        </w:rPr>
+        <w:t>&lt;&lt;</w:t>
+      </w:r>
+      <w:proofErr w:type="spellStart"/>
+      <w:r>
+        <w:rPr>
+          <w:rFonts w:ascii="Arial" w:hAnsi="Arial" w:cs="Arial"/>
+          <w:lang w:val="en-US"/>
+        </w:rPr>
+        <w:t>drawDirectionsOrder.judgementSum</w:t>
+      </w:r>
+      <w:proofErr w:type="spellEnd"/>
+      <w:r>
+        <w:rPr>
+          <w:rFonts w:ascii="Arial" w:hAnsi="Arial" w:cs="Arial"/>
+          <w:b/>
+          <w:bCs/>
+          <w:lang w:val="en-US"/>
+        </w:rPr>
+        <w:t>&gt;&gt;</w:t>
+      </w:r>
+      <w:r>
+        <w:rPr>
+          <w:rFonts w:ascii="Arial" w:hAnsi="Arial" w:cs="Arial"/>
+          <w:b/>
+          <w:bCs/>
+          <w:lang w:val="en-US"/>
+        </w:rPr>
+        <w:t>%</w:t>
+      </w:r>
+      <w:r>
+        <w:rPr>
+          <w:rFonts w:ascii="Arial" w:hAnsi="Arial" w:cs="Arial"/>
+          <w:bCs/>
+        </w:rPr>
+        <w:t xml:space="preserve"> for contributory negligence.</w:t>
+      </w:r>
+    </w:p>
+    <w:p>
+      <w:pPr>
+        <w:rPr>
+          <w:rFonts w:ascii="Arial" w:hAnsi="Arial" w:cs="Arial"/>
+          <w:bCs/>
+        </w:rPr>
+      </w:pPr>
+      <w:r>
+        <w:rPr>
+          <w:rFonts w:ascii="Arial" w:hAnsi="Arial" w:cs="Arial"/>
+          <w:bCs/>
+        </w:rPr>
         <w:lastRenderedPageBreak/>
-        <w:t xml:space="preserve">The damages awarded shall be subject to a deduction of </w:t>
-      </w:r>
-      <w:r>
-        <w:rPr>
-          <w:rFonts w:ascii="Arial" w:hAnsi="Arial" w:cs="Arial"/>
-          <w:b/>
-        </w:rPr>
-        <w:t>&lt;&lt;</w:t>
-      </w:r>
-      <w:proofErr w:type="spellStart"/>
-      <w:r>
-        <w:rPr>
-          <w:rFonts w:ascii="Arial" w:hAnsi="Arial" w:cs="Arial"/>
-          <w:lang w:val="en-US"/>
-        </w:rPr>
-        <w:t>drawDirectionsOrder.judgementSum</w:t>
-      </w:r>
-      <w:proofErr w:type="spellEnd"/>
-      <w:r>
-        <w:rPr>
-          <w:rFonts w:ascii="Arial" w:hAnsi="Arial" w:cs="Arial"/>
-          <w:b/>
-          <w:bCs/>
-          <w:lang w:val="en-US"/>
-        </w:rPr>
-        <w:t>&gt;&gt;</w:t>
-      </w:r>
-      <w:r>
-        <w:rPr>
-          <w:rFonts w:ascii="Arial" w:hAnsi="Arial" w:cs="Arial"/>
-          <w:b/>
-          <w:bCs/>
-          <w:lang w:val="en-US"/>
-        </w:rPr>
-        <w:t>%</w:t>
-      </w:r>
-      <w:r>
-        <w:rPr>
-          <w:rFonts w:ascii="Arial" w:hAnsi="Arial" w:cs="Arial"/>
-          <w:bCs/>
-        </w:rPr>
-        <w:t xml:space="preserve"> for contributory negligence.</w:t>
-      </w:r>
-    </w:p>
-    <w:p>
-      <w:pPr>
-        <w:rPr>
-          <w:rFonts w:ascii="Arial" w:hAnsi="Arial" w:cs="Arial"/>
-          <w:bCs/>
-        </w:rPr>
-      </w:pPr>
-      <w:r>
-        <w:rPr>
-          <w:rFonts w:ascii="Arial" w:hAnsi="Arial" w:cs="Arial"/>
-          <w:bCs/>
-        </w:rPr>
         <w:t>&lt;&lt;es</w:t>
       </w:r>
       <w:r>
@@ -2899,8 +2903,15 @@
           <w:rFonts w:ascii="Arial" w:hAnsi="Arial" w:cs="Arial"/>
           <w:bCs/>
         </w:rPr>
+        <w:t xml:space="preserve">If a witness is unable to read the statement, there must be a certificate stating that it has been read or interpreted to the witness by a suitably qualified person, </w:t>
+      </w:r>
+      <w:r>
+        <w:rPr>
+          <w:rFonts w:ascii="Arial" w:hAnsi="Arial" w:cs="Arial"/>
+          <w:bCs/>
+        </w:rPr>
         <w:lastRenderedPageBreak/>
-        <w:t>If a witness is unable to read the statement, there must be a certificate stating that it has been read or interpreted to the witness by a suitably qualified person, and that there must be an independent interpreter at the final hearing who will not be provided by the Court.</w:t>
+        <w:t>and that there must be an independent interpreter at the final hearing who will not be provided by the Court.</w:t>
       </w:r>
     </w:p>
     <w:p>
@@ -4307,7 +4318,6 @@
           <w:rFonts w:ascii="Arial" w:hAnsi="Arial" w:cs="Arial"/>
           <w:bCs/>
         </w:rPr>
-        <w:lastRenderedPageBreak/>
         <w:t>&lt;&lt;</w:t>
       </w:r>
       <w:proofErr w:type="spellStart"/>
@@ -4379,6 +4389,7 @@
           <w:rFonts w:ascii="Arial" w:hAnsi="Arial" w:cs="Arial"/>
           <w:bCs/>
         </w:rPr>
+        <w:lastRenderedPageBreak/>
         <w:t>&lt;&lt;es_&gt;&gt;</w:t>
       </w:r>
     </w:p>

</xml_diff>

<commit_message>
CIV-6809: resolving merge conflict
</commit_message>
<xml_diff>
--- a/docker/docmosis/templates/CV-DAM-STD-ENG-00001.docx
+++ b/docker/docmosis/templates/CV-DAM-STD-ENG-00001.docx
@@ -289,42 +289,46 @@
     </w:p>
     <w:p>
       <w:pPr>
-        <w:pStyle w:val="Heading1"/>
-        <w:spacing w:after="312"/>
-        <w:ind w:left="0" w:right="333" w:firstLine="720"/>
-        <w:rPr>
-          <w:color w:val="auto"/>
-        </w:rPr>
-      </w:pPr>
-      <w:r>
-        <w:rPr>
-          <w:color w:val="auto"/>
+        <w:spacing w:after="5" w:line="249" w:lineRule="auto"/>
+        <w:ind w:left="118" w:hanging="10"/>
+        <w:jc w:val="center"/>
+        <w:rPr>
+          <w:rFonts w:ascii="Arial" w:hAnsi="Arial" w:cs="Arial"/>
+          <w:b/>
+          <w:bCs/>
+          <w:sz w:val="28"/>
+          <w:szCs w:val="28"/>
+        </w:rPr>
+      </w:pPr>
+      <w:r>
+        <w:rPr>
+          <w:rFonts w:ascii="Arial" w:hAnsi="Arial" w:cs="Arial"/>
+          <w:b/>
+          <w:bCs/>
+          <w:sz w:val="28"/>
+          <w:szCs w:val="28"/>
         </w:rPr>
         <w:t>&lt;&lt;</w:t>
       </w:r>
       <w:proofErr w:type="spellStart"/>
       <w:r>
         <w:rPr>
-          <w:color w:val="auto"/>
-        </w:rPr>
-        <w:t>judge</w:t>
-      </w:r>
-      <w:r>
-        <w:rPr>
-          <w:color w:val="auto"/>
-        </w:rPr>
-        <w:t>N</w:t>
-      </w:r>
-      <w:r>
-        <w:rPr>
-          <w:color w:val="auto"/>
-        </w:rPr>
-        <w:t>ame</w:t>
+          <w:rFonts w:ascii="Arial" w:hAnsi="Arial" w:cs="Arial"/>
+          <w:b/>
+          <w:bCs/>
+          <w:sz w:val="28"/>
+          <w:szCs w:val="28"/>
+        </w:rPr>
+        <w:t>judgeName</w:t>
       </w:r>
       <w:proofErr w:type="spellEnd"/>
       <w:r>
         <w:rPr>
-          <w:color w:val="auto"/>
+          <w:rFonts w:ascii="Arial" w:hAnsi="Arial" w:cs="Arial"/>
+          <w:b/>
+          <w:bCs/>
+          <w:sz w:val="28"/>
+          <w:szCs w:val="28"/>
         </w:rPr>
         <w:t>&gt;&gt;</w:t>
       </w:r>
@@ -479,7 +483,7 @@
               </wp:inline>
             </w:drawing>
           </mc:Choice>
-          <mc:Fallback xmlns:pic="http://schemas.openxmlformats.org/drawingml/2006/picture" xmlns:a="http://schemas.openxmlformats.org/drawingml/2006/main" xmlns:oel="http://schemas.microsoft.com/office/2019/extlst">
+          <mc:Fallback xmlns:oel="http://schemas.microsoft.com/office/2019/extlst" xmlns:a="http://schemas.openxmlformats.org/drawingml/2006/main" xmlns:pic="http://schemas.openxmlformats.org/drawingml/2006/picture">
             <w:pict w14:anchorId="02525EF3">
               <v:group id="Group 2791" style="width:467.95pt;height:68.75pt;mso-position-horizontal-relative:char;mso-position-vertical-relative:line" coordsize="59429,8731" o:spid="_x0000_s1026" w14:anchorId="6D56B9AB" o:gfxdata="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">
                 <v:shapetype id="_x0000_t75" coordsize="21600,21600" filled="f" stroked="f" o:spt="75" o:preferrelative="t" path="m@4@5l@4@11@9@11@9@5xe">
@@ -1107,7 +1111,7 @@
               </wp:inline>
             </w:drawing>
           </mc:Choice>
-          <mc:Fallback xmlns:pic="http://schemas.openxmlformats.org/drawingml/2006/picture" xmlns:a="http://schemas.openxmlformats.org/drawingml/2006/main" xmlns:oel="http://schemas.microsoft.com/office/2019/extlst">
+          <mc:Fallback xmlns:oel="http://schemas.microsoft.com/office/2019/extlst" xmlns:a="http://schemas.openxmlformats.org/drawingml/2006/main" xmlns:pic="http://schemas.openxmlformats.org/drawingml/2006/picture">
             <w:pict w14:anchorId="47815A15">
               <v:group id="Group 2792" style="width:467.95pt;height:.75pt;mso-position-horizontal-relative:char;mso-position-vertical-relative:line" coordsize="59429,95" o:spid="_x0000_s1026" w14:anchorId="0BA703C9" o:gfxdata="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">
                 <v:shape id="Shape 91" style="position:absolute;width:59429;height:0;visibility:visible;mso-wrap-style:square;v-text-anchor:top" coordsize="5942965,0" o:spid="_x0000_s1027" filled="f" path="m5942965,l,e" o:gfxdata="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">
@@ -1537,63 +1541,63 @@
           <w:rFonts w:ascii="Arial" w:hAnsi="Arial" w:cs="Arial"/>
           <w:bCs/>
         </w:rPr>
+        <w:t xml:space="preserve">The damages awarded shall be subject to a deduction of </w:t>
+      </w:r>
+      <w:r>
+        <w:rPr>
+          <w:rFonts w:ascii="Arial" w:hAnsi="Arial" w:cs="Arial"/>
+          <w:b/>
+        </w:rPr>
+        <w:t>&lt;&lt;</w:t>
+      </w:r>
+      <w:proofErr w:type="spellStart"/>
+      <w:r>
+        <w:rPr>
+          <w:rFonts w:ascii="Arial" w:hAnsi="Arial" w:cs="Arial"/>
+          <w:lang w:val="en-US"/>
+        </w:rPr>
+        <w:t>drawDirectionsOrder.judgementSum</w:t>
+      </w:r>
+      <w:proofErr w:type="spellEnd"/>
+      <w:r>
+        <w:rPr>
+          <w:rFonts w:ascii="Arial" w:hAnsi="Arial" w:cs="Arial"/>
+          <w:b/>
+          <w:bCs/>
+          <w:lang w:val="en-US"/>
+        </w:rPr>
+        <w:t>&gt;&gt;</w:t>
+      </w:r>
+      <w:r>
+        <w:rPr>
+          <w:rFonts w:ascii="Arial" w:hAnsi="Arial" w:cs="Arial"/>
+          <w:b/>
+          <w:bCs/>
+          <w:lang w:val="en-US"/>
+        </w:rPr>
+        <w:t>%</w:t>
+      </w:r>
+      <w:r>
+        <w:rPr>
+          <w:rFonts w:ascii="Arial" w:hAnsi="Arial" w:cs="Arial"/>
+          <w:bCs/>
+        </w:rPr>
+        <w:t xml:space="preserve"> for contributory negligence.</w:t>
+      </w:r>
+    </w:p>
+    <w:p>
+      <w:pPr>
+        <w:rPr>
+          <w:rFonts w:ascii="Arial" w:hAnsi="Arial" w:cs="Arial"/>
+          <w:bCs/>
+        </w:rPr>
+      </w:pPr>
+      <w:r>
+        <w:rPr>
+          <w:rFonts w:ascii="Arial" w:hAnsi="Arial" w:cs="Arial"/>
+          <w:bCs/>
+        </w:rPr>
         <w:lastRenderedPageBreak/>
-        <w:t xml:space="preserve">The damages awarded shall be subject to a deduction of </w:t>
-      </w:r>
-      <w:r>
-        <w:rPr>
-          <w:rFonts w:ascii="Arial" w:hAnsi="Arial" w:cs="Arial"/>
-          <w:b/>
-        </w:rPr>
-        <w:t>&lt;&lt;</w:t>
-      </w:r>
-      <w:proofErr w:type="spellStart"/>
-      <w:r>
-        <w:rPr>
-          <w:rFonts w:ascii="Arial" w:hAnsi="Arial" w:cs="Arial"/>
-          <w:lang w:val="en-US"/>
-        </w:rPr>
-        <w:t>drawDirectionsOrder.judgementSum</w:t>
-      </w:r>
-      <w:proofErr w:type="spellEnd"/>
-      <w:r>
-        <w:rPr>
-          <w:rFonts w:ascii="Arial" w:hAnsi="Arial" w:cs="Arial"/>
-          <w:b/>
-          <w:bCs/>
-          <w:lang w:val="en-US"/>
-        </w:rPr>
-        <w:t>&gt;&gt;</w:t>
-      </w:r>
-      <w:r>
-        <w:rPr>
-          <w:rFonts w:ascii="Arial" w:hAnsi="Arial" w:cs="Arial"/>
-          <w:b/>
-          <w:bCs/>
-          <w:lang w:val="en-US"/>
-        </w:rPr>
-        <w:t>%</w:t>
-      </w:r>
-      <w:r>
-        <w:rPr>
-          <w:rFonts w:ascii="Arial" w:hAnsi="Arial" w:cs="Arial"/>
-          <w:bCs/>
-        </w:rPr>
-        <w:t xml:space="preserve"> for contributory negligence.</w:t>
-      </w:r>
-    </w:p>
-    <w:p>
-      <w:pPr>
-        <w:rPr>
-          <w:rFonts w:ascii="Arial" w:hAnsi="Arial" w:cs="Arial"/>
-          <w:bCs/>
-        </w:rPr>
-      </w:pPr>
-      <w:r>
-        <w:rPr>
-          <w:rFonts w:ascii="Arial" w:hAnsi="Arial" w:cs="Arial"/>
-          <w:bCs/>
-        </w:rPr>
         <w:t>&lt;&lt;es</w:t>
       </w:r>
       <w:r>
@@ -2899,8 +2903,15 @@
           <w:rFonts w:ascii="Arial" w:hAnsi="Arial" w:cs="Arial"/>
           <w:bCs/>
         </w:rPr>
+        <w:t xml:space="preserve">If a witness is unable to read the statement, there must be a certificate stating that it has been read or interpreted to the witness by a suitably qualified person, </w:t>
+      </w:r>
+      <w:r>
+        <w:rPr>
+          <w:rFonts w:ascii="Arial" w:hAnsi="Arial" w:cs="Arial"/>
+          <w:bCs/>
+        </w:rPr>
         <w:lastRenderedPageBreak/>
-        <w:t>If a witness is unable to read the statement, there must be a certificate stating that it has been read or interpreted to the witness by a suitably qualified person, and that there must be an independent interpreter at the final hearing who will not be provided by the Court.</w:t>
+        <w:t>and that there must be an independent interpreter at the final hearing who will not be provided by the Court.</w:t>
       </w:r>
     </w:p>
     <w:p>
@@ -4307,7 +4318,6 @@
           <w:rFonts w:ascii="Arial" w:hAnsi="Arial" w:cs="Arial"/>
           <w:bCs/>
         </w:rPr>
-        <w:lastRenderedPageBreak/>
         <w:t>&lt;&lt;</w:t>
       </w:r>
       <w:proofErr w:type="spellStart"/>
@@ -4379,6 +4389,7 @@
           <w:rFonts w:ascii="Arial" w:hAnsi="Arial" w:cs="Arial"/>
           <w:bCs/>
         </w:rPr>
+        <w:lastRenderedPageBreak/>
         <w:t>&lt;&lt;es_&gt;&gt;</w:t>
       </w:r>
     </w:p>

</xml_diff>